<commit_message>
update for the night.
</commit_message>
<xml_diff>
--- a/Thesis/MUSEThesisDraft1.docx
+++ b/Thesis/MUSEThesisDraft1.docx
@@ -1124,7 +1124,7 @@
       <w:r>
         <w:fldChar w:fldCharType="separate"/>
       </w:r>
-      <w:hyperlink w:anchor="_Toc223983279" w:history="1">
+      <w:hyperlink w:anchor="_Toc223984324" w:history="1">
         <w:r>
           <w:rPr>
             <w:rStyle w:val="Hyperlink"/>
@@ -1138,24 +1138,24 @@
             <w:noProof/>
             <w:lang w:bidi="ar-SA"/>
           </w:rPr>
+          <w:t xml:space="preserve">  </w:t>
+        </w:r>
+        <w:r>
+          <w:rPr>
+            <w:rStyle w:val="Hyperlink"/>
+            <w:noProof/>
+          </w:rPr>
+          <w:t>Introduction</w:t>
+        </w:r>
+        <w:r>
+          <w:rPr>
+            <w:noProof/>
+            <w:webHidden/>
+          </w:rPr>
           <w:tab/>
         </w:r>
         <w:r>
           <w:rPr>
-            <w:rStyle w:val="Hyperlink"/>
-            <w:noProof/>
-          </w:rPr>
-          <w:t>Introduction</w:t>
-        </w:r>
-        <w:r>
-          <w:rPr>
-            <w:noProof/>
-            <w:webHidden/>
-          </w:rPr>
-          <w:tab/>
-        </w:r>
-        <w:r>
-          <w:rPr>
             <w:noProof/>
             <w:webHidden/>
           </w:rPr>
@@ -1166,7 +1166,7 @@
             <w:noProof/>
             <w:webHidden/>
           </w:rPr>
-          <w:instrText xml:space="preserve"> PAGEREF _Toc223983279 \h </w:instrText>
+          <w:instrText xml:space="preserve"> PAGEREF _Toc223984324 \h </w:instrText>
         </w:r>
         <w:r>
           <w:rPr>
@@ -1210,7 +1210,7 @@
           <w:lang w:bidi="ar-SA"/>
         </w:rPr>
       </w:pPr>
-      <w:hyperlink w:anchor="_Toc223983280" w:history="1">
+      <w:hyperlink w:anchor="_Toc223984325" w:history="1">
         <w:r>
           <w:rPr>
             <w:rStyle w:val="Hyperlink"/>
@@ -1224,24 +1224,24 @@
             <w:noProof/>
             <w:lang w:bidi="ar-SA"/>
           </w:rPr>
+          <w:t xml:space="preserve"> </w:t>
+        </w:r>
+        <w:r>
+          <w:rPr>
+            <w:rStyle w:val="Hyperlink"/>
+            <w:noProof/>
+          </w:rPr>
+          <w:t>Background and Related Work</w:t>
+        </w:r>
+        <w:r>
+          <w:rPr>
+            <w:noProof/>
+            <w:webHidden/>
+          </w:rPr>
           <w:tab/>
         </w:r>
         <w:r>
           <w:rPr>
-            <w:rStyle w:val="Hyperlink"/>
-            <w:noProof/>
-          </w:rPr>
-          <w:t>Background and Related Work</w:t>
-        </w:r>
-        <w:r>
-          <w:rPr>
-            <w:noProof/>
-            <w:webHidden/>
-          </w:rPr>
-          <w:tab/>
-        </w:r>
-        <w:r>
-          <w:rPr>
             <w:noProof/>
             <w:webHidden/>
           </w:rPr>
@@ -1252,7 +1252,7 @@
             <w:noProof/>
             <w:webHidden/>
           </w:rPr>
-          <w:instrText xml:space="preserve"> PAGEREF _Toc223983280 \h </w:instrText>
+          <w:instrText xml:space="preserve"> PAGEREF _Toc223984325 \h </w:instrText>
         </w:r>
         <w:r>
           <w:rPr>
@@ -1296,7 +1296,7 @@
           <w:lang w:bidi="ar-SA"/>
         </w:rPr>
       </w:pPr>
-      <w:hyperlink w:anchor="_Toc223983281" w:history="1">
+      <w:hyperlink w:anchor="_Toc223984326" w:history="1">
         <w:r>
           <w:rPr>
             <w:rStyle w:val="Hyperlink"/>
@@ -1310,24 +1310,24 @@
             <w:noProof/>
             <w:lang w:bidi="ar-SA"/>
           </w:rPr>
+          <w:t xml:space="preserve"> </w:t>
+        </w:r>
+        <w:r>
+          <w:rPr>
+            <w:rStyle w:val="Hyperlink"/>
+            <w:noProof/>
+          </w:rPr>
+          <w:t>Message Passing Interface (MPI)</w:t>
+        </w:r>
+        <w:r>
+          <w:rPr>
+            <w:noProof/>
+            <w:webHidden/>
+          </w:rPr>
           <w:tab/>
         </w:r>
         <w:r>
           <w:rPr>
-            <w:rStyle w:val="Hyperlink"/>
-            <w:noProof/>
-          </w:rPr>
-          <w:t>Message Passing Interface (MPI)</w:t>
-        </w:r>
-        <w:r>
-          <w:rPr>
-            <w:noProof/>
-            <w:webHidden/>
-          </w:rPr>
-          <w:tab/>
-        </w:r>
-        <w:r>
-          <w:rPr>
             <w:noProof/>
             <w:webHidden/>
           </w:rPr>
@@ -1338,7 +1338,7 @@
             <w:noProof/>
             <w:webHidden/>
           </w:rPr>
-          <w:instrText xml:space="preserve"> PAGEREF _Toc223983281 \h </w:instrText>
+          <w:instrText xml:space="preserve"> PAGEREF _Toc223984326 \h </w:instrText>
         </w:r>
         <w:r>
           <w:rPr>
@@ -1382,7 +1382,7 @@
           <w:lang w:bidi="ar-SA"/>
         </w:rPr>
       </w:pPr>
-      <w:hyperlink w:anchor="_Toc223983282" w:history="1">
+      <w:hyperlink w:anchor="_Toc223984327" w:history="1">
         <w:r>
           <w:rPr>
             <w:rStyle w:val="Hyperlink"/>
@@ -1396,24 +1396,24 @@
             <w:noProof/>
             <w:lang w:bidi="ar-SA"/>
           </w:rPr>
+          <w:t xml:space="preserve"> </w:t>
+        </w:r>
+        <w:r>
+          <w:rPr>
+            <w:rStyle w:val="Hyperlink"/>
+            <w:noProof/>
+          </w:rPr>
+          <w:t>Choosing the Programming Language (C++)</w:t>
+        </w:r>
+        <w:r>
+          <w:rPr>
+            <w:noProof/>
+            <w:webHidden/>
+          </w:rPr>
           <w:tab/>
         </w:r>
         <w:r>
           <w:rPr>
-            <w:rStyle w:val="Hyperlink"/>
-            <w:noProof/>
-          </w:rPr>
-          <w:t>Choosing the Programming Language (C++)</w:t>
-        </w:r>
-        <w:r>
-          <w:rPr>
-            <w:noProof/>
-            <w:webHidden/>
-          </w:rPr>
-          <w:tab/>
-        </w:r>
-        <w:r>
-          <w:rPr>
             <w:noProof/>
             <w:webHidden/>
           </w:rPr>
@@ -1424,7 +1424,7 @@
             <w:noProof/>
             <w:webHidden/>
           </w:rPr>
-          <w:instrText xml:space="preserve"> PAGEREF _Toc223983282 \h </w:instrText>
+          <w:instrText xml:space="preserve"> PAGEREF _Toc223984327 \h </w:instrText>
         </w:r>
         <w:r>
           <w:rPr>
@@ -1467,7 +1467,7 @@
           <w:lang w:bidi="ar-SA"/>
         </w:rPr>
       </w:pPr>
-      <w:hyperlink w:anchor="_Toc223983283" w:history="1">
+      <w:hyperlink w:anchor="_Toc223984328" w:history="1">
         <w:r>
           <w:rPr>
             <w:rStyle w:val="Hyperlink"/>
@@ -1494,7 +1494,7 @@
             <w:noProof/>
             <w:webHidden/>
           </w:rPr>
-          <w:instrText xml:space="preserve"> PAGEREF _Toc223983283 \h </w:instrText>
+          <w:instrText xml:space="preserve"> PAGEREF _Toc223984328 \h </w:instrText>
         </w:r>
         <w:r>
           <w:rPr>
@@ -1538,7 +1538,7 @@
           <w:lang w:bidi="ar-SA"/>
         </w:rPr>
       </w:pPr>
-      <w:hyperlink w:anchor="_Toc223983284" w:history="1">
+      <w:hyperlink w:anchor="_Toc223984329" w:history="1">
         <w:r>
           <w:rPr>
             <w:rStyle w:val="Hyperlink"/>
@@ -1552,24 +1552,24 @@
             <w:noProof/>
             <w:lang w:bidi="ar-SA"/>
           </w:rPr>
+          <w:t xml:space="preserve"> </w:t>
+        </w:r>
+        <w:r>
+          <w:rPr>
+            <w:rStyle w:val="Hyperlink"/>
+            <w:noProof/>
+          </w:rPr>
+          <w:t>Synchronization Methods</w:t>
+        </w:r>
+        <w:r>
+          <w:rPr>
+            <w:noProof/>
+            <w:webHidden/>
+          </w:rPr>
           <w:tab/>
         </w:r>
         <w:r>
           <w:rPr>
-            <w:rStyle w:val="Hyperlink"/>
-            <w:noProof/>
-          </w:rPr>
-          <w:t>Synchronization Methods</w:t>
-        </w:r>
-        <w:r>
-          <w:rPr>
-            <w:noProof/>
-            <w:webHidden/>
-          </w:rPr>
-          <w:tab/>
-        </w:r>
-        <w:r>
-          <w:rPr>
             <w:noProof/>
             <w:webHidden/>
           </w:rPr>
@@ -1580,7 +1580,7 @@
             <w:noProof/>
             <w:webHidden/>
           </w:rPr>
-          <w:instrText xml:space="preserve"> PAGEREF _Toc223983284 \h </w:instrText>
+          <w:instrText xml:space="preserve"> PAGEREF _Toc223984329 \h </w:instrText>
         </w:r>
         <w:r>
           <w:rPr>
@@ -1624,7 +1624,7 @@
           <w:lang w:bidi="ar-SA"/>
         </w:rPr>
       </w:pPr>
-      <w:hyperlink w:anchor="_Toc223983285" w:history="1">
+      <w:hyperlink w:anchor="_Toc223984330" w:history="1">
         <w:r>
           <w:rPr>
             <w:rStyle w:val="Hyperlink"/>
@@ -1638,24 +1638,24 @@
             <w:noProof/>
             <w:lang w:bidi="ar-SA"/>
           </w:rPr>
+          <w:t xml:space="preserve"> </w:t>
+        </w:r>
+        <w:r>
+          <w:rPr>
+            <w:rStyle w:val="Hyperlink"/>
+            <w:noProof/>
+          </w:rPr>
+          <w:t>Synchronous Method</w:t>
+        </w:r>
+        <w:r>
+          <w:rPr>
+            <w:noProof/>
+            <w:webHidden/>
+          </w:rPr>
           <w:tab/>
         </w:r>
         <w:r>
           <w:rPr>
-            <w:rStyle w:val="Hyperlink"/>
-            <w:noProof/>
-          </w:rPr>
-          <w:t>Synchronous Method</w:t>
-        </w:r>
-        <w:r>
-          <w:rPr>
-            <w:noProof/>
-            <w:webHidden/>
-          </w:rPr>
-          <w:tab/>
-        </w:r>
-        <w:r>
-          <w:rPr>
             <w:noProof/>
             <w:webHidden/>
           </w:rPr>
@@ -1666,7 +1666,7 @@
             <w:noProof/>
             <w:webHidden/>
           </w:rPr>
-          <w:instrText xml:space="preserve"> PAGEREF _Toc223983285 \h </w:instrText>
+          <w:instrText xml:space="preserve"> PAGEREF _Toc223984330 \h </w:instrText>
         </w:r>
         <w:r>
           <w:rPr>
@@ -1710,7 +1710,7 @@
           <w:lang w:bidi="ar-SA"/>
         </w:rPr>
       </w:pPr>
-      <w:hyperlink w:anchor="_Toc223983286" w:history="1">
+      <w:hyperlink w:anchor="_Toc223984331" w:history="1">
         <w:r>
           <w:rPr>
             <w:rStyle w:val="Hyperlink"/>
@@ -1724,24 +1724,24 @@
             <w:noProof/>
             <w:lang w:bidi="ar-SA"/>
           </w:rPr>
+          <w:t xml:space="preserve"> </w:t>
+        </w:r>
+        <w:r>
+          <w:rPr>
+            <w:rStyle w:val="Hyperlink"/>
+            <w:noProof/>
+          </w:rPr>
+          <w:t>Asynchronous Method</w:t>
+        </w:r>
+        <w:r>
+          <w:rPr>
+            <w:noProof/>
+            <w:webHidden/>
+          </w:rPr>
           <w:tab/>
         </w:r>
         <w:r>
           <w:rPr>
-            <w:rStyle w:val="Hyperlink"/>
-            <w:noProof/>
-          </w:rPr>
-          <w:t>Asynchronous Method</w:t>
-        </w:r>
-        <w:r>
-          <w:rPr>
-            <w:noProof/>
-            <w:webHidden/>
-          </w:rPr>
-          <w:tab/>
-        </w:r>
-        <w:r>
-          <w:rPr>
             <w:noProof/>
             <w:webHidden/>
           </w:rPr>
@@ -1752,7 +1752,7 @@
             <w:noProof/>
             <w:webHidden/>
           </w:rPr>
-          <w:instrText xml:space="preserve"> PAGEREF _Toc223983286 \h </w:instrText>
+          <w:instrText xml:space="preserve"> PAGEREF _Toc223984331 \h </w:instrText>
         </w:r>
         <w:r>
           <w:rPr>
@@ -1795,7 +1795,7 @@
           <w:lang w:bidi="ar-SA"/>
         </w:rPr>
       </w:pPr>
-      <w:hyperlink w:anchor="_Toc223983287" w:history="1">
+      <w:hyperlink w:anchor="_Toc223984332" w:history="1">
         <w:r>
           <w:rPr>
             <w:rStyle w:val="Hyperlink"/>
@@ -1822,7 +1822,7 @@
             <w:noProof/>
             <w:webHidden/>
           </w:rPr>
-          <w:instrText xml:space="preserve"> PAGEREF _Toc223983287 \h </w:instrText>
+          <w:instrText xml:space="preserve"> PAGEREF _Toc223984332 \h </w:instrText>
         </w:r>
         <w:r>
           <w:rPr>
@@ -1865,7 +1865,7 @@
           <w:lang w:bidi="ar-SA"/>
         </w:rPr>
       </w:pPr>
-      <w:hyperlink w:anchor="_Toc223983288" w:history="1">
+      <w:hyperlink w:anchor="_Toc223984333" w:history="1">
         <w:r>
           <w:rPr>
             <w:rStyle w:val="Hyperlink"/>
@@ -1892,7 +1892,7 @@
             <w:noProof/>
             <w:webHidden/>
           </w:rPr>
-          <w:instrText xml:space="preserve"> PAGEREF _Toc223983288 \h </w:instrText>
+          <w:instrText xml:space="preserve"> PAGEREF _Toc223984333 \h </w:instrText>
         </w:r>
         <w:r>
           <w:rPr>
@@ -1936,7 +1936,7 @@
           <w:lang w:bidi="ar-SA"/>
         </w:rPr>
       </w:pPr>
-      <w:hyperlink w:anchor="_Toc223983289" w:history="1">
+      <w:hyperlink w:anchor="_Toc223984334" w:history="1">
         <w:r>
           <w:rPr>
             <w:rStyle w:val="Hyperlink"/>
@@ -1950,24 +1950,24 @@
             <w:noProof/>
             <w:lang w:bidi="ar-SA"/>
           </w:rPr>
+          <w:t xml:space="preserve"> </w:t>
+        </w:r>
+        <w:r>
+          <w:rPr>
+            <w:rStyle w:val="Hyperlink"/>
+            <w:noProof/>
+          </w:rPr>
+          <w:t>Non-parallel Agent based Simulation frameworks</w:t>
+        </w:r>
+        <w:r>
+          <w:rPr>
+            <w:noProof/>
+            <w:webHidden/>
+          </w:rPr>
           <w:tab/>
         </w:r>
         <w:r>
           <w:rPr>
-            <w:rStyle w:val="Hyperlink"/>
-            <w:noProof/>
-          </w:rPr>
-          <w:t>Non-parallel Agent based Simulation frameworks</w:t>
-        </w:r>
-        <w:r>
-          <w:rPr>
-            <w:noProof/>
-            <w:webHidden/>
-          </w:rPr>
-          <w:tab/>
-        </w:r>
-        <w:r>
-          <w:rPr>
             <w:noProof/>
             <w:webHidden/>
           </w:rPr>
@@ -1978,7 +1978,7 @@
             <w:noProof/>
             <w:webHidden/>
           </w:rPr>
-          <w:instrText xml:space="preserve"> PAGEREF _Toc223983289 \h </w:instrText>
+          <w:instrText xml:space="preserve"> PAGEREF _Toc223984334 \h </w:instrText>
         </w:r>
         <w:r>
           <w:rPr>
@@ -2022,7 +2022,7 @@
           <w:lang w:bidi="ar-SA"/>
         </w:rPr>
       </w:pPr>
-      <w:hyperlink w:anchor="_Toc223983290" w:history="1">
+      <w:hyperlink w:anchor="_Toc223984335" w:history="1">
         <w:r>
           <w:rPr>
             <w:rStyle w:val="Hyperlink"/>
@@ -2036,24 +2036,24 @@
             <w:noProof/>
             <w:lang w:bidi="ar-SA"/>
           </w:rPr>
+          <w:t xml:space="preserve"> </w:t>
+        </w:r>
+        <w:r>
+          <w:rPr>
+            <w:rStyle w:val="Hyperlink"/>
+            <w:noProof/>
+          </w:rPr>
+          <w:t>Parallel Non-Agent based simulation frameworks</w:t>
+        </w:r>
+        <w:r>
+          <w:rPr>
+            <w:noProof/>
+            <w:webHidden/>
+          </w:rPr>
           <w:tab/>
         </w:r>
         <w:r>
           <w:rPr>
-            <w:rStyle w:val="Hyperlink"/>
-            <w:noProof/>
-          </w:rPr>
-          <w:t>Parallel Non-Agent based simulation frameworks</w:t>
-        </w:r>
-        <w:r>
-          <w:rPr>
-            <w:noProof/>
-            <w:webHidden/>
-          </w:rPr>
-          <w:tab/>
-        </w:r>
-        <w:r>
-          <w:rPr>
             <w:noProof/>
             <w:webHidden/>
           </w:rPr>
@@ -2064,7 +2064,7 @@
             <w:noProof/>
             <w:webHidden/>
           </w:rPr>
-          <w:instrText xml:space="preserve"> PAGEREF _Toc223983290 \h </w:instrText>
+          <w:instrText xml:space="preserve"> PAGEREF _Toc223984335 \h </w:instrText>
         </w:r>
         <w:r>
           <w:rPr>
@@ -2108,7 +2108,7 @@
           <w:lang w:bidi="ar-SA"/>
         </w:rPr>
       </w:pPr>
-      <w:hyperlink w:anchor="_Toc223983291" w:history="1">
+      <w:hyperlink w:anchor="_Toc223984336" w:history="1">
         <w:r>
           <w:rPr>
             <w:rStyle w:val="Hyperlink"/>
@@ -2122,24 +2122,24 @@
             <w:noProof/>
             <w:lang w:bidi="ar-SA"/>
           </w:rPr>
+          <w:t xml:space="preserve"> </w:t>
+        </w:r>
+        <w:r>
+          <w:rPr>
+            <w:rStyle w:val="Hyperlink"/>
+            <w:noProof/>
+          </w:rPr>
+          <w:t>MUSE Design and Implementation Details</w:t>
+        </w:r>
+        <w:r>
+          <w:rPr>
+            <w:noProof/>
+            <w:webHidden/>
+          </w:rPr>
           <w:tab/>
         </w:r>
         <w:r>
           <w:rPr>
-            <w:rStyle w:val="Hyperlink"/>
-            <w:noProof/>
-          </w:rPr>
-          <w:t>Details of MUSE design</w:t>
-        </w:r>
-        <w:r>
-          <w:rPr>
-            <w:noProof/>
-            <w:webHidden/>
-          </w:rPr>
-          <w:tab/>
-        </w:r>
-        <w:r>
-          <w:rPr>
             <w:noProof/>
             <w:webHidden/>
           </w:rPr>
@@ -2150,7 +2150,7 @@
             <w:noProof/>
             <w:webHidden/>
           </w:rPr>
-          <w:instrText xml:space="preserve"> PAGEREF _Toc223983291 \h </w:instrText>
+          <w:instrText xml:space="preserve"> PAGEREF _Toc223984336 \h </w:instrText>
         </w:r>
         <w:r>
           <w:rPr>
@@ -2170,7 +2170,7 @@
             <w:noProof/>
             <w:webHidden/>
           </w:rPr>
-          <w:t>18</w:t>
+          <w:t>19</w:t>
         </w:r>
         <w:r>
           <w:rPr>
@@ -2194,7 +2194,7 @@
           <w:lang w:bidi="ar-SA"/>
         </w:rPr>
       </w:pPr>
-      <w:hyperlink w:anchor="_Toc223983292" w:history="1">
+      <w:hyperlink w:anchor="_Toc223984337" w:history="1">
         <w:r>
           <w:rPr>
             <w:rStyle w:val="Hyperlink"/>
@@ -2208,24 +2208,24 @@
             <w:noProof/>
             <w:lang w:bidi="ar-SA"/>
           </w:rPr>
+          <w:t xml:space="preserve"> </w:t>
+        </w:r>
+        <w:r>
+          <w:rPr>
+            <w:rStyle w:val="Hyperlink"/>
+            <w:noProof/>
+          </w:rPr>
+          <w:t>Benchmarking</w:t>
+        </w:r>
+        <w:r>
+          <w:rPr>
+            <w:noProof/>
+            <w:webHidden/>
+          </w:rPr>
           <w:tab/>
         </w:r>
         <w:r>
           <w:rPr>
-            <w:rStyle w:val="Hyperlink"/>
-            <w:noProof/>
-          </w:rPr>
-          <w:t>Benchmarking</w:t>
-        </w:r>
-        <w:r>
-          <w:rPr>
-            <w:noProof/>
-            <w:webHidden/>
-          </w:rPr>
-          <w:tab/>
-        </w:r>
-        <w:r>
-          <w:rPr>
             <w:noProof/>
             <w:webHidden/>
           </w:rPr>
@@ -2236,7 +2236,7 @@
             <w:noProof/>
             <w:webHidden/>
           </w:rPr>
-          <w:instrText xml:space="preserve"> PAGEREF _Toc223983292 \h </w:instrText>
+          <w:instrText xml:space="preserve"> PAGEREF _Toc223984337 \h </w:instrText>
         </w:r>
         <w:r>
           <w:rPr>
@@ -2256,7 +2256,7 @@
             <w:noProof/>
             <w:webHidden/>
           </w:rPr>
-          <w:t>18</w:t>
+          <w:t>19</w:t>
         </w:r>
         <w:r>
           <w:rPr>
@@ -2280,7 +2280,7 @@
           <w:lang w:bidi="ar-SA"/>
         </w:rPr>
       </w:pPr>
-      <w:hyperlink w:anchor="_Toc223983293" w:history="1">
+      <w:hyperlink w:anchor="_Toc223984338" w:history="1">
         <w:r>
           <w:rPr>
             <w:rStyle w:val="Hyperlink"/>
@@ -2294,24 +2294,24 @@
             <w:noProof/>
             <w:lang w:bidi="ar-SA"/>
           </w:rPr>
+          <w:t xml:space="preserve"> </w:t>
+        </w:r>
+        <w:r>
+          <w:rPr>
+            <w:rStyle w:val="Hyperlink"/>
+            <w:noProof/>
+          </w:rPr>
+          <w:t>Conclusion and Future Work</w:t>
+        </w:r>
+        <w:r>
+          <w:rPr>
+            <w:noProof/>
+            <w:webHidden/>
+          </w:rPr>
           <w:tab/>
         </w:r>
         <w:r>
           <w:rPr>
-            <w:rStyle w:val="Hyperlink"/>
-            <w:noProof/>
-          </w:rPr>
-          <w:t>Conclusion and Future Work</w:t>
-        </w:r>
-        <w:r>
-          <w:rPr>
-            <w:noProof/>
-            <w:webHidden/>
-          </w:rPr>
-          <w:tab/>
-        </w:r>
-        <w:r>
-          <w:rPr>
             <w:noProof/>
             <w:webHidden/>
           </w:rPr>
@@ -2322,7 +2322,7 @@
             <w:noProof/>
             <w:webHidden/>
           </w:rPr>
-          <w:instrText xml:space="preserve"> PAGEREF _Toc223983293 \h </w:instrText>
+          <w:instrText xml:space="preserve"> PAGEREF _Toc223984338 \h </w:instrText>
         </w:r>
         <w:r>
           <w:rPr>
@@ -2342,7 +2342,7 @@
             <w:noProof/>
             <w:webHidden/>
           </w:rPr>
-          <w:t>18</w:t>
+          <w:t>19</w:t>
         </w:r>
         <w:r>
           <w:rPr>
@@ -2365,7 +2365,7 @@
           <w:lang w:bidi="ar-SA"/>
         </w:rPr>
       </w:pPr>
-      <w:hyperlink w:anchor="_Toc223983294" w:history="1">
+      <w:hyperlink w:anchor="_Toc223984339" w:history="1">
         <w:r>
           <w:rPr>
             <w:rStyle w:val="Hyperlink"/>
@@ -2392,7 +2392,7 @@
             <w:noProof/>
             <w:webHidden/>
           </w:rPr>
-          <w:instrText xml:space="preserve"> PAGEREF _Toc223983294 \h </w:instrText>
+          <w:instrText xml:space="preserve"> PAGEREF _Toc223984339 \h </w:instrText>
         </w:r>
         <w:r>
           <w:rPr>
@@ -2412,7 +2412,7 @@
             <w:noProof/>
             <w:webHidden/>
           </w:rPr>
-          <w:t>19</w:t>
+          <w:t>20</w:t>
         </w:r>
         <w:r>
           <w:rPr>
@@ -2770,7 +2770,7 @@
       </w:r>
       <w:bookmarkStart w:id="0" w:name="_Toc223814791"/>
       <w:bookmarkStart w:id="1" w:name="_Toc223814826"/>
-      <w:bookmarkStart w:id="2" w:name="_Toc223983279"/>
+      <w:bookmarkStart w:id="2" w:name="_Toc223984324"/>
       <w:r>
         <w:rPr>
           <w:sz w:val="36"/>
@@ -3900,7 +3900,7 @@
       </w:pPr>
       <w:bookmarkStart w:id="3" w:name="_Toc223814792"/>
       <w:bookmarkStart w:id="4" w:name="_Toc223814827"/>
-      <w:bookmarkStart w:id="5" w:name="_Toc223983280"/>
+      <w:bookmarkStart w:id="5" w:name="_Toc223984325"/>
       <w:r>
         <w:rPr>
           <w:sz w:val="36"/>
@@ -3946,7 +3946,7 @@
       </w:pPr>
       <w:bookmarkStart w:id="6" w:name="_Toc223814793"/>
       <w:bookmarkStart w:id="7" w:name="_Toc223814828"/>
-      <w:bookmarkStart w:id="8" w:name="_Toc223983281"/>
+      <w:bookmarkStart w:id="8" w:name="_Toc223984326"/>
       <w:r>
         <w:rPr>
           <w:sz w:val="32"/>
@@ -4164,7 +4164,7 @@
       </w:pPr>
       <w:bookmarkStart w:id="9" w:name="_Toc223814794"/>
       <w:bookmarkStart w:id="10" w:name="_Toc223814829"/>
-      <w:bookmarkStart w:id="11" w:name="_Toc223983282"/>
+      <w:bookmarkStart w:id="11" w:name="_Toc223984327"/>
       <w:r>
         <w:rPr>
           <w:sz w:val="32"/>
@@ -4422,7 +4422,7 @@
       <w:pPr>
         <w:pStyle w:val="Heading3"/>
       </w:pPr>
-      <w:bookmarkStart w:id="12" w:name="_Toc223983283"/>
+      <w:bookmarkStart w:id="12" w:name="_Toc223984328"/>
       <w:r>
         <w:rPr>
           <w:sz w:val="28"/>
@@ -4940,7 +4940,7 @@
       </w:pPr>
       <w:bookmarkStart w:id="15" w:name="_Toc223814795"/>
       <w:bookmarkStart w:id="16" w:name="_Toc223814830"/>
-      <w:bookmarkStart w:id="17" w:name="_Toc223983284"/>
+      <w:bookmarkStart w:id="17" w:name="_Toc223984329"/>
       <w:r>
         <w:rPr>
           <w:sz w:val="32"/>
@@ -4984,7 +4984,7 @@
           <w:szCs w:val="32"/>
         </w:rPr>
       </w:pPr>
-      <w:bookmarkStart w:id="18" w:name="_Toc223983285"/>
+      <w:bookmarkStart w:id="18" w:name="_Toc223984330"/>
       <w:r>
         <w:rPr>
           <w:sz w:val="32"/>
@@ -5152,7 +5152,7 @@
           <w:szCs w:val="32"/>
         </w:rPr>
       </w:pPr>
-      <w:bookmarkStart w:id="19" w:name="_Toc223983286"/>
+      <w:bookmarkStart w:id="19" w:name="_Toc223984331"/>
       <w:r>
         <w:rPr>
           <w:sz w:val="32"/>
@@ -6359,7 +6359,7 @@
           <w:szCs w:val="32"/>
         </w:rPr>
       </w:pPr>
-      <w:bookmarkStart w:id="20" w:name="_Toc223983287"/>
+      <w:bookmarkStart w:id="20" w:name="_Toc223984332"/>
       <w:r>
         <w:rPr>
           <w:i w:val="0"/>
@@ -7397,7 +7397,7 @@
           <w:szCs w:val="32"/>
         </w:rPr>
       </w:pPr>
-      <w:bookmarkStart w:id="22" w:name="_Toc223983288"/>
+      <w:bookmarkStart w:id="22" w:name="_Toc223984333"/>
       <w:r>
         <w:rPr>
           <w:i w:val="0"/>
@@ -7480,7 +7480,7 @@
       </w:pPr>
       <w:bookmarkStart w:id="23" w:name="_Toc223814796"/>
       <w:bookmarkStart w:id="24" w:name="_Toc223814831"/>
-      <w:bookmarkStart w:id="25" w:name="_Toc223983289"/>
+      <w:bookmarkStart w:id="25" w:name="_Toc223984334"/>
       <w:r>
         <w:rPr>
           <w:sz w:val="32"/>
@@ -7491,6 +7491,681 @@
       <w:bookmarkEnd w:id="23"/>
       <w:bookmarkEnd w:id="24"/>
       <w:bookmarkEnd w:id="25"/>
+    </w:p>
+    <w:p>
+      <w:pPr>
+        <w:pStyle w:val="NoSpacing"/>
+        <w:jc w:val="both"/>
+        <w:rPr>
+          <w:rFonts w:ascii="Times New Roman" w:hAnsi="Times New Roman"/>
+          <w:sz w:val="24"/>
+          <w:szCs w:val="24"/>
+        </w:rPr>
+      </w:pPr>
+      <w:r>
+        <w:rPr>
+          <w:rFonts w:ascii="Times New Roman" w:hAnsi="Times New Roman"/>
+          <w:sz w:val="24"/>
+          <w:szCs w:val="24"/>
+        </w:rPr>
+        <w:t xml:space="preserve">Railsback </w:t>
+      </w:r>
+      <w:r>
+        <w:rPr>
+          <w:rFonts w:ascii="Times New Roman" w:hAnsi="Times New Roman"/>
+          <w:i/>
+          <w:sz w:val="24"/>
+          <w:szCs w:val="24"/>
+        </w:rPr>
+        <w:t>et. al</w:t>
+      </w:r>
+      <w:r>
+        <w:rPr>
+          <w:rFonts w:ascii="Times New Roman" w:hAnsi="Times New Roman"/>
+          <w:sz w:val="24"/>
+          <w:szCs w:val="24"/>
+        </w:rPr>
+        <w:t xml:space="preserve"> present a detailed survey of several agent-based simulation frameworks that are similar to MUSE. The frameworks under review were NetLogo, SWARM Objective-C, SWARM Java, Repast, and MASON. Each framework had advantages and disadvantages. NetLogo’s strong points include its detailed documentation and ease of use. However, it uses proprietary cod</w:t>
+      </w:r>
+      <w:r>
+        <w:rPr>
+          <w:rFonts w:ascii="Times New Roman" w:hAnsi="Times New Roman"/>
+          <w:sz w:val="24"/>
+          <w:szCs w:val="24"/>
+        </w:rPr>
+        <w:t>e,</w:t>
+      </w:r>
+      <w:r>
+        <w:rPr>
+          <w:rFonts w:ascii="Times New Roman" w:hAnsi="Times New Roman"/>
+          <w:sz w:val="24"/>
+          <w:szCs w:val="24"/>
+        </w:rPr>
+        <w:t xml:space="preserve"> and users have to learn a </w:t>
+      </w:r>
+      <w:r>
+        <w:rPr>
+          <w:rFonts w:ascii="Times New Roman" w:hAnsi="Times New Roman"/>
+          <w:sz w:val="24"/>
+          <w:szCs w:val="24"/>
+        </w:rPr>
+        <w:t xml:space="preserve">custom language for modeling </w:t>
+      </w:r>
+      <w:sdt>
+        <w:sdtPr>
+          <w:rPr>
+            <w:rFonts w:ascii="Times New Roman" w:hAnsi="Times New Roman"/>
+            <w:sz w:val="24"/>
+            <w:szCs w:val="24"/>
+          </w:rPr>
+          <w:id w:val="-1033823611"/>
+          <w:citation/>
+        </w:sdtPr>
+        <w:sdtContent>
+          <w:r>
+            <w:rPr>
+              <w:rFonts w:ascii="Times New Roman" w:hAnsi="Times New Roman"/>
+              <w:sz w:val="24"/>
+              <w:szCs w:val="24"/>
+            </w:rPr>
+            <w:fldChar w:fldCharType="begin"/>
+          </w:r>
+          <w:r>
+            <w:rPr>
+              <w:rFonts w:ascii="Times New Roman" w:hAnsi="Times New Roman"/>
+              <w:sz w:val="24"/>
+              <w:szCs w:val="24"/>
+            </w:rPr>
+            <w:instrText xml:space="preserve"> CITATION Rai06 \l 1033 </w:instrText>
+          </w:r>
+          <w:r>
+            <w:rPr>
+              <w:rFonts w:ascii="Times New Roman" w:hAnsi="Times New Roman"/>
+              <w:sz w:val="24"/>
+              <w:szCs w:val="24"/>
+            </w:rPr>
+            <w:fldChar w:fldCharType="separate"/>
+          </w:r>
+          <w:r>
+            <w:rPr>
+              <w:rFonts w:ascii="Times New Roman" w:hAnsi="Times New Roman"/>
+              <w:noProof/>
+              <w:sz w:val="24"/>
+              <w:szCs w:val="24"/>
+            </w:rPr>
+            <w:t>(Railsback and Lytinen)</w:t>
+          </w:r>
+          <w:r>
+            <w:rPr>
+              <w:rFonts w:ascii="Times New Roman" w:hAnsi="Times New Roman"/>
+              <w:sz w:val="24"/>
+              <w:szCs w:val="24"/>
+            </w:rPr>
+            <w:fldChar w:fldCharType="end"/>
+          </w:r>
+        </w:sdtContent>
+      </w:sdt>
+      <w:r>
+        <w:rPr>
+          <w:rFonts w:ascii="Times New Roman" w:hAnsi="Times New Roman"/>
+          <w:sz w:val="24"/>
+          <w:szCs w:val="24"/>
+        </w:rPr>
+        <w:t>. The original SWARM uses the Objective-C language. This is the most mature and stable framework, w</w:t>
+      </w:r>
+      <w:r>
+        <w:rPr>
+          <w:rFonts w:ascii="Times New Roman" w:hAnsi="Times New Roman"/>
+          <w:sz w:val="24"/>
+          <w:szCs w:val="24"/>
+        </w:rPr>
+        <w:t xml:space="preserve">hich makes it well organized </w:t>
+      </w:r>
+      <w:sdt>
+        <w:sdtPr>
+          <w:rPr>
+            <w:rFonts w:ascii="Times New Roman" w:hAnsi="Times New Roman"/>
+            <w:sz w:val="24"/>
+            <w:szCs w:val="24"/>
+          </w:rPr>
+          <w:id w:val="-1033823610"/>
+          <w:citation/>
+        </w:sdtPr>
+        <w:sdtContent>
+          <w:r>
+            <w:rPr>
+              <w:rFonts w:ascii="Times New Roman" w:hAnsi="Times New Roman"/>
+              <w:sz w:val="24"/>
+              <w:szCs w:val="24"/>
+            </w:rPr>
+            <w:fldChar w:fldCharType="begin"/>
+          </w:r>
+          <w:r>
+            <w:rPr>
+              <w:rFonts w:ascii="Times New Roman" w:hAnsi="Times New Roman"/>
+              <w:sz w:val="24"/>
+              <w:szCs w:val="24"/>
+            </w:rPr>
+            <w:instrText xml:space="preserve"> CITATION Rai06 \l 1033 </w:instrText>
+          </w:r>
+          <w:r>
+            <w:rPr>
+              <w:rFonts w:ascii="Times New Roman" w:hAnsi="Times New Roman"/>
+              <w:sz w:val="24"/>
+              <w:szCs w:val="24"/>
+            </w:rPr>
+            <w:fldChar w:fldCharType="separate"/>
+          </w:r>
+          <w:r>
+            <w:rPr>
+              <w:rFonts w:ascii="Times New Roman" w:hAnsi="Times New Roman"/>
+              <w:noProof/>
+              <w:sz w:val="24"/>
+              <w:szCs w:val="24"/>
+            </w:rPr>
+            <w:t>(Railsback and Lytinen)</w:t>
+          </w:r>
+          <w:r>
+            <w:rPr>
+              <w:rFonts w:ascii="Times New Roman" w:hAnsi="Times New Roman"/>
+              <w:sz w:val="24"/>
+              <w:szCs w:val="24"/>
+            </w:rPr>
+            <w:fldChar w:fldCharType="end"/>
+          </w:r>
+        </w:sdtContent>
+      </w:sdt>
+      <w:r>
+        <w:rPr>
+          <w:rFonts w:ascii="Times New Roman" w:hAnsi="Times New Roman"/>
+          <w:sz w:val="24"/>
+          <w:szCs w:val="24"/>
+        </w:rPr>
+        <w:t>. While Objective-C is more na</w:t>
+      </w:r>
+      <w:r>
+        <w:rPr>
+          <w:rFonts w:ascii="Times New Roman" w:hAnsi="Times New Roman"/>
+          <w:sz w:val="24"/>
+          <w:szCs w:val="24"/>
+        </w:rPr>
+        <w:t xml:space="preserve">tural to model with </w:t>
+      </w:r>
+      <w:sdt>
+        <w:sdtPr>
+          <w:rPr>
+            <w:rFonts w:ascii="Times New Roman" w:hAnsi="Times New Roman"/>
+            <w:sz w:val="24"/>
+            <w:szCs w:val="24"/>
+          </w:rPr>
+          <w:id w:val="-1033823609"/>
+          <w:citation/>
+        </w:sdtPr>
+        <w:sdtContent>
+          <w:r>
+            <w:rPr>
+              <w:rFonts w:ascii="Times New Roman" w:hAnsi="Times New Roman"/>
+              <w:sz w:val="24"/>
+              <w:szCs w:val="24"/>
+            </w:rPr>
+            <w:fldChar w:fldCharType="begin"/>
+          </w:r>
+          <w:r>
+            <w:rPr>
+              <w:rFonts w:ascii="Times New Roman" w:hAnsi="Times New Roman"/>
+              <w:sz w:val="24"/>
+              <w:szCs w:val="24"/>
+            </w:rPr>
+            <w:instrText xml:space="preserve"> CITATION Rai06 \l 1033 </w:instrText>
+          </w:r>
+          <w:r>
+            <w:rPr>
+              <w:rFonts w:ascii="Times New Roman" w:hAnsi="Times New Roman"/>
+              <w:sz w:val="24"/>
+              <w:szCs w:val="24"/>
+            </w:rPr>
+            <w:fldChar w:fldCharType="separate"/>
+          </w:r>
+          <w:r>
+            <w:rPr>
+              <w:rFonts w:ascii="Times New Roman" w:hAnsi="Times New Roman"/>
+              <w:noProof/>
+              <w:sz w:val="24"/>
+              <w:szCs w:val="24"/>
+            </w:rPr>
+            <w:t>(Railsback and Lytinen)</w:t>
+          </w:r>
+          <w:r>
+            <w:rPr>
+              <w:rFonts w:ascii="Times New Roman" w:hAnsi="Times New Roman"/>
+              <w:sz w:val="24"/>
+              <w:szCs w:val="24"/>
+            </w:rPr>
+            <w:fldChar w:fldCharType="end"/>
+          </w:r>
+        </w:sdtContent>
+      </w:sdt>
+      <w:r>
+        <w:rPr>
+          <w:rFonts w:ascii="Times New Roman" w:hAnsi="Times New Roman"/>
+          <w:sz w:val="24"/>
+          <w:szCs w:val="24"/>
+        </w:rPr>
+        <w:t>, it has weak error-handling. Another downside is the availability of tools for developing with Objective-C. Java SWARM is simply a wrapper that allows Java developers to call Objective-C SWARM libraries. While Java has strong error-handling capabilities, the framework does not effectively take ad</w:t>
+      </w:r>
+      <w:r>
+        <w:rPr>
+          <w:rFonts w:ascii="Times New Roman" w:hAnsi="Times New Roman"/>
+          <w:sz w:val="24"/>
+          <w:szCs w:val="24"/>
+        </w:rPr>
+        <w:t xml:space="preserve">vantage of the two languages </w:t>
+      </w:r>
+      <w:sdt>
+        <w:sdtPr>
+          <w:rPr>
+            <w:rFonts w:ascii="Times New Roman" w:hAnsi="Times New Roman"/>
+            <w:sz w:val="24"/>
+            <w:szCs w:val="24"/>
+          </w:rPr>
+          <w:id w:val="-1033823608"/>
+          <w:citation/>
+        </w:sdtPr>
+        <w:sdtContent>
+          <w:r>
+            <w:rPr>
+              <w:rFonts w:ascii="Times New Roman" w:hAnsi="Times New Roman"/>
+              <w:sz w:val="24"/>
+              <w:szCs w:val="24"/>
+            </w:rPr>
+            <w:fldChar w:fldCharType="begin"/>
+          </w:r>
+          <w:r>
+            <w:rPr>
+              <w:rFonts w:ascii="Times New Roman" w:hAnsi="Times New Roman"/>
+              <w:sz w:val="24"/>
+              <w:szCs w:val="24"/>
+            </w:rPr>
+            <w:instrText xml:space="preserve"> CITATION Rai06 \l 1033 </w:instrText>
+          </w:r>
+          <w:r>
+            <w:rPr>
+              <w:rFonts w:ascii="Times New Roman" w:hAnsi="Times New Roman"/>
+              <w:sz w:val="24"/>
+              <w:szCs w:val="24"/>
+            </w:rPr>
+            <w:fldChar w:fldCharType="separate"/>
+          </w:r>
+          <w:r>
+            <w:rPr>
+              <w:rFonts w:ascii="Times New Roman" w:hAnsi="Times New Roman"/>
+              <w:noProof/>
+              <w:sz w:val="24"/>
+              <w:szCs w:val="24"/>
+            </w:rPr>
+            <w:t>(Railsback and Lytinen)</w:t>
+          </w:r>
+          <w:r>
+            <w:rPr>
+              <w:rFonts w:ascii="Times New Roman" w:hAnsi="Times New Roman"/>
+              <w:sz w:val="24"/>
+              <w:szCs w:val="24"/>
+            </w:rPr>
+            <w:fldChar w:fldCharType="end"/>
+          </w:r>
+        </w:sdtContent>
+      </w:sdt>
+      <w:r>
+        <w:rPr>
+          <w:rFonts w:ascii="Times New Roman" w:hAnsi="Times New Roman"/>
+          <w:sz w:val="24"/>
+          <w:szCs w:val="24"/>
+        </w:rPr>
+        <w:t>. M</w:t>
+      </w:r>
+      <w:r>
+        <w:rPr>
+          <w:rFonts w:ascii="Times New Roman" w:hAnsi="Times New Roman"/>
+          <w:sz w:val="24"/>
+          <w:szCs w:val="24"/>
+        </w:rPr>
+        <w:t>oreover, both versions of SWARM</w:t>
+      </w:r>
+      <w:r>
+        <w:rPr>
+          <w:rFonts w:ascii="Times New Roman" w:hAnsi="Times New Roman"/>
+          <w:sz w:val="24"/>
+          <w:szCs w:val="24"/>
+        </w:rPr>
+        <w:t xml:space="preserve"> proved to be the slo</w:t>
+      </w:r>
+      <w:r>
+        <w:rPr>
+          <w:rFonts w:ascii="Times New Roman" w:hAnsi="Times New Roman"/>
+          <w:sz w:val="24"/>
+          <w:szCs w:val="24"/>
+        </w:rPr>
+        <w:t xml:space="preserve">west for very complex models </w:t>
+      </w:r>
+      <w:sdt>
+        <w:sdtPr>
+          <w:rPr>
+            <w:rFonts w:ascii="Times New Roman" w:hAnsi="Times New Roman"/>
+            <w:sz w:val="24"/>
+            <w:szCs w:val="24"/>
+          </w:rPr>
+          <w:id w:val="-1033823607"/>
+          <w:citation/>
+        </w:sdtPr>
+        <w:sdtContent>
+          <w:r>
+            <w:rPr>
+              <w:rFonts w:ascii="Times New Roman" w:hAnsi="Times New Roman"/>
+              <w:sz w:val="24"/>
+              <w:szCs w:val="24"/>
+            </w:rPr>
+            <w:fldChar w:fldCharType="begin"/>
+          </w:r>
+          <w:r>
+            <w:rPr>
+              <w:rFonts w:ascii="Times New Roman" w:hAnsi="Times New Roman"/>
+              <w:sz w:val="24"/>
+              <w:szCs w:val="24"/>
+            </w:rPr>
+            <w:instrText xml:space="preserve"> CITATION Rai06 \l 1033 </w:instrText>
+          </w:r>
+          <w:r>
+            <w:rPr>
+              <w:rFonts w:ascii="Times New Roman" w:hAnsi="Times New Roman"/>
+              <w:sz w:val="24"/>
+              <w:szCs w:val="24"/>
+            </w:rPr>
+            <w:fldChar w:fldCharType="separate"/>
+          </w:r>
+          <w:r>
+            <w:rPr>
+              <w:rFonts w:ascii="Times New Roman" w:hAnsi="Times New Roman"/>
+              <w:noProof/>
+              <w:sz w:val="24"/>
+              <w:szCs w:val="24"/>
+            </w:rPr>
+            <w:t>(Railsback and Lytinen)</w:t>
+          </w:r>
+          <w:r>
+            <w:rPr>
+              <w:rFonts w:ascii="Times New Roman" w:hAnsi="Times New Roman"/>
+              <w:sz w:val="24"/>
+              <w:szCs w:val="24"/>
+            </w:rPr>
+            <w:fldChar w:fldCharType="end"/>
+          </w:r>
+        </w:sdtContent>
+      </w:sdt>
+      <w:r>
+        <w:rPr>
+          <w:rFonts w:ascii="Times New Roman" w:hAnsi="Times New Roman"/>
+          <w:sz w:val="24"/>
+          <w:szCs w:val="24"/>
+        </w:rPr>
+        <w:t>.</w:t>
+      </w:r>
+    </w:p>
+    <w:p>
+      <w:pPr>
+        <w:pStyle w:val="NoSpacing"/>
+        <w:jc w:val="both"/>
+        <w:rPr>
+          <w:rFonts w:ascii="Times New Roman" w:hAnsi="Times New Roman"/>
+          <w:sz w:val="24"/>
+          <w:szCs w:val="24"/>
+        </w:rPr>
+      </w:pPr>
+    </w:p>
+    <w:p>
+      <w:pPr>
+        <w:pStyle w:val="NoSpacing"/>
+        <w:jc w:val="both"/>
+        <w:rPr>
+          <w:rFonts w:ascii="Times New Roman" w:hAnsi="Times New Roman"/>
+          <w:sz w:val="24"/>
+          <w:szCs w:val="24"/>
+        </w:rPr>
+      </w:pPr>
+      <w:r>
+        <w:rPr>
+          <w:rFonts w:ascii="Times New Roman" w:hAnsi="Times New Roman"/>
+          <w:sz w:val="24"/>
+          <w:szCs w:val="24"/>
+        </w:rPr>
+        <w:t>Repast was meant to mimic SWARM using Java, but the design and organization of the fra</w:t>
+      </w:r>
+      <w:r>
+        <w:rPr>
+          <w:rFonts w:ascii="Times New Roman" w:hAnsi="Times New Roman"/>
+          <w:sz w:val="24"/>
+          <w:szCs w:val="24"/>
+        </w:rPr>
+        <w:t xml:space="preserve">mework has several drawbacks </w:t>
+      </w:r>
+      <w:sdt>
+        <w:sdtPr>
+          <w:rPr>
+            <w:rFonts w:ascii="Times New Roman" w:hAnsi="Times New Roman"/>
+            <w:sz w:val="24"/>
+            <w:szCs w:val="24"/>
+          </w:rPr>
+          <w:id w:val="-1033823606"/>
+          <w:citation/>
+        </w:sdtPr>
+        <w:sdtContent>
+          <w:r>
+            <w:rPr>
+              <w:rFonts w:ascii="Times New Roman" w:hAnsi="Times New Roman"/>
+              <w:sz w:val="24"/>
+              <w:szCs w:val="24"/>
+            </w:rPr>
+            <w:fldChar w:fldCharType="begin"/>
+          </w:r>
+          <w:r>
+            <w:rPr>
+              <w:rFonts w:ascii="Times New Roman" w:hAnsi="Times New Roman"/>
+              <w:sz w:val="24"/>
+              <w:szCs w:val="24"/>
+            </w:rPr>
+            <w:instrText xml:space="preserve"> CITATION Rai06 \l 1033 </w:instrText>
+          </w:r>
+          <w:r>
+            <w:rPr>
+              <w:rFonts w:ascii="Times New Roman" w:hAnsi="Times New Roman"/>
+              <w:sz w:val="24"/>
+              <w:szCs w:val="24"/>
+            </w:rPr>
+            <w:fldChar w:fldCharType="separate"/>
+          </w:r>
+          <w:r>
+            <w:rPr>
+              <w:rFonts w:ascii="Times New Roman" w:hAnsi="Times New Roman"/>
+              <w:noProof/>
+              <w:sz w:val="24"/>
+              <w:szCs w:val="24"/>
+            </w:rPr>
+            <w:t>(Railsback and Lytinen)</w:t>
+          </w:r>
+          <w:r>
+            <w:rPr>
+              <w:rFonts w:ascii="Times New Roman" w:hAnsi="Times New Roman"/>
+              <w:sz w:val="24"/>
+              <w:szCs w:val="24"/>
+            </w:rPr>
+            <w:fldChar w:fldCharType="end"/>
+          </w:r>
+        </w:sdtContent>
+      </w:sdt>
+      <w:r>
+        <w:rPr>
+          <w:rFonts w:ascii="Times New Roman" w:hAnsi="Times New Roman"/>
+          <w:sz w:val="24"/>
+          <w:szCs w:val="24"/>
+        </w:rPr>
+        <w:t>. Furthermore, the learning curve for using the API is very steep, because it has numerous features, often making it overwhelmin</w:t>
+      </w:r>
+      <w:r>
+        <w:rPr>
+          <w:rFonts w:ascii="Times New Roman" w:hAnsi="Times New Roman"/>
+          <w:sz w:val="24"/>
+          <w:szCs w:val="24"/>
+        </w:rPr>
+        <w:t xml:space="preserve">g for most casual developers </w:t>
+      </w:r>
+      <w:sdt>
+        <w:sdtPr>
+          <w:rPr>
+            <w:rFonts w:ascii="Times New Roman" w:hAnsi="Times New Roman"/>
+            <w:sz w:val="24"/>
+            <w:szCs w:val="24"/>
+          </w:rPr>
+          <w:id w:val="-1033823605"/>
+          <w:citation/>
+        </w:sdtPr>
+        <w:sdtContent>
+          <w:r>
+            <w:rPr>
+              <w:rFonts w:ascii="Times New Roman" w:hAnsi="Times New Roman"/>
+              <w:sz w:val="24"/>
+              <w:szCs w:val="24"/>
+            </w:rPr>
+            <w:fldChar w:fldCharType="begin"/>
+          </w:r>
+          <w:r>
+            <w:rPr>
+              <w:rFonts w:ascii="Times New Roman" w:hAnsi="Times New Roman"/>
+              <w:sz w:val="24"/>
+              <w:szCs w:val="24"/>
+            </w:rPr>
+            <w:instrText xml:space="preserve"> CITATION Rai06 \l 1033 </w:instrText>
+          </w:r>
+          <w:r>
+            <w:rPr>
+              <w:rFonts w:ascii="Times New Roman" w:hAnsi="Times New Roman"/>
+              <w:sz w:val="24"/>
+              <w:szCs w:val="24"/>
+            </w:rPr>
+            <w:fldChar w:fldCharType="separate"/>
+          </w:r>
+          <w:r>
+            <w:rPr>
+              <w:rFonts w:ascii="Times New Roman" w:hAnsi="Times New Roman"/>
+              <w:noProof/>
+              <w:sz w:val="24"/>
+              <w:szCs w:val="24"/>
+            </w:rPr>
+            <w:t>(Railsback and Lytinen)</w:t>
+          </w:r>
+          <w:r>
+            <w:rPr>
+              <w:rFonts w:ascii="Times New Roman" w:hAnsi="Times New Roman"/>
+              <w:sz w:val="24"/>
+              <w:szCs w:val="24"/>
+            </w:rPr>
+            <w:fldChar w:fldCharType="end"/>
+          </w:r>
+        </w:sdtContent>
+      </w:sdt>
+      <w:r>
+        <w:rPr>
+          <w:rFonts w:ascii="Times New Roman" w:hAnsi="Times New Roman"/>
+          <w:sz w:val="24"/>
+          <w:szCs w:val="24"/>
+        </w:rPr>
+        <w:t>. MASON is a light weight framework that aims to a</w:t>
+      </w:r>
+      <w:r>
+        <w:rPr>
+          <w:rFonts w:ascii="Times New Roman" w:hAnsi="Times New Roman"/>
+          <w:sz w:val="24"/>
+          <w:szCs w:val="24"/>
+        </w:rPr>
+        <w:t xml:space="preserve">chieve high execution speeds </w:t>
+      </w:r>
+      <w:sdt>
+        <w:sdtPr>
+          <w:rPr>
+            <w:rFonts w:ascii="Times New Roman" w:hAnsi="Times New Roman"/>
+            <w:sz w:val="24"/>
+            <w:szCs w:val="24"/>
+          </w:rPr>
+          <w:id w:val="-1033823604"/>
+          <w:citation/>
+        </w:sdtPr>
+        <w:sdtContent>
+          <w:r>
+            <w:rPr>
+              <w:rFonts w:ascii="Times New Roman" w:hAnsi="Times New Roman"/>
+              <w:sz w:val="24"/>
+              <w:szCs w:val="24"/>
+            </w:rPr>
+            <w:fldChar w:fldCharType="begin"/>
+          </w:r>
+          <w:r>
+            <w:rPr>
+              <w:rFonts w:ascii="Times New Roman" w:hAnsi="Times New Roman"/>
+              <w:sz w:val="24"/>
+              <w:szCs w:val="24"/>
+            </w:rPr>
+            <w:instrText xml:space="preserve"> CITATION Rai06 \l 1033 </w:instrText>
+          </w:r>
+          <w:r>
+            <w:rPr>
+              <w:rFonts w:ascii="Times New Roman" w:hAnsi="Times New Roman"/>
+              <w:sz w:val="24"/>
+              <w:szCs w:val="24"/>
+            </w:rPr>
+            <w:fldChar w:fldCharType="separate"/>
+          </w:r>
+          <w:r>
+            <w:rPr>
+              <w:rFonts w:ascii="Times New Roman" w:hAnsi="Times New Roman"/>
+              <w:noProof/>
+              <w:sz w:val="24"/>
+              <w:szCs w:val="24"/>
+            </w:rPr>
+            <w:t>(Railsback and Lytinen)</w:t>
+          </w:r>
+          <w:r>
+            <w:rPr>
+              <w:rFonts w:ascii="Times New Roman" w:hAnsi="Times New Roman"/>
+              <w:sz w:val="24"/>
+              <w:szCs w:val="24"/>
+            </w:rPr>
+            <w:fldChar w:fldCharType="end"/>
+          </w:r>
+        </w:sdtContent>
+      </w:sdt>
+      <w:r>
+        <w:rPr>
+          <w:rFonts w:ascii="Times New Roman" w:hAnsi="Times New Roman"/>
+          <w:sz w:val="24"/>
+          <w:szCs w:val="24"/>
+        </w:rPr>
+        <w:t xml:space="preserve">. It is also the most recent of all the frameworks and in terms of execution speed; it was indeed the fastest amongst those surveyed by Railsback </w:t>
+      </w:r>
+      <w:r>
+        <w:rPr>
+          <w:rFonts w:ascii="Times New Roman" w:hAnsi="Times New Roman"/>
+          <w:i/>
+          <w:sz w:val="24"/>
+          <w:szCs w:val="24"/>
+        </w:rPr>
+        <w:t>et. al</w:t>
+      </w:r>
+      <w:r>
+        <w:rPr>
+          <w:rFonts w:ascii="Times New Roman" w:hAnsi="Times New Roman"/>
+          <w:sz w:val="24"/>
+          <w:szCs w:val="24"/>
+        </w:rPr>
+        <w:t xml:space="preserve">. </w:t>
+      </w:r>
     </w:p>
     <w:p/>
     <w:p/>
@@ -7506,7 +8181,7 @@
           <w:szCs w:val="32"/>
         </w:rPr>
       </w:pPr>
-      <w:bookmarkStart w:id="26" w:name="_Toc223983290"/>
+      <w:bookmarkStart w:id="26" w:name="_Toc223984335"/>
       <w:r>
         <w:rPr>
           <w:sz w:val="32"/>
@@ -7517,6 +8192,514 @@
       <w:bookmarkEnd w:id="26"/>
     </w:p>
     <w:p/>
+    <w:p>
+      <w:pPr>
+        <w:pStyle w:val="NoSpacing"/>
+        <w:jc w:val="both"/>
+        <w:rPr>
+          <w:rFonts w:ascii="Times New Roman" w:hAnsi="Times New Roman"/>
+          <w:sz w:val="24"/>
+          <w:szCs w:val="24"/>
+        </w:rPr>
+      </w:pPr>
+      <w:r>
+        <w:rPr>
+          <w:rFonts w:ascii="Times New Roman" w:hAnsi="Times New Roman"/>
+          <w:sz w:val="24"/>
+          <w:szCs w:val="24"/>
+        </w:rPr>
+        <w:t xml:space="preserve">In conjunction with our initial investigations, we also reviewed three parallel simulation frameworks namely WRAPED </w:t>
+      </w:r>
+      <w:sdt>
+        <w:sdtPr>
+          <w:rPr>
+            <w:rFonts w:ascii="Times New Roman" w:hAnsi="Times New Roman"/>
+            <w:sz w:val="24"/>
+            <w:szCs w:val="24"/>
+          </w:rPr>
+          <w:id w:val="-1033823603"/>
+          <w:citation/>
+        </w:sdtPr>
+        <w:sdtContent>
+          <w:r>
+            <w:rPr>
+              <w:rFonts w:ascii="Times New Roman" w:hAnsi="Times New Roman"/>
+              <w:sz w:val="24"/>
+              <w:szCs w:val="24"/>
+            </w:rPr>
+            <w:fldChar w:fldCharType="begin"/>
+          </w:r>
+          <w:r>
+            <w:rPr>
+              <w:rFonts w:ascii="Times New Roman" w:hAnsi="Times New Roman"/>
+              <w:sz w:val="24"/>
+              <w:szCs w:val="24"/>
+            </w:rPr>
+            <w:instrText xml:space="preserve"> CITATION Rad98 \l 1033 </w:instrText>
+          </w:r>
+          <w:r>
+            <w:rPr>
+              <w:rFonts w:ascii="Times New Roman" w:hAnsi="Times New Roman"/>
+              <w:sz w:val="24"/>
+              <w:szCs w:val="24"/>
+            </w:rPr>
+            <w:fldChar w:fldCharType="separate"/>
+          </w:r>
+          <w:r>
+            <w:rPr>
+              <w:rFonts w:ascii="Times New Roman" w:hAnsi="Times New Roman"/>
+              <w:noProof/>
+              <w:sz w:val="24"/>
+              <w:szCs w:val="24"/>
+            </w:rPr>
+            <w:t>(Radhakrishnan)</w:t>
+          </w:r>
+          <w:r>
+            <w:rPr>
+              <w:rFonts w:ascii="Times New Roman" w:hAnsi="Times New Roman"/>
+              <w:sz w:val="24"/>
+              <w:szCs w:val="24"/>
+            </w:rPr>
+            <w:fldChar w:fldCharType="end"/>
+          </w:r>
+        </w:sdtContent>
+      </w:sdt>
+      <w:r>
+        <w:rPr>
+          <w:rFonts w:ascii="Times New Roman" w:hAnsi="Times New Roman"/>
+          <w:sz w:val="24"/>
+          <w:szCs w:val="24"/>
+        </w:rPr>
+        <w:t xml:space="preserve">, GTW </w:t>
+      </w:r>
+      <w:sdt>
+        <w:sdtPr>
+          <w:rPr>
+            <w:rFonts w:ascii="Times New Roman" w:hAnsi="Times New Roman"/>
+            <w:sz w:val="24"/>
+            <w:szCs w:val="24"/>
+          </w:rPr>
+          <w:id w:val="-1033823602"/>
+          <w:citation/>
+        </w:sdtPr>
+        <w:sdtContent>
+          <w:r>
+            <w:rPr>
+              <w:rFonts w:ascii="Times New Roman" w:hAnsi="Times New Roman"/>
+              <w:sz w:val="24"/>
+              <w:szCs w:val="24"/>
+            </w:rPr>
+            <w:fldChar w:fldCharType="begin"/>
+          </w:r>
+          <w:r>
+            <w:rPr>
+              <w:rFonts w:ascii="Times New Roman" w:hAnsi="Times New Roman"/>
+              <w:sz w:val="24"/>
+              <w:szCs w:val="24"/>
+            </w:rPr>
+            <w:instrText xml:space="preserve"> CITATION DDa94 \l 1033 </w:instrText>
+          </w:r>
+          <w:r>
+            <w:rPr>
+              <w:rFonts w:ascii="Times New Roman" w:hAnsi="Times New Roman"/>
+              <w:sz w:val="24"/>
+              <w:szCs w:val="24"/>
+            </w:rPr>
+            <w:fldChar w:fldCharType="separate"/>
+          </w:r>
+          <w:r>
+            <w:rPr>
+              <w:rFonts w:ascii="Times New Roman" w:hAnsi="Times New Roman"/>
+              <w:noProof/>
+              <w:sz w:val="24"/>
+              <w:szCs w:val="24"/>
+            </w:rPr>
+            <w:t>(D. Das, R. Fujimoto and K. Panesar)</w:t>
+          </w:r>
+          <w:r>
+            <w:rPr>
+              <w:rFonts w:ascii="Times New Roman" w:hAnsi="Times New Roman"/>
+              <w:sz w:val="24"/>
+              <w:szCs w:val="24"/>
+            </w:rPr>
+            <w:fldChar w:fldCharType="end"/>
+          </w:r>
+        </w:sdtContent>
+      </w:sdt>
+      <w:r>
+        <w:rPr>
+          <w:rFonts w:ascii="Times New Roman" w:hAnsi="Times New Roman"/>
+          <w:sz w:val="24"/>
+          <w:szCs w:val="24"/>
+        </w:rPr>
+        <w:t xml:space="preserve">, and Parsec </w:t>
+      </w:r>
+      <w:sdt>
+        <w:sdtPr>
+          <w:rPr>
+            <w:rFonts w:ascii="Times New Roman" w:hAnsi="Times New Roman"/>
+            <w:sz w:val="24"/>
+            <w:szCs w:val="24"/>
+          </w:rPr>
+          <w:id w:val="-1033823601"/>
+          <w:citation/>
+        </w:sdtPr>
+        <w:sdtContent>
+          <w:r>
+            <w:rPr>
+              <w:rFonts w:ascii="Times New Roman" w:hAnsi="Times New Roman"/>
+              <w:sz w:val="24"/>
+              <w:szCs w:val="24"/>
+            </w:rPr>
+            <w:fldChar w:fldCharType="begin"/>
+          </w:r>
+          <w:r>
+            <w:rPr>
+              <w:rFonts w:ascii="Times New Roman" w:hAnsi="Times New Roman"/>
+              <w:sz w:val="24"/>
+              <w:szCs w:val="24"/>
+            </w:rPr>
+            <w:instrText xml:space="preserve"> CITATION RBa97 \l 1033 </w:instrText>
+          </w:r>
+          <w:r>
+            <w:rPr>
+              <w:rFonts w:ascii="Times New Roman" w:hAnsi="Times New Roman"/>
+              <w:sz w:val="24"/>
+              <w:szCs w:val="24"/>
+            </w:rPr>
+            <w:fldChar w:fldCharType="separate"/>
+          </w:r>
+          <w:r>
+            <w:rPr>
+              <w:rFonts w:ascii="Times New Roman" w:hAnsi="Times New Roman"/>
+              <w:noProof/>
+              <w:sz w:val="24"/>
+              <w:szCs w:val="24"/>
+            </w:rPr>
+            <w:t>(R. Bagrodia)</w:t>
+          </w:r>
+          <w:r>
+            <w:rPr>
+              <w:rFonts w:ascii="Times New Roman" w:hAnsi="Times New Roman"/>
+              <w:sz w:val="24"/>
+              <w:szCs w:val="24"/>
+            </w:rPr>
+            <w:fldChar w:fldCharType="end"/>
+          </w:r>
+        </w:sdtContent>
+      </w:sdt>
+      <w:r>
+        <w:rPr>
+          <w:rFonts w:ascii="Times New Roman" w:hAnsi="Times New Roman"/>
+          <w:sz w:val="24"/>
+          <w:szCs w:val="24"/>
+        </w:rPr>
+        <w:t xml:space="preserve">. It must be noted that these are general purpose discrete event, parallel simulation frameworks and not necessarily agent-based simulation environments. The strong point of WARPED is the similarities is has to MUSE. This proved to be a valuable resource during the design stage of MUSE. One similarity to MUSE is the use of the Time Warp synchronization method.  It also uses MPI as its message passing protocol and C++ as the language. However, several issues posed serious hurdles for effective use of the framework. The most important one is the lack of documentation.  Furthermore, the simulator has not been actively maintained and therefore several issues prevented even compiling the core framework using recent compilers. Since WARPED development started in 1998, it clearly went through </w:t>
+      </w:r>
+      <w:r>
+        <w:rPr>
+          <w:rFonts w:ascii="Times New Roman" w:hAnsi="Times New Roman"/>
+          <w:sz w:val="24"/>
+          <w:szCs w:val="24"/>
+        </w:rPr>
+        <w:lastRenderedPageBreak/>
+        <w:t>several upgrades in features, but the changes were not documented clearly. GTW also uses Time Warp, and similar to WARPE</w:t>
+      </w:r>
+      <w:r>
+        <w:rPr>
+          <w:rFonts w:ascii="Times New Roman" w:hAnsi="Times New Roman"/>
+          <w:sz w:val="24"/>
+          <w:szCs w:val="24"/>
+        </w:rPr>
+        <w:t>D,</w:t>
+      </w:r>
+      <w:r>
+        <w:rPr>
+          <w:rFonts w:ascii="Times New Roman" w:hAnsi="Times New Roman"/>
+          <w:sz w:val="24"/>
+          <w:szCs w:val="24"/>
+        </w:rPr>
+        <w:t xml:space="preserve"> </w:t>
+      </w:r>
+      <w:r>
+        <w:rPr>
+          <w:rFonts w:ascii="Times New Roman" w:hAnsi="Times New Roman"/>
+          <w:sz w:val="24"/>
+          <w:szCs w:val="24"/>
+        </w:rPr>
+        <w:t>it lacks</w:t>
+      </w:r>
+      <w:r>
+        <w:rPr>
+          <w:rFonts w:ascii="Times New Roman" w:hAnsi="Times New Roman"/>
+          <w:sz w:val="24"/>
+          <w:szCs w:val="24"/>
+        </w:rPr>
+        <w:t xml:space="preserve"> documentation and has not been actively maintained. Furthermore, GTW was primarily developed for shared memory architectures while today’s supercomputing clusters primarily used distributed memory architectures. However, GTW includes several beneficial design solutions. One of the important design solutions that will be used in MUSE is controlling optimism during simulation. Controlling optimism is necessary because, Time Warp has a tendency to be too optimistic, this could lead to cascading rollbacks. GTW avoids cascading rollbacks by using time windows that throttle optimism </w:t>
+      </w:r>
+      <w:sdt>
+        <w:sdtPr>
+          <w:rPr>
+            <w:rFonts w:ascii="Times New Roman" w:hAnsi="Times New Roman"/>
+            <w:sz w:val="24"/>
+            <w:szCs w:val="24"/>
+          </w:rPr>
+          <w:id w:val="-1033823600"/>
+          <w:citation/>
+        </w:sdtPr>
+        <w:sdtContent>
+          <w:r>
+            <w:rPr>
+              <w:rFonts w:ascii="Times New Roman" w:hAnsi="Times New Roman"/>
+              <w:sz w:val="24"/>
+              <w:szCs w:val="24"/>
+            </w:rPr>
+            <w:fldChar w:fldCharType="begin"/>
+          </w:r>
+          <w:r>
+            <w:rPr>
+              <w:rFonts w:ascii="Times New Roman" w:hAnsi="Times New Roman"/>
+              <w:sz w:val="24"/>
+              <w:szCs w:val="24"/>
+            </w:rPr>
+            <w:instrText xml:space="preserve"> CITATION DDa94 \l 1033 </w:instrText>
+          </w:r>
+          <w:r>
+            <w:rPr>
+              <w:rFonts w:ascii="Times New Roman" w:hAnsi="Times New Roman"/>
+              <w:sz w:val="24"/>
+              <w:szCs w:val="24"/>
+            </w:rPr>
+            <w:fldChar w:fldCharType="separate"/>
+          </w:r>
+          <w:r>
+            <w:rPr>
+              <w:rFonts w:ascii="Times New Roman" w:hAnsi="Times New Roman"/>
+              <w:noProof/>
+              <w:sz w:val="24"/>
+              <w:szCs w:val="24"/>
+            </w:rPr>
+            <w:t>(D. Das, R. Fujimoto and K. Panesar)</w:t>
+          </w:r>
+          <w:r>
+            <w:rPr>
+              <w:rFonts w:ascii="Times New Roman" w:hAnsi="Times New Roman"/>
+              <w:sz w:val="24"/>
+              <w:szCs w:val="24"/>
+            </w:rPr>
+            <w:fldChar w:fldCharType="end"/>
+          </w:r>
+        </w:sdtContent>
+      </w:sdt>
+      <w:r>
+        <w:rPr>
+          <w:rFonts w:ascii="Times New Roman" w:hAnsi="Times New Roman"/>
+          <w:sz w:val="24"/>
+          <w:szCs w:val="24"/>
+        </w:rPr>
+        <w:t xml:space="preserve">. Another </w:t>
+      </w:r>
+      <w:r>
+        <w:rPr>
+          <w:rFonts w:ascii="Times New Roman" w:hAnsi="Times New Roman"/>
+          <w:sz w:val="24"/>
+          <w:szCs w:val="24"/>
+        </w:rPr>
+        <w:t>attractive feature is</w:t>
+      </w:r>
+      <w:r>
+        <w:rPr>
+          <w:rFonts w:ascii="Times New Roman" w:hAnsi="Times New Roman"/>
+          <w:sz w:val="24"/>
+          <w:szCs w:val="24"/>
+        </w:rPr>
+        <w:t xml:space="preserve"> the local message sends, meaning if a message is meant for the local LP it is simply enqueued directly to its input queue. </w:t>
+      </w:r>
+    </w:p>
+    <w:p>
+      <w:pPr>
+        <w:pStyle w:val="NoSpacing"/>
+        <w:jc w:val="both"/>
+        <w:rPr>
+          <w:rFonts w:ascii="Times New Roman" w:hAnsi="Times New Roman"/>
+          <w:sz w:val="24"/>
+          <w:szCs w:val="24"/>
+        </w:rPr>
+      </w:pPr>
+    </w:p>
+    <w:p>
+      <w:pPr>
+        <w:pStyle w:val="NoSpacing"/>
+        <w:jc w:val="both"/>
+        <w:rPr>
+          <w:rFonts w:ascii="Times New Roman" w:hAnsi="Times New Roman"/>
+          <w:sz w:val="24"/>
+          <w:szCs w:val="24"/>
+        </w:rPr>
+      </w:pPr>
+      <w:r>
+        <w:rPr>
+          <w:rFonts w:ascii="Times New Roman" w:hAnsi="Times New Roman"/>
+          <w:sz w:val="24"/>
+          <w:szCs w:val="24"/>
+        </w:rPr>
+        <w:t xml:space="preserve">Parsec is most the complicated parallel framework from the group. Strong points of Parsec include its visual environment. Developers modeled via a GUI </w:t>
+      </w:r>
+      <w:sdt>
+        <w:sdtPr>
+          <w:rPr>
+            <w:rFonts w:ascii="Times New Roman" w:hAnsi="Times New Roman"/>
+            <w:sz w:val="24"/>
+            <w:szCs w:val="24"/>
+          </w:rPr>
+          <w:id w:val="-1033823599"/>
+          <w:citation/>
+        </w:sdtPr>
+        <w:sdtContent>
+          <w:r>
+            <w:rPr>
+              <w:rFonts w:ascii="Times New Roman" w:hAnsi="Times New Roman"/>
+              <w:sz w:val="24"/>
+              <w:szCs w:val="24"/>
+            </w:rPr>
+            <w:fldChar w:fldCharType="begin"/>
+          </w:r>
+          <w:r>
+            <w:rPr>
+              <w:rFonts w:ascii="Times New Roman" w:hAnsi="Times New Roman"/>
+              <w:sz w:val="24"/>
+              <w:szCs w:val="24"/>
+            </w:rPr>
+            <w:instrText xml:space="preserve"> CITATION RBa97 \l 1033 </w:instrText>
+          </w:r>
+          <w:r>
+            <w:rPr>
+              <w:rFonts w:ascii="Times New Roman" w:hAnsi="Times New Roman"/>
+              <w:sz w:val="24"/>
+              <w:szCs w:val="24"/>
+            </w:rPr>
+            <w:fldChar w:fldCharType="separate"/>
+          </w:r>
+          <w:r>
+            <w:rPr>
+              <w:rFonts w:ascii="Times New Roman" w:hAnsi="Times New Roman"/>
+              <w:noProof/>
+              <w:sz w:val="24"/>
+              <w:szCs w:val="24"/>
+            </w:rPr>
+            <w:t>(R. Bagrodia)</w:t>
+          </w:r>
+          <w:r>
+            <w:rPr>
+              <w:rFonts w:ascii="Times New Roman" w:hAnsi="Times New Roman"/>
+              <w:sz w:val="24"/>
+              <w:szCs w:val="24"/>
+            </w:rPr>
+            <w:fldChar w:fldCharType="end"/>
+          </w:r>
+        </w:sdtContent>
+      </w:sdt>
+      <w:r>
+        <w:rPr>
+          <w:rFonts w:ascii="Times New Roman" w:hAnsi="Times New Roman"/>
+          <w:sz w:val="24"/>
+          <w:szCs w:val="24"/>
+        </w:rPr>
+        <w:t xml:space="preserve">. Parsec implements many conservative synchronization methods and many communication libraries </w:t>
+      </w:r>
+      <w:sdt>
+        <w:sdtPr>
+          <w:rPr>
+            <w:rFonts w:ascii="Times New Roman" w:hAnsi="Times New Roman"/>
+            <w:sz w:val="24"/>
+            <w:szCs w:val="24"/>
+          </w:rPr>
+          <w:id w:val="-1033823598"/>
+          <w:citation/>
+        </w:sdtPr>
+        <w:sdtContent>
+          <w:r>
+            <w:rPr>
+              <w:rFonts w:ascii="Times New Roman" w:hAnsi="Times New Roman"/>
+              <w:sz w:val="24"/>
+              <w:szCs w:val="24"/>
+            </w:rPr>
+            <w:fldChar w:fldCharType="begin"/>
+          </w:r>
+          <w:r>
+            <w:rPr>
+              <w:rFonts w:ascii="Times New Roman" w:hAnsi="Times New Roman"/>
+              <w:sz w:val="24"/>
+              <w:szCs w:val="24"/>
+            </w:rPr>
+            <w:instrText xml:space="preserve"> CITATION RBa97 \l 1033 </w:instrText>
+          </w:r>
+          <w:r>
+            <w:rPr>
+              <w:rFonts w:ascii="Times New Roman" w:hAnsi="Times New Roman"/>
+              <w:sz w:val="24"/>
+              <w:szCs w:val="24"/>
+            </w:rPr>
+            <w:fldChar w:fldCharType="separate"/>
+          </w:r>
+          <w:r>
+            <w:rPr>
+              <w:rFonts w:ascii="Times New Roman" w:hAnsi="Times New Roman"/>
+              <w:noProof/>
+              <w:sz w:val="24"/>
+              <w:szCs w:val="24"/>
+            </w:rPr>
+            <w:t>(R. Bagrodia)</w:t>
+          </w:r>
+          <w:r>
+            <w:rPr>
+              <w:rFonts w:ascii="Times New Roman" w:hAnsi="Times New Roman"/>
+              <w:sz w:val="24"/>
+              <w:szCs w:val="24"/>
+            </w:rPr>
+            <w:fldChar w:fldCharType="end"/>
+          </w:r>
+        </w:sdtContent>
+      </w:sdt>
+      <w:r>
+        <w:rPr>
+          <w:rFonts w:ascii="Times New Roman" w:hAnsi="Times New Roman"/>
+          <w:sz w:val="24"/>
+          <w:szCs w:val="24"/>
+        </w:rPr>
+        <w:t xml:space="preserve">. However, conservative synchronization requires the modeler to be cognizant about look ahead in simulation-time during model development. Look ahead is necessary to avoid deadlocks that potentially occur during simulation. However, look ahead can be complex to extract when developing models and small look ahead negatively impacts simulation performance. </w:t>
+      </w:r>
+    </w:p>
+    <w:p>
+      <w:pPr>
+        <w:pStyle w:val="NoSpacing"/>
+        <w:jc w:val="both"/>
+        <w:rPr>
+          <w:rFonts w:ascii="Times New Roman" w:hAnsi="Times New Roman"/>
+          <w:sz w:val="24"/>
+          <w:szCs w:val="24"/>
+        </w:rPr>
+      </w:pPr>
+    </w:p>
+    <w:p>
+      <w:pPr>
+        <w:pStyle w:val="NoSpacing"/>
+        <w:jc w:val="both"/>
+        <w:rPr>
+          <w:rFonts w:ascii="Times New Roman" w:hAnsi="Times New Roman"/>
+          <w:sz w:val="24"/>
+          <w:szCs w:val="24"/>
+        </w:rPr>
+      </w:pPr>
+      <w:r>
+        <w:rPr>
+          <w:rFonts w:ascii="Times New Roman" w:hAnsi="Times New Roman"/>
+          <w:sz w:val="24"/>
+          <w:szCs w:val="24"/>
+        </w:rPr>
+        <w:t xml:space="preserve">On the other hand, Time Warp does not rely on look ahead making it easier for the model developer. However, like previously mentioned, Time Warp uses state saving and rollback to recover from causal violations; thereby requiring additional memory and CPU time for rollback processing. In other words, in conservatively synchronization simulations time is spent waiting for other parallel processes to coordinate while in Time Warp time is spent recovering from rollbacks. However, several Time Warp optimizations are available to minimize rollbacks and these optimizations can be implemented without impacting the API or placing overhead on the modeler. Consequently, we chose to use Time Warp as the synchronization protocol for MUSE. </w:t>
+      </w:r>
+    </w:p>
     <w:p>
       <w:pPr>
         <w:pStyle w:val="Heading1"/>
@@ -7531,13 +8714,20 @@
       </w:pPr>
       <w:bookmarkStart w:id="27" w:name="_Toc223814806"/>
       <w:bookmarkStart w:id="28" w:name="_Toc223814841"/>
-      <w:bookmarkStart w:id="29" w:name="_Toc223983291"/>
+      <w:bookmarkStart w:id="29" w:name="_Toc223984336"/>
       <w:r>
         <w:rPr>
           <w:sz w:val="36"/>
           <w:szCs w:val="36"/>
         </w:rPr>
-        <w:t>Details of MUSE design</w:t>
+        <w:t xml:space="preserve">MUSE Design and Implementation </w:t>
+      </w:r>
+      <w:r>
+        <w:rPr>
+          <w:sz w:val="36"/>
+          <w:szCs w:val="36"/>
+        </w:rPr>
+        <w:t>Details</w:t>
       </w:r>
       <w:bookmarkEnd w:id="27"/>
       <w:bookmarkEnd w:id="28"/>
@@ -7557,7 +8747,7 @@
       </w:pPr>
       <w:bookmarkStart w:id="30" w:name="_Toc223814807"/>
       <w:bookmarkStart w:id="31" w:name="_Toc223814842"/>
-      <w:bookmarkStart w:id="32" w:name="_Toc223983292"/>
+      <w:bookmarkStart w:id="32" w:name="_Toc223984337"/>
       <w:r>
         <w:rPr>
           <w:sz w:val="36"/>
@@ -7583,7 +8773,7 @@
       </w:pPr>
       <w:bookmarkStart w:id="33" w:name="_Toc223814808"/>
       <w:bookmarkStart w:id="34" w:name="_Toc223814843"/>
-      <w:bookmarkStart w:id="35" w:name="_Toc223983293"/>
+      <w:bookmarkStart w:id="35" w:name="_Toc223984338"/>
       <w:r>
         <w:rPr>
           <w:sz w:val="36"/>
@@ -7622,7 +8812,7 @@
           <w:szCs w:val="40"/>
         </w:rPr>
       </w:pPr>
-      <w:bookmarkStart w:id="36" w:name="_Toc223983294"/>
+      <w:bookmarkStart w:id="36" w:name="_Toc223984339"/>
       <w:r>
         <w:rPr>
           <w:sz w:val="40"/>
@@ -10277,11 +11467,11 @@
           </c:val>
         </c:ser>
         <c:marker val="1"/>
-        <c:axId val="66678784"/>
-        <c:axId val="66681088"/>
+        <c:axId val="66235776"/>
+        <c:axId val="66680704"/>
       </c:lineChart>
       <c:catAx>
-        <c:axId val="66678784"/>
+        <c:axId val="66235776"/>
         <c:scaling>
           <c:orientation val="minMax"/>
         </c:scaling>
@@ -10310,14 +11500,14 @@
         </c:title>
         <c:numFmt formatCode="General" sourceLinked="1"/>
         <c:tickLblPos val="nextTo"/>
-        <c:crossAx val="66681088"/>
+        <c:crossAx val="66680704"/>
         <c:crosses val="autoZero"/>
         <c:auto val="1"/>
         <c:lblAlgn val="ctr"/>
         <c:lblOffset val="100"/>
       </c:catAx>
       <c:valAx>
-        <c:axId val="66681088"/>
+        <c:axId val="66680704"/>
         <c:scaling>
           <c:orientation val="minMax"/>
         </c:scaling>
@@ -10342,7 +11532,7 @@
         </c:title>
         <c:numFmt formatCode="General" sourceLinked="1"/>
         <c:tickLblPos val="nextTo"/>
-        <c:crossAx val="66678784"/>
+        <c:crossAx val="66235776"/>
         <c:crosses val="autoZero"/>
         <c:crossBetween val="between"/>
       </c:valAx>
@@ -10521,11 +11711,11 @@
           </c:val>
         </c:ser>
         <c:marker val="1"/>
-        <c:axId val="67334912"/>
-        <c:axId val="83537920"/>
+        <c:axId val="90497408"/>
+        <c:axId val="90499328"/>
       </c:lineChart>
       <c:catAx>
-        <c:axId val="67334912"/>
+        <c:axId val="90497408"/>
         <c:scaling>
           <c:orientation val="minMax"/>
         </c:scaling>
@@ -10549,14 +11739,14 @@
         </c:title>
         <c:numFmt formatCode="General" sourceLinked="1"/>
         <c:tickLblPos val="nextTo"/>
-        <c:crossAx val="83537920"/>
+        <c:crossAx val="90499328"/>
         <c:crosses val="autoZero"/>
         <c:auto val="1"/>
         <c:lblAlgn val="ctr"/>
         <c:lblOffset val="100"/>
       </c:catAx>
       <c:valAx>
-        <c:axId val="83537920"/>
+        <c:axId val="90499328"/>
         <c:scaling>
           <c:orientation val="minMax"/>
         </c:scaling>
@@ -10581,7 +11771,7 @@
         </c:title>
         <c:numFmt formatCode="General" sourceLinked="1"/>
         <c:tickLblPos val="nextTo"/>
-        <c:crossAx val="67334912"/>
+        <c:crossAx val="90497408"/>
         <c:crosses val="autoZero"/>
         <c:crossBetween val="between"/>
       </c:valAx>
@@ -11181,7 +12371,7 @@
     <b:Title>NetLogo: A Simple Environment for Modeling Complexity</b:Title>
     <b:Year>2004</b:Year>
     <b:ConferenceName>International Conference on Complex Systems </b:ConferenceName>
-    <b:RefOrder>13</b:RefOrder>
+    <b:RefOrder>15</b:RefOrder>
   </b:Source>
   <b:Source>
     <b:Tag>Jef93</b:Tag>
@@ -11308,7 +12498,7 @@
     <b:Title>The Swarm simulation system: A toolkit for building multi-agent simulations.</b:Title>
     <b:Year>1996</b:Year>
     <b:Institution>Santa Fe (NM): Santa Fe Institute</b:Institution>
-    <b:RefOrder>15</b:RefOrder>
+    <b:RefOrder>16</b:RefOrder>
   </b:Source>
   <b:Source>
     <b:Tag>Min04</b:Tag>
@@ -11333,7 +12523,7 @@
     <b:Title>Distributing RePast Agent-Based Simulations with HLA</b:Title>
     <b:Year>2004</b:Year>
     <b:ConferenceName>European Simulation Interoperability Workshop</b:ConferenceName>
-    <b:RefOrder>16</b:RefOrder>
+    <b:RefOrder>17</b:RefOrder>
   </b:Source>
   <b:Source>
     <b:Tag>Mat93</b:Tag>
@@ -11380,7 +12570,7 @@
     <b:ConferenceName>ACM Transactions on Modeling and Computer Simulations: Special Issue on Uniform Random Number Generation</b:ConferenceName>
     <b:Pages>3-30</b:Pages>
     <b:Volume>8</b:Volume>
-    <b:RefOrder>17</b:RefOrder>
+    <b:RefOrder>18</b:RefOrder>
   </b:Source>
   <b:Source>
     <b:Tag>Sea04</b:Tag>
@@ -11412,7 +12602,7 @@
     <b:Title>MASON: A New Multi-Agent Simulation Toolkit</b:Title>
     <b:Year>2004</b:Year>
     <b:ConferenceName>In Proceedings of the Eighth Annual Swarm Users/Researchers Conference</b:ConferenceName>
-    <b:RefOrder>18</b:RefOrder>
+    <b:RefOrder>19</b:RefOrder>
   </b:Source>
   <b:Source>
     <b:Tag>LAZ91</b:Tag>
@@ -11461,7 +12651,7 @@
     <b:MonthAccessed>January</b:MonthAccessed>
     <b:DayAccessed>10</b:DayAccessed>
     <b:URL>http://www.dietmar-kuehl.de/cxxrt/heaps.tar.gz</b:URL>
-    <b:RefOrder>19</b:RefOrder>
+    <b:RefOrder>20</b:RefOrder>
   </b:Source>
   <b:Source>
     <b:Tag>Jef85</b:Tag>
@@ -11544,7 +12734,7 @@
     <b:Pages>596-615</b:Pages>
     <b:Year>July 1987</b:Year>
     <b:JournalName>ACM </b:JournalName>
-    <b:RefOrder>20</b:RefOrder>
+    <b:RefOrder>21</b:RefOrder>
   </b:Source>
   <b:Source>
     <b:Tag>Sam97</b:Tag>
@@ -11609,7 +12799,7 @@
     <b:Pages>1332-1339</b:Pages>
     <b:Year>1994</b:Year>
     <b:ConferenceName>In Proceedings of the 26th Winter Simulation Conference</b:ConferenceName>
-    <b:RefOrder>21</b:RefOrder>
+    <b:RefOrder>13</b:RefOrder>
   </b:Source>
   <b:Source>
     <b:Tag>Nic</b:Tag>
@@ -11783,7 +12973,7 @@
 </file>
 
 <file path=customXml/itemProps1.xml><?xml version="1.0" encoding="utf-8"?>
-<ds:datastoreItem xmlns:ds="http://schemas.openxmlformats.org/officeDocument/2006/customXml" ds:itemID="{C24BD1E1-94B2-4DBD-BE5C-F390E7195D83}">
+<ds:datastoreItem xmlns:ds="http://schemas.openxmlformats.org/officeDocument/2006/customXml" ds:itemID="{28A185BC-27FB-405C-906A-51BD72E9EC76}">
   <ds:schemaRefs>
     <ds:schemaRef ds:uri="http://schemas.openxmlformats.org/officeDocument/2006/bibliography"/>
   </ds:schemaRefs>

</xml_diff>

<commit_message>
thesis writeup random backup
</commit_message>
<xml_diff>
--- a/Thesis/MUSEThesisDraft1.docx
+++ b/Thesis/MUSEThesisDraft1.docx
@@ -7525,7 +7525,177 @@
           <w:sz w:val="24"/>
           <w:szCs w:val="24"/>
         </w:rPr>
-        <w:t xml:space="preserve"> present a detailed survey of several agent-based simulation frameworks that are similar to MUSE. The frameworks under review were NetLogo, SWARM Objective-C, SWARM Java, Repast, and MASON. Each framework had advantages and disadvantages. NetLogo’s strong points include its detailed documentation and ease of use. However, it uses proprietary cod</w:t>
+        <w:t xml:space="preserve"> present a detailed survey of several agent-based simulation frameworks that are similar to MUSE. </w:t>
+      </w:r>
+      <w:r>
+        <w:rPr>
+          <w:rFonts w:ascii="Times New Roman" w:hAnsi="Times New Roman"/>
+          <w:sz w:val="24"/>
+          <w:szCs w:val="24"/>
+        </w:rPr>
+        <w:t xml:space="preserve">The varying platforms were compared in three areas. Programming experience, execution speed, and general simulation issues </w:t>
+      </w:r>
+      <w:sdt>
+        <w:sdtPr>
+          <w:rPr>
+            <w:rFonts w:ascii="Times New Roman" w:hAnsi="Times New Roman"/>
+            <w:sz w:val="24"/>
+            <w:szCs w:val="24"/>
+          </w:rPr>
+          <w:id w:val="-1033823541"/>
+          <w:citation/>
+        </w:sdtPr>
+        <w:sdtContent>
+          <w:r>
+            <w:rPr>
+              <w:rFonts w:ascii="Times New Roman" w:hAnsi="Times New Roman"/>
+              <w:sz w:val="24"/>
+              <w:szCs w:val="24"/>
+            </w:rPr>
+            <w:fldChar w:fldCharType="begin"/>
+          </w:r>
+          <w:r>
+            <w:rPr>
+              <w:rFonts w:ascii="Times New Roman" w:hAnsi="Times New Roman"/>
+              <w:sz w:val="24"/>
+              <w:szCs w:val="24"/>
+            </w:rPr>
+            <w:instrText xml:space="preserve"> CITATION Rai06 \l 1033 </w:instrText>
+          </w:r>
+          <w:r>
+            <w:rPr>
+              <w:rFonts w:ascii="Times New Roman" w:hAnsi="Times New Roman"/>
+              <w:sz w:val="24"/>
+              <w:szCs w:val="24"/>
+            </w:rPr>
+            <w:fldChar w:fldCharType="separate"/>
+          </w:r>
+          <w:r>
+            <w:rPr>
+              <w:rFonts w:ascii="Times New Roman" w:hAnsi="Times New Roman"/>
+              <w:noProof/>
+              <w:sz w:val="24"/>
+              <w:szCs w:val="24"/>
+            </w:rPr>
+            <w:t>(Railsback and Lytinen)</w:t>
+          </w:r>
+          <w:r>
+            <w:rPr>
+              <w:rFonts w:ascii="Times New Roman" w:hAnsi="Times New Roman"/>
+              <w:sz w:val="24"/>
+              <w:szCs w:val="24"/>
+            </w:rPr>
+            <w:fldChar w:fldCharType="end"/>
+          </w:r>
+        </w:sdtContent>
+      </w:sdt>
+      <w:r>
+        <w:rPr>
+          <w:rFonts w:ascii="Times New Roman" w:hAnsi="Times New Roman"/>
+          <w:sz w:val="24"/>
+          <w:szCs w:val="24"/>
+        </w:rPr>
+        <w:t xml:space="preserve">. </w:t>
+      </w:r>
+      <w:r>
+        <w:rPr>
+          <w:rFonts w:ascii="Times New Roman" w:hAnsi="Times New Roman"/>
+          <w:sz w:val="24"/>
+          <w:szCs w:val="24"/>
+        </w:rPr>
+        <w:t xml:space="preserve">A bug’s life simulation was developed as a measuring tool. Programming experience exposes some of the features and characteristics of each platform. The execution speed testing that was done was not a complete and controlled test, but it was enough to get a picture </w:t>
+      </w:r>
+      <w:sdt>
+        <w:sdtPr>
+          <w:rPr>
+            <w:rFonts w:ascii="Times New Roman" w:hAnsi="Times New Roman"/>
+            <w:sz w:val="24"/>
+            <w:szCs w:val="24"/>
+          </w:rPr>
+          <w:id w:val="-1033823540"/>
+          <w:citation/>
+        </w:sdtPr>
+        <w:sdtContent>
+          <w:r>
+            <w:rPr>
+              <w:rFonts w:ascii="Times New Roman" w:hAnsi="Times New Roman"/>
+              <w:sz w:val="24"/>
+              <w:szCs w:val="24"/>
+            </w:rPr>
+            <w:fldChar w:fldCharType="begin"/>
+          </w:r>
+          <w:r>
+            <w:rPr>
+              <w:rFonts w:ascii="Times New Roman" w:hAnsi="Times New Roman"/>
+              <w:sz w:val="24"/>
+              <w:szCs w:val="24"/>
+            </w:rPr>
+            <w:instrText xml:space="preserve"> CITATION Rai06 \l 1033 </w:instrText>
+          </w:r>
+          <w:r>
+            <w:rPr>
+              <w:rFonts w:ascii="Times New Roman" w:hAnsi="Times New Roman"/>
+              <w:sz w:val="24"/>
+              <w:szCs w:val="24"/>
+            </w:rPr>
+            <w:fldChar w:fldCharType="separate"/>
+          </w:r>
+          <w:r>
+            <w:rPr>
+              <w:rFonts w:ascii="Times New Roman" w:hAnsi="Times New Roman"/>
+              <w:noProof/>
+              <w:sz w:val="24"/>
+              <w:szCs w:val="24"/>
+            </w:rPr>
+            <w:t>(Railsback and Lytinen)</w:t>
+          </w:r>
+          <w:r>
+            <w:rPr>
+              <w:rFonts w:ascii="Times New Roman" w:hAnsi="Times New Roman"/>
+              <w:sz w:val="24"/>
+              <w:szCs w:val="24"/>
+            </w:rPr>
+            <w:fldChar w:fldCharType="end"/>
+          </w:r>
+        </w:sdtContent>
+      </w:sdt>
+      <w:r>
+        <w:rPr>
+          <w:rFonts w:ascii="Times New Roman" w:hAnsi="Times New Roman"/>
+          <w:sz w:val="24"/>
+          <w:szCs w:val="24"/>
+        </w:rPr>
+        <w:t>. Lastly, general simulation issues looked at how each platform handles areas like model structures and scheduling.</w:t>
+      </w:r>
+    </w:p>
+    <w:p>
+      <w:pPr>
+        <w:pStyle w:val="NoSpacing"/>
+        <w:jc w:val="both"/>
+        <w:rPr>
+          <w:rFonts w:ascii="Times New Roman" w:hAnsi="Times New Roman"/>
+          <w:sz w:val="24"/>
+          <w:szCs w:val="24"/>
+        </w:rPr>
+      </w:pPr>
+    </w:p>
+    <w:p>
+      <w:pPr>
+        <w:pStyle w:val="NoSpacing"/>
+        <w:jc w:val="both"/>
+        <w:rPr>
+          <w:rFonts w:ascii="Times New Roman" w:hAnsi="Times New Roman"/>
+          <w:sz w:val="24"/>
+          <w:szCs w:val="24"/>
+        </w:rPr>
+      </w:pPr>
+      <w:r>
+        <w:rPr>
+          <w:rFonts w:ascii="Times New Roman" w:hAnsi="Times New Roman"/>
+          <w:sz w:val="24"/>
+          <w:szCs w:val="24"/>
+        </w:rPr>
+        <w:t>The frameworks under review were NetLogo, SWARM Objective-C, SWARM Java, Repast, and MASON. Each framework had advantages and disadvantages. NetLogo’s strong points include its detailed documentation and ease of use. However, it uses proprietary cod</w:t>
       </w:r>
       <w:r>
         <w:rPr>
@@ -8191,10 +8361,10 @@
       </w:r>
       <w:bookmarkEnd w:id="26"/>
     </w:p>
-    <w:p/>
     <w:p>
       <w:pPr>
         <w:pStyle w:val="NoSpacing"/>
+        <w:spacing w:line="480" w:lineRule="auto"/>
         <w:jc w:val="both"/>
         <w:rPr>
           <w:rFonts w:ascii="Times New Roman" w:hAnsi="Times New Roman"/>
@@ -8394,7 +8564,7 @@
           <w:sz w:val="24"/>
           <w:szCs w:val="24"/>
         </w:rPr>
-        <w:t xml:space="preserve">. It must be noted that these are general purpose discrete event, parallel simulation frameworks and not necessarily agent-based simulation environments. The strong point of WARPED is the similarities is has to MUSE. This proved to be a valuable resource during the design stage of MUSE. One similarity to MUSE is the use of the Time Warp synchronization method.  It also uses MPI as its message passing protocol and C++ as the language. However, several issues posed serious hurdles for effective use of the framework. The most important one is the lack of documentation.  Furthermore, the simulator has not been actively maintained and therefore several issues prevented even compiling the core framework using recent compilers. Since WARPED development started in 1998, it clearly went through </w:t>
+        <w:t xml:space="preserve">. It must be noted that these are general purpose discrete event, parallel </w:t>
       </w:r>
       <w:r>
         <w:rPr>
@@ -8403,7 +8573,7 @@
           <w:szCs w:val="24"/>
         </w:rPr>
         <w:lastRenderedPageBreak/>
-        <w:t>several upgrades in features, but the changes were not documented clearly. GTW also uses Time Warp, and similar to WARPE</w:t>
+        <w:t>simulation frameworks and not necessarily agent-based simulation environments. The strong point of WARPED is the similarities is has to MUSE. This proved to be a valuable resource during the design stage of MUSE. One similarity to MUSE is the use of the Time Warp synchronization method.  It also uses MPI as its message passing protocol and C++ as the language. However, several issues posed serious hurdles for effective use of the framework. The most important one is the lack of documentation.  Furthermore, the simulator has not been actively maintained and therefore several issues prevented even compiling the core framework using recent compilers. Since WARPED development started in 1998, it clearly went through several upgrades in features, but the changes were not documented clearly. GTW also uses Time Warp, and similar to WARPE</w:t>
       </w:r>
       <w:r>
         <w:rPr>
@@ -8519,6 +8689,7 @@
     <w:p>
       <w:pPr>
         <w:pStyle w:val="NoSpacing"/>
+        <w:spacing w:line="480" w:lineRule="auto"/>
         <w:jc w:val="both"/>
         <w:rPr>
           <w:rFonts w:ascii="Times New Roman" w:hAnsi="Times New Roman"/>
@@ -8530,6 +8701,7 @@
     <w:p>
       <w:pPr>
         <w:pStyle w:val="NoSpacing"/>
+        <w:spacing w:line="480" w:lineRule="auto"/>
         <w:jc w:val="both"/>
         <w:rPr>
           <w:rFonts w:ascii="Times New Roman" w:hAnsi="Times New Roman"/>
@@ -8667,12 +8839,22 @@
           <w:sz w:val="24"/>
           <w:szCs w:val="24"/>
         </w:rPr>
-        <w:t xml:space="preserve">. However, conservative synchronization requires the modeler to be cognizant about look ahead in simulation-time during model development. Look ahead is necessary to avoid deadlocks that potentially occur during simulation. However, look ahead can be complex to extract when developing models and small look ahead negatively impacts simulation performance. </w:t>
+        <w:t xml:space="preserve">. However, conservative synchronization requires the modeler to be cognizant about look ahead in </w:t>
+      </w:r>
+      <w:r>
+        <w:rPr>
+          <w:rFonts w:ascii="Times New Roman" w:hAnsi="Times New Roman"/>
+          <w:sz w:val="24"/>
+          <w:szCs w:val="24"/>
+        </w:rPr>
+        <w:lastRenderedPageBreak/>
+        <w:t xml:space="preserve">simulation-time during model development. Look ahead is necessary to avoid deadlocks that potentially occur during simulation. However, look ahead can be complex to extract when developing models and small look ahead negatively impacts simulation performance. </w:t>
       </w:r>
     </w:p>
     <w:p>
       <w:pPr>
         <w:pStyle w:val="NoSpacing"/>
+        <w:spacing w:line="480" w:lineRule="auto"/>
         <w:jc w:val="both"/>
         <w:rPr>
           <w:rFonts w:ascii="Times New Roman" w:hAnsi="Times New Roman"/>
@@ -8684,6 +8866,7 @@
     <w:p>
       <w:pPr>
         <w:pStyle w:val="NoSpacing"/>
+        <w:spacing w:line="480" w:lineRule="auto"/>
         <w:jc w:val="both"/>
         <w:rPr>
           <w:rFonts w:ascii="Times New Roman" w:hAnsi="Times New Roman"/>
@@ -11206,7 +11389,7 @@
           <c:xMode val="edge"/>
           <c:yMode val="edge"/>
           <c:x val="0.38804303587658606"/>
-          <c:y val="2.5180815977339541E-2"/>
+          <c:y val="2.5180815977339552E-2"/>
         </c:manualLayout>
       </c:layout>
     </c:title>
@@ -11216,7 +11399,7 @@
           <c:layoutTarget val="inner"/>
           <c:xMode val="edge"/>
           <c:yMode val="edge"/>
-          <c:x val="0.19301618547681595"/>
+          <c:x val="0.19301618547681601"/>
           <c:y val="0.13328069202617279"/>
           <c:w val="0.7228587051618548"/>
           <c:h val="0.73437521718235965"/>
@@ -11272,7 +11455,7 @@
                     <c:v>3.7764736770035237</c:v>
                   </c:pt>
                   <c:pt idx="3">
-                    <c:v>5.3275009403902844</c:v>
+                    <c:v>5.3275009403902809</c:v>
                   </c:pt>
                 </c:numCache>
               </c:numRef>
@@ -11293,7 +11476,7 @@
                     <c:v>3.7764736770035237</c:v>
                   </c:pt>
                   <c:pt idx="3">
-                    <c:v>5.3275009403902844</c:v>
+                    <c:v>5.3275009403902809</c:v>
                   </c:pt>
                 </c:numCache>
               </c:numRef>
@@ -11339,7 +11522,7 @@
                   <c:v>102.72</c:v>
                 </c:pt>
                 <c:pt idx="3">
-                  <c:v>411.96099999999944</c:v>
+                  <c:v>411.96099999999933</c:v>
                 </c:pt>
               </c:numCache>
             </c:numRef>
@@ -11384,16 +11567,16 @@
                   <c:formatCode>General</c:formatCode>
                   <c:ptCount val="4"/>
                   <c:pt idx="0">
-                    <c:v>0.76994445955904955</c:v>
+                    <c:v>0.76994445955905</c:v>
                   </c:pt>
                   <c:pt idx="1">
                     <c:v>2.7389578053865842</c:v>
                   </c:pt>
                   <c:pt idx="2">
-                    <c:v>3.6695182323569421E-2</c:v>
+                    <c:v>3.6695182323569442E-2</c:v>
                   </c:pt>
                   <c:pt idx="3">
-                    <c:v>1.8020522379465227</c:v>
+                    <c:v>1.8020522379465231</c:v>
                   </c:pt>
                 </c:numCache>
               </c:numRef>
@@ -11405,16 +11588,16 @@
                   <c:formatCode>General</c:formatCode>
                   <c:ptCount val="4"/>
                   <c:pt idx="0">
-                    <c:v>0.76994445955904955</c:v>
+                    <c:v>0.76994445955905</c:v>
                   </c:pt>
                   <c:pt idx="1">
                     <c:v>2.7389578053865842</c:v>
                   </c:pt>
                   <c:pt idx="2">
-                    <c:v>3.6695182323569421E-2</c:v>
+                    <c:v>3.6695182323569442E-2</c:v>
                   </c:pt>
                   <c:pt idx="3">
-                    <c:v>1.8020522379465227</c:v>
+                    <c:v>1.8020522379465231</c:v>
                   </c:pt>
                 </c:numCache>
               </c:numRef>
@@ -11467,11 +11650,11 @@
           </c:val>
         </c:ser>
         <c:marker val="1"/>
-        <c:axId val="66235776"/>
-        <c:axId val="66680704"/>
+        <c:axId val="67335296"/>
+        <c:axId val="67337216"/>
       </c:lineChart>
       <c:catAx>
-        <c:axId val="66235776"/>
+        <c:axId val="67335296"/>
         <c:scaling>
           <c:orientation val="minMax"/>
         </c:scaling>
@@ -11500,14 +11683,14 @@
         </c:title>
         <c:numFmt formatCode="General" sourceLinked="1"/>
         <c:tickLblPos val="nextTo"/>
-        <c:crossAx val="66680704"/>
+        <c:crossAx val="67337216"/>
         <c:crosses val="autoZero"/>
         <c:auto val="1"/>
         <c:lblAlgn val="ctr"/>
         <c:lblOffset val="100"/>
       </c:catAx>
       <c:valAx>
-        <c:axId val="66680704"/>
+        <c:axId val="67337216"/>
         <c:scaling>
           <c:orientation val="minMax"/>
         </c:scaling>
@@ -11532,7 +11715,7 @@
         </c:title>
         <c:numFmt formatCode="General" sourceLinked="1"/>
         <c:tickLblPos val="nextTo"/>
-        <c:crossAx val="66235776"/>
+        <c:crossAx val="67335296"/>
         <c:crosses val="autoZero"/>
         <c:crossBetween val="between"/>
       </c:valAx>
@@ -11543,9 +11726,9 @@
         <c:manualLayout>
           <c:xMode val="edge"/>
           <c:yMode val="edge"/>
-          <c:x val="0.3422637795275596"/>
-          <c:y val="0.14095626779047044"/>
-          <c:w val="0.22995844269466367"/>
+          <c:x val="0.34226377952755971"/>
+          <c:y val="0.14095626779047049"/>
+          <c:w val="0.22995844269466376"/>
           <c:h val="0.22597493623156276"/>
         </c:manualLayout>
       </c:layout>
@@ -11637,10 +11820,10 @@
                   <c:v>1.262</c:v>
                 </c:pt>
                 <c:pt idx="3">
-                  <c:v>1.2529999999999966</c:v>
+                  <c:v>1.2529999999999959</c:v>
                 </c:pt>
                 <c:pt idx="4">
-                  <c:v>5.6549999999999851</c:v>
+                  <c:v>5.6549999999999834</c:v>
                 </c:pt>
                 <c:pt idx="5">
                   <c:v>10.097</c:v>
@@ -11692,10 +11875,10 @@
                   <c:v>1.6199999999999999E-2</c:v>
                 </c:pt>
                 <c:pt idx="1">
-                  <c:v>0.15320000000000042</c:v>
+                  <c:v>0.15320000000000047</c:v>
                 </c:pt>
                 <c:pt idx="2">
-                  <c:v>0.36040000000000078</c:v>
+                  <c:v>0.36040000000000089</c:v>
                 </c:pt>
                 <c:pt idx="3">
                   <c:v>1.323</c:v>
@@ -11711,11 +11894,11 @@
           </c:val>
         </c:ser>
         <c:marker val="1"/>
-        <c:axId val="90497408"/>
-        <c:axId val="90499328"/>
+        <c:axId val="94572544"/>
+        <c:axId val="94574848"/>
       </c:lineChart>
       <c:catAx>
-        <c:axId val="90497408"/>
+        <c:axId val="94572544"/>
         <c:scaling>
           <c:orientation val="minMax"/>
         </c:scaling>
@@ -11739,14 +11922,14 @@
         </c:title>
         <c:numFmt formatCode="General" sourceLinked="1"/>
         <c:tickLblPos val="nextTo"/>
-        <c:crossAx val="90499328"/>
+        <c:crossAx val="94574848"/>
         <c:crosses val="autoZero"/>
         <c:auto val="1"/>
         <c:lblAlgn val="ctr"/>
         <c:lblOffset val="100"/>
       </c:catAx>
       <c:valAx>
-        <c:axId val="90499328"/>
+        <c:axId val="94574848"/>
         <c:scaling>
           <c:orientation val="minMax"/>
         </c:scaling>
@@ -11771,7 +11954,7 @@
         </c:title>
         <c:numFmt formatCode="General" sourceLinked="1"/>
         <c:tickLblPos val="nextTo"/>
-        <c:crossAx val="90497408"/>
+        <c:crossAx val="94572544"/>
         <c:crosses val="autoZero"/>
         <c:crossBetween val="between"/>
       </c:valAx>
@@ -12973,7 +13156,7 @@
 </file>
 
 <file path=customXml/itemProps1.xml><?xml version="1.0" encoding="utf-8"?>
-<ds:datastoreItem xmlns:ds="http://schemas.openxmlformats.org/officeDocument/2006/customXml" ds:itemID="{28A185BC-27FB-405C-906A-51BD72E9EC76}">
+<ds:datastoreItem xmlns:ds="http://schemas.openxmlformats.org/officeDocument/2006/customXml" ds:itemID="{5433653B-77A0-44AF-807E-F6C8CA79926A}">
   <ds:schemaRefs>
     <ds:schemaRef ds:uri="http://schemas.openxmlformats.org/officeDocument/2006/bibliography"/>
   </ds:schemaRefs>

</xml_diff>

<commit_message>
finished another subsection of background and related works section
</commit_message>
<xml_diff>
--- a/Thesis/MUSEThesisDraft1.docx
+++ b/Thesis/MUSEThesisDraft1.docx
@@ -6782,7 +6782,7 @@
         <w:lastRenderedPageBreak/>
         <w:drawing>
           <wp:inline distT="0" distB="0" distL="0" distR="0">
-            <wp:extent cx="5943600" cy="2266950"/>
+            <wp:extent cx="5943600" cy="2914650"/>
             <wp:effectExtent l="19050" t="0" r="0" b="0"/>
             <wp:docPr id="4" name="Picture 1"/>
             <wp:cNvGraphicFramePr>
@@ -6807,7 +6807,7 @@
                   <pic:spPr bwMode="auto">
                     <a:xfrm>
                       <a:off x="0" y="0"/>
-                      <a:ext cx="5943600" cy="2266950"/>
+                      <a:ext cx="5943600" cy="2914650"/>
                     </a:xfrm>
                     <a:prstGeom prst="rect">
                       <a:avLst/>
@@ -7299,7 +7299,16 @@
           <w:sz w:val="24"/>
           <w:szCs w:val="24"/>
         </w:rPr>
-        <w:t>This is achieved by having creating a restriction on the LP. A simple method is to wait until the difference between the event being processed and the GVT is within a given range.</w:t>
+        <w:t xml:space="preserve">This is achieved by having creating a restriction on the LP. A simple method is to wait until the difference between the event being </w:t>
+      </w:r>
+      <w:r>
+        <w:rPr>
+          <w:rFonts w:ascii="Times New Roman" w:hAnsi="Times New Roman"/>
+          <w:sz w:val="24"/>
+          <w:szCs w:val="24"/>
+        </w:rPr>
+        <w:lastRenderedPageBreak/>
+        <w:t>processed and the GVT is within a given range.</w:t>
       </w:r>
       <w:r>
         <w:rPr>
@@ -7404,7 +7413,6 @@
           <w:sz w:val="28"/>
           <w:szCs w:val="28"/>
         </w:rPr>
-        <w:lastRenderedPageBreak/>
         <w:t>2.3.2.</w:t>
       </w:r>
       <w:r>
@@ -7495,6 +7503,7 @@
     <w:p>
       <w:pPr>
         <w:pStyle w:val="NoSpacing"/>
+        <w:spacing w:line="480" w:lineRule="auto"/>
         <w:jc w:val="both"/>
         <w:rPr>
           <w:rFonts w:ascii="Times New Roman" w:hAnsi="Times New Roman"/>
@@ -7525,7 +7534,23 @@
           <w:sz w:val="24"/>
           <w:szCs w:val="24"/>
         </w:rPr>
-        <w:t xml:space="preserve"> present a detailed survey of several agent-based simulation frameworks that are similar to MUSE. </w:t>
+        <w:t xml:space="preserve"> present</w:t>
+      </w:r>
+      <w:r>
+        <w:rPr>
+          <w:rFonts w:ascii="Times New Roman" w:hAnsi="Times New Roman"/>
+          <w:sz w:val="24"/>
+          <w:szCs w:val="24"/>
+        </w:rPr>
+        <w:t>s</w:t>
+      </w:r>
+      <w:r>
+        <w:rPr>
+          <w:rFonts w:ascii="Times New Roman" w:hAnsi="Times New Roman"/>
+          <w:sz w:val="24"/>
+          <w:szCs w:val="24"/>
+        </w:rPr>
+        <w:t xml:space="preserve"> a detailed survey of several agent-based simulation frameworks that are similar to MUSE. </w:t>
       </w:r>
       <w:r>
         <w:rPr>
@@ -7603,7 +7628,23 @@
           <w:sz w:val="24"/>
           <w:szCs w:val="24"/>
         </w:rPr>
-        <w:t xml:space="preserve">A bug’s life simulation was developed as a measuring tool. Programming experience exposes some of the features and characteristics of each platform. The execution speed testing that was done was not a complete and controlled test, but it was enough to get a picture </w:t>
+        <w:t>A bug’s life simulation was developed as a measuring tool. Programming experience exposes some of the features and characteristics of each platform. T</w:t>
+      </w:r>
+      <w:r>
+        <w:rPr>
+          <w:rFonts w:ascii="Times New Roman" w:hAnsi="Times New Roman"/>
+          <w:sz w:val="24"/>
+          <w:szCs w:val="24"/>
+        </w:rPr>
+        <w:t xml:space="preserve">he execution speed testing </w:t>
+      </w:r>
+      <w:r>
+        <w:rPr>
+          <w:rFonts w:ascii="Times New Roman" w:hAnsi="Times New Roman"/>
+          <w:sz w:val="24"/>
+          <w:szCs w:val="24"/>
+        </w:rPr>
+        <w:t xml:space="preserve">was not a complete and controlled test, but it was enough to get a picture </w:t>
       </w:r>
       <w:sdt>
         <w:sdtPr>
@@ -7665,7 +7706,71 @@
           <w:sz w:val="24"/>
           <w:szCs w:val="24"/>
         </w:rPr>
-        <w:t>. Lastly, general simulation issues looked at how each platform handles areas like model structures and scheduling.</w:t>
+        <w:t xml:space="preserve">. </w:t>
+      </w:r>
+      <w:r>
+        <w:rPr>
+          <w:rFonts w:ascii="Times New Roman" w:hAnsi="Times New Roman"/>
+          <w:sz w:val="24"/>
+          <w:szCs w:val="24"/>
+        </w:rPr>
+        <w:t>Lastly, general simulation issues were</w:t>
+      </w:r>
+      <w:r>
+        <w:rPr>
+          <w:rFonts w:ascii="Times New Roman" w:hAnsi="Times New Roman"/>
+          <w:sz w:val="24"/>
+          <w:szCs w:val="24"/>
+        </w:rPr>
+        <w:t xml:space="preserve"> </w:t>
+      </w:r>
+      <w:r>
+        <w:rPr>
+          <w:rFonts w:ascii="Times New Roman" w:hAnsi="Times New Roman"/>
+          <w:sz w:val="24"/>
+          <w:szCs w:val="24"/>
+        </w:rPr>
+        <w:t xml:space="preserve">discussed for </w:t>
+      </w:r>
+      <w:r>
+        <w:rPr>
+          <w:rFonts w:ascii="Times New Roman" w:hAnsi="Times New Roman"/>
+          <w:sz w:val="24"/>
+          <w:szCs w:val="24"/>
+        </w:rPr>
+        <w:t xml:space="preserve">each platform </w:t>
+      </w:r>
+      <w:r>
+        <w:rPr>
+          <w:rFonts w:ascii="Times New Roman" w:hAnsi="Times New Roman"/>
+          <w:sz w:val="24"/>
+          <w:szCs w:val="24"/>
+        </w:rPr>
+        <w:t xml:space="preserve">and how they </w:t>
+      </w:r>
+      <w:r>
+        <w:rPr>
+          <w:rFonts w:ascii="Times New Roman" w:hAnsi="Times New Roman"/>
+          <w:sz w:val="24"/>
+          <w:szCs w:val="24"/>
+        </w:rPr>
+        <w:t>handl</w:t>
+      </w:r>
+      <w:r>
+        <w:rPr>
+          <w:rFonts w:ascii="Times New Roman" w:hAnsi="Times New Roman"/>
+          <w:sz w:val="24"/>
+          <w:szCs w:val="24"/>
+        </w:rPr>
+        <w:t>e</w:t>
+      </w:r>
+      <w:r>
+        <w:rPr>
+          <w:rFonts w:ascii="Times New Roman" w:hAnsi="Times New Roman"/>
+          <w:sz w:val="24"/>
+          <w:szCs w:val="24"/>
+        </w:rPr>
+        <w:t xml:space="preserve"> areas like model structures and scheduling.</w:t>
       </w:r>
     </w:p>
     <w:p>
@@ -7682,6 +7787,7 @@
     <w:p>
       <w:pPr>
         <w:pStyle w:val="NoSpacing"/>
+        <w:spacing w:line="480" w:lineRule="auto"/>
         <w:jc w:val="both"/>
         <w:rPr>
           <w:rFonts w:ascii="Times New Roman" w:hAnsi="Times New Roman"/>
@@ -7921,7 +8027,16 @@
           <w:sz w:val="24"/>
           <w:szCs w:val="24"/>
         </w:rPr>
-        <w:t>, it has weak error-handling. Another downside is the availability of tools for developing with Objective-C. Java SWARM is simply a wrapper that allows Java developers to call Objective-C SWARM libraries. While Java has strong error-handling capabilities, the framework does not effectively take ad</w:t>
+        <w:t xml:space="preserve">, it has weak error-handling. Another downside is the availability of tools for developing with Objective-C. Java SWARM is simply a wrapper that allows Java developers to call Objective-C SWARM libraries. While Java has strong error-handling capabilities, the </w:t>
+      </w:r>
+      <w:r>
+        <w:rPr>
+          <w:rFonts w:ascii="Times New Roman" w:hAnsi="Times New Roman"/>
+          <w:sz w:val="24"/>
+          <w:szCs w:val="24"/>
+        </w:rPr>
+        <w:lastRenderedPageBreak/>
+        <w:t>framework does not effectively take ad</w:t>
       </w:r>
       <w:r>
         <w:rPr>
@@ -8094,6 +8209,7 @@
     <w:p>
       <w:pPr>
         <w:pStyle w:val="NoSpacing"/>
+        <w:spacing w:line="480" w:lineRule="auto"/>
         <w:jc w:val="both"/>
         <w:rPr>
           <w:rFonts w:ascii="Times New Roman" w:hAnsi="Times New Roman"/>
@@ -8336,8 +8452,268 @@
         </w:rPr>
         <w:t xml:space="preserve">. </w:t>
       </w:r>
-    </w:p>
-    <w:p/>
+      <w:r>
+        <w:rPr>
+          <w:rFonts w:ascii="Times New Roman" w:hAnsi="Times New Roman"/>
+          <w:sz w:val="24"/>
+          <w:szCs w:val="24"/>
+        </w:rPr>
+        <w:t xml:space="preserve">One of MASON’s main issues was adding multiple agent actions, for example in the bug’s life simulation; the bugs had a move and grow action. Due to the way the scheduler </w:t>
+      </w:r>
+      <w:r>
+        <w:rPr>
+          <w:rFonts w:ascii="Times New Roman" w:hAnsi="Times New Roman"/>
+          <w:sz w:val="24"/>
+          <w:szCs w:val="24"/>
+        </w:rPr>
+        <w:t>was designed</w:t>
+      </w:r>
+      <w:r>
+        <w:rPr>
+          <w:rFonts w:ascii="Times New Roman" w:hAnsi="Times New Roman"/>
+          <w:sz w:val="24"/>
+          <w:szCs w:val="24"/>
+        </w:rPr>
+        <w:t xml:space="preserve"> in MASON</w:t>
+      </w:r>
+      <w:r>
+        <w:rPr>
+          <w:rFonts w:ascii="Times New Roman" w:hAnsi="Times New Roman"/>
+          <w:sz w:val="24"/>
+          <w:szCs w:val="24"/>
+        </w:rPr>
+        <w:t xml:space="preserve"> it</w:t>
+      </w:r>
+      <w:r>
+        <w:rPr>
+          <w:rFonts w:ascii="Times New Roman" w:hAnsi="Times New Roman"/>
+          <w:sz w:val="24"/>
+          <w:szCs w:val="24"/>
+        </w:rPr>
+        <w:t xml:space="preserve"> was not trivial to add multiple actions </w:t>
+      </w:r>
+      <w:sdt>
+        <w:sdtPr>
+          <w:rPr>
+            <w:rFonts w:ascii="Times New Roman" w:hAnsi="Times New Roman"/>
+            <w:sz w:val="24"/>
+            <w:szCs w:val="24"/>
+          </w:rPr>
+          <w:id w:val="-1033823539"/>
+          <w:citation/>
+        </w:sdtPr>
+        <w:sdtContent>
+          <w:r>
+            <w:rPr>
+              <w:rFonts w:ascii="Times New Roman" w:hAnsi="Times New Roman"/>
+              <w:sz w:val="24"/>
+              <w:szCs w:val="24"/>
+            </w:rPr>
+            <w:fldChar w:fldCharType="begin"/>
+          </w:r>
+          <w:r>
+            <w:rPr>
+              <w:rFonts w:ascii="Times New Roman" w:hAnsi="Times New Roman"/>
+              <w:sz w:val="24"/>
+              <w:szCs w:val="24"/>
+            </w:rPr>
+            <w:instrText xml:space="preserve"> CITATION Rai06 \l 1033 </w:instrText>
+          </w:r>
+          <w:r>
+            <w:rPr>
+              <w:rFonts w:ascii="Times New Roman" w:hAnsi="Times New Roman"/>
+              <w:sz w:val="24"/>
+              <w:szCs w:val="24"/>
+            </w:rPr>
+            <w:fldChar w:fldCharType="separate"/>
+          </w:r>
+          <w:r>
+            <w:rPr>
+              <w:rFonts w:ascii="Times New Roman" w:hAnsi="Times New Roman"/>
+              <w:noProof/>
+              <w:sz w:val="24"/>
+              <w:szCs w:val="24"/>
+            </w:rPr>
+            <w:t>(Railsback and Lytinen)</w:t>
+          </w:r>
+          <w:r>
+            <w:rPr>
+              <w:rFonts w:ascii="Times New Roman" w:hAnsi="Times New Roman"/>
+              <w:sz w:val="24"/>
+              <w:szCs w:val="24"/>
+            </w:rPr>
+            <w:fldChar w:fldCharType="end"/>
+          </w:r>
+        </w:sdtContent>
+      </w:sdt>
+      <w:r>
+        <w:rPr>
+          <w:rFonts w:ascii="Times New Roman" w:hAnsi="Times New Roman"/>
+          <w:sz w:val="24"/>
+          <w:szCs w:val="24"/>
+        </w:rPr>
+        <w:t>.</w:t>
+      </w:r>
+      <w:r>
+        <w:rPr>
+          <w:rFonts w:ascii="Times New Roman" w:hAnsi="Times New Roman"/>
+          <w:sz w:val="24"/>
+          <w:szCs w:val="24"/>
+        </w:rPr>
+        <w:t xml:space="preserve"> MASON used the template method design pattern. Meaning if you want an agent to act you had to implement a method called “step” and perform the action in that method. “An advantage of this design is the time MASON saves in the scheduler, because it always knows to execute a method named ‘step’.” </w:t>
+      </w:r>
+      <w:sdt>
+        <w:sdtPr>
+          <w:rPr>
+            <w:rFonts w:ascii="Times New Roman" w:hAnsi="Times New Roman"/>
+            <w:sz w:val="24"/>
+            <w:szCs w:val="24"/>
+          </w:rPr>
+          <w:id w:val="-1033823538"/>
+          <w:citation/>
+        </w:sdtPr>
+        <w:sdtContent>
+          <w:r>
+            <w:rPr>
+              <w:rFonts w:ascii="Times New Roman" w:hAnsi="Times New Roman"/>
+              <w:sz w:val="24"/>
+              <w:szCs w:val="24"/>
+            </w:rPr>
+            <w:fldChar w:fldCharType="begin"/>
+          </w:r>
+          <w:r>
+            <w:rPr>
+              <w:rFonts w:ascii="Times New Roman" w:hAnsi="Times New Roman"/>
+              <w:sz w:val="24"/>
+              <w:szCs w:val="24"/>
+            </w:rPr>
+            <w:instrText xml:space="preserve"> CITATION Rai06 \l 1033 </w:instrText>
+          </w:r>
+          <w:r>
+            <w:rPr>
+              <w:rFonts w:ascii="Times New Roman" w:hAnsi="Times New Roman"/>
+              <w:sz w:val="24"/>
+              <w:szCs w:val="24"/>
+            </w:rPr>
+            <w:fldChar w:fldCharType="separate"/>
+          </w:r>
+          <w:r>
+            <w:rPr>
+              <w:rFonts w:ascii="Times New Roman" w:hAnsi="Times New Roman"/>
+              <w:noProof/>
+              <w:sz w:val="24"/>
+              <w:szCs w:val="24"/>
+            </w:rPr>
+            <w:t>(Railsback and Lytinen)</w:t>
+          </w:r>
+          <w:r>
+            <w:rPr>
+              <w:rFonts w:ascii="Times New Roman" w:hAnsi="Times New Roman"/>
+              <w:sz w:val="24"/>
+              <w:szCs w:val="24"/>
+            </w:rPr>
+            <w:fldChar w:fldCharType="end"/>
+          </w:r>
+        </w:sdtContent>
+      </w:sdt>
+      <w:r>
+        <w:rPr>
+          <w:rFonts w:ascii="Times New Roman" w:hAnsi="Times New Roman"/>
+          <w:sz w:val="24"/>
+          <w:szCs w:val="24"/>
+        </w:rPr>
+        <w:t xml:space="preserve">  </w:t>
+      </w:r>
+      <w:r>
+        <w:rPr>
+          <w:rFonts w:ascii="Times New Roman" w:hAnsi="Times New Roman"/>
+          <w:sz w:val="24"/>
+          <w:szCs w:val="24"/>
+        </w:rPr>
+        <w:t xml:space="preserve">The real disadvantage to this design pattern MASON used is when you want to have all the bugs move, and then in the next time step all to grow. </w:t>
+      </w:r>
+      <w:r>
+        <w:rPr>
+          <w:rFonts w:ascii="Times New Roman" w:hAnsi="Times New Roman"/>
+          <w:sz w:val="24"/>
+          <w:szCs w:val="24"/>
+        </w:rPr>
+        <w:t xml:space="preserve">The agent had a reference to the scheduler and if he wanted to be scheduled for the next time step, the agent adds itself to the schedule for the next time step. </w:t>
+      </w:r>
+      <w:r>
+        <w:rPr>
+          <w:rFonts w:ascii="Times New Roman" w:hAnsi="Times New Roman"/>
+          <w:sz w:val="24"/>
+          <w:szCs w:val="24"/>
+        </w:rPr>
+        <w:t xml:space="preserve">Since you only have one method available this becomes a </w:t>
+      </w:r>
+      <w:r>
+        <w:rPr>
+          <w:rFonts w:ascii="Times New Roman" w:hAnsi="Times New Roman"/>
+          <w:sz w:val="24"/>
+          <w:szCs w:val="24"/>
+        </w:rPr>
+        <w:t>less</w:t>
+      </w:r>
+      <w:r>
+        <w:rPr>
+          <w:rFonts w:ascii="Times New Roman" w:hAnsi="Times New Roman"/>
+          <w:sz w:val="24"/>
+          <w:szCs w:val="24"/>
+        </w:rPr>
+        <w:t xml:space="preserve"> trivial task to complete. MUSE will use the same template design pattern, but in our case we will get all the benefits </w:t>
+      </w:r>
+      <w:r>
+        <w:rPr>
+          <w:rFonts w:ascii="Times New Roman" w:hAnsi="Times New Roman"/>
+          <w:sz w:val="24"/>
+          <w:szCs w:val="24"/>
+        </w:rPr>
+        <w:t xml:space="preserve">and none of the drawbacks. </w:t>
+      </w:r>
+      <w:r>
+        <w:rPr>
+          <w:rFonts w:ascii="Times New Roman" w:hAnsi="Times New Roman"/>
+          <w:sz w:val="24"/>
+          <w:szCs w:val="24"/>
+        </w:rPr>
+        <w:t xml:space="preserve">At its heart MUSE is an agent base framework, the method that the agent must provide is “executeTask”. </w:t>
+      </w:r>
+      <w:r>
+        <w:rPr>
+          <w:rFonts w:ascii="Times New Roman" w:hAnsi="Times New Roman"/>
+          <w:sz w:val="24"/>
+          <w:szCs w:val="24"/>
+        </w:rPr>
+        <w:lastRenderedPageBreak/>
+        <w:t>However since it is designed with parallelism in mind the only</w:t>
+      </w:r>
+      <w:r>
+        <w:rPr>
+          <w:rFonts w:ascii="Times New Roman" w:hAnsi="Times New Roman"/>
+          <w:sz w:val="24"/>
+          <w:szCs w:val="24"/>
+        </w:rPr>
+        <w:t xml:space="preserve"> way</w:t>
+      </w:r>
+      <w:r>
+        <w:rPr>
+          <w:rFonts w:ascii="Times New Roman" w:hAnsi="Times New Roman"/>
+          <w:sz w:val="24"/>
+          <w:szCs w:val="24"/>
+        </w:rPr>
+        <w:t xml:space="preserve"> to communicate with agents is with events. You can see that by providing different event types you can easily perform anything you want in the “executeTask” method. In the bugs life example, we simply would have a move event and a grow event. We simply schedule the needed event (action) at the right time.</w:t>
+      </w:r>
+      <w:r>
+        <w:rPr>
+          <w:rFonts w:ascii="Times New Roman" w:hAnsi="Times New Roman"/>
+          <w:sz w:val="24"/>
+          <w:szCs w:val="24"/>
+        </w:rPr>
+        <w:t xml:space="preserve"> More on the design of the scheduler will be discussed in section 3.</w:t>
+      </w:r>
+    </w:p>
     <w:p/>
     <w:p>
       <w:pPr>
@@ -8564,7 +8940,39 @@
           <w:sz w:val="24"/>
           <w:szCs w:val="24"/>
         </w:rPr>
-        <w:t xml:space="preserve">. It must be noted that these are general purpose discrete event, parallel </w:t>
+        <w:t>. It must be noted that these are general purpose discrete event, parallel simulation frameworks and not necessarily agent-based simulation environments. The strong point of WARPED is the similarities is has to MUSE. This proved to be a valuable resource during the design stage of MUSE. One similarity to MUSE is the use of the Time Warp synchronization method.  It also uses MPI as its message passing protocol and C++ as the language. However, several issues posed serious hurdles for effective use of the framework. The most important one is the lack of documentation.  Furthermore, the simulator has not been actively maintained and therefore several issues prevented even compiling the core framework using recent compilers. Since WARPED development started in 1998, it clearly went through several upgrades in features, but the changes were not documented clearly. GTW also uses Time Warp, and similar to WARPE</w:t>
+      </w:r>
+      <w:r>
+        <w:rPr>
+          <w:rFonts w:ascii="Times New Roman" w:hAnsi="Times New Roman"/>
+          <w:sz w:val="24"/>
+          <w:szCs w:val="24"/>
+        </w:rPr>
+        <w:t>D,</w:t>
+      </w:r>
+      <w:r>
+        <w:rPr>
+          <w:rFonts w:ascii="Times New Roman" w:hAnsi="Times New Roman"/>
+          <w:sz w:val="24"/>
+          <w:szCs w:val="24"/>
+        </w:rPr>
+        <w:t xml:space="preserve"> </w:t>
+      </w:r>
+      <w:r>
+        <w:rPr>
+          <w:rFonts w:ascii="Times New Roman" w:hAnsi="Times New Roman"/>
+          <w:sz w:val="24"/>
+          <w:szCs w:val="24"/>
+        </w:rPr>
+        <w:t>it lacks</w:t>
+      </w:r>
+      <w:r>
+        <w:rPr>
+          <w:rFonts w:ascii="Times New Roman" w:hAnsi="Times New Roman"/>
+          <w:sz w:val="24"/>
+          <w:szCs w:val="24"/>
+        </w:rPr>
+        <w:t xml:space="preserve"> documentation and has not been actively maintained. Furthermore, GTW was primarily developed for shared memory architectures while today’s supercomputing clusters primarily used distributed memory architectures. However, GTW includes several beneficial design solutions. One of the important design solutions that will be </w:t>
       </w:r>
       <w:r>
         <w:rPr>
@@ -8573,39 +8981,7 @@
           <w:szCs w:val="24"/>
         </w:rPr>
         <w:lastRenderedPageBreak/>
-        <w:t>simulation frameworks and not necessarily agent-based simulation environments. The strong point of WARPED is the similarities is has to MUSE. This proved to be a valuable resource during the design stage of MUSE. One similarity to MUSE is the use of the Time Warp synchronization method.  It also uses MPI as its message passing protocol and C++ as the language. However, several issues posed serious hurdles for effective use of the framework. The most important one is the lack of documentation.  Furthermore, the simulator has not been actively maintained and therefore several issues prevented even compiling the core framework using recent compilers. Since WARPED development started in 1998, it clearly went through several upgrades in features, but the changes were not documented clearly. GTW also uses Time Warp, and similar to WARPE</w:t>
-      </w:r>
-      <w:r>
-        <w:rPr>
-          <w:rFonts w:ascii="Times New Roman" w:hAnsi="Times New Roman"/>
-          <w:sz w:val="24"/>
-          <w:szCs w:val="24"/>
-        </w:rPr>
-        <w:t>D,</w:t>
-      </w:r>
-      <w:r>
-        <w:rPr>
-          <w:rFonts w:ascii="Times New Roman" w:hAnsi="Times New Roman"/>
-          <w:sz w:val="24"/>
-          <w:szCs w:val="24"/>
-        </w:rPr>
-        <w:t xml:space="preserve"> </w:t>
-      </w:r>
-      <w:r>
-        <w:rPr>
-          <w:rFonts w:ascii="Times New Roman" w:hAnsi="Times New Roman"/>
-          <w:sz w:val="24"/>
-          <w:szCs w:val="24"/>
-        </w:rPr>
-        <w:t>it lacks</w:t>
-      </w:r>
-      <w:r>
-        <w:rPr>
-          <w:rFonts w:ascii="Times New Roman" w:hAnsi="Times New Roman"/>
-          <w:sz w:val="24"/>
-          <w:szCs w:val="24"/>
-        </w:rPr>
-        <w:t xml:space="preserve"> documentation and has not been actively maintained. Furthermore, GTW was primarily developed for shared memory architectures while today’s supercomputing clusters primarily used distributed memory architectures. However, GTW includes several beneficial design solutions. One of the important design solutions that will be used in MUSE is controlling optimism during simulation. Controlling optimism is necessary because, Time Warp has a tendency to be too optimistic, this could lead to cascading rollbacks. GTW avoids cascading rollbacks by using time windows that throttle optimism </w:t>
+        <w:t xml:space="preserve">used in MUSE is controlling optimism during simulation. Controlling optimism is necessary because, Time Warp has a tendency to be too optimistic, this could lead to cascading rollbacks. GTW avoids cascading rollbacks by using time windows that throttle optimism </w:t>
       </w:r>
       <w:sdt>
         <w:sdtPr>
@@ -8839,16 +9215,7 @@
           <w:sz w:val="24"/>
           <w:szCs w:val="24"/>
         </w:rPr>
-        <w:t xml:space="preserve">. However, conservative synchronization requires the modeler to be cognizant about look ahead in </w:t>
-      </w:r>
-      <w:r>
-        <w:rPr>
-          <w:rFonts w:ascii="Times New Roman" w:hAnsi="Times New Roman"/>
-          <w:sz w:val="24"/>
-          <w:szCs w:val="24"/>
-        </w:rPr>
-        <w:lastRenderedPageBreak/>
-        <w:t xml:space="preserve">simulation-time during model development. Look ahead is necessary to avoid deadlocks that potentially occur during simulation. However, look ahead can be complex to extract when developing models and small look ahead negatively impacts simulation performance. </w:t>
+        <w:t xml:space="preserve">. However, conservative synchronization requires the modeler to be cognizant about look ahead in simulation-time during model development. Look ahead is necessary to avoid deadlocks that potentially occur during simulation. However, look ahead can be complex to extract when developing models and small look ahead negatively impacts simulation performance. </w:t>
       </w:r>
     </w:p>
     <w:p>
@@ -8903,6 +9270,7 @@
           <w:sz w:val="36"/>
           <w:szCs w:val="36"/>
         </w:rPr>
+        <w:lastRenderedPageBreak/>
         <w:t xml:space="preserve">MUSE Design and Implementation </w:t>
       </w:r>
       <w:r>
@@ -11650,11 +12018,11 @@
           </c:val>
         </c:ser>
         <c:marker val="1"/>
-        <c:axId val="67335296"/>
-        <c:axId val="67337216"/>
+        <c:axId val="66235392"/>
+        <c:axId val="66681472"/>
       </c:lineChart>
       <c:catAx>
-        <c:axId val="67335296"/>
+        <c:axId val="66235392"/>
         <c:scaling>
           <c:orientation val="minMax"/>
         </c:scaling>
@@ -11683,14 +12051,14 @@
         </c:title>
         <c:numFmt formatCode="General" sourceLinked="1"/>
         <c:tickLblPos val="nextTo"/>
-        <c:crossAx val="67337216"/>
+        <c:crossAx val="66681472"/>
         <c:crosses val="autoZero"/>
         <c:auto val="1"/>
         <c:lblAlgn val="ctr"/>
         <c:lblOffset val="100"/>
       </c:catAx>
       <c:valAx>
-        <c:axId val="67337216"/>
+        <c:axId val="66681472"/>
         <c:scaling>
           <c:orientation val="minMax"/>
         </c:scaling>
@@ -11715,7 +12083,7 @@
         </c:title>
         <c:numFmt formatCode="General" sourceLinked="1"/>
         <c:tickLblPos val="nextTo"/>
-        <c:crossAx val="67335296"/>
+        <c:crossAx val="66235392"/>
         <c:crosses val="autoZero"/>
         <c:crossBetween val="between"/>
       </c:valAx>
@@ -11894,11 +12262,11 @@
           </c:val>
         </c:ser>
         <c:marker val="1"/>
-        <c:axId val="94572544"/>
-        <c:axId val="94574848"/>
+        <c:axId val="83541376"/>
+        <c:axId val="85936768"/>
       </c:lineChart>
       <c:catAx>
-        <c:axId val="94572544"/>
+        <c:axId val="83541376"/>
         <c:scaling>
           <c:orientation val="minMax"/>
         </c:scaling>
@@ -11922,14 +12290,14 @@
         </c:title>
         <c:numFmt formatCode="General" sourceLinked="1"/>
         <c:tickLblPos val="nextTo"/>
-        <c:crossAx val="94574848"/>
+        <c:crossAx val="85936768"/>
         <c:crosses val="autoZero"/>
         <c:auto val="1"/>
         <c:lblAlgn val="ctr"/>
         <c:lblOffset val="100"/>
       </c:catAx>
       <c:valAx>
-        <c:axId val="94574848"/>
+        <c:axId val="85936768"/>
         <c:scaling>
           <c:orientation val="minMax"/>
         </c:scaling>
@@ -11954,7 +12322,7 @@
         </c:title>
         <c:numFmt formatCode="General" sourceLinked="1"/>
         <c:tickLblPos val="nextTo"/>
-        <c:crossAx val="94572544"/>
+        <c:crossAx val="83541376"/>
         <c:crosses val="autoZero"/>
         <c:crossBetween val="between"/>
       </c:valAx>
@@ -13156,7 +13524,7 @@
 </file>
 
 <file path=customXml/itemProps1.xml><?xml version="1.0" encoding="utf-8"?>
-<ds:datastoreItem xmlns:ds="http://schemas.openxmlformats.org/officeDocument/2006/customXml" ds:itemID="{5433653B-77A0-44AF-807E-F6C8CA79926A}">
+<ds:datastoreItem xmlns:ds="http://schemas.openxmlformats.org/officeDocument/2006/customXml" ds:itemID="{3CCE70C3-CA24-42FB-BA05-4CF6BC9ADC3E}">
   <ds:schemaRefs>
     <ds:schemaRef ds:uri="http://schemas.openxmlformats.org/officeDocument/2006/bibliography"/>
   </ds:schemaRefs>

</xml_diff>

<commit_message>
started writing the design section of the thesis
</commit_message>
<xml_diff>
--- a/Thesis/MUSEThesisDraft1.docx
+++ b/Thesis/MUSEThesisDraft1.docx
@@ -9892,8 +9892,756 @@
       <w:bookmarkEnd w:id="28"/>
       <w:bookmarkEnd w:id="29"/>
     </w:p>
+    <w:p>
+      <w:pPr>
+        <w:rPr>
+          <w:rFonts w:ascii="Times New Roman" w:hAnsi="Times New Roman"/>
+          <w:sz w:val="24"/>
+          <w:szCs w:val="24"/>
+        </w:rPr>
+      </w:pPr>
+      <w:r>
+        <w:rPr>
+          <w:rFonts w:ascii="Times New Roman" w:hAnsi="Times New Roman"/>
+          <w:sz w:val="24"/>
+          <w:szCs w:val="24"/>
+        </w:rPr>
+        <w:t xml:space="preserve">This section will go into detail about the design of MUSE. First we will look at the general overview of the entire framework. Second we will see how the different components work with each other. From here we will describe each component in greater detail. </w:t>
+      </w:r>
+      <w:r>
+        <w:rPr>
+          <w:rFonts w:ascii="Times New Roman" w:hAnsi="Times New Roman"/>
+          <w:sz w:val="24"/>
+          <w:szCs w:val="24"/>
+        </w:rPr>
+        <w:t>Finally</w:t>
+      </w:r>
+      <w:r>
+        <w:rPr>
+          <w:rFonts w:ascii="Times New Roman" w:hAnsi="Times New Roman"/>
+          <w:sz w:val="24"/>
+          <w:szCs w:val="24"/>
+        </w:rPr>
+        <w:t>,</w:t>
+      </w:r>
+      <w:r>
+        <w:rPr>
+          <w:rFonts w:ascii="Times New Roman" w:hAnsi="Times New Roman"/>
+          <w:sz w:val="24"/>
+          <w:szCs w:val="24"/>
+        </w:rPr>
+        <w:t xml:space="preserve"> we describe each class and available methods.</w:t>
+      </w:r>
+    </w:p>
+    <w:p>
+      <w:pPr>
+        <w:pStyle w:val="Heading2"/>
+        <w:numPr>
+          <w:ilvl w:val="1"/>
+          <w:numId w:val="1"/>
+        </w:numPr>
+      </w:pPr>
+      <w:r>
+        <w:t>General Overview</w:t>
+      </w:r>
+    </w:p>
+    <w:p>
+      <w:pPr>
+        <w:pStyle w:val="NoSpacing"/>
+        <w:rPr>
+          <w:rFonts w:ascii="Times New Roman" w:hAnsi="Times New Roman"/>
+          <w:sz w:val="24"/>
+          <w:szCs w:val="24"/>
+        </w:rPr>
+      </w:pPr>
+      <w:r>
+        <w:rPr>
+          <w:rFonts w:ascii="Times New Roman" w:hAnsi="Times New Roman"/>
+          <w:sz w:val="24"/>
+          <w:szCs w:val="24"/>
+        </w:rPr>
+        <w:t xml:space="preserve">MUSE core has seven classes available to the API user. All of these classes are provided under the namespace </w:t>
+      </w:r>
+      <w:r>
+        <w:rPr>
+          <w:rFonts w:ascii="Times New Roman" w:hAnsi="Times New Roman"/>
+          <w:i/>
+          <w:sz w:val="24"/>
+          <w:szCs w:val="24"/>
+        </w:rPr>
+        <w:t>muse</w:t>
+      </w:r>
+      <w:r>
+        <w:rPr>
+          <w:rFonts w:ascii="Times New Roman" w:hAnsi="Times New Roman"/>
+          <w:sz w:val="24"/>
+          <w:szCs w:val="24"/>
+        </w:rPr>
+        <w:t>. These publicly visible classes are used in different ways to get a simulation running with MUSE.  The classes are:</w:t>
+      </w:r>
+    </w:p>
+    <w:p>
+      <w:pPr>
+        <w:pStyle w:val="NoSpacing"/>
+        <w:numPr>
+          <w:ilvl w:val="0"/>
+          <w:numId w:val="6"/>
+        </w:numPr>
+        <w:rPr>
+          <w:rFonts w:ascii="Times New Roman" w:hAnsi="Times New Roman"/>
+          <w:sz w:val="24"/>
+          <w:szCs w:val="24"/>
+        </w:rPr>
+      </w:pPr>
+      <w:r>
+        <w:rPr>
+          <w:rFonts w:ascii="Times New Roman" w:hAnsi="Times New Roman"/>
+          <w:sz w:val="24"/>
+          <w:szCs w:val="24"/>
+        </w:rPr>
+        <w:t>muse::DataTypes</w:t>
+      </w:r>
+    </w:p>
+    <w:p>
+      <w:pPr>
+        <w:pStyle w:val="NoSpacing"/>
+        <w:numPr>
+          <w:ilvl w:val="0"/>
+          <w:numId w:val="6"/>
+        </w:numPr>
+        <w:rPr>
+          <w:rFonts w:ascii="Times New Roman" w:hAnsi="Times New Roman"/>
+          <w:sz w:val="24"/>
+          <w:szCs w:val="24"/>
+        </w:rPr>
+      </w:pPr>
+      <w:r>
+        <w:rPr>
+          <w:rFonts w:ascii="Times New Roman" w:hAnsi="Times New Roman"/>
+          <w:sz w:val="24"/>
+          <w:szCs w:val="24"/>
+        </w:rPr>
+        <w:t>muse::Simulation</w:t>
+      </w:r>
+    </w:p>
+    <w:p>
+      <w:pPr>
+        <w:pStyle w:val="NoSpacing"/>
+        <w:numPr>
+          <w:ilvl w:val="0"/>
+          <w:numId w:val="6"/>
+        </w:numPr>
+        <w:rPr>
+          <w:rFonts w:ascii="Times New Roman" w:hAnsi="Times New Roman"/>
+          <w:sz w:val="24"/>
+          <w:szCs w:val="24"/>
+        </w:rPr>
+      </w:pPr>
+      <w:r>
+        <w:rPr>
+          <w:rFonts w:ascii="Times New Roman" w:hAnsi="Times New Roman"/>
+          <w:sz w:val="24"/>
+          <w:szCs w:val="24"/>
+        </w:rPr>
+        <w:t>muse::Agent</w:t>
+      </w:r>
+    </w:p>
+    <w:p>
+      <w:pPr>
+        <w:pStyle w:val="NoSpacing"/>
+        <w:numPr>
+          <w:ilvl w:val="0"/>
+          <w:numId w:val="6"/>
+        </w:numPr>
+        <w:rPr>
+          <w:rFonts w:ascii="Times New Roman" w:hAnsi="Times New Roman"/>
+          <w:sz w:val="24"/>
+          <w:szCs w:val="24"/>
+        </w:rPr>
+      </w:pPr>
+      <w:r>
+        <w:rPr>
+          <w:rFonts w:ascii="Times New Roman" w:hAnsi="Times New Roman"/>
+          <w:sz w:val="24"/>
+          <w:szCs w:val="24"/>
+        </w:rPr>
+        <w:t>muse::State</w:t>
+      </w:r>
+    </w:p>
+    <w:p>
+      <w:pPr>
+        <w:pStyle w:val="NoSpacing"/>
+        <w:numPr>
+          <w:ilvl w:val="0"/>
+          <w:numId w:val="6"/>
+        </w:numPr>
+        <w:rPr>
+          <w:rFonts w:ascii="Times New Roman" w:hAnsi="Times New Roman"/>
+          <w:sz w:val="24"/>
+          <w:szCs w:val="24"/>
+        </w:rPr>
+      </w:pPr>
+      <w:r>
+        <w:rPr>
+          <w:rFonts w:ascii="Times New Roman" w:hAnsi="Times New Roman"/>
+          <w:sz w:val="24"/>
+          <w:szCs w:val="24"/>
+        </w:rPr>
+        <w:t>muse::Event</w:t>
+      </w:r>
+    </w:p>
+    <w:p>
+      <w:pPr>
+        <w:pStyle w:val="NoSpacing"/>
+        <w:numPr>
+          <w:ilvl w:val="0"/>
+          <w:numId w:val="6"/>
+        </w:numPr>
+        <w:rPr>
+          <w:rFonts w:ascii="Times New Roman" w:hAnsi="Times New Roman"/>
+          <w:sz w:val="24"/>
+          <w:szCs w:val="24"/>
+        </w:rPr>
+      </w:pPr>
+      <w:r>
+        <w:rPr>
+          <w:rFonts w:ascii="Times New Roman" w:hAnsi="Times New Roman"/>
+          <w:sz w:val="24"/>
+          <w:szCs w:val="24"/>
+        </w:rPr>
+        <w:t>muse::oSimStream</w:t>
+      </w:r>
+    </w:p>
+    <w:p>
+      <w:pPr>
+        <w:pStyle w:val="NoSpacing"/>
+        <w:numPr>
+          <w:ilvl w:val="0"/>
+          <w:numId w:val="6"/>
+        </w:numPr>
+        <w:rPr>
+          <w:rFonts w:ascii="Times New Roman" w:hAnsi="Times New Roman"/>
+          <w:sz w:val="24"/>
+          <w:szCs w:val="24"/>
+        </w:rPr>
+      </w:pPr>
+      <w:r>
+        <w:rPr>
+          <w:rFonts w:ascii="Times New Roman" w:hAnsi="Times New Roman"/>
+          <w:sz w:val="24"/>
+          <w:szCs w:val="24"/>
+        </w:rPr>
+        <w:t>muse::SimStream</w:t>
+      </w:r>
+    </w:p>
+    <w:p>
+      <w:pPr>
+        <w:pStyle w:val="NoSpacing"/>
+        <w:rPr>
+          <w:rFonts w:ascii="Times New Roman" w:hAnsi="Times New Roman"/>
+          <w:sz w:val="24"/>
+          <w:szCs w:val="24"/>
+        </w:rPr>
+      </w:pPr>
+      <w:r>
+        <w:rPr>
+          <w:rFonts w:ascii="Times New Roman" w:hAnsi="Times New Roman"/>
+          <w:sz w:val="24"/>
+          <w:szCs w:val="24"/>
+        </w:rPr>
+        <w:t xml:space="preserve">MUSE core also has classes not available to the API user. These classes are used by the simulation kernel to help with getting the simulation to schedule agents correctly, synchronize </w:t>
+      </w:r>
+      <w:r>
+        <w:rPr>
+          <w:rFonts w:ascii="Times New Roman" w:hAnsi="Times New Roman"/>
+          <w:sz w:val="24"/>
+          <w:szCs w:val="24"/>
+        </w:rPr>
+        <w:lastRenderedPageBreak/>
+        <w:t>multi-kernels in the simulation and also to communicate with other simulation kernel when sending events across the wire. The four classes we will look into are:</w:t>
+      </w:r>
+    </w:p>
+    <w:p>
+      <w:pPr>
+        <w:pStyle w:val="NoSpacing"/>
+        <w:rPr>
+          <w:rFonts w:ascii="Times New Roman" w:hAnsi="Times New Roman"/>
+          <w:sz w:val="24"/>
+          <w:szCs w:val="24"/>
+        </w:rPr>
+      </w:pPr>
+    </w:p>
+    <w:p>
+      <w:pPr>
+        <w:pStyle w:val="NoSpacing"/>
+        <w:numPr>
+          <w:ilvl w:val="0"/>
+          <w:numId w:val="7"/>
+        </w:numPr>
+        <w:rPr>
+          <w:rFonts w:ascii="Times New Roman" w:hAnsi="Times New Roman"/>
+          <w:sz w:val="24"/>
+          <w:szCs w:val="24"/>
+        </w:rPr>
+      </w:pPr>
+      <w:r>
+        <w:rPr>
+          <w:rFonts w:ascii="Times New Roman" w:hAnsi="Times New Roman"/>
+          <w:sz w:val="24"/>
+          <w:szCs w:val="24"/>
+        </w:rPr>
+        <w:t>muse::Scheduler</w:t>
+      </w:r>
+    </w:p>
+    <w:p>
+      <w:pPr>
+        <w:pStyle w:val="NoSpacing"/>
+        <w:numPr>
+          <w:ilvl w:val="0"/>
+          <w:numId w:val="7"/>
+        </w:numPr>
+        <w:rPr>
+          <w:rFonts w:ascii="Times New Roman" w:hAnsi="Times New Roman"/>
+          <w:sz w:val="24"/>
+          <w:szCs w:val="24"/>
+        </w:rPr>
+      </w:pPr>
+      <w:r>
+        <w:rPr>
+          <w:rFonts w:ascii="Times New Roman" w:hAnsi="Times New Roman"/>
+          <w:sz w:val="24"/>
+          <w:szCs w:val="24"/>
+        </w:rPr>
+        <w:t>muse::Communicator</w:t>
+      </w:r>
+    </w:p>
+    <w:p>
+      <w:pPr>
+        <w:pStyle w:val="NoSpacing"/>
+        <w:numPr>
+          <w:ilvl w:val="0"/>
+          <w:numId w:val="7"/>
+        </w:numPr>
+        <w:rPr>
+          <w:rFonts w:ascii="Times New Roman" w:hAnsi="Times New Roman"/>
+          <w:sz w:val="24"/>
+          <w:szCs w:val="24"/>
+        </w:rPr>
+      </w:pPr>
+      <w:r>
+        <w:rPr>
+          <w:rFonts w:ascii="Times New Roman" w:hAnsi="Times New Roman"/>
+          <w:sz w:val="24"/>
+          <w:szCs w:val="24"/>
+        </w:rPr>
+        <w:t>muse::GVTManager</w:t>
+      </w:r>
+    </w:p>
+    <w:p>
+      <w:pPr>
+        <w:pStyle w:val="NoSpacing"/>
+        <w:numPr>
+          <w:ilvl w:val="0"/>
+          <w:numId w:val="7"/>
+        </w:numPr>
+        <w:rPr>
+          <w:rFonts w:ascii="Times New Roman" w:hAnsi="Times New Roman"/>
+          <w:sz w:val="24"/>
+          <w:szCs w:val="24"/>
+        </w:rPr>
+      </w:pPr>
+      <w:r>
+        <w:rPr>
+          <w:rFonts w:ascii="Times New Roman" w:hAnsi="Times New Roman"/>
+          <w:sz w:val="24"/>
+          <w:szCs w:val="24"/>
+        </w:rPr>
+        <w:t>muse::GVTMessage</w:t>
+      </w:r>
+    </w:p>
+    <w:p>
+      <w:pPr>
+        <w:pStyle w:val="NoSpacing"/>
+        <w:rPr>
+          <w:rFonts w:ascii="Times New Roman" w:hAnsi="Times New Roman"/>
+          <w:sz w:val="24"/>
+          <w:szCs w:val="24"/>
+        </w:rPr>
+      </w:pPr>
+      <w:r>
+        <w:rPr>
+          <w:rFonts w:ascii="Times New Roman" w:hAnsi="Times New Roman"/>
+          <w:sz w:val="24"/>
+          <w:szCs w:val="24"/>
+        </w:rPr>
+        <w:t xml:space="preserve">Figure 5 gives a graphical representation of the classes and their relationships to each other. From the figure we can see that the </w:t>
+      </w:r>
+      <w:r>
+        <w:rPr>
+          <w:rFonts w:ascii="Times New Roman" w:hAnsi="Times New Roman"/>
+          <w:i/>
+          <w:sz w:val="24"/>
+          <w:szCs w:val="24"/>
+        </w:rPr>
+        <w:t>Simulation</w:t>
+      </w:r>
+      <w:r>
+        <w:rPr>
+          <w:rFonts w:ascii="Times New Roman" w:hAnsi="Times New Roman"/>
+          <w:sz w:val="24"/>
+          <w:szCs w:val="24"/>
+        </w:rPr>
+        <w:t xml:space="preserve"> class is dependent on the </w:t>
+      </w:r>
+      <w:r>
+        <w:rPr>
+          <w:rFonts w:ascii="Times New Roman" w:hAnsi="Times New Roman"/>
+          <w:i/>
+          <w:sz w:val="24"/>
+          <w:szCs w:val="24"/>
+        </w:rPr>
+        <w:t>Scheduler</w:t>
+      </w:r>
+      <w:r>
+        <w:rPr>
+          <w:rFonts w:ascii="Times New Roman" w:hAnsi="Times New Roman"/>
+          <w:i/>
+          <w:sz w:val="24"/>
+          <w:szCs w:val="24"/>
+        </w:rPr>
+        <w:t xml:space="preserve"> and Communicator</w:t>
+      </w:r>
+      <w:r>
+        <w:rPr>
+          <w:rFonts w:ascii="Times New Roman" w:hAnsi="Times New Roman"/>
+          <w:sz w:val="24"/>
+          <w:szCs w:val="24"/>
+        </w:rPr>
+        <w:t xml:space="preserve"> class and has an </w:t>
+      </w:r>
+      <w:r>
+        <w:rPr>
+          <w:rFonts w:ascii="Times New Roman" w:hAnsi="Times New Roman"/>
+          <w:i/>
+          <w:sz w:val="24"/>
+          <w:szCs w:val="24"/>
+        </w:rPr>
+        <w:t>Agent</w:t>
+      </w:r>
+      <w:r>
+        <w:rPr>
+          <w:rFonts w:ascii="Times New Roman" w:hAnsi="Times New Roman"/>
+          <w:sz w:val="24"/>
+          <w:szCs w:val="24"/>
+        </w:rPr>
+        <w:t xml:space="preserve"> class.</w:t>
+      </w:r>
+      <w:r>
+        <w:rPr>
+          <w:rFonts w:ascii="Times New Roman" w:hAnsi="Times New Roman"/>
+          <w:sz w:val="24"/>
+          <w:szCs w:val="24"/>
+        </w:rPr>
+        <w:t xml:space="preserve"> The </w:t>
+      </w:r>
+      <w:r>
+        <w:rPr>
+          <w:rFonts w:ascii="Times New Roman" w:hAnsi="Times New Roman"/>
+          <w:i/>
+          <w:sz w:val="24"/>
+          <w:szCs w:val="24"/>
+        </w:rPr>
+        <w:t>Agent</w:t>
+      </w:r>
+      <w:r>
+        <w:rPr>
+          <w:rFonts w:ascii="Times New Roman" w:hAnsi="Times New Roman"/>
+          <w:sz w:val="24"/>
+          <w:szCs w:val="24"/>
+        </w:rPr>
+        <w:t xml:space="preserve"> class is dependent on the </w:t>
+      </w:r>
+      <w:r>
+        <w:rPr>
+          <w:rFonts w:ascii="Times New Roman" w:hAnsi="Times New Roman"/>
+          <w:i/>
+          <w:sz w:val="24"/>
+          <w:szCs w:val="24"/>
+        </w:rPr>
+        <w:t>State</w:t>
+      </w:r>
+      <w:r>
+        <w:rPr>
+          <w:rFonts w:ascii="Times New Roman" w:hAnsi="Times New Roman"/>
+          <w:sz w:val="24"/>
+          <w:szCs w:val="24"/>
+        </w:rPr>
+        <w:t xml:space="preserve"> class to function correctly and so on… </w:t>
+      </w:r>
+      <w:r>
+        <w:rPr>
+          <w:rFonts w:ascii="Times New Roman" w:hAnsi="Times New Roman"/>
+          <w:sz w:val="24"/>
+          <w:szCs w:val="24"/>
+        </w:rPr>
+        <w:t xml:space="preserve"> Another detail to note is that the </w:t>
+      </w:r>
+      <w:r>
+        <w:rPr>
+          <w:rFonts w:ascii="Times New Roman" w:hAnsi="Times New Roman"/>
+          <w:i/>
+          <w:sz w:val="24"/>
+          <w:szCs w:val="24"/>
+        </w:rPr>
+        <w:t>DataTypes</w:t>
+      </w:r>
+      <w:r>
+        <w:rPr>
+          <w:rFonts w:ascii="Times New Roman" w:hAnsi="Times New Roman"/>
+          <w:sz w:val="24"/>
+          <w:szCs w:val="24"/>
+        </w:rPr>
+        <w:t xml:space="preserve"> class is actually just a header with custom define</w:t>
+      </w:r>
+      <w:r>
+        <w:rPr>
+          <w:rFonts w:ascii="Times New Roman" w:hAnsi="Times New Roman"/>
+          <w:sz w:val="24"/>
+          <w:szCs w:val="24"/>
+        </w:rPr>
+        <w:t>d</w:t>
+      </w:r>
+      <w:r>
+        <w:rPr>
+          <w:rFonts w:ascii="Times New Roman" w:hAnsi="Times New Roman"/>
+          <w:sz w:val="24"/>
+          <w:szCs w:val="24"/>
+        </w:rPr>
+        <w:t xml:space="preserve"> date types.</w:t>
+      </w:r>
+    </w:p>
+    <w:p>
+      <w:pPr>
+        <w:pStyle w:val="NoSpacing"/>
+        <w:rPr>
+          <w:rFonts w:ascii="Times New Roman" w:hAnsi="Times New Roman"/>
+          <w:sz w:val="24"/>
+          <w:szCs w:val="24"/>
+        </w:rPr>
+      </w:pPr>
+      <w:r>
+        <w:rPr>
+          <w:rFonts w:ascii="Times New Roman" w:hAnsi="Times New Roman"/>
+          <w:noProof/>
+          <w:sz w:val="24"/>
+          <w:szCs w:val="24"/>
+          <w:lang w:bidi="ar-SA"/>
+        </w:rPr>
+        <w:drawing>
+          <wp:inline distT="0" distB="0" distL="0" distR="0">
+            <wp:extent cx="5657850" cy="3495675"/>
+            <wp:effectExtent l="19050" t="0" r="0" b="0"/>
+            <wp:docPr id="5" name="Picture 1" descr="C:\Documents and Settings\gebremr\Desktop\over-view-muse.JPG"/>
+            <wp:cNvGraphicFramePr>
+              <a:graphicFrameLocks xmlns:a="http://schemas.openxmlformats.org/drawingml/2006/main" noChangeAspect="1"/>
+            </wp:cNvGraphicFramePr>
+            <a:graphic xmlns:a="http://schemas.openxmlformats.org/drawingml/2006/main">
+              <a:graphicData uri="http://schemas.openxmlformats.org/drawingml/2006/picture">
+                <pic:pic xmlns:pic="http://schemas.openxmlformats.org/drawingml/2006/picture">
+                  <pic:nvPicPr>
+                    <pic:cNvPr id="0" name="Picture 1" descr="C:\Documents and Settings\gebremr\Desktop\over-view-muse.JPG"/>
+                    <pic:cNvPicPr>
+                      <a:picLocks noChangeAspect="1" noChangeArrowheads="1"/>
+                    </pic:cNvPicPr>
+                  </pic:nvPicPr>
+                  <pic:blipFill>
+                    <a:blip r:embed="rId12"/>
+                    <a:srcRect/>
+                    <a:stretch>
+                      <a:fillRect/>
+                    </a:stretch>
+                  </pic:blipFill>
+                  <pic:spPr bwMode="auto">
+                    <a:xfrm>
+                      <a:off x="0" y="0"/>
+                      <a:ext cx="5657850" cy="3495675"/>
+                    </a:xfrm>
+                    <a:prstGeom prst="rect">
+                      <a:avLst/>
+                    </a:prstGeom>
+                    <a:noFill/>
+                    <a:ln w="9525">
+                      <a:noFill/>
+                      <a:miter lim="800000"/>
+                      <a:headEnd/>
+                      <a:tailEnd/>
+                    </a:ln>
+                  </pic:spPr>
+                </pic:pic>
+              </a:graphicData>
+            </a:graphic>
+          </wp:inline>
+        </w:drawing>
+      </w:r>
+    </w:p>
+    <w:p>
+      <w:pPr>
+        <w:pStyle w:val="Caption"/>
+        <w:jc w:val="center"/>
+        <w:rPr>
+          <w:rFonts w:ascii="Times New Roman" w:hAnsi="Times New Roman"/>
+          <w:sz w:val="22"/>
+          <w:szCs w:val="22"/>
+        </w:rPr>
+      </w:pPr>
+      <w:r>
+        <w:rPr>
+          <w:sz w:val="22"/>
+          <w:szCs w:val="22"/>
+        </w:rPr>
+        <w:t xml:space="preserve">Figure </w:t>
+      </w:r>
+      <w:r>
+        <w:rPr>
+          <w:sz w:val="22"/>
+          <w:szCs w:val="22"/>
+        </w:rPr>
+        <w:fldChar w:fldCharType="begin"/>
+      </w:r>
+      <w:r>
+        <w:rPr>
+          <w:sz w:val="22"/>
+          <w:szCs w:val="22"/>
+        </w:rPr>
+        <w:instrText xml:space="preserve"> SEQ Figure \* ARABIC </w:instrText>
+      </w:r>
+      <w:r>
+        <w:rPr>
+          <w:sz w:val="22"/>
+          <w:szCs w:val="22"/>
+        </w:rPr>
+        <w:fldChar w:fldCharType="separate"/>
+      </w:r>
+      <w:r>
+        <w:rPr>
+          <w:noProof/>
+          <w:sz w:val="22"/>
+          <w:szCs w:val="22"/>
+        </w:rPr>
+        <w:t>5</w:t>
+      </w:r>
+      <w:r>
+        <w:rPr>
+          <w:sz w:val="22"/>
+          <w:szCs w:val="22"/>
+        </w:rPr>
+        <w:fldChar w:fldCharType="end"/>
+      </w:r>
+      <w:r>
+        <w:rPr>
+          <w:sz w:val="22"/>
+          <w:szCs w:val="22"/>
+        </w:rPr>
+        <w:t>: General overview of class relationships</w:t>
+      </w:r>
+    </w:p>
+    <w:p>
+      <w:pPr>
+        <w:pStyle w:val="NoSpacing"/>
+        <w:rPr>
+          <w:rFonts w:ascii="Times New Roman" w:hAnsi="Times New Roman"/>
+          <w:sz w:val="24"/>
+          <w:szCs w:val="24"/>
+        </w:rPr>
+      </w:pPr>
+      <w:r>
+        <w:rPr>
+          <w:rFonts w:ascii="Times New Roman" w:hAnsi="Times New Roman"/>
+          <w:sz w:val="24"/>
+          <w:szCs w:val="24"/>
+        </w:rPr>
+        <w:t>The next section should list and describe each components of the framework. When we say components we simply mean a group of classes that carry out a specific task in the framework.</w:t>
+      </w:r>
+    </w:p>
+    <w:p>
+      <w:pPr>
+        <w:pStyle w:val="NoSpacing"/>
+        <w:rPr>
+          <w:rFonts w:ascii="Times New Roman" w:hAnsi="Times New Roman"/>
+          <w:sz w:val="24"/>
+          <w:szCs w:val="24"/>
+        </w:rPr>
+      </w:pPr>
+    </w:p>
+    <w:p>
+      <w:pPr>
+        <w:pStyle w:val="Heading2"/>
+        <w:numPr>
+          <w:ilvl w:val="1"/>
+          <w:numId w:val="1"/>
+        </w:numPr>
+      </w:pPr>
+      <w:r>
+        <w:t>MUSE Components detail</w:t>
+      </w:r>
+    </w:p>
+    <w:p>
+      <w:pPr>
+        <w:pStyle w:val="NoSpacing"/>
+        <w:rPr>
+          <w:rFonts w:ascii="Times New Roman" w:hAnsi="Times New Roman"/>
+          <w:sz w:val="24"/>
+          <w:szCs w:val="24"/>
+        </w:rPr>
+      </w:pPr>
+    </w:p>
+    <w:p>
+      <w:pPr>
+        <w:pStyle w:val="Heading2"/>
+        <w:numPr>
+          <w:ilvl w:val="1"/>
+          <w:numId w:val="1"/>
+        </w:numPr>
+      </w:pPr>
+      <w:r>
+        <w:t>Relationships between MUSE Components</w:t>
+      </w:r>
+    </w:p>
     <w:p/>
+    <w:p>
+      <w:pPr>
+        <w:pStyle w:val="Heading2"/>
+        <w:numPr>
+          <w:ilvl w:val="1"/>
+          <w:numId w:val="1"/>
+        </w:numPr>
+      </w:pPr>
+      <w:r>
+        <w:t>MUSE classes and methods detail</w:t>
+      </w:r>
+    </w:p>
     <w:p/>
+    <w:p>
+      <w:pPr>
+        <w:pStyle w:val="NoSpacing"/>
+        <w:rPr>
+          <w:rFonts w:ascii="Times New Roman" w:hAnsi="Times New Roman"/>
+          <w:sz w:val="24"/>
+          <w:szCs w:val="24"/>
+        </w:rPr>
+      </w:pPr>
+    </w:p>
+    <w:p>
+      <w:pPr>
+        <w:pStyle w:val="NoSpacing"/>
+        <w:ind w:left="720"/>
+        <w:rPr>
+          <w:rFonts w:ascii="Times New Roman" w:hAnsi="Times New Roman"/>
+          <w:sz w:val="24"/>
+          <w:szCs w:val="24"/>
+        </w:rPr>
+      </w:pPr>
+    </w:p>
     <w:p>
       <w:pPr>
         <w:pStyle w:val="Heading1"/>
@@ -9959,6 +10707,8 @@
     <w:p/>
     <w:p/>
     <w:p/>
+    <w:p/>
+    <w:p/>
     <w:p>
       <w:pPr>
         <w:spacing w:after="0" w:line="240" w:lineRule="auto"/>
@@ -10640,10 +11390,10 @@
     </w:p>
     <w:p/>
     <w:sectPr>
-      <w:headerReference w:type="even" r:id="rId12"/>
-      <w:headerReference w:type="default" r:id="rId13"/>
-      <w:footerReference w:type="default" r:id="rId14"/>
-      <w:headerReference w:type="first" r:id="rId15"/>
+      <w:headerReference w:type="even" r:id="rId13"/>
+      <w:headerReference w:type="default" r:id="rId14"/>
+      <w:footerReference w:type="default" r:id="rId15"/>
+      <w:headerReference w:type="first" r:id="rId16"/>
       <w:pgSz w:w="12240" w:h="15840"/>
       <w:pgMar w:top="1440" w:right="1440" w:bottom="1440" w:left="1440" w:header="720" w:footer="720" w:gutter="0"/>
       <w:pgNumType w:start="2"/>
@@ -10978,6 +11728,95 @@
     </w:lvl>
   </w:abstractNum>
   <w:abstractNum w:abstractNumId="1">
+    <w:nsid w:val="18151042"/>
+    <w:multiLevelType w:val="hybridMultilevel"/>
+    <w:tmpl w:val="7982E418"/>
+    <w:lvl w:ilvl="0" w:tplc="0409000F">
+      <w:start w:val="1"/>
+      <w:numFmt w:val="decimal"/>
+      <w:lvlText w:val="%1."/>
+      <w:lvlJc w:val="left"/>
+      <w:pPr>
+        <w:ind w:left="720" w:hanging="360"/>
+      </w:pPr>
+      <w:rPr>
+        <w:rFonts w:hint="default"/>
+      </w:rPr>
+    </w:lvl>
+    <w:lvl w:ilvl="1" w:tplc="04090019" w:tentative="1">
+      <w:start w:val="1"/>
+      <w:numFmt w:val="lowerLetter"/>
+      <w:lvlText w:val="%2."/>
+      <w:lvlJc w:val="left"/>
+      <w:pPr>
+        <w:ind w:left="1440" w:hanging="360"/>
+      </w:pPr>
+    </w:lvl>
+    <w:lvl w:ilvl="2" w:tplc="0409001B" w:tentative="1">
+      <w:start w:val="1"/>
+      <w:numFmt w:val="lowerRoman"/>
+      <w:lvlText w:val="%3."/>
+      <w:lvlJc w:val="right"/>
+      <w:pPr>
+        <w:ind w:left="2160" w:hanging="180"/>
+      </w:pPr>
+    </w:lvl>
+    <w:lvl w:ilvl="3" w:tplc="0409000F" w:tentative="1">
+      <w:start w:val="1"/>
+      <w:numFmt w:val="decimal"/>
+      <w:lvlText w:val="%4."/>
+      <w:lvlJc w:val="left"/>
+      <w:pPr>
+        <w:ind w:left="2880" w:hanging="360"/>
+      </w:pPr>
+    </w:lvl>
+    <w:lvl w:ilvl="4" w:tplc="04090019" w:tentative="1">
+      <w:start w:val="1"/>
+      <w:numFmt w:val="lowerLetter"/>
+      <w:lvlText w:val="%5."/>
+      <w:lvlJc w:val="left"/>
+      <w:pPr>
+        <w:ind w:left="3600" w:hanging="360"/>
+      </w:pPr>
+    </w:lvl>
+    <w:lvl w:ilvl="5" w:tplc="0409001B" w:tentative="1">
+      <w:start w:val="1"/>
+      <w:numFmt w:val="lowerRoman"/>
+      <w:lvlText w:val="%6."/>
+      <w:lvlJc w:val="right"/>
+      <w:pPr>
+        <w:ind w:left="4320" w:hanging="180"/>
+      </w:pPr>
+    </w:lvl>
+    <w:lvl w:ilvl="6" w:tplc="0409000F" w:tentative="1">
+      <w:start w:val="1"/>
+      <w:numFmt w:val="decimal"/>
+      <w:lvlText w:val="%7."/>
+      <w:lvlJc w:val="left"/>
+      <w:pPr>
+        <w:ind w:left="5040" w:hanging="360"/>
+      </w:pPr>
+    </w:lvl>
+    <w:lvl w:ilvl="7" w:tplc="04090019" w:tentative="1">
+      <w:start w:val="1"/>
+      <w:numFmt w:val="lowerLetter"/>
+      <w:lvlText w:val="%8."/>
+      <w:lvlJc w:val="left"/>
+      <w:pPr>
+        <w:ind w:left="5760" w:hanging="360"/>
+      </w:pPr>
+    </w:lvl>
+    <w:lvl w:ilvl="8" w:tplc="0409001B" w:tentative="1">
+      <w:start w:val="1"/>
+      <w:numFmt w:val="lowerRoman"/>
+      <w:lvlText w:val="%9."/>
+      <w:lvlJc w:val="right"/>
+      <w:pPr>
+        <w:ind w:left="6480" w:hanging="180"/>
+      </w:pPr>
+    </w:lvl>
+  </w:abstractNum>
+  <w:abstractNum w:abstractNumId="2">
     <w:nsid w:val="1F9A09DC"/>
     <w:multiLevelType w:val="hybridMultilevel"/>
     <w:tmpl w:val="D00E2502"/>
@@ -11063,7 +11902,7 @@
       </w:pPr>
     </w:lvl>
   </w:abstractNum>
-  <w:abstractNum w:abstractNumId="2">
+  <w:abstractNum w:abstractNumId="3">
     <w:nsid w:val="28504764"/>
     <w:multiLevelType w:val="hybridMultilevel"/>
     <w:tmpl w:val="37820470"/>
@@ -11149,7 +11988,7 @@
       </w:pPr>
     </w:lvl>
   </w:abstractNum>
-  <w:abstractNum w:abstractNumId="3">
+  <w:abstractNum w:abstractNumId="4">
     <w:nsid w:val="56DE3A9D"/>
     <w:multiLevelType w:val="multilevel"/>
     <w:tmpl w:val="108A01F0"/>
@@ -11275,7 +12114,7 @@
       </w:rPr>
     </w:lvl>
   </w:abstractNum>
-  <w:abstractNum w:abstractNumId="4">
+  <w:abstractNum w:abstractNumId="5">
     <w:nsid w:val="656C1CFD"/>
     <w:multiLevelType w:val="hybridMultilevel"/>
     <w:tmpl w:val="E7F08912"/>
@@ -11387,20 +12226,115 @@
       </w:rPr>
     </w:lvl>
   </w:abstractNum>
+  <w:abstractNum w:abstractNumId="6">
+    <w:nsid w:val="769D2829"/>
+    <w:multiLevelType w:val="hybridMultilevel"/>
+    <w:tmpl w:val="DB803770"/>
+    <w:lvl w:ilvl="0" w:tplc="0409000F">
+      <w:start w:val="1"/>
+      <w:numFmt w:val="decimal"/>
+      <w:lvlText w:val="%1."/>
+      <w:lvlJc w:val="left"/>
+      <w:pPr>
+        <w:ind w:left="720" w:hanging="360"/>
+      </w:pPr>
+      <w:rPr>
+        <w:rFonts w:hint="default"/>
+      </w:rPr>
+    </w:lvl>
+    <w:lvl w:ilvl="1" w:tplc="04090019" w:tentative="1">
+      <w:start w:val="1"/>
+      <w:numFmt w:val="lowerLetter"/>
+      <w:lvlText w:val="%2."/>
+      <w:lvlJc w:val="left"/>
+      <w:pPr>
+        <w:ind w:left="1440" w:hanging="360"/>
+      </w:pPr>
+    </w:lvl>
+    <w:lvl w:ilvl="2" w:tplc="0409001B" w:tentative="1">
+      <w:start w:val="1"/>
+      <w:numFmt w:val="lowerRoman"/>
+      <w:lvlText w:val="%3."/>
+      <w:lvlJc w:val="right"/>
+      <w:pPr>
+        <w:ind w:left="2160" w:hanging="180"/>
+      </w:pPr>
+    </w:lvl>
+    <w:lvl w:ilvl="3" w:tplc="0409000F" w:tentative="1">
+      <w:start w:val="1"/>
+      <w:numFmt w:val="decimal"/>
+      <w:lvlText w:val="%4."/>
+      <w:lvlJc w:val="left"/>
+      <w:pPr>
+        <w:ind w:left="2880" w:hanging="360"/>
+      </w:pPr>
+    </w:lvl>
+    <w:lvl w:ilvl="4" w:tplc="04090019" w:tentative="1">
+      <w:start w:val="1"/>
+      <w:numFmt w:val="lowerLetter"/>
+      <w:lvlText w:val="%5."/>
+      <w:lvlJc w:val="left"/>
+      <w:pPr>
+        <w:ind w:left="3600" w:hanging="360"/>
+      </w:pPr>
+    </w:lvl>
+    <w:lvl w:ilvl="5" w:tplc="0409001B" w:tentative="1">
+      <w:start w:val="1"/>
+      <w:numFmt w:val="lowerRoman"/>
+      <w:lvlText w:val="%6."/>
+      <w:lvlJc w:val="right"/>
+      <w:pPr>
+        <w:ind w:left="4320" w:hanging="180"/>
+      </w:pPr>
+    </w:lvl>
+    <w:lvl w:ilvl="6" w:tplc="0409000F" w:tentative="1">
+      <w:start w:val="1"/>
+      <w:numFmt w:val="decimal"/>
+      <w:lvlText w:val="%7."/>
+      <w:lvlJc w:val="left"/>
+      <w:pPr>
+        <w:ind w:left="5040" w:hanging="360"/>
+      </w:pPr>
+    </w:lvl>
+    <w:lvl w:ilvl="7" w:tplc="04090019" w:tentative="1">
+      <w:start w:val="1"/>
+      <w:numFmt w:val="lowerLetter"/>
+      <w:lvlText w:val="%8."/>
+      <w:lvlJc w:val="left"/>
+      <w:pPr>
+        <w:ind w:left="5760" w:hanging="360"/>
+      </w:pPr>
+    </w:lvl>
+    <w:lvl w:ilvl="8" w:tplc="0409001B" w:tentative="1">
+      <w:start w:val="1"/>
+      <w:numFmt w:val="lowerRoman"/>
+      <w:lvlText w:val="%9."/>
+      <w:lvlJc w:val="right"/>
+      <w:pPr>
+        <w:ind w:left="6480" w:hanging="180"/>
+      </w:pPr>
+    </w:lvl>
+  </w:abstractNum>
   <w:num w:numId="1">
-    <w:abstractNumId w:val="3"/>
+    <w:abstractNumId w:val="4"/>
   </w:num>
   <w:num w:numId="2">
-    <w:abstractNumId w:val="4"/>
+    <w:abstractNumId w:val="5"/>
   </w:num>
   <w:num w:numId="3">
     <w:abstractNumId w:val="0"/>
   </w:num>
   <w:num w:numId="4">
+    <w:abstractNumId w:val="3"/>
+  </w:num>
+  <w:num w:numId="5">
     <w:abstractNumId w:val="2"/>
   </w:num>
-  <w:num w:numId="5">
+  <w:num w:numId="6">
     <w:abstractNumId w:val="1"/>
+  </w:num>
+  <w:num w:numId="7">
+    <w:abstractNumId w:val="6"/>
   </w:num>
 </w:numbering>
 </file>
@@ -12369,7 +13303,7 @@
           <c:xMode val="edge"/>
           <c:yMode val="edge"/>
           <c:x val="0.38804303587658606"/>
-          <c:y val="2.5180815977339559E-2"/>
+          <c:y val="2.5180815977339573E-2"/>
         </c:manualLayout>
       </c:layout>
     </c:title>
@@ -12379,7 +13313,7 @@
           <c:layoutTarget val="inner"/>
           <c:xMode val="edge"/>
           <c:yMode val="edge"/>
-          <c:x val="0.19301618547681607"/>
+          <c:x val="0.1930161854768162"/>
           <c:y val="0.13328069202617279"/>
           <c:w val="0.7228587051618548"/>
           <c:h val="0.73437521718235965"/>
@@ -12435,7 +13369,7 @@
                     <c:v>3.7764736770035237</c:v>
                   </c:pt>
                   <c:pt idx="3">
-                    <c:v>5.3275009403902773</c:v>
+                    <c:v>5.3275009403902747</c:v>
                   </c:pt>
                 </c:numCache>
               </c:numRef>
@@ -12456,7 +13390,7 @@
                     <c:v>3.7764736770035237</c:v>
                   </c:pt>
                   <c:pt idx="3">
-                    <c:v>5.3275009403902773</c:v>
+                    <c:v>5.3275009403902747</c:v>
                   </c:pt>
                 </c:numCache>
               </c:numRef>
@@ -12502,7 +13436,7 @@
                   <c:v>102.72</c:v>
                 </c:pt>
                 <c:pt idx="3">
-                  <c:v>411.96099999999922</c:v>
+                  <c:v>411.9609999999991</c:v>
                 </c:pt>
               </c:numCache>
             </c:numRef>
@@ -12547,16 +13481,16 @@
                   <c:formatCode>General</c:formatCode>
                   <c:ptCount val="4"/>
                   <c:pt idx="0">
-                    <c:v>0.76994445955905044</c:v>
+                    <c:v>0.76994445955905089</c:v>
                   </c:pt>
                   <c:pt idx="1">
                     <c:v>2.7389578053865842</c:v>
                   </c:pt>
                   <c:pt idx="2">
-                    <c:v>3.6695182323569456E-2</c:v>
+                    <c:v>3.6695182323569477E-2</c:v>
                   </c:pt>
                   <c:pt idx="3">
-                    <c:v>1.8020522379465238</c:v>
+                    <c:v>1.8020522379465245</c:v>
                   </c:pt>
                 </c:numCache>
               </c:numRef>
@@ -12568,16 +13502,16 @@
                   <c:formatCode>General</c:formatCode>
                   <c:ptCount val="4"/>
                   <c:pt idx="0">
-                    <c:v>0.76994445955905044</c:v>
+                    <c:v>0.76994445955905089</c:v>
                   </c:pt>
                   <c:pt idx="1">
                     <c:v>2.7389578053865842</c:v>
                   </c:pt>
                   <c:pt idx="2">
-                    <c:v>3.6695182323569456E-2</c:v>
+                    <c:v>3.6695182323569477E-2</c:v>
                   </c:pt>
                   <c:pt idx="3">
-                    <c:v>1.8020522379465238</c:v>
+                    <c:v>1.8020522379465245</c:v>
                   </c:pt>
                 </c:numCache>
               </c:numRef>
@@ -12630,11 +13564,11 @@
           </c:val>
         </c:ser>
         <c:marker val="1"/>
-        <c:axId val="66680320"/>
-        <c:axId val="66918656"/>
+        <c:axId val="55068160"/>
+        <c:axId val="55070080"/>
       </c:lineChart>
       <c:catAx>
-        <c:axId val="66680320"/>
+        <c:axId val="55068160"/>
         <c:scaling>
           <c:orientation val="minMax"/>
         </c:scaling>
@@ -12663,14 +13597,14 @@
         </c:title>
         <c:numFmt formatCode="General" sourceLinked="1"/>
         <c:tickLblPos val="nextTo"/>
-        <c:crossAx val="66918656"/>
+        <c:crossAx val="55070080"/>
         <c:crosses val="autoZero"/>
         <c:auto val="1"/>
         <c:lblAlgn val="ctr"/>
         <c:lblOffset val="100"/>
       </c:catAx>
       <c:valAx>
-        <c:axId val="66918656"/>
+        <c:axId val="55070080"/>
         <c:scaling>
           <c:orientation val="minMax"/>
         </c:scaling>
@@ -12695,7 +13629,7 @@
         </c:title>
         <c:numFmt formatCode="General" sourceLinked="1"/>
         <c:tickLblPos val="nextTo"/>
-        <c:crossAx val="66680320"/>
+        <c:crossAx val="55068160"/>
         <c:crosses val="autoZero"/>
         <c:crossBetween val="between"/>
       </c:valAx>
@@ -12706,10 +13640,10 @@
         <c:manualLayout>
           <c:xMode val="edge"/>
           <c:yMode val="edge"/>
-          <c:x val="0.34226377952755982"/>
-          <c:y val="0.14095626779047057"/>
-          <c:w val="0.22995844269466381"/>
-          <c:h val="0.22597493623156276"/>
+          <c:x val="0.34226377952755987"/>
+          <c:y val="0.14095626779047069"/>
+          <c:w val="0.22995844269466392"/>
+          <c:h val="0.22597493623156278"/>
         </c:manualLayout>
       </c:layout>
     </c:legend>
@@ -12800,10 +13734,10 @@
                   <c:v>1.262</c:v>
                 </c:pt>
                 <c:pt idx="3">
-                  <c:v>1.2529999999999955</c:v>
+                  <c:v>1.252999999999995</c:v>
                 </c:pt>
                 <c:pt idx="4">
-                  <c:v>5.6549999999999807</c:v>
+                  <c:v>5.6549999999999789</c:v>
                 </c:pt>
                 <c:pt idx="5">
                   <c:v>10.097</c:v>
@@ -12855,10 +13789,10 @@
                   <c:v>1.6199999999999999E-2</c:v>
                 </c:pt>
                 <c:pt idx="1">
-                  <c:v>0.15320000000000053</c:v>
+                  <c:v>0.15320000000000059</c:v>
                 </c:pt>
                 <c:pt idx="2">
-                  <c:v>0.360400000000001</c:v>
+                  <c:v>0.36040000000000111</c:v>
                 </c:pt>
                 <c:pt idx="3">
                   <c:v>1.323</c:v>
@@ -12874,11 +13808,11 @@
           </c:val>
         </c:ser>
         <c:marker val="1"/>
-        <c:axId val="85943040"/>
-        <c:axId val="85944960"/>
+        <c:axId val="58645888"/>
+        <c:axId val="59716352"/>
       </c:lineChart>
       <c:catAx>
-        <c:axId val="85943040"/>
+        <c:axId val="58645888"/>
         <c:scaling>
           <c:orientation val="minMax"/>
         </c:scaling>
@@ -12902,14 +13836,14 @@
         </c:title>
         <c:numFmt formatCode="General" sourceLinked="1"/>
         <c:tickLblPos val="nextTo"/>
-        <c:crossAx val="85944960"/>
+        <c:crossAx val="59716352"/>
         <c:crosses val="autoZero"/>
         <c:auto val="1"/>
         <c:lblAlgn val="ctr"/>
         <c:lblOffset val="100"/>
       </c:catAx>
       <c:valAx>
-        <c:axId val="85944960"/>
+        <c:axId val="59716352"/>
         <c:scaling>
           <c:orientation val="minMax"/>
         </c:scaling>
@@ -12934,7 +13868,7 @@
         </c:title>
         <c:numFmt formatCode="General" sourceLinked="1"/>
         <c:tickLblPos val="nextTo"/>
-        <c:crossAx val="85943040"/>
+        <c:crossAx val="58645888"/>
         <c:crosses val="autoZero"/>
         <c:crossBetween val="between"/>
       </c:valAx>
@@ -14184,7 +15118,7 @@
 </file>
 
 <file path=customXml/itemProps1.xml><?xml version="1.0" encoding="utf-8"?>
-<ds:datastoreItem xmlns:ds="http://schemas.openxmlformats.org/officeDocument/2006/customXml" ds:itemID="{53058E8C-3974-475B-AE8C-F1E7B075EB32}">
+<ds:datastoreItem xmlns:ds="http://schemas.openxmlformats.org/officeDocument/2006/customXml" ds:itemID="{8C4DC0C7-727D-4664-B728-16E0231E02AB}">
   <ds:schemaRefs>
     <ds:schemaRef ds:uri="http://schemas.openxmlformats.org/officeDocument/2006/bibliography"/>
   </ds:schemaRefs>

</xml_diff>

<commit_message>
More updates on the thesis writeup. I made some good progress on the design section :-)
</commit_message>
<xml_diff>
--- a/Thesis/MUSEThesisDraft1.docx
+++ b/Thesis/MUSEThesisDraft1.docx
@@ -2505,7 +2505,7 @@
         </w:rPr>
         <w:fldChar w:fldCharType="separate"/>
       </w:r>
-      <w:hyperlink w:anchor="_Toc223967759" w:history="1">
+      <w:hyperlink w:anchor="_Toc225637202" w:history="1">
         <w:r>
           <w:rPr>
             <w:rStyle w:val="Hyperlink"/>
@@ -2532,7 +2532,7 @@
             <w:noProof/>
             <w:webHidden/>
           </w:rPr>
-          <w:instrText xml:space="preserve"> PAGEREF _Toc223967759 \h </w:instrText>
+          <w:instrText xml:space="preserve"> PAGEREF _Toc225637202 \h </w:instrText>
         </w:r>
         <w:r>
           <w:rPr>
@@ -2552,7 +2552,7 @@
             <w:noProof/>
             <w:webHidden/>
           </w:rPr>
-          <w:t>11</w:t>
+          <w:t>12</w:t>
         </w:r>
         <w:r>
           <w:rPr>
@@ -2575,7 +2575,7 @@
           <w:lang w:bidi="ar-SA"/>
         </w:rPr>
       </w:pPr>
-      <w:hyperlink w:anchor="_Toc223967760" w:history="1">
+      <w:hyperlink w:anchor="_Toc225637203" w:history="1">
         <w:r>
           <w:rPr>
             <w:rStyle w:val="Hyperlink"/>
@@ -2602,7 +2602,7 @@
             <w:noProof/>
             <w:webHidden/>
           </w:rPr>
-          <w:instrText xml:space="preserve"> PAGEREF _Toc223967760 \h </w:instrText>
+          <w:instrText xml:space="preserve"> PAGEREF _Toc225637203 \h </w:instrText>
         </w:r>
         <w:r>
           <w:rPr>
@@ -2622,7 +2622,7 @@
             <w:noProof/>
             <w:webHidden/>
           </w:rPr>
-          <w:t>12</w:t>
+          <w:t>13</w:t>
         </w:r>
         <w:r>
           <w:rPr>
@@ -2645,7 +2645,7 @@
           <w:lang w:bidi="ar-SA"/>
         </w:rPr>
       </w:pPr>
-      <w:hyperlink w:anchor="_Toc223967761" w:history="1">
+      <w:hyperlink w:anchor="_Toc225637204" w:history="1">
         <w:r>
           <w:rPr>
             <w:rStyle w:val="Hyperlink"/>
@@ -2672,7 +2672,7 @@
             <w:noProof/>
             <w:webHidden/>
           </w:rPr>
-          <w:instrText xml:space="preserve"> PAGEREF _Toc223967761 \h </w:instrText>
+          <w:instrText xml:space="preserve"> PAGEREF _Toc225637204 \h </w:instrText>
         </w:r>
         <w:r>
           <w:rPr>
@@ -2692,7 +2692,217 @@
             <w:noProof/>
             <w:webHidden/>
           </w:rPr>
-          <w:t>15</w:t>
+          <w:t>17</w:t>
+        </w:r>
+        <w:r>
+          <w:rPr>
+            <w:noProof/>
+            <w:webHidden/>
+          </w:rPr>
+          <w:fldChar w:fldCharType="end"/>
+        </w:r>
+      </w:hyperlink>
+    </w:p>
+    <w:p>
+      <w:pPr>
+        <w:pStyle w:val="TableofFigures"/>
+        <w:tabs>
+          <w:tab w:val="right" w:leader="dot" w:pos="9350"/>
+        </w:tabs>
+        <w:rPr>
+          <w:rFonts w:asciiTheme="minorHAnsi" w:eastAsiaTheme="minorEastAsia" w:hAnsiTheme="minorHAnsi" w:cstheme="minorBidi"/>
+          <w:noProof/>
+          <w:lang w:bidi="ar-SA"/>
+        </w:rPr>
+      </w:pPr>
+      <w:hyperlink w:anchor="_Toc225637205" w:history="1">
+        <w:r>
+          <w:rPr>
+            <w:rStyle w:val="Hyperlink"/>
+            <w:noProof/>
+          </w:rPr>
+          <w:t>Figure 4 : A time diagram with a cut (Mattern)</w:t>
+        </w:r>
+        <w:r>
+          <w:rPr>
+            <w:noProof/>
+            <w:webHidden/>
+          </w:rPr>
+          <w:tab/>
+        </w:r>
+        <w:r>
+          <w:rPr>
+            <w:noProof/>
+            <w:webHidden/>
+          </w:rPr>
+          <w:fldChar w:fldCharType="begin"/>
+        </w:r>
+        <w:r>
+          <w:rPr>
+            <w:noProof/>
+            <w:webHidden/>
+          </w:rPr>
+          <w:instrText xml:space="preserve"> PAGEREF _Toc225637205 \h </w:instrText>
+        </w:r>
+        <w:r>
+          <w:rPr>
+            <w:noProof/>
+            <w:webHidden/>
+          </w:rPr>
+        </w:r>
+        <w:r>
+          <w:rPr>
+            <w:noProof/>
+            <w:webHidden/>
+          </w:rPr>
+          <w:fldChar w:fldCharType="separate"/>
+        </w:r>
+        <w:r>
+          <w:rPr>
+            <w:noProof/>
+            <w:webHidden/>
+          </w:rPr>
+          <w:t>18</w:t>
+        </w:r>
+        <w:r>
+          <w:rPr>
+            <w:noProof/>
+            <w:webHidden/>
+          </w:rPr>
+          <w:fldChar w:fldCharType="end"/>
+        </w:r>
+      </w:hyperlink>
+    </w:p>
+    <w:p>
+      <w:pPr>
+        <w:pStyle w:val="TableofFigures"/>
+        <w:tabs>
+          <w:tab w:val="right" w:leader="dot" w:pos="9350"/>
+        </w:tabs>
+        <w:rPr>
+          <w:rFonts w:asciiTheme="minorHAnsi" w:eastAsiaTheme="minorEastAsia" w:hAnsiTheme="minorHAnsi" w:cstheme="minorBidi"/>
+          <w:noProof/>
+          <w:lang w:bidi="ar-SA"/>
+        </w:rPr>
+      </w:pPr>
+      <w:hyperlink w:anchor="_Toc225637206" w:history="1">
+        <w:r>
+          <w:rPr>
+            <w:rStyle w:val="Hyperlink"/>
+            <w:noProof/>
+          </w:rPr>
+          <w:t>Figure 5: General overview of class relationships</w:t>
+        </w:r>
+        <w:r>
+          <w:rPr>
+            <w:noProof/>
+            <w:webHidden/>
+          </w:rPr>
+          <w:tab/>
+        </w:r>
+        <w:r>
+          <w:rPr>
+            <w:noProof/>
+            <w:webHidden/>
+          </w:rPr>
+          <w:fldChar w:fldCharType="begin"/>
+        </w:r>
+        <w:r>
+          <w:rPr>
+            <w:noProof/>
+            <w:webHidden/>
+          </w:rPr>
+          <w:instrText xml:space="preserve"> PAGEREF _Toc225637206 \h </w:instrText>
+        </w:r>
+        <w:r>
+          <w:rPr>
+            <w:noProof/>
+            <w:webHidden/>
+          </w:rPr>
+        </w:r>
+        <w:r>
+          <w:rPr>
+            <w:noProof/>
+            <w:webHidden/>
+          </w:rPr>
+          <w:fldChar w:fldCharType="separate"/>
+        </w:r>
+        <w:r>
+          <w:rPr>
+            <w:noProof/>
+            <w:webHidden/>
+          </w:rPr>
+          <w:t>24</w:t>
+        </w:r>
+        <w:r>
+          <w:rPr>
+            <w:noProof/>
+            <w:webHidden/>
+          </w:rPr>
+          <w:fldChar w:fldCharType="end"/>
+        </w:r>
+      </w:hyperlink>
+    </w:p>
+    <w:p>
+      <w:pPr>
+        <w:pStyle w:val="TableofFigures"/>
+        <w:tabs>
+          <w:tab w:val="right" w:leader="dot" w:pos="9350"/>
+        </w:tabs>
+        <w:rPr>
+          <w:rFonts w:asciiTheme="minorHAnsi" w:eastAsiaTheme="minorEastAsia" w:hAnsiTheme="minorHAnsi" w:cstheme="minorBidi"/>
+          <w:noProof/>
+          <w:lang w:bidi="ar-SA"/>
+        </w:rPr>
+      </w:pPr>
+      <w:hyperlink w:anchor="_Toc225637207" w:history="1">
+        <w:r>
+          <w:rPr>
+            <w:rStyle w:val="Hyperlink"/>
+            <w:noProof/>
+          </w:rPr>
+          <w:t>Figure 6: Components for Agent creation</w:t>
+        </w:r>
+        <w:r>
+          <w:rPr>
+            <w:noProof/>
+            <w:webHidden/>
+          </w:rPr>
+          <w:tab/>
+        </w:r>
+        <w:r>
+          <w:rPr>
+            <w:noProof/>
+            <w:webHidden/>
+          </w:rPr>
+          <w:fldChar w:fldCharType="begin"/>
+        </w:r>
+        <w:r>
+          <w:rPr>
+            <w:noProof/>
+            <w:webHidden/>
+          </w:rPr>
+          <w:instrText xml:space="preserve"> PAGEREF _Toc225637207 \h </w:instrText>
+        </w:r>
+        <w:r>
+          <w:rPr>
+            <w:noProof/>
+            <w:webHidden/>
+          </w:rPr>
+        </w:r>
+        <w:r>
+          <w:rPr>
+            <w:noProof/>
+            <w:webHidden/>
+          </w:rPr>
+          <w:fldChar w:fldCharType="separate"/>
+        </w:r>
+        <w:r>
+          <w:rPr>
+            <w:noProof/>
+            <w:webHidden/>
+          </w:rPr>
+          <w:t>25</w:t>
         </w:r>
         <w:r>
           <w:rPr>
@@ -4607,7 +4817,7 @@
           <w:szCs w:val="24"/>
         </w:rPr>
       </w:pPr>
-      <w:bookmarkStart w:id="13" w:name="_Toc223967759"/>
+      <w:bookmarkStart w:id="13" w:name="_Toc225637202"/>
       <w:r>
         <w:rPr>
           <w:sz w:val="24"/>
@@ -4872,7 +5082,7 @@
           <w:szCs w:val="24"/>
         </w:rPr>
       </w:pPr>
-      <w:bookmarkStart w:id="14" w:name="_Toc223967760"/>
+      <w:bookmarkStart w:id="14" w:name="_Toc225637203"/>
       <w:r>
         <w:rPr>
           <w:sz w:val="24"/>
@@ -6838,7 +7048,7 @@
           <w:szCs w:val="24"/>
         </w:rPr>
       </w:pPr>
-      <w:bookmarkStart w:id="21" w:name="_Toc223967761"/>
+      <w:bookmarkStart w:id="21" w:name="_Toc225637204"/>
       <w:r>
         <w:rPr>
           <w:sz w:val="24"/>
@@ -7566,6 +7776,7 @@
           <w:szCs w:val="24"/>
         </w:rPr>
       </w:pPr>
+      <w:bookmarkStart w:id="23" w:name="_Toc225637205"/>
       <w:r>
         <w:rPr>
           <w:sz w:val="24"/>
@@ -7664,6 +7875,7 @@
           </w:r>
         </w:sdtContent>
       </w:sdt>
+      <w:bookmarkEnd w:id="23"/>
     </w:p>
     <w:p>
       <w:pPr>
@@ -8086,9 +8298,9 @@
           <w:szCs w:val="32"/>
         </w:rPr>
       </w:pPr>
-      <w:bookmarkStart w:id="23" w:name="_Toc223814796"/>
-      <w:bookmarkStart w:id="24" w:name="_Toc223814831"/>
-      <w:bookmarkStart w:id="25" w:name="_Toc223984334"/>
+      <w:bookmarkStart w:id="24" w:name="_Toc223814796"/>
+      <w:bookmarkStart w:id="25" w:name="_Toc223814831"/>
+      <w:bookmarkStart w:id="26" w:name="_Toc223984334"/>
       <w:r>
         <w:rPr>
           <w:sz w:val="32"/>
@@ -8096,9 +8308,9 @@
         </w:rPr>
         <w:t>Non-parallel Agent based Simulation frameworks</w:t>
       </w:r>
-      <w:bookmarkEnd w:id="23"/>
       <w:bookmarkEnd w:id="24"/>
       <w:bookmarkEnd w:id="25"/>
+      <w:bookmarkEnd w:id="26"/>
     </w:p>
     <w:p>
       <w:pPr>
@@ -9327,7 +9539,7 @@
           <w:szCs w:val="32"/>
         </w:rPr>
       </w:pPr>
-      <w:bookmarkStart w:id="26" w:name="_Toc223984335"/>
+      <w:bookmarkStart w:id="27" w:name="_Toc223984335"/>
       <w:r>
         <w:rPr>
           <w:sz w:val="32"/>
@@ -9335,7 +9547,7 @@
         </w:rPr>
         <w:t>Parallel Non-Agent based simulation frameworks</w:t>
       </w:r>
-      <w:bookmarkEnd w:id="26"/>
+      <w:bookmarkEnd w:id="27"/>
     </w:p>
     <w:p>
       <w:pPr>
@@ -9871,9 +10083,9 @@
           <w:szCs w:val="36"/>
         </w:rPr>
       </w:pPr>
-      <w:bookmarkStart w:id="27" w:name="_Toc223814806"/>
-      <w:bookmarkStart w:id="28" w:name="_Toc223814841"/>
-      <w:bookmarkStart w:id="29" w:name="_Toc223984336"/>
+      <w:bookmarkStart w:id="28" w:name="_Toc223814806"/>
+      <w:bookmarkStart w:id="29" w:name="_Toc223814841"/>
+      <w:bookmarkStart w:id="30" w:name="_Toc223984336"/>
       <w:r>
         <w:rPr>
           <w:sz w:val="36"/>
@@ -9888,12 +10100,13 @@
         </w:rPr>
         <w:t>Details</w:t>
       </w:r>
-      <w:bookmarkEnd w:id="27"/>
       <w:bookmarkEnd w:id="28"/>
       <w:bookmarkEnd w:id="29"/>
-    </w:p>
-    <w:p>
-      <w:pPr>
+      <w:bookmarkEnd w:id="30"/>
+    </w:p>
+    <w:p>
+      <w:pPr>
+        <w:jc w:val="both"/>
         <w:rPr>
           <w:rFonts w:ascii="Times New Roman" w:hAnsi="Times New Roman"/>
           <w:sz w:val="24"/>
@@ -9948,6 +10161,282 @@
     <w:p>
       <w:pPr>
         <w:pStyle w:val="NoSpacing"/>
+        <w:jc w:val="both"/>
+        <w:rPr>
+          <w:rFonts w:ascii="Times New Roman" w:hAnsi="Times New Roman"/>
+          <w:sz w:val="24"/>
+          <w:szCs w:val="24"/>
+        </w:rPr>
+      </w:pPr>
+      <w:r>
+        <w:rPr>
+          <w:rFonts w:ascii="Times New Roman" w:hAnsi="Times New Roman"/>
+          <w:sz w:val="24"/>
+          <w:szCs w:val="24"/>
+        </w:rPr>
+        <w:t xml:space="preserve">When you develop models and run a simulation a number of actions take place. </w:t>
+      </w:r>
+      <w:r>
+        <w:rPr>
+          <w:rFonts w:ascii="Times New Roman" w:hAnsi="Times New Roman"/>
+          <w:sz w:val="24"/>
+          <w:szCs w:val="24"/>
+        </w:rPr>
+        <w:t xml:space="preserve"> The following requirements are issues that MUSE must address in order to have a successful framework.</w:t>
+      </w:r>
+    </w:p>
+    <w:p>
+      <w:pPr>
+        <w:pStyle w:val="NoSpacing"/>
+        <w:numPr>
+          <w:ilvl w:val="0"/>
+          <w:numId w:val="9"/>
+        </w:numPr>
+        <w:rPr>
+          <w:rFonts w:ascii="Times New Roman" w:hAnsi="Times New Roman"/>
+          <w:sz w:val="24"/>
+          <w:szCs w:val="24"/>
+        </w:rPr>
+      </w:pPr>
+      <w:r>
+        <w:rPr>
+          <w:rFonts w:ascii="Times New Roman" w:hAnsi="Times New Roman"/>
+          <w:sz w:val="24"/>
+          <w:szCs w:val="24"/>
+        </w:rPr>
+        <w:t>A way to create agents.</w:t>
+      </w:r>
+    </w:p>
+    <w:p>
+      <w:pPr>
+        <w:pStyle w:val="NoSpacing"/>
+        <w:numPr>
+          <w:ilvl w:val="0"/>
+          <w:numId w:val="9"/>
+        </w:numPr>
+        <w:rPr>
+          <w:rFonts w:ascii="Times New Roman" w:hAnsi="Times New Roman"/>
+          <w:sz w:val="24"/>
+          <w:szCs w:val="24"/>
+        </w:rPr>
+      </w:pPr>
+      <w:r>
+        <w:rPr>
+          <w:rFonts w:ascii="Times New Roman" w:hAnsi="Times New Roman"/>
+          <w:sz w:val="24"/>
+          <w:szCs w:val="24"/>
+        </w:rPr>
+        <w:t>A way to create states for agents.</w:t>
+      </w:r>
+    </w:p>
+    <w:p>
+      <w:pPr>
+        <w:pStyle w:val="NoSpacing"/>
+        <w:numPr>
+          <w:ilvl w:val="0"/>
+          <w:numId w:val="9"/>
+        </w:numPr>
+        <w:rPr>
+          <w:rFonts w:ascii="Times New Roman" w:hAnsi="Times New Roman"/>
+          <w:sz w:val="24"/>
+          <w:szCs w:val="24"/>
+        </w:rPr>
+      </w:pPr>
+      <w:r>
+        <w:rPr>
+          <w:rFonts w:ascii="Times New Roman" w:hAnsi="Times New Roman"/>
+          <w:sz w:val="24"/>
+          <w:szCs w:val="24"/>
+        </w:rPr>
+        <w:t>A way to register agents with the simulation kernel.</w:t>
+      </w:r>
+    </w:p>
+    <w:p>
+      <w:pPr>
+        <w:pStyle w:val="NoSpacing"/>
+        <w:numPr>
+          <w:ilvl w:val="0"/>
+          <w:numId w:val="9"/>
+        </w:numPr>
+        <w:rPr>
+          <w:rFonts w:ascii="Times New Roman" w:hAnsi="Times New Roman"/>
+          <w:sz w:val="24"/>
+          <w:szCs w:val="24"/>
+        </w:rPr>
+      </w:pPr>
+      <w:r>
+        <w:rPr>
+          <w:rFonts w:ascii="Times New Roman" w:hAnsi="Times New Roman"/>
+          <w:sz w:val="24"/>
+          <w:szCs w:val="24"/>
+        </w:rPr>
+        <w:t>A way to create messages (events)</w:t>
+      </w:r>
+      <w:r>
+        <w:rPr>
+          <w:rFonts w:ascii="Times New Roman" w:hAnsi="Times New Roman"/>
+          <w:sz w:val="24"/>
+          <w:szCs w:val="24"/>
+        </w:rPr>
+        <w:t xml:space="preserve"> for agents to communicate</w:t>
+      </w:r>
+      <w:r>
+        <w:rPr>
+          <w:rFonts w:ascii="Times New Roman" w:hAnsi="Times New Roman"/>
+          <w:sz w:val="24"/>
+          <w:szCs w:val="24"/>
+        </w:rPr>
+        <w:t>.</w:t>
+      </w:r>
+    </w:p>
+    <w:p>
+      <w:pPr>
+        <w:pStyle w:val="NoSpacing"/>
+        <w:numPr>
+          <w:ilvl w:val="0"/>
+          <w:numId w:val="9"/>
+        </w:numPr>
+        <w:rPr>
+          <w:rFonts w:ascii="Times New Roman" w:hAnsi="Times New Roman"/>
+          <w:sz w:val="24"/>
+          <w:szCs w:val="24"/>
+        </w:rPr>
+      </w:pPr>
+      <w:r>
+        <w:rPr>
+          <w:rFonts w:ascii="Times New Roman" w:hAnsi="Times New Roman"/>
+          <w:sz w:val="24"/>
+          <w:szCs w:val="24"/>
+        </w:rPr>
+        <w:t>A way to schedule events.</w:t>
+      </w:r>
+    </w:p>
+    <w:p>
+      <w:pPr>
+        <w:pStyle w:val="NoSpacing"/>
+        <w:numPr>
+          <w:ilvl w:val="0"/>
+          <w:numId w:val="9"/>
+        </w:numPr>
+        <w:rPr>
+          <w:rFonts w:ascii="Times New Roman" w:hAnsi="Times New Roman"/>
+          <w:sz w:val="24"/>
+          <w:szCs w:val="24"/>
+        </w:rPr>
+      </w:pPr>
+      <w:r>
+        <w:rPr>
+          <w:rFonts w:ascii="Times New Roman" w:hAnsi="Times New Roman"/>
+          <w:sz w:val="24"/>
+          <w:szCs w:val="24"/>
+        </w:rPr>
+        <w:t>A way to safely commit the simulation data to any output stream.</w:t>
+      </w:r>
+    </w:p>
+    <w:p>
+      <w:pPr>
+        <w:pStyle w:val="NoSpacing"/>
+        <w:numPr>
+          <w:ilvl w:val="0"/>
+          <w:numId w:val="9"/>
+        </w:numPr>
+        <w:rPr>
+          <w:rFonts w:ascii="Times New Roman" w:hAnsi="Times New Roman"/>
+          <w:sz w:val="24"/>
+          <w:szCs w:val="24"/>
+        </w:rPr>
+      </w:pPr>
+      <w:r>
+        <w:rPr>
+          <w:rFonts w:ascii="Times New Roman" w:hAnsi="Times New Roman"/>
+          <w:sz w:val="24"/>
+          <w:szCs w:val="24"/>
+        </w:rPr>
+        <w:t xml:space="preserve">A way to communicate with agents on </w:t>
+      </w:r>
+      <w:r>
+        <w:rPr>
+          <w:rFonts w:ascii="Times New Roman" w:hAnsi="Times New Roman"/>
+          <w:sz w:val="24"/>
+          <w:szCs w:val="24"/>
+        </w:rPr>
+        <w:t xml:space="preserve">different kernels </w:t>
+      </w:r>
+      <w:r>
+        <w:rPr>
+          <w:rFonts w:ascii="Times New Roman" w:hAnsi="Times New Roman"/>
+          <w:sz w:val="24"/>
+          <w:szCs w:val="24"/>
+        </w:rPr>
+        <w:t>(other nodes).</w:t>
+      </w:r>
+    </w:p>
+    <w:p>
+      <w:pPr>
+        <w:pStyle w:val="NoSpacing"/>
+        <w:numPr>
+          <w:ilvl w:val="0"/>
+          <w:numId w:val="9"/>
+        </w:numPr>
+        <w:rPr>
+          <w:rFonts w:ascii="Times New Roman" w:hAnsi="Times New Roman"/>
+          <w:sz w:val="24"/>
+          <w:szCs w:val="24"/>
+        </w:rPr>
+      </w:pPr>
+      <w:r>
+        <w:rPr>
+          <w:rFonts w:ascii="Times New Roman" w:hAnsi="Times New Roman"/>
+          <w:sz w:val="24"/>
+          <w:szCs w:val="24"/>
+        </w:rPr>
+        <w:t>A way to synchronize all the kernels.</w:t>
+      </w:r>
+    </w:p>
+    <w:p>
+      <w:pPr>
+        <w:pStyle w:val="NoSpacing"/>
+        <w:rPr>
+          <w:rFonts w:ascii="Times New Roman" w:hAnsi="Times New Roman"/>
+          <w:sz w:val="24"/>
+          <w:szCs w:val="24"/>
+        </w:rPr>
+      </w:pPr>
+    </w:p>
+    <w:p>
+      <w:pPr>
+        <w:pStyle w:val="NoSpacing"/>
+        <w:jc w:val="both"/>
+        <w:rPr>
+          <w:rFonts w:ascii="Times New Roman" w:hAnsi="Times New Roman"/>
+          <w:sz w:val="24"/>
+          <w:szCs w:val="24"/>
+        </w:rPr>
+      </w:pPr>
+      <w:r>
+        <w:rPr>
+          <w:rFonts w:ascii="Times New Roman" w:hAnsi="Times New Roman"/>
+          <w:sz w:val="24"/>
+          <w:szCs w:val="24"/>
+        </w:rPr>
+        <w:t>The following classes below help us accomplish the requirements list above to create parallel simulation.</w:t>
+      </w:r>
+    </w:p>
+    <w:p>
+      <w:pPr>
+        <w:pStyle w:val="NoSpacing"/>
+        <w:jc w:val="both"/>
+        <w:rPr>
+          <w:rFonts w:ascii="Times New Roman" w:hAnsi="Times New Roman"/>
+          <w:sz w:val="24"/>
+          <w:szCs w:val="24"/>
+        </w:rPr>
+      </w:pPr>
+    </w:p>
+    <w:p>
+      <w:pPr>
+        <w:pStyle w:val="NoSpacing"/>
+        <w:jc w:val="both"/>
         <w:rPr>
           <w:rFonts w:ascii="Times New Roman" w:hAnsi="Times New Roman"/>
           <w:sz w:val="24"/>
@@ -10137,39 +10626,21 @@
     <w:p>
       <w:pPr>
         <w:pStyle w:val="NoSpacing"/>
-        <w:rPr>
-          <w:rFonts w:ascii="Times New Roman" w:hAnsi="Times New Roman"/>
-          <w:sz w:val="24"/>
-          <w:szCs w:val="24"/>
-        </w:rPr>
-      </w:pPr>
-      <w:r>
-        <w:rPr>
-          <w:rFonts w:ascii="Times New Roman" w:hAnsi="Times New Roman"/>
-          <w:sz w:val="24"/>
-          <w:szCs w:val="24"/>
-        </w:rPr>
-        <w:t xml:space="preserve">MUSE core also has classes not available to the API user. These classes are used by the simulation kernel to help with getting the simulation to schedule agents correctly, synchronize </w:t>
-      </w:r>
-      <w:r>
-        <w:rPr>
-          <w:rFonts w:ascii="Times New Roman" w:hAnsi="Times New Roman"/>
-          <w:sz w:val="24"/>
-          <w:szCs w:val="24"/>
-        </w:rPr>
-        <w:lastRenderedPageBreak/>
-        <w:t>multi-kernels in the simulation and also to communicate with other simulation kernel when sending events across the wire. The four classes we will look into are:</w:t>
-      </w:r>
-    </w:p>
-    <w:p>
-      <w:pPr>
-        <w:pStyle w:val="NoSpacing"/>
-        <w:rPr>
-          <w:rFonts w:ascii="Times New Roman" w:hAnsi="Times New Roman"/>
-          <w:sz w:val="24"/>
-          <w:szCs w:val="24"/>
-        </w:rPr>
-      </w:pPr>
+        <w:jc w:val="both"/>
+        <w:rPr>
+          <w:rFonts w:ascii="Times New Roman" w:hAnsi="Times New Roman"/>
+          <w:sz w:val="24"/>
+          <w:szCs w:val="24"/>
+        </w:rPr>
+      </w:pPr>
+      <w:r>
+        <w:rPr>
+          <w:rFonts w:ascii="Times New Roman" w:hAnsi="Times New Roman"/>
+          <w:sz w:val="24"/>
+          <w:szCs w:val="24"/>
+        </w:rPr>
+        <w:t>MUSE core also has classes not available to the API user. These classes are used by the simulation kernel to help with getting the simulation to schedule agents correctly, synchronize multi-kernels in the simulation and also to communicate with other simulation kernel when sending events across the wire. The four classes we will look into are:</w:t>
+      </w:r>
     </w:p>
     <w:p>
       <w:pPr>
@@ -10262,6 +10733,7 @@
     <w:p>
       <w:pPr>
         <w:pStyle w:val="NoSpacing"/>
+        <w:jc w:val="both"/>
         <w:rPr>
           <w:rFonts w:ascii="Times New Roman" w:hAnsi="Times New Roman"/>
           <w:sz w:val="24"/>
@@ -10494,6 +10966,7 @@
           <w:szCs w:val="22"/>
         </w:rPr>
       </w:pPr>
+      <w:bookmarkStart w:id="31" w:name="_Toc225637206"/>
       <w:r>
         <w:rPr>
           <w:sz w:val="22"/>
@@ -10544,23 +11017,50 @@
         </w:rPr>
         <w:t>: General overview of class relationships</w:t>
       </w:r>
+      <w:bookmarkEnd w:id="31"/>
     </w:p>
     <w:p>
       <w:pPr>
         <w:pStyle w:val="NoSpacing"/>
-        <w:rPr>
-          <w:rFonts w:ascii="Times New Roman" w:hAnsi="Times New Roman"/>
-          <w:sz w:val="24"/>
-          <w:szCs w:val="24"/>
-        </w:rPr>
-      </w:pPr>
-      <w:r>
-        <w:rPr>
-          <w:rFonts w:ascii="Times New Roman" w:hAnsi="Times New Roman"/>
-          <w:sz w:val="24"/>
-          <w:szCs w:val="24"/>
-        </w:rPr>
-        <w:t>The next section should list and describe each components of the framework. When we say components we simply mean a group of classes that carry out a specific task in the framework.</w:t>
+        <w:jc w:val="both"/>
+        <w:rPr>
+          <w:rFonts w:ascii="Times New Roman" w:hAnsi="Times New Roman"/>
+          <w:sz w:val="24"/>
+          <w:szCs w:val="24"/>
+        </w:rPr>
+      </w:pPr>
+      <w:r>
+        <w:rPr>
+          <w:rFonts w:ascii="Times New Roman" w:hAnsi="Times New Roman"/>
+          <w:sz w:val="24"/>
+          <w:szCs w:val="24"/>
+        </w:rPr>
+        <w:lastRenderedPageBreak/>
+        <w:t xml:space="preserve">The next section </w:t>
+      </w:r>
+      <w:r>
+        <w:rPr>
+          <w:rFonts w:ascii="Times New Roman" w:hAnsi="Times New Roman"/>
+          <w:sz w:val="24"/>
+          <w:szCs w:val="24"/>
+        </w:rPr>
+        <w:t>will</w:t>
+      </w:r>
+      <w:r>
+        <w:rPr>
+          <w:rFonts w:ascii="Times New Roman" w:hAnsi="Times New Roman"/>
+          <w:sz w:val="24"/>
+          <w:szCs w:val="24"/>
+        </w:rPr>
+        <w:t xml:space="preserve"> list and describe each components of the framework. When we say components we simply mean a group of classes that carry out a specific task in the framework.</w:t>
+      </w:r>
+      <w:r>
+        <w:rPr>
+          <w:rFonts w:ascii="Times New Roman" w:hAnsi="Times New Roman"/>
+          <w:sz w:val="24"/>
+          <w:szCs w:val="24"/>
+        </w:rPr>
+        <w:t xml:space="preserve"> </w:t>
       </w:r>
     </w:p>
     <w:p>
@@ -10585,16 +11085,1240 @@
         <w:t>MUSE Components detail</w:t>
       </w:r>
     </w:p>
+    <w:tbl>
+      <w:tblPr>
+        <w:tblStyle w:val="TableGrid"/>
+        <w:tblW w:w="0" w:type="auto"/>
+        <w:tblBorders>
+          <w:top w:val="none" w:sz="0" w:space="0" w:color="auto"/>
+          <w:left w:val="none" w:sz="0" w:space="0" w:color="auto"/>
+          <w:bottom w:val="none" w:sz="0" w:space="0" w:color="auto"/>
+          <w:right w:val="none" w:sz="0" w:space="0" w:color="auto"/>
+          <w:insideH w:val="none" w:sz="0" w:space="0" w:color="auto"/>
+          <w:insideV w:val="none" w:sz="0" w:space="0" w:color="auto"/>
+        </w:tblBorders>
+        <w:tblLook w:val="04A0"/>
+      </w:tblPr>
+      <w:tblGrid>
+        <w:gridCol w:w="4788"/>
+        <w:gridCol w:w="4788"/>
+      </w:tblGrid>
+      <w:tr>
+        <w:tc>
+          <w:tcPr>
+            <w:tcW w:w="4788" w:type="dxa"/>
+          </w:tcPr>
+          <w:p>
+            <w:pPr>
+              <w:pStyle w:val="NoSpacing"/>
+              <w:jc w:val="both"/>
+              <w:rPr>
+                <w:rFonts w:ascii="Times New Roman" w:hAnsi="Times New Roman"/>
+                <w:sz w:val="24"/>
+                <w:szCs w:val="24"/>
+              </w:rPr>
+            </w:pPr>
+            <w:r>
+              <w:rPr>
+                <w:rFonts w:ascii="Times New Roman" w:hAnsi="Times New Roman"/>
+                <w:sz w:val="24"/>
+                <w:szCs w:val="24"/>
+              </w:rPr>
+              <w:t xml:space="preserve">The first component deals with creating agents for the simulation. </w:t>
+            </w:r>
+            <w:r>
+              <w:rPr>
+                <w:rFonts w:ascii="Times New Roman" w:hAnsi="Times New Roman"/>
+                <w:sz w:val="24"/>
+                <w:szCs w:val="24"/>
+              </w:rPr>
+              <w:t xml:space="preserve">When dealing with agent-based simulations, we clearly need a way to describe our agents in the simulation. MUSE defines this concept by the </w:t>
+            </w:r>
+            <w:r>
+              <w:rPr>
+                <w:rFonts w:ascii="Times New Roman" w:hAnsi="Times New Roman"/>
+                <w:i/>
+                <w:sz w:val="24"/>
+                <w:szCs w:val="24"/>
+              </w:rPr>
+              <w:t>Agent</w:t>
+            </w:r>
+            <w:r>
+              <w:rPr>
+                <w:rFonts w:ascii="Times New Roman" w:hAnsi="Times New Roman"/>
+                <w:sz w:val="24"/>
+                <w:szCs w:val="24"/>
+              </w:rPr>
+              <w:t xml:space="preserve"> class. The </w:t>
+            </w:r>
+            <w:r>
+              <w:rPr>
+                <w:rFonts w:ascii="Times New Roman" w:hAnsi="Times New Roman"/>
+                <w:i/>
+                <w:sz w:val="24"/>
+                <w:szCs w:val="24"/>
+              </w:rPr>
+              <w:t>Agent</w:t>
+            </w:r>
+            <w:r>
+              <w:rPr>
+                <w:rFonts w:ascii="Times New Roman" w:hAnsi="Times New Roman"/>
+                <w:sz w:val="24"/>
+                <w:szCs w:val="24"/>
+              </w:rPr>
+              <w:t xml:space="preserve"> class is dependent on the </w:t>
+            </w:r>
+            <w:r>
+              <w:rPr>
+                <w:rFonts w:ascii="Times New Roman" w:hAnsi="Times New Roman"/>
+                <w:i/>
+                <w:sz w:val="24"/>
+                <w:szCs w:val="24"/>
+              </w:rPr>
+              <w:t>State</w:t>
+            </w:r>
+            <w:r>
+              <w:rPr>
+                <w:rFonts w:ascii="Times New Roman" w:hAnsi="Times New Roman"/>
+                <w:sz w:val="24"/>
+                <w:szCs w:val="24"/>
+              </w:rPr>
+              <w:t xml:space="preserve"> class. The state of an agent is all the information that can be modified by the execution of messages from other agents or</w:t>
+            </w:r>
+            <w:r>
+              <w:rPr>
+                <w:rFonts w:ascii="Times New Roman" w:hAnsi="Times New Roman"/>
+                <w:sz w:val="24"/>
+                <w:szCs w:val="24"/>
+              </w:rPr>
+              <w:t xml:space="preserve"> the agent</w:t>
+            </w:r>
+            <w:r>
+              <w:rPr>
+                <w:rFonts w:ascii="Times New Roman" w:hAnsi="Times New Roman"/>
+                <w:sz w:val="24"/>
+                <w:szCs w:val="24"/>
+              </w:rPr>
+              <w:t xml:space="preserve"> itself.</w:t>
+            </w:r>
+            <w:r>
+              <w:rPr>
+                <w:rFonts w:ascii="Times New Roman" w:hAnsi="Times New Roman"/>
+                <w:sz w:val="24"/>
+                <w:szCs w:val="24"/>
+              </w:rPr>
+              <w:t xml:space="preserve"> The DataTypes header was added because it contains the definition for data type </w:t>
+            </w:r>
+            <w:r>
+              <w:rPr>
+                <w:rFonts w:ascii="Times New Roman" w:hAnsi="Times New Roman"/>
+                <w:i/>
+                <w:sz w:val="24"/>
+                <w:szCs w:val="24"/>
+              </w:rPr>
+              <w:t>a</w:t>
+            </w:r>
+            <w:r>
+              <w:rPr>
+                <w:rFonts w:ascii="Times New Roman" w:hAnsi="Times New Roman"/>
+                <w:i/>
+                <w:sz w:val="24"/>
+                <w:szCs w:val="24"/>
+              </w:rPr>
+              <w:t>gentID</w:t>
+            </w:r>
+            <w:r>
+              <w:rPr>
+                <w:rFonts w:ascii="Times New Roman" w:hAnsi="Times New Roman"/>
+                <w:i/>
+                <w:sz w:val="24"/>
+                <w:szCs w:val="24"/>
+              </w:rPr>
+              <w:t>.</w:t>
+            </w:r>
+            <w:r>
+              <w:rPr>
+                <w:rFonts w:ascii="Times New Roman" w:hAnsi="Times New Roman"/>
+                <w:sz w:val="24"/>
+                <w:szCs w:val="24"/>
+              </w:rPr>
+              <w:t xml:space="preserve"> </w:t>
+            </w:r>
+          </w:p>
+        </w:tc>
+        <w:tc>
+          <w:tcPr>
+            <w:tcW w:w="4788" w:type="dxa"/>
+          </w:tcPr>
+          <w:p>
+            <w:pPr>
+              <w:pStyle w:val="NoSpacing"/>
+              <w:rPr>
+                <w:rFonts w:ascii="Times New Roman" w:hAnsi="Times New Roman"/>
+                <w:sz w:val="24"/>
+                <w:szCs w:val="24"/>
+              </w:rPr>
+            </w:pPr>
+            <w:r>
+              <w:rPr>
+                <w:rFonts w:ascii="Times New Roman" w:hAnsi="Times New Roman"/>
+                <w:sz w:val="24"/>
+                <w:szCs w:val="24"/>
+              </w:rPr>
+              <w:drawing>
+                <wp:inline distT="0" distB="0" distL="0" distR="0">
+                  <wp:extent cx="2867025" cy="1500839"/>
+                  <wp:effectExtent l="19050" t="0" r="9525" b="0"/>
+                  <wp:docPr id="7" name="Picture 2" descr="C:\Documents and Settings\gebremr\Desktop\thesis-figures\create-agent-component.JPG"/>
+                  <wp:cNvGraphicFramePr>
+                    <a:graphicFrameLocks xmlns:a="http://schemas.openxmlformats.org/drawingml/2006/main" noChangeAspect="1"/>
+                  </wp:cNvGraphicFramePr>
+                  <a:graphic xmlns:a="http://schemas.openxmlformats.org/drawingml/2006/main">
+                    <a:graphicData uri="http://schemas.openxmlformats.org/drawingml/2006/picture">
+                      <pic:pic xmlns:pic="http://schemas.openxmlformats.org/drawingml/2006/picture">
+                        <pic:nvPicPr>
+                          <pic:cNvPr id="0" name="Picture 2" descr="C:\Documents and Settings\gebremr\Desktop\thesis-figures\create-agent-component.JPG"/>
+                          <pic:cNvPicPr>
+                            <a:picLocks noChangeAspect="1" noChangeArrowheads="1"/>
+                          </pic:cNvPicPr>
+                        </pic:nvPicPr>
+                        <pic:blipFill>
+                          <a:blip r:embed="rId13"/>
+                          <a:srcRect/>
+                          <a:stretch>
+                            <a:fillRect/>
+                          </a:stretch>
+                        </pic:blipFill>
+                        <pic:spPr bwMode="auto">
+                          <a:xfrm>
+                            <a:off x="0" y="0"/>
+                            <a:ext cx="2867025" cy="1500839"/>
+                          </a:xfrm>
+                          <a:prstGeom prst="rect">
+                            <a:avLst/>
+                          </a:prstGeom>
+                          <a:noFill/>
+                          <a:ln w="9525">
+                            <a:noFill/>
+                            <a:miter lim="800000"/>
+                            <a:headEnd/>
+                            <a:tailEnd/>
+                          </a:ln>
+                        </pic:spPr>
+                      </pic:pic>
+                    </a:graphicData>
+                  </a:graphic>
+                </wp:inline>
+              </w:drawing>
+            </w:r>
+          </w:p>
+          <w:p>
+            <w:pPr>
+              <w:pStyle w:val="Caption"/>
+              <w:jc w:val="center"/>
+              <w:rPr>
+                <w:rFonts w:ascii="Times New Roman" w:hAnsi="Times New Roman"/>
+                <w:sz w:val="22"/>
+                <w:szCs w:val="22"/>
+              </w:rPr>
+            </w:pPr>
+            <w:bookmarkStart w:id="32" w:name="_Toc225637207"/>
+            <w:r>
+              <w:rPr>
+                <w:sz w:val="22"/>
+                <w:szCs w:val="22"/>
+              </w:rPr>
+              <w:t xml:space="preserve">Figure </w:t>
+            </w:r>
+            <w:r>
+              <w:rPr>
+                <w:sz w:val="22"/>
+                <w:szCs w:val="22"/>
+              </w:rPr>
+              <w:fldChar w:fldCharType="begin"/>
+            </w:r>
+            <w:r>
+              <w:rPr>
+                <w:sz w:val="22"/>
+                <w:szCs w:val="22"/>
+              </w:rPr>
+              <w:instrText xml:space="preserve"> SEQ Figure \* ARABIC </w:instrText>
+            </w:r>
+            <w:r>
+              <w:rPr>
+                <w:sz w:val="22"/>
+                <w:szCs w:val="22"/>
+              </w:rPr>
+              <w:fldChar w:fldCharType="separate"/>
+            </w:r>
+            <w:r>
+              <w:rPr>
+                <w:noProof/>
+                <w:sz w:val="22"/>
+                <w:szCs w:val="22"/>
+              </w:rPr>
+              <w:t>6</w:t>
+            </w:r>
+            <w:r>
+              <w:rPr>
+                <w:sz w:val="22"/>
+                <w:szCs w:val="22"/>
+              </w:rPr>
+              <w:fldChar w:fldCharType="end"/>
+            </w:r>
+            <w:r>
+              <w:rPr>
+                <w:sz w:val="22"/>
+                <w:szCs w:val="22"/>
+              </w:rPr>
+              <w:t>: Components for Agent creation</w:t>
+            </w:r>
+            <w:bookmarkEnd w:id="32"/>
+          </w:p>
+          <w:p>
+            <w:pPr>
+              <w:pStyle w:val="NoSpacing"/>
+              <w:keepNext/>
+              <w:rPr>
+                <w:rFonts w:ascii="Times New Roman" w:hAnsi="Times New Roman"/>
+                <w:sz w:val="24"/>
+                <w:szCs w:val="24"/>
+              </w:rPr>
+            </w:pPr>
+          </w:p>
+        </w:tc>
+      </w:tr>
+    </w:tbl>
     <w:p>
       <w:pPr>
         <w:pStyle w:val="NoSpacing"/>
-        <w:rPr>
-          <w:rFonts w:ascii="Times New Roman" w:hAnsi="Times New Roman"/>
-          <w:sz w:val="24"/>
-          <w:szCs w:val="24"/>
-        </w:rPr>
-      </w:pPr>
-    </w:p>
+        <w:jc w:val="both"/>
+        <w:rPr>
+          <w:rFonts w:ascii="Times New Roman" w:hAnsi="Times New Roman"/>
+          <w:sz w:val="24"/>
+          <w:szCs w:val="24"/>
+        </w:rPr>
+      </w:pPr>
+      <w:r>
+        <w:rPr>
+          <w:rFonts w:ascii="Times New Roman" w:hAnsi="Times New Roman"/>
+          <w:sz w:val="24"/>
+          <w:szCs w:val="24"/>
+        </w:rPr>
+        <w:t xml:space="preserve">This </w:t>
+      </w:r>
+      <w:r>
+        <w:rPr>
+          <w:rFonts w:ascii="Times New Roman" w:hAnsi="Times New Roman"/>
+          <w:i/>
+          <w:sz w:val="24"/>
+          <w:szCs w:val="24"/>
+        </w:rPr>
+        <w:t>agentID</w:t>
+      </w:r>
+      <w:r>
+        <w:rPr>
+          <w:rFonts w:ascii="Times New Roman" w:hAnsi="Times New Roman"/>
+          <w:sz w:val="24"/>
+          <w:szCs w:val="24"/>
+        </w:rPr>
+        <w:t xml:space="preserve"> uniquely identifies an agent across the entire simulation.</w:t>
+      </w:r>
+      <w:r>
+        <w:rPr>
+          <w:rFonts w:ascii="Times New Roman" w:hAnsi="Times New Roman"/>
+          <w:sz w:val="24"/>
+          <w:szCs w:val="24"/>
+        </w:rPr>
+        <w:t xml:space="preserve"> With this component we take care of requirement one and two from above. </w:t>
+      </w:r>
+      <w:r>
+        <w:rPr>
+          <w:rFonts w:ascii="Times New Roman" w:hAnsi="Times New Roman"/>
+          <w:sz w:val="24"/>
+          <w:szCs w:val="24"/>
+        </w:rPr>
+        <w:t xml:space="preserve">More detail of this data type will be described when we discuss the </w:t>
+      </w:r>
+      <w:r>
+        <w:rPr>
+          <w:rFonts w:ascii="Times New Roman" w:hAnsi="Times New Roman"/>
+          <w:i/>
+          <w:sz w:val="24"/>
+          <w:szCs w:val="24"/>
+        </w:rPr>
+        <w:t>DataTypes</w:t>
+      </w:r>
+      <w:r>
+        <w:rPr>
+          <w:rFonts w:ascii="Times New Roman" w:hAnsi="Times New Roman"/>
+          <w:sz w:val="24"/>
+          <w:szCs w:val="24"/>
+        </w:rPr>
+        <w:t xml:space="preserve"> header.</w:t>
+      </w:r>
+    </w:p>
+    <w:p>
+      <w:pPr>
+        <w:pStyle w:val="NoSpacing"/>
+        <w:rPr>
+          <w:rFonts w:ascii="Times New Roman" w:hAnsi="Times New Roman"/>
+          <w:sz w:val="24"/>
+          <w:szCs w:val="24"/>
+        </w:rPr>
+      </w:pPr>
+    </w:p>
+    <w:p>
+      <w:pPr>
+        <w:pStyle w:val="NoSpacing"/>
+        <w:jc w:val="both"/>
+        <w:rPr>
+          <w:rFonts w:ascii="Times New Roman" w:hAnsi="Times New Roman"/>
+          <w:sz w:val="24"/>
+          <w:szCs w:val="24"/>
+        </w:rPr>
+      </w:pPr>
+      <w:r>
+        <w:rPr>
+          <w:rFonts w:ascii="Times New Roman" w:hAnsi="Times New Roman"/>
+          <w:sz w:val="24"/>
+          <w:szCs w:val="24"/>
+        </w:rPr>
+        <w:t xml:space="preserve">Once we defined a way to create agents for a simulation, we need a way to actual notify the simulation kernel of these agents. That is what the agent registration component handles. </w:t>
+      </w:r>
+    </w:p>
+    <w:tbl>
+      <w:tblPr>
+        <w:tblStyle w:val="TableGrid"/>
+        <w:tblW w:w="0" w:type="auto"/>
+        <w:tblBorders>
+          <w:top w:val="none" w:sz="0" w:space="0" w:color="auto"/>
+          <w:left w:val="none" w:sz="0" w:space="0" w:color="auto"/>
+          <w:bottom w:val="none" w:sz="0" w:space="0" w:color="auto"/>
+          <w:right w:val="none" w:sz="0" w:space="0" w:color="auto"/>
+          <w:insideH w:val="none" w:sz="0" w:space="0" w:color="auto"/>
+          <w:insideV w:val="none" w:sz="0" w:space="0" w:color="auto"/>
+        </w:tblBorders>
+        <w:tblLook w:val="04A0"/>
+      </w:tblPr>
+      <w:tblGrid>
+        <w:gridCol w:w="4788"/>
+        <w:gridCol w:w="4788"/>
+      </w:tblGrid>
+      <w:tr>
+        <w:tc>
+          <w:tcPr>
+            <w:tcW w:w="4788" w:type="dxa"/>
+          </w:tcPr>
+          <w:p>
+            <w:pPr>
+              <w:pStyle w:val="NoSpacing"/>
+              <w:jc w:val="both"/>
+              <w:rPr>
+                <w:rFonts w:ascii="Times New Roman" w:hAnsi="Times New Roman"/>
+                <w:sz w:val="24"/>
+                <w:szCs w:val="24"/>
+              </w:rPr>
+            </w:pPr>
+            <w:r>
+              <w:rPr>
+                <w:rFonts w:ascii="Times New Roman" w:hAnsi="Times New Roman"/>
+                <w:sz w:val="24"/>
+                <w:szCs w:val="24"/>
+              </w:rPr>
+              <w:t xml:space="preserve">From figure 7 to the left, you can see that to register an agent, two classes must be made aware of the agent. First, is the </w:t>
+            </w:r>
+            <w:r>
+              <w:rPr>
+                <w:rFonts w:ascii="Times New Roman" w:hAnsi="Times New Roman"/>
+                <w:i/>
+                <w:sz w:val="24"/>
+                <w:szCs w:val="24"/>
+              </w:rPr>
+              <w:t>Simulation</w:t>
+            </w:r>
+            <w:r>
+              <w:rPr>
+                <w:rFonts w:ascii="Times New Roman" w:hAnsi="Times New Roman"/>
+                <w:sz w:val="24"/>
+                <w:szCs w:val="24"/>
+              </w:rPr>
+              <w:t xml:space="preserve"> class, when you access the singleton instance of the simulation kernel you can register the agent you wish the kernel to take responsibility for. Once you register the agent with the simulation kernel, the kernel will register the agent with the scheduler.</w:t>
+            </w:r>
+            <w:r>
+              <w:rPr>
+                <w:rFonts w:ascii="Times New Roman" w:hAnsi="Times New Roman"/>
+                <w:sz w:val="24"/>
+                <w:szCs w:val="24"/>
+              </w:rPr>
+              <w:t xml:space="preserve"> When the registration process is successful the kernel will know that it is responsible for the registere</w:t>
+            </w:r>
+            <w:r>
+              <w:rPr>
+                <w:rFonts w:ascii="Times New Roman" w:hAnsi="Times New Roman"/>
+                <w:sz w:val="24"/>
+                <w:szCs w:val="24"/>
+              </w:rPr>
+              <w:t>d agent.</w:t>
+            </w:r>
+            <w:r>
+              <w:rPr>
+                <w:rFonts w:ascii="Times New Roman" w:hAnsi="Times New Roman"/>
+                <w:sz w:val="24"/>
+                <w:szCs w:val="24"/>
+              </w:rPr>
+              <w:t xml:space="preserve"> Note that the </w:t>
+            </w:r>
+            <w:r>
+              <w:rPr>
+                <w:rFonts w:ascii="Times New Roman" w:hAnsi="Times New Roman"/>
+                <w:i/>
+                <w:sz w:val="24"/>
+                <w:szCs w:val="24"/>
+              </w:rPr>
+              <w:t>Simulation</w:t>
+            </w:r>
+            <w:r>
+              <w:rPr>
+                <w:rFonts w:ascii="Times New Roman" w:hAnsi="Times New Roman"/>
+                <w:sz w:val="24"/>
+                <w:szCs w:val="24"/>
+              </w:rPr>
+              <w:t xml:space="preserve"> class is also used for setting begin and end time of the simulation.</w:t>
+            </w:r>
+            <w:r>
+              <w:rPr>
+                <w:rFonts w:ascii="Times New Roman" w:hAnsi="Times New Roman"/>
+                <w:sz w:val="24"/>
+                <w:szCs w:val="24"/>
+              </w:rPr>
+              <w:t xml:space="preserve"> This takes care of </w:t>
+            </w:r>
+            <w:r>
+              <w:rPr>
+                <w:rFonts w:ascii="Times New Roman" w:hAnsi="Times New Roman"/>
+                <w:sz w:val="24"/>
+                <w:szCs w:val="24"/>
+              </w:rPr>
+              <w:t>requirement</w:t>
+            </w:r>
+            <w:r>
+              <w:rPr>
+                <w:rFonts w:ascii="Times New Roman" w:hAnsi="Times New Roman"/>
+                <w:sz w:val="24"/>
+                <w:szCs w:val="24"/>
+              </w:rPr>
+              <w:t xml:space="preserve"> </w:t>
+            </w:r>
+            <w:r>
+              <w:rPr>
+                <w:rFonts w:ascii="Times New Roman" w:hAnsi="Times New Roman"/>
+                <w:sz w:val="24"/>
+                <w:szCs w:val="24"/>
+              </w:rPr>
+              <w:t>three from above.</w:t>
+            </w:r>
+          </w:p>
+        </w:tc>
+        <w:tc>
+          <w:tcPr>
+            <w:tcW w:w="4788" w:type="dxa"/>
+          </w:tcPr>
+          <w:p>
+            <w:pPr>
+              <w:pStyle w:val="NoSpacing"/>
+              <w:rPr>
+                <w:rFonts w:ascii="Times New Roman" w:hAnsi="Times New Roman"/>
+                <w:sz w:val="24"/>
+                <w:szCs w:val="24"/>
+              </w:rPr>
+            </w:pPr>
+            <w:r>
+              <w:rPr>
+                <w:rFonts w:ascii="Times New Roman" w:hAnsi="Times New Roman"/>
+                <w:noProof/>
+                <w:sz w:val="24"/>
+                <w:szCs w:val="24"/>
+                <w:lang w:bidi="ar-SA"/>
+              </w:rPr>
+              <w:drawing>
+                <wp:inline distT="0" distB="0" distL="0" distR="0">
+                  <wp:extent cx="2828925" cy="2076450"/>
+                  <wp:effectExtent l="19050" t="0" r="9525" b="0"/>
+                  <wp:docPr id="8" name="Picture 3" descr="C:\Documents and Settings\gebremr\Desktop\thesis-figures\agent-register-component.JPG"/>
+                  <wp:cNvGraphicFramePr>
+                    <a:graphicFrameLocks xmlns:a="http://schemas.openxmlformats.org/drawingml/2006/main" noChangeAspect="1"/>
+                  </wp:cNvGraphicFramePr>
+                  <a:graphic xmlns:a="http://schemas.openxmlformats.org/drawingml/2006/main">
+                    <a:graphicData uri="http://schemas.openxmlformats.org/drawingml/2006/picture">
+                      <pic:pic xmlns:pic="http://schemas.openxmlformats.org/drawingml/2006/picture">
+                        <pic:nvPicPr>
+                          <pic:cNvPr id="0" name="Picture 3" descr="C:\Documents and Settings\gebremr\Desktop\thesis-figures\agent-register-component.JPG"/>
+                          <pic:cNvPicPr>
+                            <a:picLocks noChangeAspect="1" noChangeArrowheads="1"/>
+                          </pic:cNvPicPr>
+                        </pic:nvPicPr>
+                        <pic:blipFill>
+                          <a:blip r:embed="rId14"/>
+                          <a:srcRect/>
+                          <a:stretch>
+                            <a:fillRect/>
+                          </a:stretch>
+                        </pic:blipFill>
+                        <pic:spPr bwMode="auto">
+                          <a:xfrm>
+                            <a:off x="0" y="0"/>
+                            <a:ext cx="2828925" cy="2076450"/>
+                          </a:xfrm>
+                          <a:prstGeom prst="rect">
+                            <a:avLst/>
+                          </a:prstGeom>
+                          <a:noFill/>
+                          <a:ln w="9525">
+                            <a:noFill/>
+                            <a:miter lim="800000"/>
+                            <a:headEnd/>
+                            <a:tailEnd/>
+                          </a:ln>
+                        </pic:spPr>
+                      </pic:pic>
+                    </a:graphicData>
+                  </a:graphic>
+                </wp:inline>
+              </w:drawing>
+            </w:r>
+          </w:p>
+          <w:p>
+            <w:pPr>
+              <w:pStyle w:val="Caption"/>
+              <w:jc w:val="center"/>
+              <w:rPr>
+                <w:rFonts w:ascii="Times New Roman" w:hAnsi="Times New Roman"/>
+                <w:sz w:val="22"/>
+                <w:szCs w:val="22"/>
+              </w:rPr>
+            </w:pPr>
+            <w:r>
+              <w:rPr>
+                <w:sz w:val="22"/>
+                <w:szCs w:val="22"/>
+              </w:rPr>
+              <w:t xml:space="preserve">Figure </w:t>
+            </w:r>
+            <w:r>
+              <w:rPr>
+                <w:sz w:val="22"/>
+                <w:szCs w:val="22"/>
+              </w:rPr>
+              <w:fldChar w:fldCharType="begin"/>
+            </w:r>
+            <w:r>
+              <w:rPr>
+                <w:sz w:val="22"/>
+                <w:szCs w:val="22"/>
+              </w:rPr>
+              <w:instrText xml:space="preserve"> SEQ Figure \* ARABIC </w:instrText>
+            </w:r>
+            <w:r>
+              <w:rPr>
+                <w:sz w:val="22"/>
+                <w:szCs w:val="22"/>
+              </w:rPr>
+              <w:fldChar w:fldCharType="separate"/>
+            </w:r>
+            <w:r>
+              <w:rPr>
+                <w:noProof/>
+                <w:sz w:val="22"/>
+                <w:szCs w:val="22"/>
+              </w:rPr>
+              <w:t>7</w:t>
+            </w:r>
+            <w:r>
+              <w:rPr>
+                <w:sz w:val="22"/>
+                <w:szCs w:val="22"/>
+              </w:rPr>
+              <w:fldChar w:fldCharType="end"/>
+            </w:r>
+            <w:r>
+              <w:rPr>
+                <w:sz w:val="22"/>
+                <w:szCs w:val="22"/>
+              </w:rPr>
+              <w:t>: Agent registration component</w:t>
+            </w:r>
+          </w:p>
+        </w:tc>
+      </w:tr>
+    </w:tbl>
+    <w:p>
+      <w:pPr>
+        <w:pStyle w:val="NoSpacing"/>
+        <w:rPr>
+          <w:rFonts w:ascii="Times New Roman" w:hAnsi="Times New Roman"/>
+          <w:sz w:val="24"/>
+          <w:szCs w:val="24"/>
+        </w:rPr>
+      </w:pPr>
+    </w:p>
+    <w:p>
+      <w:pPr>
+        <w:pStyle w:val="NoSpacing"/>
+        <w:jc w:val="both"/>
+        <w:rPr>
+          <w:rFonts w:ascii="Times New Roman" w:hAnsi="Times New Roman"/>
+          <w:sz w:val="24"/>
+          <w:szCs w:val="24"/>
+        </w:rPr>
+      </w:pPr>
+      <w:r>
+        <w:rPr>
+          <w:rFonts w:ascii="Times New Roman" w:hAnsi="Times New Roman"/>
+          <w:sz w:val="24"/>
+          <w:szCs w:val="24"/>
+        </w:rPr>
+        <w:t xml:space="preserve">The only way that agents can communicate with each other is through message. Since MUSE is parallel you cannot </w:t>
+      </w:r>
+      <w:r>
+        <w:rPr>
+          <w:rFonts w:ascii="Times New Roman" w:hAnsi="Times New Roman"/>
+          <w:sz w:val="24"/>
+          <w:szCs w:val="24"/>
+        </w:rPr>
+        <w:t xml:space="preserve">get an instance to an </w:t>
+      </w:r>
+      <w:r>
+        <w:rPr>
+          <w:rFonts w:ascii="Times New Roman" w:hAnsi="Times New Roman"/>
+          <w:i/>
+          <w:sz w:val="24"/>
+          <w:szCs w:val="24"/>
+        </w:rPr>
+        <w:t>Agent</w:t>
+      </w:r>
+      <w:r>
+        <w:rPr>
+          <w:rFonts w:ascii="Times New Roman" w:hAnsi="Times New Roman"/>
+          <w:sz w:val="24"/>
+          <w:szCs w:val="24"/>
+        </w:rPr>
+        <w:t xml:space="preserve"> class and tell it to execute a task. </w:t>
+      </w:r>
+      <w:r>
+        <w:rPr>
+          <w:rFonts w:ascii="Times New Roman" w:hAnsi="Times New Roman"/>
+          <w:sz w:val="24"/>
+          <w:szCs w:val="24"/>
+        </w:rPr>
+        <w:t xml:space="preserve">Instead you need to create a way for an agent to send a message; the receiving agent will use this message to execute the required task. For this we have the </w:t>
+      </w:r>
+      <w:r>
+        <w:rPr>
+          <w:rFonts w:ascii="Times New Roman" w:hAnsi="Times New Roman"/>
+          <w:i/>
+          <w:sz w:val="24"/>
+          <w:szCs w:val="24"/>
+        </w:rPr>
+        <w:t>Event</w:t>
+      </w:r>
+      <w:r>
+        <w:rPr>
+          <w:rFonts w:ascii="Times New Roman" w:hAnsi="Times New Roman"/>
+          <w:sz w:val="24"/>
+          <w:szCs w:val="24"/>
+        </w:rPr>
+        <w:t xml:space="preserve"> class, you can see this in figure 5 above.</w:t>
+      </w:r>
+      <w:r>
+        <w:rPr>
+          <w:rFonts w:ascii="Times New Roman" w:hAnsi="Times New Roman"/>
+          <w:sz w:val="24"/>
+          <w:szCs w:val="24"/>
+        </w:rPr>
+        <w:t xml:space="preserve"> The use of the </w:t>
+      </w:r>
+      <w:r>
+        <w:rPr>
+          <w:rFonts w:ascii="Times New Roman" w:hAnsi="Times New Roman"/>
+          <w:i/>
+          <w:sz w:val="24"/>
+          <w:szCs w:val="24"/>
+        </w:rPr>
+        <w:t>Event</w:t>
+      </w:r>
+      <w:r>
+        <w:rPr>
+          <w:rFonts w:ascii="Times New Roman" w:hAnsi="Times New Roman"/>
+          <w:sz w:val="24"/>
+          <w:szCs w:val="24"/>
+        </w:rPr>
+        <w:t xml:space="preserve"> class handles requirement four. The next component will help us deliver the events to the correct agent. The event scheduling compon</w:t>
+      </w:r>
+      <w:r>
+        <w:rPr>
+          <w:rFonts w:ascii="Times New Roman" w:hAnsi="Times New Roman"/>
+          <w:sz w:val="24"/>
+          <w:szCs w:val="24"/>
+        </w:rPr>
+        <w:t>ent is quite complex.</w:t>
+      </w:r>
+    </w:p>
+    <w:p>
+      <w:pPr>
+        <w:pStyle w:val="NoSpacing"/>
+        <w:rPr>
+          <w:rFonts w:ascii="Times New Roman" w:hAnsi="Times New Roman"/>
+          <w:sz w:val="24"/>
+          <w:szCs w:val="24"/>
+        </w:rPr>
+      </w:pPr>
+    </w:p>
+    <w:p>
+      <w:pPr>
+        <w:pStyle w:val="NoSpacing"/>
+        <w:rPr>
+          <w:rFonts w:ascii="Times New Roman" w:hAnsi="Times New Roman"/>
+          <w:sz w:val="24"/>
+          <w:szCs w:val="24"/>
+        </w:rPr>
+      </w:pPr>
+      <w:r>
+        <w:rPr>
+          <w:rFonts w:ascii="Times New Roman" w:hAnsi="Times New Roman"/>
+          <w:noProof/>
+          <w:sz w:val="24"/>
+          <w:szCs w:val="24"/>
+          <w:lang w:bidi="ar-SA"/>
+        </w:rPr>
+        <w:lastRenderedPageBreak/>
+        <w:drawing>
+          <wp:inline distT="0" distB="0" distL="0" distR="0">
+            <wp:extent cx="5715000" cy="2676525"/>
+            <wp:effectExtent l="19050" t="0" r="0" b="0"/>
+            <wp:docPr id="9" name="Picture 4" descr="C:\Documents and Settings\gebremr\Desktop\thesis-figures\event-scheduler-component.JPG"/>
+            <wp:cNvGraphicFramePr>
+              <a:graphicFrameLocks xmlns:a="http://schemas.openxmlformats.org/drawingml/2006/main" noChangeAspect="1"/>
+            </wp:cNvGraphicFramePr>
+            <a:graphic xmlns:a="http://schemas.openxmlformats.org/drawingml/2006/main">
+              <a:graphicData uri="http://schemas.openxmlformats.org/drawingml/2006/picture">
+                <pic:pic xmlns:pic="http://schemas.openxmlformats.org/drawingml/2006/picture">
+                  <pic:nvPicPr>
+                    <pic:cNvPr id="0" name="Picture 4" descr="C:\Documents and Settings\gebremr\Desktop\thesis-figures\event-scheduler-component.JPG"/>
+                    <pic:cNvPicPr>
+                      <a:picLocks noChangeAspect="1" noChangeArrowheads="1"/>
+                    </pic:cNvPicPr>
+                  </pic:nvPicPr>
+                  <pic:blipFill>
+                    <a:blip r:embed="rId15"/>
+                    <a:srcRect/>
+                    <a:stretch>
+                      <a:fillRect/>
+                    </a:stretch>
+                  </pic:blipFill>
+                  <pic:spPr bwMode="auto">
+                    <a:xfrm>
+                      <a:off x="0" y="0"/>
+                      <a:ext cx="5715000" cy="2676525"/>
+                    </a:xfrm>
+                    <a:prstGeom prst="rect">
+                      <a:avLst/>
+                    </a:prstGeom>
+                    <a:noFill/>
+                    <a:ln w="9525">
+                      <a:noFill/>
+                      <a:miter lim="800000"/>
+                      <a:headEnd/>
+                      <a:tailEnd/>
+                    </a:ln>
+                  </pic:spPr>
+                </pic:pic>
+              </a:graphicData>
+            </a:graphic>
+          </wp:inline>
+        </w:drawing>
+      </w:r>
+      <w:r>
+        <w:rPr>
+          <w:rFonts w:ascii="Times New Roman" w:hAnsi="Times New Roman"/>
+          <w:sz w:val="24"/>
+          <w:szCs w:val="24"/>
+        </w:rPr>
+        <w:t xml:space="preserve">  </w:t>
+      </w:r>
+    </w:p>
+    <w:p>
+      <w:pPr>
+        <w:pStyle w:val="Caption"/>
+        <w:jc w:val="center"/>
+        <w:rPr>
+          <w:sz w:val="22"/>
+          <w:szCs w:val="22"/>
+        </w:rPr>
+      </w:pPr>
+      <w:r>
+        <w:rPr>
+          <w:sz w:val="22"/>
+          <w:szCs w:val="22"/>
+        </w:rPr>
+        <w:t xml:space="preserve">Figure </w:t>
+      </w:r>
+      <w:r>
+        <w:rPr>
+          <w:sz w:val="22"/>
+          <w:szCs w:val="22"/>
+        </w:rPr>
+        <w:fldChar w:fldCharType="begin"/>
+      </w:r>
+      <w:r>
+        <w:rPr>
+          <w:sz w:val="22"/>
+          <w:szCs w:val="22"/>
+        </w:rPr>
+        <w:instrText xml:space="preserve"> SEQ Figure \* ARABIC </w:instrText>
+      </w:r>
+      <w:r>
+        <w:rPr>
+          <w:sz w:val="22"/>
+          <w:szCs w:val="22"/>
+        </w:rPr>
+        <w:fldChar w:fldCharType="separate"/>
+      </w:r>
+      <w:r>
+        <w:rPr>
+          <w:noProof/>
+          <w:sz w:val="22"/>
+          <w:szCs w:val="22"/>
+        </w:rPr>
+        <w:t>8</w:t>
+      </w:r>
+      <w:r>
+        <w:rPr>
+          <w:sz w:val="22"/>
+          <w:szCs w:val="22"/>
+        </w:rPr>
+        <w:fldChar w:fldCharType="end"/>
+      </w:r>
+      <w:r>
+        <w:rPr>
+          <w:sz w:val="22"/>
+          <w:szCs w:val="22"/>
+        </w:rPr>
+        <w:t>: Event scheduling component</w:t>
+      </w:r>
+    </w:p>
+    <w:p>
+      <w:pPr>
+        <w:jc w:val="both"/>
+        <w:rPr>
+          <w:rFonts w:ascii="Times New Roman" w:hAnsi="Times New Roman"/>
+          <w:sz w:val="24"/>
+          <w:szCs w:val="24"/>
+        </w:rPr>
+      </w:pPr>
+      <w:r>
+        <w:rPr>
+          <w:rFonts w:ascii="Times New Roman" w:hAnsi="Times New Roman"/>
+          <w:sz w:val="24"/>
+          <w:szCs w:val="24"/>
+        </w:rPr>
+        <w:t xml:space="preserve">Figure 8 above, shows the classes that are used to handle scheduling of events. When an agent wants to communicate to another agent it must create an event. The </w:t>
+      </w:r>
+      <w:r>
+        <w:rPr>
+          <w:rFonts w:ascii="Times New Roman" w:hAnsi="Times New Roman"/>
+          <w:i/>
+          <w:sz w:val="24"/>
+          <w:szCs w:val="24"/>
+        </w:rPr>
+        <w:t>Event</w:t>
+      </w:r>
+      <w:r>
+        <w:rPr>
+          <w:rFonts w:ascii="Times New Roman" w:hAnsi="Times New Roman"/>
+          <w:sz w:val="24"/>
+          <w:szCs w:val="24"/>
+        </w:rPr>
+        <w:t xml:space="preserve"> class uses data types described in </w:t>
+      </w:r>
+      <w:r>
+        <w:rPr>
+          <w:rFonts w:ascii="Times New Roman" w:hAnsi="Times New Roman"/>
+          <w:i/>
+          <w:sz w:val="24"/>
+          <w:szCs w:val="24"/>
+        </w:rPr>
+        <w:t>DataTypes</w:t>
+      </w:r>
+      <w:r>
+        <w:rPr>
+          <w:rFonts w:ascii="Times New Roman" w:hAnsi="Times New Roman"/>
+          <w:sz w:val="24"/>
+          <w:szCs w:val="24"/>
+        </w:rPr>
+        <w:t xml:space="preserve"> header for construction parameters. Within the </w:t>
+      </w:r>
+      <w:r>
+        <w:rPr>
+          <w:rFonts w:ascii="Times New Roman" w:hAnsi="Times New Roman"/>
+          <w:i/>
+          <w:sz w:val="24"/>
+          <w:szCs w:val="24"/>
+        </w:rPr>
+        <w:t>Agent</w:t>
+      </w:r>
+      <w:r>
+        <w:rPr>
+          <w:rFonts w:ascii="Times New Roman" w:hAnsi="Times New Roman"/>
+          <w:sz w:val="24"/>
+          <w:szCs w:val="24"/>
+        </w:rPr>
+        <w:t xml:space="preserve"> class methods to schedule events is provided. The </w:t>
+      </w:r>
+      <w:r>
+        <w:rPr>
+          <w:rFonts w:ascii="Times New Roman" w:hAnsi="Times New Roman"/>
+          <w:i/>
+          <w:sz w:val="24"/>
+          <w:szCs w:val="24"/>
+        </w:rPr>
+        <w:t>Agent</w:t>
+      </w:r>
+      <w:r>
+        <w:rPr>
+          <w:rFonts w:ascii="Times New Roman" w:hAnsi="Times New Roman"/>
+          <w:sz w:val="24"/>
+          <w:szCs w:val="24"/>
+        </w:rPr>
+        <w:t xml:space="preserve"> class intelligently decides internally to either pass the work onto the simulation kernel or if the event is to itself, it by passes the kernel and automatically adds it to its queue of events to process. Now if the event being scheduled is not to itself, there are two paths that it can take. The event can be to an agent that is </w:t>
+      </w:r>
+      <w:r>
+        <w:rPr>
+          <w:rFonts w:ascii="Times New Roman" w:hAnsi="Times New Roman"/>
+          <w:sz w:val="24"/>
+          <w:szCs w:val="24"/>
+        </w:rPr>
+        <w:t xml:space="preserve">locally registered (within the same kernel) or running on another kernel (another node). The agent’s simulation kernel will figure this out and either pushes the event to the </w:t>
+      </w:r>
+      <w:r>
+        <w:rPr>
+          <w:rFonts w:ascii="Times New Roman" w:hAnsi="Times New Roman"/>
+          <w:i/>
+          <w:sz w:val="24"/>
+          <w:szCs w:val="24"/>
+        </w:rPr>
+        <w:t>Scheduler</w:t>
+      </w:r>
+      <w:r>
+        <w:rPr>
+          <w:rFonts w:ascii="Times New Roman" w:hAnsi="Times New Roman"/>
+          <w:sz w:val="24"/>
+          <w:szCs w:val="24"/>
+        </w:rPr>
+        <w:t xml:space="preserve"> class (meaning the receiving agent was local) or the </w:t>
+      </w:r>
+      <w:r>
+        <w:rPr>
+          <w:rFonts w:ascii="Times New Roman" w:hAnsi="Times New Roman"/>
+          <w:i/>
+          <w:sz w:val="24"/>
+          <w:szCs w:val="24"/>
+        </w:rPr>
+        <w:t>Communicator</w:t>
+      </w:r>
+      <w:r>
+        <w:rPr>
+          <w:rFonts w:ascii="Times New Roman" w:hAnsi="Times New Roman"/>
+          <w:sz w:val="24"/>
+          <w:szCs w:val="24"/>
+        </w:rPr>
+        <w:t xml:space="preserve"> class (the agent resides on another kernel). The following figure 9, will visually describe the event’s path follow.</w:t>
+      </w:r>
+      <w:r>
+        <w:rPr>
+          <w:rFonts w:ascii="Times New Roman" w:hAnsi="Times New Roman"/>
+          <w:sz w:val="24"/>
+          <w:szCs w:val="24"/>
+        </w:rPr>
+        <w:t xml:space="preserve"> With that we meet the demands of requirement five.</w:t>
+      </w:r>
+      <w:r>
+        <w:rPr>
+          <w:rFonts w:ascii="Times New Roman" w:hAnsi="Times New Roman"/>
+          <w:sz w:val="24"/>
+          <w:szCs w:val="24"/>
+        </w:rPr>
+        <w:t xml:space="preserve"> The creation of the </w:t>
+      </w:r>
+      <w:r>
+        <w:rPr>
+          <w:rFonts w:ascii="Times New Roman" w:hAnsi="Times New Roman"/>
+          <w:i/>
+          <w:sz w:val="24"/>
+          <w:szCs w:val="24"/>
+        </w:rPr>
+        <w:t>Communicator</w:t>
+      </w:r>
+      <w:r>
+        <w:rPr>
+          <w:rFonts w:ascii="Times New Roman" w:hAnsi="Times New Roman"/>
+          <w:sz w:val="24"/>
+          <w:szCs w:val="24"/>
+        </w:rPr>
+        <w:t xml:space="preserve"> class also satisfies requirement seven.</w:t>
+      </w:r>
+      <w:r>
+        <w:rPr>
+          <w:rFonts w:ascii="Times New Roman" w:hAnsi="Times New Roman"/>
+          <w:sz w:val="24"/>
+          <w:szCs w:val="24"/>
+        </w:rPr>
+        <w:t xml:space="preserve"> </w:t>
+      </w:r>
+    </w:p>
+    <w:p>
+      <w:pPr>
+        <w:jc w:val="both"/>
+        <w:rPr>
+          <w:rFonts w:ascii="Times New Roman" w:hAnsi="Times New Roman"/>
+          <w:sz w:val="24"/>
+          <w:szCs w:val="24"/>
+        </w:rPr>
+      </w:pPr>
+      <w:r>
+        <w:rPr>
+          <w:rFonts w:ascii="Times New Roman" w:hAnsi="Times New Roman"/>
+          <w:sz w:val="24"/>
+          <w:szCs w:val="24"/>
+        </w:rPr>
+        <w:t>Requirement 6 and 8 discuss here…..</w:t>
+      </w:r>
+    </w:p>
+    <w:p>
+      <w:pPr>
+        <w:rPr>
+          <w:rFonts w:ascii="Times New Roman" w:hAnsi="Times New Roman"/>
+          <w:sz w:val="24"/>
+          <w:szCs w:val="24"/>
+        </w:rPr>
+      </w:pPr>
+      <w:r>
+        <w:rPr>
+          <w:rFonts w:ascii="Times New Roman" w:hAnsi="Times New Roman"/>
+          <w:noProof/>
+          <w:sz w:val="24"/>
+          <w:szCs w:val="24"/>
+          <w:lang w:bidi="ar-SA"/>
+        </w:rPr>
+        <w:lastRenderedPageBreak/>
+        <w:drawing>
+          <wp:inline distT="0" distB="0" distL="0" distR="0">
+            <wp:extent cx="5943600" cy="3505200"/>
+            <wp:effectExtent l="19050" t="0" r="0" b="0"/>
+            <wp:docPr id="11" name="Picture 6" descr="C:\Documents and Settings\gebremr\Desktop\thesis-figures\EventPathFlow.jpg"/>
+            <wp:cNvGraphicFramePr>
+              <a:graphicFrameLocks xmlns:a="http://schemas.openxmlformats.org/drawingml/2006/main" noChangeAspect="1"/>
+            </wp:cNvGraphicFramePr>
+            <a:graphic xmlns:a="http://schemas.openxmlformats.org/drawingml/2006/main">
+              <a:graphicData uri="http://schemas.openxmlformats.org/drawingml/2006/picture">
+                <pic:pic xmlns:pic="http://schemas.openxmlformats.org/drawingml/2006/picture">
+                  <pic:nvPicPr>
+                    <pic:cNvPr id="0" name="Picture 6" descr="C:\Documents and Settings\gebremr\Desktop\thesis-figures\EventPathFlow.jpg"/>
+                    <pic:cNvPicPr>
+                      <a:picLocks noChangeAspect="1" noChangeArrowheads="1"/>
+                    </pic:cNvPicPr>
+                  </pic:nvPicPr>
+                  <pic:blipFill>
+                    <a:blip r:embed="rId16"/>
+                    <a:srcRect/>
+                    <a:stretch>
+                      <a:fillRect/>
+                    </a:stretch>
+                  </pic:blipFill>
+                  <pic:spPr bwMode="auto">
+                    <a:xfrm>
+                      <a:off x="0" y="0"/>
+                      <a:ext cx="5943600" cy="3505200"/>
+                    </a:xfrm>
+                    <a:prstGeom prst="rect">
+                      <a:avLst/>
+                    </a:prstGeom>
+                    <a:noFill/>
+                    <a:ln w="9525">
+                      <a:noFill/>
+                      <a:miter lim="800000"/>
+                      <a:headEnd/>
+                      <a:tailEnd/>
+                    </a:ln>
+                  </pic:spPr>
+                </pic:pic>
+              </a:graphicData>
+            </a:graphic>
+          </wp:inline>
+        </w:drawing>
+      </w:r>
+    </w:p>
+    <w:p>
+      <w:pPr>
+        <w:pStyle w:val="Caption"/>
+        <w:jc w:val="center"/>
+        <w:rPr>
+          <w:sz w:val="22"/>
+          <w:szCs w:val="22"/>
+        </w:rPr>
+      </w:pPr>
+      <w:r>
+        <w:rPr>
+          <w:sz w:val="22"/>
+          <w:szCs w:val="22"/>
+        </w:rPr>
+        <w:t xml:space="preserve">Figure </w:t>
+      </w:r>
+      <w:r>
+        <w:rPr>
+          <w:sz w:val="22"/>
+          <w:szCs w:val="22"/>
+        </w:rPr>
+        <w:fldChar w:fldCharType="begin"/>
+      </w:r>
+      <w:r>
+        <w:rPr>
+          <w:sz w:val="22"/>
+          <w:szCs w:val="22"/>
+        </w:rPr>
+        <w:instrText xml:space="preserve"> SEQ Figure \* ARABIC </w:instrText>
+      </w:r>
+      <w:r>
+        <w:rPr>
+          <w:sz w:val="22"/>
+          <w:szCs w:val="22"/>
+        </w:rPr>
+        <w:fldChar w:fldCharType="separate"/>
+      </w:r>
+      <w:r>
+        <w:rPr>
+          <w:noProof/>
+          <w:sz w:val="22"/>
+          <w:szCs w:val="22"/>
+        </w:rPr>
+        <w:t>9</w:t>
+      </w:r>
+      <w:r>
+        <w:rPr>
+          <w:sz w:val="22"/>
+          <w:szCs w:val="22"/>
+        </w:rPr>
+        <w:fldChar w:fldCharType="end"/>
+      </w:r>
+      <w:r>
+        <w:rPr>
+          <w:sz w:val="22"/>
+          <w:szCs w:val="22"/>
+        </w:rPr>
+        <w:t>: Event path follow through MUSE</w:t>
+      </w:r>
+    </w:p>
+    <w:p/>
     <w:p>
       <w:pPr>
         <w:pStyle w:val="Heading2"/>
@@ -10654,9 +12378,9 @@
           <w:szCs w:val="36"/>
         </w:rPr>
       </w:pPr>
-      <w:bookmarkStart w:id="30" w:name="_Toc223814807"/>
-      <w:bookmarkStart w:id="31" w:name="_Toc223814842"/>
-      <w:bookmarkStart w:id="32" w:name="_Toc223984337"/>
+      <w:bookmarkStart w:id="33" w:name="_Toc223814807"/>
+      <w:bookmarkStart w:id="34" w:name="_Toc223814842"/>
+      <w:bookmarkStart w:id="35" w:name="_Toc223984337"/>
       <w:r>
         <w:rPr>
           <w:sz w:val="36"/>
@@ -10664,9 +12388,9 @@
         </w:rPr>
         <w:t>Benchmarking</w:t>
       </w:r>
-      <w:bookmarkEnd w:id="30"/>
-      <w:bookmarkEnd w:id="31"/>
-      <w:bookmarkEnd w:id="32"/>
+      <w:bookmarkEnd w:id="33"/>
+      <w:bookmarkEnd w:id="34"/>
+      <w:bookmarkEnd w:id="35"/>
     </w:p>
     <w:p/>
     <w:p>
@@ -10681,9 +12405,9 @@
           <w:szCs w:val="36"/>
         </w:rPr>
       </w:pPr>
-      <w:bookmarkStart w:id="33" w:name="_Toc223814808"/>
-      <w:bookmarkStart w:id="34" w:name="_Toc223814843"/>
-      <w:bookmarkStart w:id="35" w:name="_Toc223984338"/>
+      <w:bookmarkStart w:id="36" w:name="_Toc223814808"/>
+      <w:bookmarkStart w:id="37" w:name="_Toc223814843"/>
+      <w:bookmarkStart w:id="38" w:name="_Toc223984338"/>
       <w:r>
         <w:rPr>
           <w:sz w:val="36"/>
@@ -10691,9 +12415,9 @@
         </w:rPr>
         <w:t>Conclusion and Future Work</w:t>
       </w:r>
-      <w:bookmarkEnd w:id="33"/>
-      <w:bookmarkEnd w:id="34"/>
-      <w:bookmarkEnd w:id="35"/>
+      <w:bookmarkEnd w:id="36"/>
+      <w:bookmarkEnd w:id="37"/>
+      <w:bookmarkEnd w:id="38"/>
     </w:p>
     <w:p>
       <w:pPr>
@@ -10725,7 +12449,7 @@
           <w:szCs w:val="40"/>
         </w:rPr>
       </w:pPr>
-      <w:bookmarkStart w:id="36" w:name="_Toc223984339"/>
+      <w:bookmarkStart w:id="39" w:name="_Toc223984339"/>
       <w:r>
         <w:rPr>
           <w:sz w:val="40"/>
@@ -10734,7 +12458,7 @@
         <w:lastRenderedPageBreak/>
         <w:t>References</w:t>
       </w:r>
-      <w:bookmarkEnd w:id="36"/>
+      <w:bookmarkEnd w:id="39"/>
     </w:p>
     <w:p>
       <w:pPr>
@@ -11390,10 +13114,10 @@
     </w:p>
     <w:p/>
     <w:sectPr>
-      <w:headerReference w:type="even" r:id="rId13"/>
-      <w:headerReference w:type="default" r:id="rId14"/>
-      <w:footerReference w:type="default" r:id="rId15"/>
-      <w:headerReference w:type="first" r:id="rId16"/>
+      <w:headerReference w:type="even" r:id="rId17"/>
+      <w:headerReference w:type="default" r:id="rId18"/>
+      <w:footerReference w:type="default" r:id="rId19"/>
+      <w:headerReference w:type="first" r:id="rId20"/>
       <w:pgSz w:w="12240" w:h="15840"/>
       <w:pgMar w:top="1440" w:right="1440" w:bottom="1440" w:left="1440" w:header="720" w:footer="720" w:gutter="0"/>
       <w:pgNumType w:start="2"/>
@@ -11432,23 +13156,12 @@
 
 <file path=word/footer1.xml><?xml version="1.0" encoding="utf-8"?>
 <w:ftr xmlns:ve="http://schemas.openxmlformats.org/markup-compatibility/2006" xmlns:o="urn:schemas-microsoft-com:office:office" xmlns:r="http://schemas.openxmlformats.org/officeDocument/2006/relationships" xmlns:m="http://schemas.openxmlformats.org/officeDocument/2006/math" xmlns:v="urn:schemas-microsoft-com:vml" xmlns:wp="http://schemas.openxmlformats.org/drawingml/2006/wordprocessingDrawing" xmlns:w10="urn:schemas-microsoft-com:office:word" xmlns:w="http://schemas.openxmlformats.org/wordprocessingml/2006/main" xmlns:wne="http://schemas.microsoft.com/office/word/2006/wordml">
-  <w:sdt>
-    <w:sdtPr>
-      <w:id w:val="-1033823640"/>
-      <w:docPartObj>
-        <w:docPartGallery w:val="Page Numbers (Bottom of Page)"/>
-        <w:docPartUnique/>
-      </w:docPartObj>
-    </w:sdtPr>
-    <w:sdtContent>
-      <w:p>
-        <w:pPr>
-          <w:pStyle w:val="Footer"/>
-          <w:jc w:val="center"/>
-        </w:pPr>
-      </w:p>
-    </w:sdtContent>
-  </w:sdt>
+  <w:p>
+    <w:pPr>
+      <w:pStyle w:val="Footer"/>
+      <w:jc w:val="center"/>
+    </w:pPr>
+  </w:p>
   <w:p>
     <w:pPr>
       <w:pStyle w:val="Footer"/>
@@ -11903,6 +13616,119 @@
     </w:lvl>
   </w:abstractNum>
   <w:abstractNum w:abstractNumId="3">
+    <w:nsid w:val="26583EB9"/>
+    <w:multiLevelType w:val="hybridMultilevel"/>
+    <w:tmpl w:val="0DFCC926"/>
+    <w:lvl w:ilvl="0" w:tplc="04090001">
+      <w:start w:val="1"/>
+      <w:numFmt w:val="bullet"/>
+      <w:lvlText w:val=""/>
+      <w:lvlJc w:val="left"/>
+      <w:pPr>
+        <w:ind w:left="720" w:hanging="360"/>
+      </w:pPr>
+      <w:rPr>
+        <w:rFonts w:ascii="Symbol" w:hAnsi="Symbol" w:hint="default"/>
+      </w:rPr>
+    </w:lvl>
+    <w:lvl w:ilvl="1" w:tplc="04090003" w:tentative="1">
+      <w:start w:val="1"/>
+      <w:numFmt w:val="bullet"/>
+      <w:lvlText w:val="o"/>
+      <w:lvlJc w:val="left"/>
+      <w:pPr>
+        <w:ind w:left="1440" w:hanging="360"/>
+      </w:pPr>
+      <w:rPr>
+        <w:rFonts w:ascii="Courier New" w:hAnsi="Courier New" w:cs="Courier New" w:hint="default"/>
+      </w:rPr>
+    </w:lvl>
+    <w:lvl w:ilvl="2" w:tplc="04090005" w:tentative="1">
+      <w:start w:val="1"/>
+      <w:numFmt w:val="bullet"/>
+      <w:lvlText w:val=""/>
+      <w:lvlJc w:val="left"/>
+      <w:pPr>
+        <w:ind w:left="2160" w:hanging="360"/>
+      </w:pPr>
+      <w:rPr>
+        <w:rFonts w:ascii="Wingdings" w:hAnsi="Wingdings" w:hint="default"/>
+      </w:rPr>
+    </w:lvl>
+    <w:lvl w:ilvl="3" w:tplc="04090001" w:tentative="1">
+      <w:start w:val="1"/>
+      <w:numFmt w:val="bullet"/>
+      <w:lvlText w:val=""/>
+      <w:lvlJc w:val="left"/>
+      <w:pPr>
+        <w:ind w:left="2880" w:hanging="360"/>
+      </w:pPr>
+      <w:rPr>
+        <w:rFonts w:ascii="Symbol" w:hAnsi="Symbol" w:hint="default"/>
+      </w:rPr>
+    </w:lvl>
+    <w:lvl w:ilvl="4" w:tplc="04090003" w:tentative="1">
+      <w:start w:val="1"/>
+      <w:numFmt w:val="bullet"/>
+      <w:lvlText w:val="o"/>
+      <w:lvlJc w:val="left"/>
+      <w:pPr>
+        <w:ind w:left="3600" w:hanging="360"/>
+      </w:pPr>
+      <w:rPr>
+        <w:rFonts w:ascii="Courier New" w:hAnsi="Courier New" w:cs="Courier New" w:hint="default"/>
+      </w:rPr>
+    </w:lvl>
+    <w:lvl w:ilvl="5" w:tplc="04090005" w:tentative="1">
+      <w:start w:val="1"/>
+      <w:numFmt w:val="bullet"/>
+      <w:lvlText w:val=""/>
+      <w:lvlJc w:val="left"/>
+      <w:pPr>
+        <w:ind w:left="4320" w:hanging="360"/>
+      </w:pPr>
+      <w:rPr>
+        <w:rFonts w:ascii="Wingdings" w:hAnsi="Wingdings" w:hint="default"/>
+      </w:rPr>
+    </w:lvl>
+    <w:lvl w:ilvl="6" w:tplc="04090001" w:tentative="1">
+      <w:start w:val="1"/>
+      <w:numFmt w:val="bullet"/>
+      <w:lvlText w:val=""/>
+      <w:lvlJc w:val="left"/>
+      <w:pPr>
+        <w:ind w:left="5040" w:hanging="360"/>
+      </w:pPr>
+      <w:rPr>
+        <w:rFonts w:ascii="Symbol" w:hAnsi="Symbol" w:hint="default"/>
+      </w:rPr>
+    </w:lvl>
+    <w:lvl w:ilvl="7" w:tplc="04090003" w:tentative="1">
+      <w:start w:val="1"/>
+      <w:numFmt w:val="bullet"/>
+      <w:lvlText w:val="o"/>
+      <w:lvlJc w:val="left"/>
+      <w:pPr>
+        <w:ind w:left="5760" w:hanging="360"/>
+      </w:pPr>
+      <w:rPr>
+        <w:rFonts w:ascii="Courier New" w:hAnsi="Courier New" w:cs="Courier New" w:hint="default"/>
+      </w:rPr>
+    </w:lvl>
+    <w:lvl w:ilvl="8" w:tplc="04090005" w:tentative="1">
+      <w:start w:val="1"/>
+      <w:numFmt w:val="bullet"/>
+      <w:lvlText w:val=""/>
+      <w:lvlJc w:val="left"/>
+      <w:pPr>
+        <w:ind w:left="6480" w:hanging="360"/>
+      </w:pPr>
+      <w:rPr>
+        <w:rFonts w:ascii="Wingdings" w:hAnsi="Wingdings" w:hint="default"/>
+      </w:rPr>
+    </w:lvl>
+  </w:abstractNum>
+  <w:abstractNum w:abstractNumId="4">
     <w:nsid w:val="28504764"/>
     <w:multiLevelType w:val="hybridMultilevel"/>
     <w:tmpl w:val="37820470"/>
@@ -11988,7 +13814,96 @@
       </w:pPr>
     </w:lvl>
   </w:abstractNum>
-  <w:abstractNum w:abstractNumId="4">
+  <w:abstractNum w:abstractNumId="5">
+    <w:nsid w:val="351A5B7D"/>
+    <w:multiLevelType w:val="multilevel"/>
+    <w:tmpl w:val="DB803770"/>
+    <w:lvl w:ilvl="0">
+      <w:start w:val="1"/>
+      <w:numFmt w:val="decimal"/>
+      <w:lvlText w:val="%1."/>
+      <w:lvlJc w:val="left"/>
+      <w:pPr>
+        <w:ind w:left="720" w:hanging="360"/>
+      </w:pPr>
+      <w:rPr>
+        <w:rFonts w:hint="default"/>
+      </w:rPr>
+    </w:lvl>
+    <w:lvl w:ilvl="1" w:tentative="1">
+      <w:start w:val="1"/>
+      <w:numFmt w:val="lowerLetter"/>
+      <w:lvlText w:val="%2."/>
+      <w:lvlJc w:val="left"/>
+      <w:pPr>
+        <w:ind w:left="1440" w:hanging="360"/>
+      </w:pPr>
+    </w:lvl>
+    <w:lvl w:ilvl="2" w:tentative="1">
+      <w:start w:val="1"/>
+      <w:numFmt w:val="lowerRoman"/>
+      <w:lvlText w:val="%3."/>
+      <w:lvlJc w:val="right"/>
+      <w:pPr>
+        <w:ind w:left="2160" w:hanging="180"/>
+      </w:pPr>
+    </w:lvl>
+    <w:lvl w:ilvl="3" w:tentative="1">
+      <w:start w:val="1"/>
+      <w:numFmt w:val="decimal"/>
+      <w:lvlText w:val="%4."/>
+      <w:lvlJc w:val="left"/>
+      <w:pPr>
+        <w:ind w:left="2880" w:hanging="360"/>
+      </w:pPr>
+    </w:lvl>
+    <w:lvl w:ilvl="4" w:tentative="1">
+      <w:start w:val="1"/>
+      <w:numFmt w:val="lowerLetter"/>
+      <w:lvlText w:val="%5."/>
+      <w:lvlJc w:val="left"/>
+      <w:pPr>
+        <w:ind w:left="3600" w:hanging="360"/>
+      </w:pPr>
+    </w:lvl>
+    <w:lvl w:ilvl="5" w:tentative="1">
+      <w:start w:val="1"/>
+      <w:numFmt w:val="lowerRoman"/>
+      <w:lvlText w:val="%6."/>
+      <w:lvlJc w:val="right"/>
+      <w:pPr>
+        <w:ind w:left="4320" w:hanging="180"/>
+      </w:pPr>
+    </w:lvl>
+    <w:lvl w:ilvl="6" w:tentative="1">
+      <w:start w:val="1"/>
+      <w:numFmt w:val="decimal"/>
+      <w:lvlText w:val="%7."/>
+      <w:lvlJc w:val="left"/>
+      <w:pPr>
+        <w:ind w:left="5040" w:hanging="360"/>
+      </w:pPr>
+    </w:lvl>
+    <w:lvl w:ilvl="7" w:tentative="1">
+      <w:start w:val="1"/>
+      <w:numFmt w:val="lowerLetter"/>
+      <w:lvlText w:val="%8."/>
+      <w:lvlJc w:val="left"/>
+      <w:pPr>
+        <w:ind w:left="5760" w:hanging="360"/>
+      </w:pPr>
+    </w:lvl>
+    <w:lvl w:ilvl="8" w:tentative="1">
+      <w:start w:val="1"/>
+      <w:numFmt w:val="lowerRoman"/>
+      <w:lvlText w:val="%9."/>
+      <w:lvlJc w:val="right"/>
+      <w:pPr>
+        <w:ind w:left="6480" w:hanging="180"/>
+      </w:pPr>
+    </w:lvl>
+  </w:abstractNum>
+  <w:abstractNum w:abstractNumId="6">
     <w:nsid w:val="56DE3A9D"/>
     <w:multiLevelType w:val="multilevel"/>
     <w:tmpl w:val="108A01F0"/>
@@ -12114,7 +14029,7 @@
       </w:rPr>
     </w:lvl>
   </w:abstractNum>
-  <w:abstractNum w:abstractNumId="5">
+  <w:abstractNum w:abstractNumId="7">
     <w:nsid w:val="656C1CFD"/>
     <w:multiLevelType w:val="hybridMultilevel"/>
     <w:tmpl w:val="E7F08912"/>
@@ -12226,7 +14141,7 @@
       </w:rPr>
     </w:lvl>
   </w:abstractNum>
-  <w:abstractNum w:abstractNumId="6">
+  <w:abstractNum w:abstractNumId="8">
     <w:nsid w:val="769D2829"/>
     <w:multiLevelType w:val="hybridMultilevel"/>
     <w:tmpl w:val="DB803770"/>
@@ -12316,16 +14231,16 @@
     </w:lvl>
   </w:abstractNum>
   <w:num w:numId="1">
-    <w:abstractNumId w:val="4"/>
+    <w:abstractNumId w:val="6"/>
   </w:num>
   <w:num w:numId="2">
-    <w:abstractNumId w:val="5"/>
+    <w:abstractNumId w:val="7"/>
   </w:num>
   <w:num w:numId="3">
     <w:abstractNumId w:val="0"/>
   </w:num>
   <w:num w:numId="4">
-    <w:abstractNumId w:val="3"/>
+    <w:abstractNumId w:val="4"/>
   </w:num>
   <w:num w:numId="5">
     <w:abstractNumId w:val="2"/>
@@ -12334,7 +14249,13 @@
     <w:abstractNumId w:val="1"/>
   </w:num>
   <w:num w:numId="7">
-    <w:abstractNumId w:val="6"/>
+    <w:abstractNumId w:val="8"/>
+  </w:num>
+  <w:num w:numId="8">
+    <w:abstractNumId w:val="3"/>
+  </w:num>
+  <w:num w:numId="9">
+    <w:abstractNumId w:val="5"/>
   </w:num>
 </w:numbering>
 </file>
@@ -13274,6 +15195,29 @@
       <w:ind w:left="660"/>
     </w:pPr>
   </w:style>
+  <w:style w:type="table" w:styleId="TableGrid">
+    <w:name w:val="Table Grid"/>
+    <w:basedOn w:val="TableNormal"/>
+    <w:uiPriority w:val="59"/>
+    <w:rsid w:val="007C62E2"/>
+    <w:tblPr>
+      <w:tblInd w:w="0" w:type="dxa"/>
+      <w:tblBorders>
+        <w:top w:val="single" w:sz="4" w:space="0" w:color="000000" w:themeColor="text1"/>
+        <w:left w:val="single" w:sz="4" w:space="0" w:color="000000" w:themeColor="text1"/>
+        <w:bottom w:val="single" w:sz="4" w:space="0" w:color="000000" w:themeColor="text1"/>
+        <w:right w:val="single" w:sz="4" w:space="0" w:color="000000" w:themeColor="text1"/>
+        <w:insideH w:val="single" w:sz="4" w:space="0" w:color="000000" w:themeColor="text1"/>
+        <w:insideV w:val="single" w:sz="4" w:space="0" w:color="000000" w:themeColor="text1"/>
+      </w:tblBorders>
+      <w:tblCellMar>
+        <w:top w:w="0" w:type="dxa"/>
+        <w:left w:w="108" w:type="dxa"/>
+        <w:bottom w:w="0" w:type="dxa"/>
+        <w:right w:w="108" w:type="dxa"/>
+      </w:tblCellMar>
+    </w:tblPr>
+  </w:style>
 </w:styles>
 </file>
 
@@ -13564,11 +15508,11 @@
           </c:val>
         </c:ser>
         <c:marker val="1"/>
-        <c:axId val="55068160"/>
-        <c:axId val="55070080"/>
+        <c:axId val="59712256"/>
+        <c:axId val="59718272"/>
       </c:lineChart>
       <c:catAx>
-        <c:axId val="55068160"/>
+        <c:axId val="59712256"/>
         <c:scaling>
           <c:orientation val="minMax"/>
         </c:scaling>
@@ -13597,14 +15541,14 @@
         </c:title>
         <c:numFmt formatCode="General" sourceLinked="1"/>
         <c:tickLblPos val="nextTo"/>
-        <c:crossAx val="55070080"/>
+        <c:crossAx val="59718272"/>
         <c:crosses val="autoZero"/>
         <c:auto val="1"/>
         <c:lblAlgn val="ctr"/>
         <c:lblOffset val="100"/>
       </c:catAx>
       <c:valAx>
-        <c:axId val="55070080"/>
+        <c:axId val="59718272"/>
         <c:scaling>
           <c:orientation val="minMax"/>
         </c:scaling>
@@ -13629,7 +15573,7 @@
         </c:title>
         <c:numFmt formatCode="General" sourceLinked="1"/>
         <c:tickLblPos val="nextTo"/>
-        <c:crossAx val="55068160"/>
+        <c:crossAx val="59712256"/>
         <c:crosses val="autoZero"/>
         <c:crossBetween val="between"/>
       </c:valAx>
@@ -13808,11 +15752,11 @@
           </c:val>
         </c:ser>
         <c:marker val="1"/>
-        <c:axId val="58645888"/>
-        <c:axId val="59716352"/>
+        <c:axId val="60442112"/>
+        <c:axId val="60444032"/>
       </c:lineChart>
       <c:catAx>
-        <c:axId val="58645888"/>
+        <c:axId val="60442112"/>
         <c:scaling>
           <c:orientation val="minMax"/>
         </c:scaling>
@@ -13836,14 +15780,14 @@
         </c:title>
         <c:numFmt formatCode="General" sourceLinked="1"/>
         <c:tickLblPos val="nextTo"/>
-        <c:crossAx val="59716352"/>
+        <c:crossAx val="60444032"/>
         <c:crosses val="autoZero"/>
         <c:auto val="1"/>
         <c:lblAlgn val="ctr"/>
         <c:lblOffset val="100"/>
       </c:catAx>
       <c:valAx>
-        <c:axId val="59716352"/>
+        <c:axId val="60444032"/>
         <c:scaling>
           <c:orientation val="minMax"/>
         </c:scaling>
@@ -13868,7 +15812,7 @@
         </c:title>
         <c:numFmt formatCode="General" sourceLinked="1"/>
         <c:tickLblPos val="nextTo"/>
-        <c:crossAx val="58645888"/>
+        <c:crossAx val="60442112"/>
         <c:crosses val="autoZero"/>
         <c:crossBetween val="between"/>
       </c:valAx>
@@ -15118,7 +17062,7 @@
 </file>
 
 <file path=customXml/itemProps1.xml><?xml version="1.0" encoding="utf-8"?>
-<ds:datastoreItem xmlns:ds="http://schemas.openxmlformats.org/officeDocument/2006/customXml" ds:itemID="{8C4DC0C7-727D-4664-B728-16E0231E02AB}">
+<ds:datastoreItem xmlns:ds="http://schemas.openxmlformats.org/officeDocument/2006/customXml" ds:itemID="{32E4BA6E-7184-4001-96DB-D514148ECC45}">
   <ds:schemaRefs>
     <ds:schemaRef ds:uri="http://schemas.openxmlformats.org/officeDocument/2006/bibliography"/>
   </ds:schemaRefs>

</xml_diff>

<commit_message>
completed a subsection in the design chapter. Two more subsections to go and that chapter will be complete.
</commit_message>
<xml_diff>
--- a/Thesis/MUSEThesisDraft1.docx
+++ b/Thesis/MUSEThesisDraft1.docx
@@ -2505,7 +2505,7 @@
         </w:rPr>
         <w:fldChar w:fldCharType="separate"/>
       </w:r>
-      <w:hyperlink w:anchor="_Toc225637202" w:history="1">
+      <w:hyperlink w:anchor="_Toc225641475" w:history="1">
         <w:r>
           <w:rPr>
             <w:rStyle w:val="Hyperlink"/>
@@ -2532,7 +2532,7 @@
             <w:noProof/>
             <w:webHidden/>
           </w:rPr>
-          <w:instrText xml:space="preserve"> PAGEREF _Toc225637202 \h </w:instrText>
+          <w:instrText xml:space="preserve"> PAGEREF _Toc225641475 \h </w:instrText>
         </w:r>
         <w:r>
           <w:rPr>
@@ -2575,7 +2575,7 @@
           <w:lang w:bidi="ar-SA"/>
         </w:rPr>
       </w:pPr>
-      <w:hyperlink w:anchor="_Toc225637203" w:history="1">
+      <w:hyperlink w:anchor="_Toc225641476" w:history="1">
         <w:r>
           <w:rPr>
             <w:rStyle w:val="Hyperlink"/>
@@ -2602,7 +2602,7 @@
             <w:noProof/>
             <w:webHidden/>
           </w:rPr>
-          <w:instrText xml:space="preserve"> PAGEREF _Toc225637203 \h </w:instrText>
+          <w:instrText xml:space="preserve"> PAGEREF _Toc225641476 \h </w:instrText>
         </w:r>
         <w:r>
           <w:rPr>
@@ -2645,7 +2645,7 @@
           <w:lang w:bidi="ar-SA"/>
         </w:rPr>
       </w:pPr>
-      <w:hyperlink w:anchor="_Toc225637204" w:history="1">
+      <w:hyperlink w:anchor="_Toc225641477" w:history="1">
         <w:r>
           <w:rPr>
             <w:rStyle w:val="Hyperlink"/>
@@ -2672,7 +2672,7 @@
             <w:noProof/>
             <w:webHidden/>
           </w:rPr>
-          <w:instrText xml:space="preserve"> PAGEREF _Toc225637204 \h </w:instrText>
+          <w:instrText xml:space="preserve"> PAGEREF _Toc225641477 \h </w:instrText>
         </w:r>
         <w:r>
           <w:rPr>
@@ -2715,7 +2715,7 @@
           <w:lang w:bidi="ar-SA"/>
         </w:rPr>
       </w:pPr>
-      <w:hyperlink w:anchor="_Toc225637205" w:history="1">
+      <w:hyperlink w:anchor="_Toc225641478" w:history="1">
         <w:r>
           <w:rPr>
             <w:rStyle w:val="Hyperlink"/>
@@ -2742,7 +2742,7 @@
             <w:noProof/>
             <w:webHidden/>
           </w:rPr>
-          <w:instrText xml:space="preserve"> PAGEREF _Toc225637205 \h </w:instrText>
+          <w:instrText xml:space="preserve"> PAGEREF _Toc225641478 \h </w:instrText>
         </w:r>
         <w:r>
           <w:rPr>
@@ -2785,7 +2785,7 @@
           <w:lang w:bidi="ar-SA"/>
         </w:rPr>
       </w:pPr>
-      <w:hyperlink w:anchor="_Toc225637206" w:history="1">
+      <w:hyperlink w:anchor="_Toc225641479" w:history="1">
         <w:r>
           <w:rPr>
             <w:rStyle w:val="Hyperlink"/>
@@ -2812,7 +2812,7 @@
             <w:noProof/>
             <w:webHidden/>
           </w:rPr>
-          <w:instrText xml:space="preserve"> PAGEREF _Toc225637206 \h </w:instrText>
+          <w:instrText xml:space="preserve"> PAGEREF _Toc225641479 \h </w:instrText>
         </w:r>
         <w:r>
           <w:rPr>
@@ -2855,7 +2855,7 @@
           <w:lang w:bidi="ar-SA"/>
         </w:rPr>
       </w:pPr>
-      <w:hyperlink w:anchor="_Toc225637207" w:history="1">
+      <w:hyperlink w:anchor="_Toc225641480" w:history="1">
         <w:r>
           <w:rPr>
             <w:rStyle w:val="Hyperlink"/>
@@ -2882,7 +2882,7 @@
             <w:noProof/>
             <w:webHidden/>
           </w:rPr>
-          <w:instrText xml:space="preserve"> PAGEREF _Toc225637207 \h </w:instrText>
+          <w:instrText xml:space="preserve"> PAGEREF _Toc225641480 \h </w:instrText>
         </w:r>
         <w:r>
           <w:rPr>
@@ -2903,6 +2903,216 @@
             <w:webHidden/>
           </w:rPr>
           <w:t>25</w:t>
+        </w:r>
+        <w:r>
+          <w:rPr>
+            <w:noProof/>
+            <w:webHidden/>
+          </w:rPr>
+          <w:fldChar w:fldCharType="end"/>
+        </w:r>
+      </w:hyperlink>
+    </w:p>
+    <w:p>
+      <w:pPr>
+        <w:pStyle w:val="TableofFigures"/>
+        <w:tabs>
+          <w:tab w:val="right" w:leader="dot" w:pos="9350"/>
+        </w:tabs>
+        <w:rPr>
+          <w:rFonts w:asciiTheme="minorHAnsi" w:eastAsiaTheme="minorEastAsia" w:hAnsiTheme="minorHAnsi" w:cstheme="minorBidi"/>
+          <w:noProof/>
+          <w:lang w:bidi="ar-SA"/>
+        </w:rPr>
+      </w:pPr>
+      <w:hyperlink w:anchor="_Toc225641481" w:history="1">
+        <w:r>
+          <w:rPr>
+            <w:rStyle w:val="Hyperlink"/>
+            <w:noProof/>
+          </w:rPr>
+          <w:t>Figure 7: Agent registration component</w:t>
+        </w:r>
+        <w:r>
+          <w:rPr>
+            <w:noProof/>
+            <w:webHidden/>
+          </w:rPr>
+          <w:tab/>
+        </w:r>
+        <w:r>
+          <w:rPr>
+            <w:noProof/>
+            <w:webHidden/>
+          </w:rPr>
+          <w:fldChar w:fldCharType="begin"/>
+        </w:r>
+        <w:r>
+          <w:rPr>
+            <w:noProof/>
+            <w:webHidden/>
+          </w:rPr>
+          <w:instrText xml:space="preserve"> PAGEREF _Toc225641481 \h </w:instrText>
+        </w:r>
+        <w:r>
+          <w:rPr>
+            <w:noProof/>
+            <w:webHidden/>
+          </w:rPr>
+        </w:r>
+        <w:r>
+          <w:rPr>
+            <w:noProof/>
+            <w:webHidden/>
+          </w:rPr>
+          <w:fldChar w:fldCharType="separate"/>
+        </w:r>
+        <w:r>
+          <w:rPr>
+            <w:noProof/>
+            <w:webHidden/>
+          </w:rPr>
+          <w:t>25</w:t>
+        </w:r>
+        <w:r>
+          <w:rPr>
+            <w:noProof/>
+            <w:webHidden/>
+          </w:rPr>
+          <w:fldChar w:fldCharType="end"/>
+        </w:r>
+      </w:hyperlink>
+    </w:p>
+    <w:p>
+      <w:pPr>
+        <w:pStyle w:val="TableofFigures"/>
+        <w:tabs>
+          <w:tab w:val="right" w:leader="dot" w:pos="9350"/>
+        </w:tabs>
+        <w:rPr>
+          <w:rFonts w:asciiTheme="minorHAnsi" w:eastAsiaTheme="minorEastAsia" w:hAnsiTheme="minorHAnsi" w:cstheme="minorBidi"/>
+          <w:noProof/>
+          <w:lang w:bidi="ar-SA"/>
+        </w:rPr>
+      </w:pPr>
+      <w:hyperlink w:anchor="_Toc225641482" w:history="1">
+        <w:r>
+          <w:rPr>
+            <w:rStyle w:val="Hyperlink"/>
+            <w:noProof/>
+          </w:rPr>
+          <w:t>Figure 8: Event scheduling component</w:t>
+        </w:r>
+        <w:r>
+          <w:rPr>
+            <w:noProof/>
+            <w:webHidden/>
+          </w:rPr>
+          <w:tab/>
+        </w:r>
+        <w:r>
+          <w:rPr>
+            <w:noProof/>
+            <w:webHidden/>
+          </w:rPr>
+          <w:fldChar w:fldCharType="begin"/>
+        </w:r>
+        <w:r>
+          <w:rPr>
+            <w:noProof/>
+            <w:webHidden/>
+          </w:rPr>
+          <w:instrText xml:space="preserve"> PAGEREF _Toc225641482 \h </w:instrText>
+        </w:r>
+        <w:r>
+          <w:rPr>
+            <w:noProof/>
+            <w:webHidden/>
+          </w:rPr>
+        </w:r>
+        <w:r>
+          <w:rPr>
+            <w:noProof/>
+            <w:webHidden/>
+          </w:rPr>
+          <w:fldChar w:fldCharType="separate"/>
+        </w:r>
+        <w:r>
+          <w:rPr>
+            <w:noProof/>
+            <w:webHidden/>
+          </w:rPr>
+          <w:t>26</w:t>
+        </w:r>
+        <w:r>
+          <w:rPr>
+            <w:noProof/>
+            <w:webHidden/>
+          </w:rPr>
+          <w:fldChar w:fldCharType="end"/>
+        </w:r>
+      </w:hyperlink>
+    </w:p>
+    <w:p>
+      <w:pPr>
+        <w:pStyle w:val="TableofFigures"/>
+        <w:tabs>
+          <w:tab w:val="right" w:leader="dot" w:pos="9350"/>
+        </w:tabs>
+        <w:rPr>
+          <w:rFonts w:asciiTheme="minorHAnsi" w:eastAsiaTheme="minorEastAsia" w:hAnsiTheme="minorHAnsi" w:cstheme="minorBidi"/>
+          <w:noProof/>
+          <w:lang w:bidi="ar-SA"/>
+        </w:rPr>
+      </w:pPr>
+      <w:hyperlink w:anchor="_Toc225641483" w:history="1">
+        <w:r>
+          <w:rPr>
+            <w:rStyle w:val="Hyperlink"/>
+            <w:noProof/>
+          </w:rPr>
+          <w:t>Figure 9: Event path follow through MUSE</w:t>
+        </w:r>
+        <w:r>
+          <w:rPr>
+            <w:noProof/>
+            <w:webHidden/>
+          </w:rPr>
+          <w:tab/>
+        </w:r>
+        <w:r>
+          <w:rPr>
+            <w:noProof/>
+            <w:webHidden/>
+          </w:rPr>
+          <w:fldChar w:fldCharType="begin"/>
+        </w:r>
+        <w:r>
+          <w:rPr>
+            <w:noProof/>
+            <w:webHidden/>
+          </w:rPr>
+          <w:instrText xml:space="preserve"> PAGEREF _Toc225641483 \h </w:instrText>
+        </w:r>
+        <w:r>
+          <w:rPr>
+            <w:noProof/>
+            <w:webHidden/>
+          </w:rPr>
+        </w:r>
+        <w:r>
+          <w:rPr>
+            <w:noProof/>
+            <w:webHidden/>
+          </w:rPr>
+          <w:fldChar w:fldCharType="separate"/>
+        </w:r>
+        <w:r>
+          <w:rPr>
+            <w:noProof/>
+            <w:webHidden/>
+          </w:rPr>
+          <w:t>27</w:t>
         </w:r>
         <w:r>
           <w:rPr>
@@ -4817,7 +5027,7 @@
           <w:szCs w:val="24"/>
         </w:rPr>
       </w:pPr>
-      <w:bookmarkStart w:id="13" w:name="_Toc225637202"/>
+      <w:bookmarkStart w:id="13" w:name="_Toc225641475"/>
       <w:r>
         <w:rPr>
           <w:sz w:val="24"/>
@@ -5082,7 +5292,7 @@
           <w:szCs w:val="24"/>
         </w:rPr>
       </w:pPr>
-      <w:bookmarkStart w:id="14" w:name="_Toc225637203"/>
+      <w:bookmarkStart w:id="14" w:name="_Toc225641476"/>
       <w:r>
         <w:rPr>
           <w:sz w:val="24"/>
@@ -7048,7 +7258,7 @@
           <w:szCs w:val="24"/>
         </w:rPr>
       </w:pPr>
-      <w:bookmarkStart w:id="21" w:name="_Toc225637204"/>
+      <w:bookmarkStart w:id="21" w:name="_Toc225641477"/>
       <w:r>
         <w:rPr>
           <w:sz w:val="24"/>
@@ -7776,7 +7986,7 @@
           <w:szCs w:val="24"/>
         </w:rPr>
       </w:pPr>
-      <w:bookmarkStart w:id="23" w:name="_Toc225637205"/>
+      <w:bookmarkStart w:id="23" w:name="_Toc225641478"/>
       <w:r>
         <w:rPr>
           <w:sz w:val="24"/>
@@ -10106,6 +10316,7 @@
     </w:p>
     <w:p>
       <w:pPr>
+        <w:spacing w:line="480" w:lineRule="auto"/>
         <w:jc w:val="both"/>
         <w:rPr>
           <w:rFonts w:ascii="Times New Roman" w:hAnsi="Times New Roman"/>
@@ -10161,6 +10372,7 @@
     <w:p>
       <w:pPr>
         <w:pStyle w:val="NoSpacing"/>
+        <w:spacing w:line="480" w:lineRule="auto"/>
         <w:jc w:val="both"/>
         <w:rPr>
           <w:rFonts w:ascii="Times New Roman" w:hAnsi="Times New Roman"/>
@@ -10192,6 +10404,7 @@
           <w:ilvl w:val="0"/>
           <w:numId w:val="9"/>
         </w:numPr>
+        <w:spacing w:line="480" w:lineRule="auto"/>
         <w:rPr>
           <w:rFonts w:ascii="Times New Roman" w:hAnsi="Times New Roman"/>
           <w:sz w:val="24"/>
@@ -10214,6 +10427,7 @@
           <w:ilvl w:val="0"/>
           <w:numId w:val="9"/>
         </w:numPr>
+        <w:spacing w:line="480" w:lineRule="auto"/>
         <w:rPr>
           <w:rFonts w:ascii="Times New Roman" w:hAnsi="Times New Roman"/>
           <w:sz w:val="24"/>
@@ -10236,6 +10450,7 @@
           <w:ilvl w:val="0"/>
           <w:numId w:val="9"/>
         </w:numPr>
+        <w:spacing w:line="480" w:lineRule="auto"/>
         <w:rPr>
           <w:rFonts w:ascii="Times New Roman" w:hAnsi="Times New Roman"/>
           <w:sz w:val="24"/>
@@ -10258,18 +10473,20 @@
           <w:ilvl w:val="0"/>
           <w:numId w:val="9"/>
         </w:numPr>
-        <w:rPr>
-          <w:rFonts w:ascii="Times New Roman" w:hAnsi="Times New Roman"/>
-          <w:sz w:val="24"/>
-          <w:szCs w:val="24"/>
-        </w:rPr>
-      </w:pPr>
-      <w:r>
-        <w:rPr>
-          <w:rFonts w:ascii="Times New Roman" w:hAnsi="Times New Roman"/>
-          <w:sz w:val="24"/>
-          <w:szCs w:val="24"/>
-        </w:rPr>
+        <w:spacing w:line="480" w:lineRule="auto"/>
+        <w:rPr>
+          <w:rFonts w:ascii="Times New Roman" w:hAnsi="Times New Roman"/>
+          <w:sz w:val="24"/>
+          <w:szCs w:val="24"/>
+        </w:rPr>
+      </w:pPr>
+      <w:r>
+        <w:rPr>
+          <w:rFonts w:ascii="Times New Roman" w:hAnsi="Times New Roman"/>
+          <w:sz w:val="24"/>
+          <w:szCs w:val="24"/>
+        </w:rPr>
+        <w:lastRenderedPageBreak/>
         <w:t>A way to create messages (events)</w:t>
       </w:r>
       <w:r>
@@ -10296,6 +10513,7 @@
           <w:ilvl w:val="0"/>
           <w:numId w:val="9"/>
         </w:numPr>
+        <w:spacing w:line="480" w:lineRule="auto"/>
         <w:rPr>
           <w:rFonts w:ascii="Times New Roman" w:hAnsi="Times New Roman"/>
           <w:sz w:val="24"/>
@@ -10318,6 +10536,7 @@
           <w:ilvl w:val="0"/>
           <w:numId w:val="9"/>
         </w:numPr>
+        <w:spacing w:line="480" w:lineRule="auto"/>
         <w:rPr>
           <w:rFonts w:ascii="Times New Roman" w:hAnsi="Times New Roman"/>
           <w:sz w:val="24"/>
@@ -10340,6 +10559,7 @@
           <w:ilvl w:val="0"/>
           <w:numId w:val="9"/>
         </w:numPr>
+        <w:spacing w:line="480" w:lineRule="auto"/>
         <w:rPr>
           <w:rFonts w:ascii="Times New Roman" w:hAnsi="Times New Roman"/>
           <w:sz w:val="24"/>
@@ -10378,6 +10598,7 @@
           <w:ilvl w:val="0"/>
           <w:numId w:val="9"/>
         </w:numPr>
+        <w:spacing w:line="480" w:lineRule="auto"/>
         <w:rPr>
           <w:rFonts w:ascii="Times New Roman" w:hAnsi="Times New Roman"/>
           <w:sz w:val="24"/>
@@ -10396,6 +10617,7 @@
     <w:p>
       <w:pPr>
         <w:pStyle w:val="NoSpacing"/>
+        <w:spacing w:line="480" w:lineRule="auto"/>
         <w:rPr>
           <w:rFonts w:ascii="Times New Roman" w:hAnsi="Times New Roman"/>
           <w:sz w:val="24"/>
@@ -10406,6 +10628,7 @@
     <w:p>
       <w:pPr>
         <w:pStyle w:val="NoSpacing"/>
+        <w:spacing w:line="480" w:lineRule="auto"/>
         <w:jc w:val="both"/>
         <w:rPr>
           <w:rFonts w:ascii="Times New Roman" w:hAnsi="Times New Roman"/>
@@ -10421,28 +10644,14 @@
         </w:rPr>
         <w:t>The following classes below help us accomplish the requirements list above to create parallel simulation.</w:t>
       </w:r>
-    </w:p>
-    <w:p>
-      <w:pPr>
-        <w:pStyle w:val="NoSpacing"/>
-        <w:jc w:val="both"/>
-        <w:rPr>
-          <w:rFonts w:ascii="Times New Roman" w:hAnsi="Times New Roman"/>
-          <w:sz w:val="24"/>
-          <w:szCs w:val="24"/>
-        </w:rPr>
-      </w:pPr>
-    </w:p>
-    <w:p>
-      <w:pPr>
-        <w:pStyle w:val="NoSpacing"/>
-        <w:jc w:val="both"/>
-        <w:rPr>
-          <w:rFonts w:ascii="Times New Roman" w:hAnsi="Times New Roman"/>
-          <w:sz w:val="24"/>
-          <w:szCs w:val="24"/>
-        </w:rPr>
-      </w:pPr>
+      <w:r>
+        <w:rPr>
+          <w:rFonts w:ascii="Times New Roman" w:hAnsi="Times New Roman"/>
+          <w:sz w:val="24"/>
+          <w:szCs w:val="24"/>
+        </w:rPr>
+        <w:t xml:space="preserve"> </w:t>
+      </w:r>
       <w:r>
         <w:rPr>
           <w:rFonts w:ascii="Times New Roman" w:hAnsi="Times New Roman"/>
@@ -10476,6 +10685,7 @@
           <w:ilvl w:val="0"/>
           <w:numId w:val="6"/>
         </w:numPr>
+        <w:spacing w:line="480" w:lineRule="auto"/>
         <w:rPr>
           <w:rFonts w:ascii="Times New Roman" w:hAnsi="Times New Roman"/>
           <w:sz w:val="24"/>
@@ -10498,6 +10708,7 @@
           <w:ilvl w:val="0"/>
           <w:numId w:val="6"/>
         </w:numPr>
+        <w:spacing w:line="480" w:lineRule="auto"/>
         <w:rPr>
           <w:rFonts w:ascii="Times New Roman" w:hAnsi="Times New Roman"/>
           <w:sz w:val="24"/>
@@ -10520,6 +10731,7 @@
           <w:ilvl w:val="0"/>
           <w:numId w:val="6"/>
         </w:numPr>
+        <w:spacing w:line="480" w:lineRule="auto"/>
         <w:rPr>
           <w:rFonts w:ascii="Times New Roman" w:hAnsi="Times New Roman"/>
           <w:sz w:val="24"/>
@@ -10542,6 +10754,7 @@
           <w:ilvl w:val="0"/>
           <w:numId w:val="6"/>
         </w:numPr>
+        <w:spacing w:line="480" w:lineRule="auto"/>
         <w:rPr>
           <w:rFonts w:ascii="Times New Roman" w:hAnsi="Times New Roman"/>
           <w:sz w:val="24"/>
@@ -10564,6 +10777,7 @@
           <w:ilvl w:val="0"/>
           <w:numId w:val="6"/>
         </w:numPr>
+        <w:spacing w:line="480" w:lineRule="auto"/>
         <w:rPr>
           <w:rFonts w:ascii="Times New Roman" w:hAnsi="Times New Roman"/>
           <w:sz w:val="24"/>
@@ -10586,6 +10800,7 @@
           <w:ilvl w:val="0"/>
           <w:numId w:val="6"/>
         </w:numPr>
+        <w:spacing w:line="480" w:lineRule="auto"/>
         <w:rPr>
           <w:rFonts w:ascii="Times New Roman" w:hAnsi="Times New Roman"/>
           <w:sz w:val="24"/>
@@ -10608,6 +10823,7 @@
           <w:ilvl w:val="0"/>
           <w:numId w:val="6"/>
         </w:numPr>
+        <w:spacing w:line="480" w:lineRule="auto"/>
         <w:rPr>
           <w:rFonts w:ascii="Times New Roman" w:hAnsi="Times New Roman"/>
           <w:sz w:val="24"/>
@@ -10626,6 +10842,7 @@
     <w:p>
       <w:pPr>
         <w:pStyle w:val="NoSpacing"/>
+        <w:spacing w:line="480" w:lineRule="auto"/>
         <w:jc w:val="both"/>
         <w:rPr>
           <w:rFonts w:ascii="Times New Roman" w:hAnsi="Times New Roman"/>
@@ -10649,6 +10866,7 @@
           <w:ilvl w:val="0"/>
           <w:numId w:val="7"/>
         </w:numPr>
+        <w:spacing w:line="480" w:lineRule="auto"/>
         <w:rPr>
           <w:rFonts w:ascii="Times New Roman" w:hAnsi="Times New Roman"/>
           <w:sz w:val="24"/>
@@ -10671,6 +10889,7 @@
           <w:ilvl w:val="0"/>
           <w:numId w:val="7"/>
         </w:numPr>
+        <w:spacing w:line="480" w:lineRule="auto"/>
         <w:rPr>
           <w:rFonts w:ascii="Times New Roman" w:hAnsi="Times New Roman"/>
           <w:sz w:val="24"/>
@@ -10693,18 +10912,20 @@
           <w:ilvl w:val="0"/>
           <w:numId w:val="7"/>
         </w:numPr>
-        <w:rPr>
-          <w:rFonts w:ascii="Times New Roman" w:hAnsi="Times New Roman"/>
-          <w:sz w:val="24"/>
-          <w:szCs w:val="24"/>
-        </w:rPr>
-      </w:pPr>
-      <w:r>
-        <w:rPr>
-          <w:rFonts w:ascii="Times New Roman" w:hAnsi="Times New Roman"/>
-          <w:sz w:val="24"/>
-          <w:szCs w:val="24"/>
-        </w:rPr>
+        <w:spacing w:line="480" w:lineRule="auto"/>
+        <w:rPr>
+          <w:rFonts w:ascii="Times New Roman" w:hAnsi="Times New Roman"/>
+          <w:sz w:val="24"/>
+          <w:szCs w:val="24"/>
+        </w:rPr>
+      </w:pPr>
+      <w:r>
+        <w:rPr>
+          <w:rFonts w:ascii="Times New Roman" w:hAnsi="Times New Roman"/>
+          <w:sz w:val="24"/>
+          <w:szCs w:val="24"/>
+        </w:rPr>
+        <w:lastRenderedPageBreak/>
         <w:t>muse::GVTManager</w:t>
       </w:r>
     </w:p>
@@ -10715,6 +10936,7 @@
           <w:ilvl w:val="0"/>
           <w:numId w:val="7"/>
         </w:numPr>
+        <w:spacing w:line="480" w:lineRule="auto"/>
         <w:rPr>
           <w:rFonts w:ascii="Times New Roman" w:hAnsi="Times New Roman"/>
           <w:sz w:val="24"/>
@@ -10733,6 +10955,7 @@
     <w:p>
       <w:pPr>
         <w:pStyle w:val="NoSpacing"/>
+        <w:spacing w:line="480" w:lineRule="auto"/>
         <w:jc w:val="both"/>
         <w:rPr>
           <w:rFonts w:ascii="Times New Roman" w:hAnsi="Times New Roman"/>
@@ -10966,7 +11189,7 @@
           <w:szCs w:val="22"/>
         </w:rPr>
       </w:pPr>
-      <w:bookmarkStart w:id="31" w:name="_Toc225637206"/>
+      <w:bookmarkStart w:id="31" w:name="_Toc225641479"/>
       <w:r>
         <w:rPr>
           <w:sz w:val="22"/>
@@ -11022,6 +11245,7 @@
     <w:p>
       <w:pPr>
         <w:pStyle w:val="NoSpacing"/>
+        <w:spacing w:line="480" w:lineRule="auto"/>
         <w:jc w:val="both"/>
         <w:rPr>
           <w:rFonts w:ascii="Times New Roman" w:hAnsi="Times New Roman"/>
@@ -11035,7 +11259,6 @@
           <w:sz w:val="24"/>
           <w:szCs w:val="24"/>
         </w:rPr>
-        <w:lastRenderedPageBreak/>
         <w:t xml:space="preserve">The next section </w:t>
       </w:r>
       <w:r>
@@ -11062,16 +11285,6 @@
         </w:rPr>
         <w:t xml:space="preserve"> </w:t>
       </w:r>
-    </w:p>
-    <w:p>
-      <w:pPr>
-        <w:pStyle w:val="NoSpacing"/>
-        <w:rPr>
-          <w:rFonts w:ascii="Times New Roman" w:hAnsi="Times New Roman"/>
-          <w:sz w:val="24"/>
-          <w:szCs w:val="24"/>
-        </w:rPr>
-      </w:pPr>
     </w:p>
     <w:p>
       <w:pPr>
@@ -11111,6 +11324,7 @@
           <w:p>
             <w:pPr>
               <w:pStyle w:val="NoSpacing"/>
+              <w:spacing w:line="480" w:lineRule="auto"/>
               <w:jc w:val="both"/>
               <w:rPr>
                 <w:rFonts w:ascii="Times New Roman" w:hAnsi="Times New Roman"/>
@@ -11124,6 +11338,7 @@
                 <w:sz w:val="24"/>
                 <w:szCs w:val="24"/>
               </w:rPr>
+              <w:lastRenderedPageBreak/>
               <w:t xml:space="preserve">The first component deals with creating agents for the simulation. </w:t>
             </w:r>
             <w:r>
@@ -11149,100 +11364,7 @@
                 <w:sz w:val="24"/>
                 <w:szCs w:val="24"/>
               </w:rPr>
-              <w:t xml:space="preserve"> class. The </w:t>
-            </w:r>
-            <w:r>
-              <w:rPr>
-                <w:rFonts w:ascii="Times New Roman" w:hAnsi="Times New Roman"/>
-                <w:i/>
-                <w:sz w:val="24"/>
-                <w:szCs w:val="24"/>
-              </w:rPr>
-              <w:t>Agent</w:t>
-            </w:r>
-            <w:r>
-              <w:rPr>
-                <w:rFonts w:ascii="Times New Roman" w:hAnsi="Times New Roman"/>
-                <w:sz w:val="24"/>
-                <w:szCs w:val="24"/>
-              </w:rPr>
-              <w:t xml:space="preserve"> class is dependent on the </w:t>
-            </w:r>
-            <w:r>
-              <w:rPr>
-                <w:rFonts w:ascii="Times New Roman" w:hAnsi="Times New Roman"/>
-                <w:i/>
-                <w:sz w:val="24"/>
-                <w:szCs w:val="24"/>
-              </w:rPr>
-              <w:t>State</w:t>
-            </w:r>
-            <w:r>
-              <w:rPr>
-                <w:rFonts w:ascii="Times New Roman" w:hAnsi="Times New Roman"/>
-                <w:sz w:val="24"/>
-                <w:szCs w:val="24"/>
-              </w:rPr>
-              <w:t xml:space="preserve"> class. The state of an agent is all the information that can be modified by the execution of messages from other agents or</w:t>
-            </w:r>
-            <w:r>
-              <w:rPr>
-                <w:rFonts w:ascii="Times New Roman" w:hAnsi="Times New Roman"/>
-                <w:sz w:val="24"/>
-                <w:szCs w:val="24"/>
-              </w:rPr>
-              <w:t xml:space="preserve"> the agent</w:t>
-            </w:r>
-            <w:r>
-              <w:rPr>
-                <w:rFonts w:ascii="Times New Roman" w:hAnsi="Times New Roman"/>
-                <w:sz w:val="24"/>
-                <w:szCs w:val="24"/>
-              </w:rPr>
-              <w:t xml:space="preserve"> itself.</w:t>
-            </w:r>
-            <w:r>
-              <w:rPr>
-                <w:rFonts w:ascii="Times New Roman" w:hAnsi="Times New Roman"/>
-                <w:sz w:val="24"/>
-                <w:szCs w:val="24"/>
-              </w:rPr>
-              <w:t xml:space="preserve"> The DataTypes header was added because it contains the definition for data type </w:t>
-            </w:r>
-            <w:r>
-              <w:rPr>
-                <w:rFonts w:ascii="Times New Roman" w:hAnsi="Times New Roman"/>
-                <w:i/>
-                <w:sz w:val="24"/>
-                <w:szCs w:val="24"/>
-              </w:rPr>
-              <w:t>a</w:t>
-            </w:r>
-            <w:r>
-              <w:rPr>
-                <w:rFonts w:ascii="Times New Roman" w:hAnsi="Times New Roman"/>
-                <w:i/>
-                <w:sz w:val="24"/>
-                <w:szCs w:val="24"/>
-              </w:rPr>
-              <w:t>gentID</w:t>
-            </w:r>
-            <w:r>
-              <w:rPr>
-                <w:rFonts w:ascii="Times New Roman" w:hAnsi="Times New Roman"/>
-                <w:i/>
-                <w:sz w:val="24"/>
-                <w:szCs w:val="24"/>
-              </w:rPr>
-              <w:t>.</w:t>
-            </w:r>
-            <w:r>
-              <w:rPr>
-                <w:rFonts w:ascii="Times New Roman" w:hAnsi="Times New Roman"/>
-                <w:sz w:val="24"/>
-                <w:szCs w:val="24"/>
-              </w:rPr>
-              <w:t xml:space="preserve"> </w:t>
+              <w:t xml:space="preserve"> class. </w:t>
             </w:r>
           </w:p>
         </w:tc>
@@ -11262,8 +11384,10 @@
             <w:r>
               <w:rPr>
                 <w:rFonts w:ascii="Times New Roman" w:hAnsi="Times New Roman"/>
+                <w:noProof/>
                 <w:sz w:val="24"/>
                 <w:szCs w:val="24"/>
+                <w:lang w:bidi="ar-SA"/>
               </w:rPr>
               <w:drawing>
                 <wp:inline distT="0" distB="0" distL="0" distR="0">
@@ -11322,7 +11446,7 @@
                 <w:szCs w:val="22"/>
               </w:rPr>
             </w:pPr>
-            <w:bookmarkStart w:id="32" w:name="_Toc225637207"/>
+            <w:bookmarkStart w:id="32" w:name="_Toc225641480"/>
             <w:r>
               <w:rPr>
                 <w:sz w:val="22"/>
@@ -11392,6 +11516,7 @@
     <w:p>
       <w:pPr>
         <w:pStyle w:val="NoSpacing"/>
+        <w:spacing w:line="480" w:lineRule="auto"/>
         <w:jc w:val="both"/>
         <w:rPr>
           <w:rFonts w:ascii="Times New Roman" w:hAnsi="Times New Roman"/>
@@ -11405,6 +11530,83 @@
           <w:sz w:val="24"/>
           <w:szCs w:val="24"/>
         </w:rPr>
+        <w:t xml:space="preserve">The </w:t>
+      </w:r>
+      <w:r>
+        <w:rPr>
+          <w:rFonts w:ascii="Times New Roman" w:hAnsi="Times New Roman"/>
+          <w:i/>
+          <w:sz w:val="24"/>
+          <w:szCs w:val="24"/>
+        </w:rPr>
+        <w:t>Agent</w:t>
+      </w:r>
+      <w:r>
+        <w:rPr>
+          <w:rFonts w:ascii="Times New Roman" w:hAnsi="Times New Roman"/>
+          <w:sz w:val="24"/>
+          <w:szCs w:val="24"/>
+        </w:rPr>
+        <w:t xml:space="preserve"> class is dependent on the </w:t>
+      </w:r>
+      <w:r>
+        <w:rPr>
+          <w:rFonts w:ascii="Times New Roman" w:hAnsi="Times New Roman"/>
+          <w:i/>
+          <w:sz w:val="24"/>
+          <w:szCs w:val="24"/>
+        </w:rPr>
+        <w:t>State</w:t>
+      </w:r>
+      <w:r>
+        <w:rPr>
+          <w:rFonts w:ascii="Times New Roman" w:hAnsi="Times New Roman"/>
+          <w:sz w:val="24"/>
+          <w:szCs w:val="24"/>
+        </w:rPr>
+        <w:t xml:space="preserve"> class. The state of an agent is all the information that can be modified by the execution of messages from other agents or the agent itself. The DataTypes header was added because it contains the definition for data type </w:t>
+      </w:r>
+      <w:r>
+        <w:rPr>
+          <w:rFonts w:ascii="Times New Roman" w:hAnsi="Times New Roman"/>
+          <w:i/>
+          <w:sz w:val="24"/>
+          <w:szCs w:val="24"/>
+        </w:rPr>
+        <w:t>a</w:t>
+      </w:r>
+      <w:r>
+        <w:rPr>
+          <w:rFonts w:ascii="Times New Roman" w:hAnsi="Times New Roman"/>
+          <w:i/>
+          <w:sz w:val="24"/>
+          <w:szCs w:val="24"/>
+        </w:rPr>
+        <w:t>gentID</w:t>
+      </w:r>
+      <w:r>
+        <w:rPr>
+          <w:rFonts w:ascii="Times New Roman" w:hAnsi="Times New Roman"/>
+          <w:i/>
+          <w:sz w:val="24"/>
+          <w:szCs w:val="24"/>
+        </w:rPr>
+        <w:t>.</w:t>
+      </w:r>
+      <w:r>
+        <w:rPr>
+          <w:rFonts w:ascii="Times New Roman" w:hAnsi="Times New Roman"/>
+          <w:sz w:val="24"/>
+          <w:szCs w:val="24"/>
+        </w:rPr>
+        <w:t xml:space="preserve"> </w:t>
+      </w:r>
+      <w:r>
+        <w:rPr>
+          <w:rFonts w:ascii="Times New Roman" w:hAnsi="Times New Roman"/>
+          <w:sz w:val="24"/>
+          <w:szCs w:val="24"/>
+        </w:rPr>
         <w:t xml:space="preserve">This </w:t>
       </w:r>
       <w:r>
@@ -11471,6 +11673,7 @@
     <w:p>
       <w:pPr>
         <w:pStyle w:val="NoSpacing"/>
+        <w:spacing w:line="480" w:lineRule="auto"/>
         <w:jc w:val="both"/>
         <w:rPr>
           <w:rFonts w:ascii="Times New Roman" w:hAnsi="Times New Roman"/>
@@ -11513,6 +11716,7 @@
           <w:p>
             <w:pPr>
               <w:pStyle w:val="NoSpacing"/>
+              <w:spacing w:line="480" w:lineRule="auto"/>
               <w:jc w:val="both"/>
               <w:rPr>
                 <w:rFonts w:ascii="Times New Roman" w:hAnsi="Times New Roman"/>
@@ -11543,7 +11747,7 @@
                 <w:sz w:val="24"/>
                 <w:szCs w:val="24"/>
               </w:rPr>
-              <w:t xml:space="preserve"> class, when you access the singleton instance of the simulation kernel you can register the agent you wish the kernel to take responsibility for. Once you register the agent with the simulation kernel, the kernel will register the agent with the scheduler.</w:t>
+              <w:t xml:space="preserve"> class, when you access the singleton instance of the simulation kernel you can register the agent </w:t>
             </w:r>
             <w:r>
               <w:rPr>
@@ -11551,7 +11755,7 @@
                 <w:sz w:val="24"/>
                 <w:szCs w:val="24"/>
               </w:rPr>
-              <w:t xml:space="preserve"> When the registration process is successful the kernel will know that it is responsible for the registere</w:t>
+              <w:t>and</w:t>
             </w:r>
             <w:r>
               <w:rPr>
@@ -11559,7 +11763,7 @@
                 <w:sz w:val="24"/>
                 <w:szCs w:val="24"/>
               </w:rPr>
-              <w:t>d agent.</w:t>
+              <w:t xml:space="preserve"> the kernel </w:t>
             </w:r>
             <w:r>
               <w:rPr>
@@ -11567,16 +11771,7 @@
                 <w:sz w:val="24"/>
                 <w:szCs w:val="24"/>
               </w:rPr>
-              <w:t xml:space="preserve"> Note that the </w:t>
-            </w:r>
-            <w:r>
-              <w:rPr>
-                <w:rFonts w:ascii="Times New Roman" w:hAnsi="Times New Roman"/>
-                <w:i/>
-                <w:sz w:val="24"/>
-                <w:szCs w:val="24"/>
-              </w:rPr>
-              <w:t>Simulation</w:t>
+              <w:t>will</w:t>
             </w:r>
             <w:r>
               <w:rPr>
@@ -11584,7 +11779,7 @@
                 <w:sz w:val="24"/>
                 <w:szCs w:val="24"/>
               </w:rPr>
-              <w:t xml:space="preserve"> class is also used for setting begin and end time of the simulation.</w:t>
+              <w:t xml:space="preserve"> take responsibility</w:t>
             </w:r>
             <w:r>
               <w:rPr>
@@ -11592,31 +11787,7 @@
                 <w:sz w:val="24"/>
                 <w:szCs w:val="24"/>
               </w:rPr>
-              <w:t xml:space="preserve"> This takes care of </w:t>
-            </w:r>
-            <w:r>
-              <w:rPr>
-                <w:rFonts w:ascii="Times New Roman" w:hAnsi="Times New Roman"/>
-                <w:sz w:val="24"/>
-                <w:szCs w:val="24"/>
-              </w:rPr>
-              <w:t>requirement</w:t>
-            </w:r>
-            <w:r>
-              <w:rPr>
-                <w:rFonts w:ascii="Times New Roman" w:hAnsi="Times New Roman"/>
-                <w:sz w:val="24"/>
-                <w:szCs w:val="24"/>
-              </w:rPr>
-              <w:t xml:space="preserve"> </w:t>
-            </w:r>
-            <w:r>
-              <w:rPr>
-                <w:rFonts w:ascii="Times New Roman" w:hAnsi="Times New Roman"/>
-                <w:sz w:val="24"/>
-                <w:szCs w:val="24"/>
-              </w:rPr>
-              <w:t>three from above.</w:t>
+              <w:t>.</w:t>
             </w:r>
           </w:p>
         </w:tc>
@@ -11698,6 +11869,7 @@
                 <w:szCs w:val="22"/>
               </w:rPr>
             </w:pPr>
+            <w:bookmarkStart w:id="33" w:name="_Toc225641481"/>
             <w:r>
               <w:rPr>
                 <w:sz w:val="22"/>
@@ -11748,6 +11920,7 @@
               </w:rPr>
               <w:t>: Agent registration component</w:t>
             </w:r>
+            <w:bookmarkEnd w:id="33"/>
           </w:p>
         </w:tc>
       </w:tr>
@@ -11755,16 +11928,52 @@
     <w:p>
       <w:pPr>
         <w:pStyle w:val="NoSpacing"/>
-        <w:rPr>
-          <w:rFonts w:ascii="Times New Roman" w:hAnsi="Times New Roman"/>
-          <w:sz w:val="24"/>
-          <w:szCs w:val="24"/>
-        </w:rPr>
-      </w:pPr>
+        <w:spacing w:line="480" w:lineRule="auto"/>
+        <w:rPr>
+          <w:rFonts w:ascii="Times New Roman" w:hAnsi="Times New Roman"/>
+          <w:sz w:val="24"/>
+          <w:szCs w:val="24"/>
+        </w:rPr>
+      </w:pPr>
+      <w:r>
+        <w:rPr>
+          <w:rFonts w:ascii="Times New Roman" w:hAnsi="Times New Roman"/>
+          <w:sz w:val="24"/>
+          <w:szCs w:val="24"/>
+        </w:rPr>
+        <w:t xml:space="preserve">Once you register the agent with the simulation kernel, the kernel will register the agent with the scheduler. When the registration process is successful the kernel will know that it is responsible </w:t>
+      </w:r>
+      <w:r>
+        <w:rPr>
+          <w:rFonts w:ascii="Times New Roman" w:hAnsi="Times New Roman"/>
+          <w:sz w:val="24"/>
+          <w:szCs w:val="24"/>
+        </w:rPr>
+        <w:lastRenderedPageBreak/>
+        <w:t xml:space="preserve">for the registered agent. Note that the </w:t>
+      </w:r>
+      <w:r>
+        <w:rPr>
+          <w:rFonts w:ascii="Times New Roman" w:hAnsi="Times New Roman"/>
+          <w:i/>
+          <w:sz w:val="24"/>
+          <w:szCs w:val="24"/>
+        </w:rPr>
+        <w:t>Simulation</w:t>
+      </w:r>
+      <w:r>
+        <w:rPr>
+          <w:rFonts w:ascii="Times New Roman" w:hAnsi="Times New Roman"/>
+          <w:sz w:val="24"/>
+          <w:szCs w:val="24"/>
+        </w:rPr>
+        <w:t xml:space="preserve"> class is also used for setting begin and end time of the simulation. This takes care of requirement three from above.</w:t>
+      </w:r>
     </w:p>
     <w:p>
       <w:pPr>
         <w:pStyle w:val="NoSpacing"/>
+        <w:spacing w:line="480" w:lineRule="auto"/>
         <w:jc w:val="both"/>
         <w:rPr>
           <w:rFonts w:ascii="Times New Roman" w:hAnsi="Times New Roman"/>
@@ -11877,6 +12086,7 @@
     <w:p>
       <w:pPr>
         <w:pStyle w:val="NoSpacing"/>
+        <w:jc w:val="center"/>
         <w:rPr>
           <w:rFonts w:ascii="Times New Roman" w:hAnsi="Times New Roman"/>
           <w:sz w:val="24"/>
@@ -11891,7 +12101,6 @@
           <w:szCs w:val="24"/>
           <w:lang w:bidi="ar-SA"/>
         </w:rPr>
-        <w:lastRenderedPageBreak/>
         <w:drawing>
           <wp:inline distT="0" distB="0" distL="0" distR="0">
             <wp:extent cx="5715000" cy="2676525"/>
@@ -11938,14 +12147,6 @@
           </wp:inline>
         </w:drawing>
       </w:r>
-      <w:r>
-        <w:rPr>
-          <w:rFonts w:ascii="Times New Roman" w:hAnsi="Times New Roman"/>
-          <w:sz w:val="24"/>
-          <w:szCs w:val="24"/>
-        </w:rPr>
-        <w:t xml:space="preserve">  </w:t>
-      </w:r>
     </w:p>
     <w:p>
       <w:pPr>
@@ -11956,6 +12157,7 @@
           <w:szCs w:val="22"/>
         </w:rPr>
       </w:pPr>
+      <w:bookmarkStart w:id="34" w:name="_Toc225641482"/>
       <w:r>
         <w:rPr>
           <w:sz w:val="22"/>
@@ -12006,9 +12208,11 @@
         </w:rPr>
         <w:t>: Event scheduling component</w:t>
       </w:r>
-    </w:p>
-    <w:p>
-      <w:pPr>
+      <w:bookmarkEnd w:id="34"/>
+    </w:p>
+    <w:p>
+      <w:pPr>
+        <w:spacing w:line="480" w:lineRule="auto"/>
         <w:jc w:val="both"/>
         <w:rPr>
           <w:rFonts w:ascii="Times New Roman" w:hAnsi="Times New Roman"/>
@@ -12090,7 +12294,16 @@
           <w:sz w:val="24"/>
           <w:szCs w:val="24"/>
         </w:rPr>
-        <w:t xml:space="preserve"> class intelligently decides internally to either pass the work onto the simulation kernel or if the event is to itself, it by passes the kernel and automatically adds it to its queue of events to process. Now if the event being scheduled is not to itself, there are two paths that it can take. The event can be to an agent that is </w:t>
+        <w:t xml:space="preserve"> class intelligently decides internally to either pass the work onto the simulation kernel or if the event is to itself, it by passes the kernel and automatically adds it to its queue of events to process. Now if the event being scheduled is not to </w:t>
+      </w:r>
+      <w:r>
+        <w:rPr>
+          <w:rFonts w:ascii="Times New Roman" w:hAnsi="Times New Roman"/>
+          <w:sz w:val="24"/>
+          <w:szCs w:val="24"/>
+        </w:rPr>
+        <w:lastRenderedPageBreak/>
+        <w:t xml:space="preserve">itself, there are two paths that it can take. The event can be to an agent that is </w:t>
       </w:r>
       <w:r>
         <w:rPr>
@@ -12178,24 +12391,7 @@
     </w:p>
     <w:p>
       <w:pPr>
-        <w:jc w:val="both"/>
-        <w:rPr>
-          <w:rFonts w:ascii="Times New Roman" w:hAnsi="Times New Roman"/>
-          <w:sz w:val="24"/>
-          <w:szCs w:val="24"/>
-        </w:rPr>
-      </w:pPr>
-      <w:r>
-        <w:rPr>
-          <w:rFonts w:ascii="Times New Roman" w:hAnsi="Times New Roman"/>
-          <w:sz w:val="24"/>
-          <w:szCs w:val="24"/>
-        </w:rPr>
-        <w:t>Requirement 6 and 8 discuss here…..</w:t>
-      </w:r>
-    </w:p>
-    <w:p>
-      <w:pPr>
+        <w:jc w:val="center"/>
         <w:rPr>
           <w:rFonts w:ascii="Times New Roman" w:hAnsi="Times New Roman"/>
           <w:sz w:val="24"/>
@@ -12210,12 +12406,11 @@
           <w:szCs w:val="24"/>
           <w:lang w:bidi="ar-SA"/>
         </w:rPr>
-        <w:lastRenderedPageBreak/>
         <w:drawing>
           <wp:inline distT="0" distB="0" distL="0" distR="0">
             <wp:extent cx="5943600" cy="3505200"/>
             <wp:effectExtent l="19050" t="0" r="0" b="0"/>
-            <wp:docPr id="11" name="Picture 6" descr="C:\Documents and Settings\gebremr\Desktop\thesis-figures\EventPathFlow.jpg"/>
+            <wp:docPr id="10" name="Picture 6" descr="C:\Documents and Settings\gebremr\Desktop\thesis-figures\EventPathFlow.jpg"/>
             <wp:cNvGraphicFramePr>
               <a:graphicFrameLocks xmlns:a="http://schemas.openxmlformats.org/drawingml/2006/main" noChangeAspect="1"/>
             </wp:cNvGraphicFramePr>
@@ -12267,6 +12462,7 @@
           <w:szCs w:val="22"/>
         </w:rPr>
       </w:pPr>
+      <w:bookmarkStart w:id="35" w:name="_Toc225641483"/>
       <w:r>
         <w:rPr>
           <w:sz w:val="22"/>
@@ -12317,8 +12513,633 @@
         </w:rPr>
         <w:t>: Event path follow through MUSE</w:t>
       </w:r>
-    </w:p>
-    <w:p/>
+      <w:bookmarkEnd w:id="35"/>
+    </w:p>
+    <w:p>
+      <w:pPr>
+        <w:pStyle w:val="NoSpacing"/>
+        <w:spacing w:line="480" w:lineRule="auto"/>
+        <w:jc w:val="both"/>
+        <w:rPr>
+          <w:rFonts w:ascii="Times New Roman" w:hAnsi="Times New Roman"/>
+          <w:sz w:val="24"/>
+          <w:szCs w:val="24"/>
+        </w:rPr>
+      </w:pPr>
+      <w:r>
+        <w:rPr>
+          <w:rFonts w:ascii="Times New Roman" w:hAnsi="Times New Roman"/>
+          <w:sz w:val="24"/>
+          <w:szCs w:val="24"/>
+        </w:rPr>
+        <w:t xml:space="preserve">When the simulation is proceeding, the user will want to extra necessary data from the simulation. However, due to the complexity of parallelism and possible rollbacks users should not use standard IO libraries. The next component deals with safely committing simulation data. </w:t>
+      </w:r>
+    </w:p>
+    <w:p>
+      <w:pPr>
+        <w:pStyle w:val="NoSpacing"/>
+        <w:spacing w:line="480" w:lineRule="auto"/>
+        <w:jc w:val="both"/>
+        <w:rPr>
+          <w:rFonts w:ascii="Times New Roman" w:hAnsi="Times New Roman"/>
+          <w:sz w:val="24"/>
+          <w:szCs w:val="24"/>
+        </w:rPr>
+      </w:pPr>
+      <w:r>
+        <w:rPr>
+          <w:rFonts w:ascii="Times New Roman" w:hAnsi="Times New Roman"/>
+          <w:sz w:val="24"/>
+          <w:szCs w:val="24"/>
+        </w:rPr>
+        <w:t xml:space="preserve">Ideally the user should be able to safely commit data into any stream they wish. This can range from the monitor display, file, or even socket streams. MUSE handles any assortment of streams. </w:t>
+      </w:r>
+      <w:r>
+        <w:rPr>
+          <w:rFonts w:ascii="Times New Roman" w:hAnsi="Times New Roman"/>
+          <w:sz w:val="24"/>
+          <w:szCs w:val="24"/>
+        </w:rPr>
+        <w:lastRenderedPageBreak/>
+        <w:t xml:space="preserve">The way it works is simple. Any class that inherits the interface or pure virtual class </w:t>
+      </w:r>
+      <w:r>
+        <w:rPr>
+          <w:rFonts w:ascii="Times New Roman" w:hAnsi="Times New Roman"/>
+          <w:i/>
+          <w:sz w:val="24"/>
+          <w:szCs w:val="24"/>
+        </w:rPr>
+        <w:t>SimStream</w:t>
+      </w:r>
+      <w:r>
+        <w:rPr>
+          <w:rFonts w:ascii="Times New Roman" w:hAnsi="Times New Roman"/>
+          <w:i/>
+          <w:sz w:val="24"/>
+          <w:szCs w:val="24"/>
+        </w:rPr>
+        <w:t xml:space="preserve"> </w:t>
+      </w:r>
+      <w:r>
+        <w:rPr>
+          <w:rFonts w:ascii="Times New Roman" w:hAnsi="Times New Roman"/>
+          <w:sz w:val="24"/>
+          <w:szCs w:val="24"/>
+        </w:rPr>
+        <w:t>can be registered with a given agent.</w:t>
+      </w:r>
+    </w:p>
+    <w:tbl>
+      <w:tblPr>
+        <w:tblStyle w:val="TableGrid"/>
+        <w:tblW w:w="0" w:type="auto"/>
+        <w:tblBorders>
+          <w:top w:val="none" w:sz="0" w:space="0" w:color="auto"/>
+          <w:left w:val="none" w:sz="0" w:space="0" w:color="auto"/>
+          <w:bottom w:val="none" w:sz="0" w:space="0" w:color="auto"/>
+          <w:right w:val="none" w:sz="0" w:space="0" w:color="auto"/>
+          <w:insideH w:val="none" w:sz="0" w:space="0" w:color="auto"/>
+          <w:insideV w:val="none" w:sz="0" w:space="0" w:color="auto"/>
+        </w:tblBorders>
+        <w:tblLook w:val="04A0"/>
+      </w:tblPr>
+      <w:tblGrid>
+        <w:gridCol w:w="4740"/>
+        <w:gridCol w:w="4836"/>
+      </w:tblGrid>
+      <w:tr>
+        <w:tc>
+          <w:tcPr>
+            <w:tcW w:w="4788" w:type="dxa"/>
+          </w:tcPr>
+          <w:p>
+            <w:pPr>
+              <w:pStyle w:val="NoSpacing"/>
+              <w:spacing w:line="480" w:lineRule="auto"/>
+              <w:jc w:val="both"/>
+              <w:rPr>
+                <w:rFonts w:ascii="Times New Roman" w:hAnsi="Times New Roman"/>
+                <w:sz w:val="24"/>
+                <w:szCs w:val="24"/>
+              </w:rPr>
+            </w:pPr>
+            <w:r>
+              <w:rPr>
+                <w:rFonts w:ascii="Times New Roman" w:hAnsi="Times New Roman"/>
+                <w:sz w:val="24"/>
+                <w:szCs w:val="24"/>
+              </w:rPr>
+              <w:t xml:space="preserve">Within the agent the user can use these subclasses of </w:t>
+            </w:r>
+            <w:r>
+              <w:rPr>
+                <w:rFonts w:ascii="Times New Roman" w:hAnsi="Times New Roman"/>
+                <w:i/>
+                <w:sz w:val="24"/>
+                <w:szCs w:val="24"/>
+              </w:rPr>
+              <w:t>SimStream</w:t>
+            </w:r>
+            <w:r>
+              <w:rPr>
+                <w:rFonts w:ascii="Times New Roman" w:hAnsi="Times New Roman"/>
+                <w:sz w:val="24"/>
+                <w:szCs w:val="24"/>
+              </w:rPr>
+              <w:t xml:space="preserve"> to perform IO operations. </w:t>
+            </w:r>
+            <w:r>
+              <w:rPr>
+                <w:rFonts w:ascii="Times New Roman" w:hAnsi="Times New Roman"/>
+                <w:sz w:val="24"/>
+                <w:szCs w:val="24"/>
+              </w:rPr>
+              <w:t xml:space="preserve">MUSE has developed the </w:t>
+            </w:r>
+            <w:r>
+              <w:rPr>
+                <w:rFonts w:ascii="Times New Roman" w:hAnsi="Times New Roman"/>
+                <w:i/>
+                <w:sz w:val="24"/>
+                <w:szCs w:val="24"/>
+              </w:rPr>
+              <w:t>oSimStream</w:t>
+            </w:r>
+            <w:r>
+              <w:rPr>
+                <w:rFonts w:ascii="Times New Roman" w:hAnsi="Times New Roman"/>
+                <w:sz w:val="24"/>
+                <w:szCs w:val="24"/>
+              </w:rPr>
+              <w:t xml:space="preserve"> which handles outputting data to any stream safely. Details of how to use oSimStream and will be described later.</w:t>
+            </w:r>
+          </w:p>
+        </w:tc>
+        <w:tc>
+          <w:tcPr>
+            <w:tcW w:w="4788" w:type="dxa"/>
+          </w:tcPr>
+          <w:p>
+            <w:pPr>
+              <w:pStyle w:val="NoSpacing"/>
+              <w:keepNext/>
+              <w:jc w:val="both"/>
+            </w:pPr>
+            <w:r>
+              <w:rPr>
+                <w:rFonts w:ascii="Times New Roman" w:hAnsi="Times New Roman"/>
+                <w:noProof/>
+                <w:sz w:val="24"/>
+                <w:szCs w:val="24"/>
+                <w:lang w:bidi="ar-SA"/>
+              </w:rPr>
+              <w:drawing>
+                <wp:inline distT="0" distB="0" distL="0" distR="0">
+                  <wp:extent cx="2905125" cy="2038350"/>
+                  <wp:effectExtent l="19050" t="0" r="9525" b="0"/>
+                  <wp:docPr id="6" name="Picture 1" descr="C:\Documents and Settings\gebremr\Desktop\thesis-figures\data-commit-component.JPG"/>
+                  <wp:cNvGraphicFramePr>
+                    <a:graphicFrameLocks xmlns:a="http://schemas.openxmlformats.org/drawingml/2006/main" noChangeAspect="1"/>
+                  </wp:cNvGraphicFramePr>
+                  <a:graphic xmlns:a="http://schemas.openxmlformats.org/drawingml/2006/main">
+                    <a:graphicData uri="http://schemas.openxmlformats.org/drawingml/2006/picture">
+                      <pic:pic xmlns:pic="http://schemas.openxmlformats.org/drawingml/2006/picture">
+                        <pic:nvPicPr>
+                          <pic:cNvPr id="0" name="Picture 1" descr="C:\Documents and Settings\gebremr\Desktop\thesis-figures\data-commit-component.JPG"/>
+                          <pic:cNvPicPr>
+                            <a:picLocks noChangeAspect="1" noChangeArrowheads="1"/>
+                          </pic:cNvPicPr>
+                        </pic:nvPicPr>
+                        <pic:blipFill>
+                          <a:blip r:embed="rId17"/>
+                          <a:srcRect/>
+                          <a:stretch>
+                            <a:fillRect/>
+                          </a:stretch>
+                        </pic:blipFill>
+                        <pic:spPr bwMode="auto">
+                          <a:xfrm>
+                            <a:off x="0" y="0"/>
+                            <a:ext cx="2905125" cy="2038350"/>
+                          </a:xfrm>
+                          <a:prstGeom prst="rect">
+                            <a:avLst/>
+                          </a:prstGeom>
+                          <a:noFill/>
+                          <a:ln w="9525">
+                            <a:noFill/>
+                            <a:miter lim="800000"/>
+                            <a:headEnd/>
+                            <a:tailEnd/>
+                          </a:ln>
+                        </pic:spPr>
+                      </pic:pic>
+                    </a:graphicData>
+                  </a:graphic>
+                </wp:inline>
+              </w:drawing>
+            </w:r>
+          </w:p>
+          <w:p>
+            <w:pPr>
+              <w:pStyle w:val="Caption"/>
+              <w:jc w:val="center"/>
+              <w:rPr>
+                <w:rFonts w:ascii="Times New Roman" w:hAnsi="Times New Roman"/>
+                <w:sz w:val="22"/>
+                <w:szCs w:val="22"/>
+              </w:rPr>
+            </w:pPr>
+            <w:r>
+              <w:rPr>
+                <w:sz w:val="22"/>
+                <w:szCs w:val="22"/>
+              </w:rPr>
+              <w:t xml:space="preserve">Figure </w:t>
+            </w:r>
+            <w:r>
+              <w:rPr>
+                <w:sz w:val="22"/>
+                <w:szCs w:val="22"/>
+              </w:rPr>
+              <w:fldChar w:fldCharType="begin"/>
+            </w:r>
+            <w:r>
+              <w:rPr>
+                <w:sz w:val="22"/>
+                <w:szCs w:val="22"/>
+              </w:rPr>
+              <w:instrText xml:space="preserve"> SEQ Figure \* ARABIC </w:instrText>
+            </w:r>
+            <w:r>
+              <w:rPr>
+                <w:sz w:val="22"/>
+                <w:szCs w:val="22"/>
+              </w:rPr>
+              <w:fldChar w:fldCharType="separate"/>
+            </w:r>
+            <w:r>
+              <w:rPr>
+                <w:noProof/>
+                <w:sz w:val="22"/>
+                <w:szCs w:val="22"/>
+              </w:rPr>
+              <w:t>10</w:t>
+            </w:r>
+            <w:r>
+              <w:rPr>
+                <w:sz w:val="22"/>
+                <w:szCs w:val="22"/>
+              </w:rPr>
+              <w:fldChar w:fldCharType="end"/>
+            </w:r>
+            <w:r>
+              <w:rPr>
+                <w:sz w:val="22"/>
+                <w:szCs w:val="22"/>
+              </w:rPr>
+              <w:t xml:space="preserve"> : Simulation data commit component</w:t>
+            </w:r>
+          </w:p>
+        </w:tc>
+      </w:tr>
+    </w:tbl>
+    <w:p>
+      <w:pPr>
+        <w:pStyle w:val="NoSpacing"/>
+        <w:spacing w:line="480" w:lineRule="auto"/>
+        <w:jc w:val="both"/>
+        <w:rPr>
+          <w:rFonts w:ascii="Times New Roman" w:hAnsi="Times New Roman"/>
+          <w:sz w:val="24"/>
+          <w:szCs w:val="24"/>
+        </w:rPr>
+      </w:pPr>
+      <w:r>
+        <w:rPr>
+          <w:rFonts w:ascii="Times New Roman" w:hAnsi="Times New Roman"/>
+          <w:sz w:val="24"/>
+          <w:szCs w:val="24"/>
+        </w:rPr>
+        <w:t xml:space="preserve">The last requirement that MUSE must provide a solution for is the synchronization of multi-kernels (requirement 8). We deal with this with synchronize component. </w:t>
+      </w:r>
+      <w:r>
+        <w:rPr>
+          <w:rFonts w:ascii="Times New Roman" w:hAnsi="Times New Roman"/>
+          <w:sz w:val="24"/>
+          <w:szCs w:val="24"/>
+        </w:rPr>
+        <w:t xml:space="preserve">Figure 11 below shows the different class that go into keeping all kernels synchronized. The key class in this process is the </w:t>
+      </w:r>
+      <w:r>
+        <w:rPr>
+          <w:rFonts w:ascii="Times New Roman" w:hAnsi="Times New Roman"/>
+          <w:i/>
+          <w:sz w:val="24"/>
+          <w:szCs w:val="24"/>
+        </w:rPr>
+        <w:t>GVTManager</w:t>
+      </w:r>
+      <w:r>
+        <w:rPr>
+          <w:rFonts w:ascii="Times New Roman" w:hAnsi="Times New Roman"/>
+          <w:sz w:val="24"/>
+          <w:szCs w:val="24"/>
+        </w:rPr>
+        <w:t xml:space="preserve"> class</w:t>
+      </w:r>
+      <w:r>
+        <w:rPr>
+          <w:rFonts w:ascii="Times New Roman" w:hAnsi="Times New Roman"/>
+          <w:sz w:val="24"/>
+          <w:szCs w:val="24"/>
+        </w:rPr>
+        <w:t xml:space="preserve">. This implements Mattern’s GVT algorithm </w:t>
+      </w:r>
+      <w:sdt>
+        <w:sdtPr>
+          <w:rPr>
+            <w:rFonts w:ascii="Times New Roman" w:hAnsi="Times New Roman"/>
+            <w:sz w:val="24"/>
+            <w:szCs w:val="24"/>
+          </w:rPr>
+          <w:id w:val="471371016"/>
+          <w:citation/>
+        </w:sdtPr>
+        <w:sdtContent>
+          <w:r>
+            <w:rPr>
+              <w:rFonts w:ascii="Times New Roman" w:hAnsi="Times New Roman"/>
+              <w:sz w:val="24"/>
+              <w:szCs w:val="24"/>
+            </w:rPr>
+            <w:fldChar w:fldCharType="begin"/>
+          </w:r>
+          <w:r>
+            <w:rPr>
+              <w:rFonts w:ascii="Times New Roman" w:hAnsi="Times New Roman"/>
+              <w:sz w:val="24"/>
+              <w:szCs w:val="24"/>
+            </w:rPr>
+            <w:instrText xml:space="preserve"> CITATION Mat93 \l 1033 </w:instrText>
+          </w:r>
+          <w:r>
+            <w:rPr>
+              <w:rFonts w:ascii="Times New Roman" w:hAnsi="Times New Roman"/>
+              <w:sz w:val="24"/>
+              <w:szCs w:val="24"/>
+            </w:rPr>
+            <w:fldChar w:fldCharType="separate"/>
+          </w:r>
+          <w:r>
+            <w:rPr>
+              <w:rFonts w:ascii="Times New Roman" w:hAnsi="Times New Roman"/>
+              <w:noProof/>
+              <w:sz w:val="24"/>
+              <w:szCs w:val="24"/>
+            </w:rPr>
+            <w:t>(Mattern)</w:t>
+          </w:r>
+          <w:r>
+            <w:rPr>
+              <w:rFonts w:ascii="Times New Roman" w:hAnsi="Times New Roman"/>
+              <w:sz w:val="24"/>
+              <w:szCs w:val="24"/>
+            </w:rPr>
+            <w:fldChar w:fldCharType="end"/>
+          </w:r>
+        </w:sdtContent>
+      </w:sdt>
+      <w:r>
+        <w:rPr>
+          <w:rFonts w:ascii="Times New Roman" w:hAnsi="Times New Roman"/>
+          <w:sz w:val="24"/>
+          <w:szCs w:val="24"/>
+        </w:rPr>
+        <w:t xml:space="preserve">. The way it works is the root kernel (usually has </w:t>
+      </w:r>
+      <w:r>
+        <w:rPr>
+          <w:rFonts w:ascii="Times New Roman" w:hAnsi="Times New Roman"/>
+          <w:i/>
+          <w:sz w:val="24"/>
+          <w:szCs w:val="24"/>
+        </w:rPr>
+        <w:t>SimulatorID</w:t>
+      </w:r>
+      <w:r>
+        <w:rPr>
+          <w:rFonts w:ascii="Times New Roman" w:hAnsi="Times New Roman"/>
+          <w:sz w:val="24"/>
+          <w:szCs w:val="24"/>
+        </w:rPr>
+        <w:t xml:space="preserve"> zero, more detail when we describe the </w:t>
+      </w:r>
+      <w:r>
+        <w:rPr>
+          <w:rFonts w:ascii="Times New Roman" w:hAnsi="Times New Roman"/>
+          <w:i/>
+          <w:sz w:val="24"/>
+          <w:szCs w:val="24"/>
+        </w:rPr>
+        <w:t>DataTypes</w:t>
+      </w:r>
+      <w:r>
+        <w:rPr>
+          <w:rFonts w:ascii="Times New Roman" w:hAnsi="Times New Roman"/>
+          <w:sz w:val="24"/>
+          <w:szCs w:val="24"/>
+        </w:rPr>
+        <w:t xml:space="preserve"> header) starts circulating a </w:t>
+      </w:r>
+      <w:r>
+        <w:rPr>
+          <w:rFonts w:ascii="Times New Roman" w:hAnsi="Times New Roman"/>
+          <w:i/>
+          <w:sz w:val="24"/>
+          <w:szCs w:val="24"/>
+        </w:rPr>
+        <w:t>GVTMessage</w:t>
+      </w:r>
+      <w:r>
+        <w:rPr>
+          <w:rFonts w:ascii="Times New Roman" w:hAnsi="Times New Roman"/>
+          <w:i/>
+          <w:sz w:val="24"/>
+          <w:szCs w:val="24"/>
+        </w:rPr>
+        <w:t xml:space="preserve">. </w:t>
+      </w:r>
+      <w:r>
+        <w:rPr>
+          <w:rFonts w:ascii="Times New Roman" w:hAnsi="Times New Roman"/>
+          <w:sz w:val="24"/>
+          <w:szCs w:val="24"/>
+        </w:rPr>
+        <w:t xml:space="preserve">This GVT message is as described earlier. When a message reaches a kernel, the kernel polls the scheduler for the agent that will execute next. This agent by definition will have the LGVT (local global virtual time). LGVT is the least timestamp of all agents’ LVT (local virtual time). It updates the </w:t>
+      </w:r>
+      <w:r>
+        <w:rPr>
+          <w:rFonts w:ascii="Times New Roman" w:hAnsi="Times New Roman"/>
+          <w:i/>
+          <w:sz w:val="24"/>
+          <w:szCs w:val="24"/>
+        </w:rPr>
+        <w:t>GVTMessage</w:t>
+      </w:r>
+      <w:r>
+        <w:rPr>
+          <w:rFonts w:ascii="Times New Roman" w:hAnsi="Times New Roman"/>
+          <w:sz w:val="24"/>
+          <w:szCs w:val="24"/>
+        </w:rPr>
+        <w:t xml:space="preserve"> accordingly and passes it to the next kernel in a ring fashion. We will describe each of these classes in a</w:t>
+      </w:r>
+      <w:r>
+        <w:rPr>
+          <w:rFonts w:ascii="Times New Roman" w:hAnsi="Times New Roman"/>
+          <w:sz w:val="24"/>
+          <w:szCs w:val="24"/>
+        </w:rPr>
+        <w:t>ll the components in section 3.3</w:t>
+      </w:r>
+      <w:r>
+        <w:rPr>
+          <w:rFonts w:ascii="Times New Roman" w:hAnsi="Times New Roman"/>
+          <w:sz w:val="24"/>
+          <w:szCs w:val="24"/>
+        </w:rPr>
+        <w:t>.</w:t>
+      </w:r>
+    </w:p>
+    <w:p>
+      <w:pPr>
+        <w:pStyle w:val="NoSpacing"/>
+        <w:jc w:val="center"/>
+        <w:rPr>
+          <w:rFonts w:ascii="Times New Roman" w:hAnsi="Times New Roman"/>
+          <w:sz w:val="24"/>
+          <w:szCs w:val="24"/>
+        </w:rPr>
+      </w:pPr>
+      <w:r>
+        <w:rPr>
+          <w:rFonts w:ascii="Times New Roman" w:hAnsi="Times New Roman"/>
+          <w:noProof/>
+          <w:sz w:val="24"/>
+          <w:szCs w:val="24"/>
+          <w:lang w:bidi="ar-SA"/>
+        </w:rPr>
+        <w:lastRenderedPageBreak/>
+        <w:drawing>
+          <wp:inline distT="0" distB="0" distL="0" distR="0">
+            <wp:extent cx="5467350" cy="2667000"/>
+            <wp:effectExtent l="19050" t="0" r="0" b="0"/>
+            <wp:docPr id="12" name="Picture 2" descr="C:\Documents and Settings\gebremr\Desktop\thesis-figures\synchronize-component.JPG"/>
+            <wp:cNvGraphicFramePr>
+              <a:graphicFrameLocks xmlns:a="http://schemas.openxmlformats.org/drawingml/2006/main" noChangeAspect="1"/>
+            </wp:cNvGraphicFramePr>
+            <a:graphic xmlns:a="http://schemas.openxmlformats.org/drawingml/2006/main">
+              <a:graphicData uri="http://schemas.openxmlformats.org/drawingml/2006/picture">
+                <pic:pic xmlns:pic="http://schemas.openxmlformats.org/drawingml/2006/picture">
+                  <pic:nvPicPr>
+                    <pic:cNvPr id="0" name="Picture 2" descr="C:\Documents and Settings\gebremr\Desktop\thesis-figures\synchronize-component.JPG"/>
+                    <pic:cNvPicPr>
+                      <a:picLocks noChangeAspect="1" noChangeArrowheads="1"/>
+                    </pic:cNvPicPr>
+                  </pic:nvPicPr>
+                  <pic:blipFill>
+                    <a:blip r:embed="rId18"/>
+                    <a:srcRect/>
+                    <a:stretch>
+                      <a:fillRect/>
+                    </a:stretch>
+                  </pic:blipFill>
+                  <pic:spPr bwMode="auto">
+                    <a:xfrm>
+                      <a:off x="0" y="0"/>
+                      <a:ext cx="5467350" cy="2667000"/>
+                    </a:xfrm>
+                    <a:prstGeom prst="rect">
+                      <a:avLst/>
+                    </a:prstGeom>
+                    <a:noFill/>
+                    <a:ln w="9525">
+                      <a:noFill/>
+                      <a:miter lim="800000"/>
+                      <a:headEnd/>
+                      <a:tailEnd/>
+                    </a:ln>
+                  </pic:spPr>
+                </pic:pic>
+              </a:graphicData>
+            </a:graphic>
+          </wp:inline>
+        </w:drawing>
+      </w:r>
+    </w:p>
+    <w:p>
+      <w:pPr>
+        <w:pStyle w:val="Caption"/>
+        <w:jc w:val="center"/>
+        <w:rPr>
+          <w:rFonts w:ascii="Times New Roman" w:hAnsi="Times New Roman"/>
+          <w:sz w:val="22"/>
+          <w:szCs w:val="22"/>
+        </w:rPr>
+      </w:pPr>
+      <w:r>
+        <w:rPr>
+          <w:sz w:val="22"/>
+          <w:szCs w:val="22"/>
+        </w:rPr>
+        <w:t xml:space="preserve">Figure </w:t>
+      </w:r>
+      <w:r>
+        <w:rPr>
+          <w:sz w:val="22"/>
+          <w:szCs w:val="22"/>
+        </w:rPr>
+        <w:fldChar w:fldCharType="begin"/>
+      </w:r>
+      <w:r>
+        <w:rPr>
+          <w:sz w:val="22"/>
+          <w:szCs w:val="22"/>
+        </w:rPr>
+        <w:instrText xml:space="preserve"> SEQ Figure \* ARABIC </w:instrText>
+      </w:r>
+      <w:r>
+        <w:rPr>
+          <w:sz w:val="22"/>
+          <w:szCs w:val="22"/>
+        </w:rPr>
+        <w:fldChar w:fldCharType="separate"/>
+      </w:r>
+      <w:r>
+        <w:rPr>
+          <w:noProof/>
+          <w:sz w:val="22"/>
+          <w:szCs w:val="22"/>
+        </w:rPr>
+        <w:t>11</w:t>
+      </w:r>
+      <w:r>
+        <w:rPr>
+          <w:sz w:val="22"/>
+          <w:szCs w:val="22"/>
+        </w:rPr>
+        <w:fldChar w:fldCharType="end"/>
+      </w:r>
+      <w:r>
+        <w:rPr>
+          <w:sz w:val="22"/>
+          <w:szCs w:val="22"/>
+        </w:rPr>
+        <w:t>: Synchronize component</w:t>
+      </w:r>
+    </w:p>
     <w:p>
       <w:pPr>
         <w:pStyle w:val="Heading2"/>
@@ -12328,7 +13149,7 @@
         </w:numPr>
       </w:pPr>
       <w:r>
-        <w:t>Relationships between MUSE Components</w:t>
+        <w:t>MUSE classes and methods detail</w:t>
       </w:r>
     </w:p>
     <w:p/>
@@ -12341,7 +13162,7 @@
         </w:numPr>
       </w:pPr>
       <w:r>
-        <w:t>MUSE classes and methods detail</w:t>
+        <w:t>Relationship between Components</w:t>
       </w:r>
     </w:p>
     <w:p/>
@@ -12378,9 +13199,9 @@
           <w:szCs w:val="36"/>
         </w:rPr>
       </w:pPr>
-      <w:bookmarkStart w:id="33" w:name="_Toc223814807"/>
-      <w:bookmarkStart w:id="34" w:name="_Toc223814842"/>
-      <w:bookmarkStart w:id="35" w:name="_Toc223984337"/>
+      <w:bookmarkStart w:id="36" w:name="_Toc223814807"/>
+      <w:bookmarkStart w:id="37" w:name="_Toc223814842"/>
+      <w:bookmarkStart w:id="38" w:name="_Toc223984337"/>
       <w:r>
         <w:rPr>
           <w:sz w:val="36"/>
@@ -12388,9 +13209,9 @@
         </w:rPr>
         <w:t>Benchmarking</w:t>
       </w:r>
-      <w:bookmarkEnd w:id="33"/>
-      <w:bookmarkEnd w:id="34"/>
-      <w:bookmarkEnd w:id="35"/>
+      <w:bookmarkEnd w:id="36"/>
+      <w:bookmarkEnd w:id="37"/>
+      <w:bookmarkEnd w:id="38"/>
     </w:p>
     <w:p/>
     <w:p>
@@ -12405,9 +13226,9 @@
           <w:szCs w:val="36"/>
         </w:rPr>
       </w:pPr>
-      <w:bookmarkStart w:id="36" w:name="_Toc223814808"/>
-      <w:bookmarkStart w:id="37" w:name="_Toc223814843"/>
-      <w:bookmarkStart w:id="38" w:name="_Toc223984338"/>
+      <w:bookmarkStart w:id="39" w:name="_Toc223814808"/>
+      <w:bookmarkStart w:id="40" w:name="_Toc223814843"/>
+      <w:bookmarkStart w:id="41" w:name="_Toc223984338"/>
       <w:r>
         <w:rPr>
           <w:sz w:val="36"/>
@@ -12415,9 +13236,9 @@
         </w:rPr>
         <w:t>Conclusion and Future Work</w:t>
       </w:r>
-      <w:bookmarkEnd w:id="36"/>
-      <w:bookmarkEnd w:id="37"/>
-      <w:bookmarkEnd w:id="38"/>
+      <w:bookmarkEnd w:id="39"/>
+      <w:bookmarkEnd w:id="40"/>
+      <w:bookmarkEnd w:id="41"/>
     </w:p>
     <w:p>
       <w:pPr>
@@ -12449,7 +13270,7 @@
           <w:szCs w:val="40"/>
         </w:rPr>
       </w:pPr>
-      <w:bookmarkStart w:id="39" w:name="_Toc223984339"/>
+      <w:bookmarkStart w:id="42" w:name="_Toc223984339"/>
       <w:r>
         <w:rPr>
           <w:sz w:val="40"/>
@@ -12458,7 +13279,7 @@
         <w:lastRenderedPageBreak/>
         <w:t>References</w:t>
       </w:r>
-      <w:bookmarkEnd w:id="39"/>
+      <w:bookmarkEnd w:id="42"/>
     </w:p>
     <w:p>
       <w:pPr>
@@ -13114,10 +13935,10 @@
     </w:p>
     <w:p/>
     <w:sectPr>
-      <w:headerReference w:type="even" r:id="rId17"/>
-      <w:headerReference w:type="default" r:id="rId18"/>
-      <w:footerReference w:type="default" r:id="rId19"/>
-      <w:headerReference w:type="first" r:id="rId20"/>
+      <w:headerReference w:type="even" r:id="rId19"/>
+      <w:headerReference w:type="default" r:id="rId20"/>
+      <w:footerReference w:type="default" r:id="rId21"/>
+      <w:headerReference w:type="first" r:id="rId22"/>
       <w:pgSz w:w="12240" w:h="15840"/>
       <w:pgMar w:top="1440" w:right="1440" w:bottom="1440" w:left="1440" w:header="720" w:footer="720" w:gutter="0"/>
       <w:pgNumType w:start="2"/>
@@ -15247,7 +16068,7 @@
           <c:xMode val="edge"/>
           <c:yMode val="edge"/>
           <c:x val="0.38804303587658606"/>
-          <c:y val="2.5180815977339573E-2"/>
+          <c:y val="2.518081597733959E-2"/>
         </c:manualLayout>
       </c:layout>
     </c:title>
@@ -15257,7 +16078,7 @@
           <c:layoutTarget val="inner"/>
           <c:xMode val="edge"/>
           <c:yMode val="edge"/>
-          <c:x val="0.1930161854768162"/>
+          <c:x val="0.19301618547681629"/>
           <c:y val="0.13328069202617279"/>
           <c:w val="0.7228587051618548"/>
           <c:h val="0.73437521718235965"/>
@@ -15313,7 +16134,7 @@
                     <c:v>3.7764736770035237</c:v>
                   </c:pt>
                   <c:pt idx="3">
-                    <c:v>5.3275009403902747</c:v>
+                    <c:v>5.327500940390272</c:v>
                   </c:pt>
                 </c:numCache>
               </c:numRef>
@@ -15334,7 +16155,7 @@
                     <c:v>3.7764736770035237</c:v>
                   </c:pt>
                   <c:pt idx="3">
-                    <c:v>5.3275009403902747</c:v>
+                    <c:v>5.327500940390272</c:v>
                   </c:pt>
                 </c:numCache>
               </c:numRef>
@@ -15380,7 +16201,7 @@
                   <c:v>102.72</c:v>
                 </c:pt>
                 <c:pt idx="3">
-                  <c:v>411.9609999999991</c:v>
+                  <c:v>411.96099999999899</c:v>
                 </c:pt>
               </c:numCache>
             </c:numRef>
@@ -15425,16 +16246,16 @@
                   <c:formatCode>General</c:formatCode>
                   <c:ptCount val="4"/>
                   <c:pt idx="0">
-                    <c:v>0.76994445955905089</c:v>
+                    <c:v>0.76994445955905133</c:v>
                   </c:pt>
                   <c:pt idx="1">
                     <c:v>2.7389578053865842</c:v>
                   </c:pt>
                   <c:pt idx="2">
-                    <c:v>3.6695182323569477E-2</c:v>
+                    <c:v>3.6695182323569497E-2</c:v>
                   </c:pt>
                   <c:pt idx="3">
-                    <c:v>1.8020522379465245</c:v>
+                    <c:v>1.8020522379465249</c:v>
                   </c:pt>
                 </c:numCache>
               </c:numRef>
@@ -15446,16 +16267,16 @@
                   <c:formatCode>General</c:formatCode>
                   <c:ptCount val="4"/>
                   <c:pt idx="0">
-                    <c:v>0.76994445955905089</c:v>
+                    <c:v>0.76994445955905133</c:v>
                   </c:pt>
                   <c:pt idx="1">
                     <c:v>2.7389578053865842</c:v>
                   </c:pt>
                   <c:pt idx="2">
-                    <c:v>3.6695182323569477E-2</c:v>
+                    <c:v>3.6695182323569497E-2</c:v>
                   </c:pt>
                   <c:pt idx="3">
-                    <c:v>1.8020522379465245</c:v>
+                    <c:v>1.8020522379465249</c:v>
                   </c:pt>
                 </c:numCache>
               </c:numRef>
@@ -15508,11 +16329,11 @@
           </c:val>
         </c:ser>
         <c:marker val="1"/>
-        <c:axId val="59712256"/>
-        <c:axId val="59718272"/>
+        <c:axId val="60127488"/>
+        <c:axId val="60973824"/>
       </c:lineChart>
       <c:catAx>
-        <c:axId val="59712256"/>
+        <c:axId val="60127488"/>
         <c:scaling>
           <c:orientation val="minMax"/>
         </c:scaling>
@@ -15541,14 +16362,14 @@
         </c:title>
         <c:numFmt formatCode="General" sourceLinked="1"/>
         <c:tickLblPos val="nextTo"/>
-        <c:crossAx val="59718272"/>
+        <c:crossAx val="60973824"/>
         <c:crosses val="autoZero"/>
         <c:auto val="1"/>
         <c:lblAlgn val="ctr"/>
         <c:lblOffset val="100"/>
       </c:catAx>
       <c:valAx>
-        <c:axId val="59718272"/>
+        <c:axId val="60973824"/>
         <c:scaling>
           <c:orientation val="minMax"/>
         </c:scaling>
@@ -15573,7 +16394,7 @@
         </c:title>
         <c:numFmt formatCode="General" sourceLinked="1"/>
         <c:tickLblPos val="nextTo"/>
-        <c:crossAx val="59712256"/>
+        <c:crossAx val="60127488"/>
         <c:crosses val="autoZero"/>
         <c:crossBetween val="between"/>
       </c:valAx>
@@ -15584,10 +16405,10 @@
         <c:manualLayout>
           <c:xMode val="edge"/>
           <c:yMode val="edge"/>
-          <c:x val="0.34226377952755987"/>
-          <c:y val="0.14095626779047069"/>
-          <c:w val="0.22995844269466392"/>
-          <c:h val="0.22597493623156278"/>
+          <c:x val="0.34226377952755999"/>
+          <c:y val="0.14095626779047077"/>
+          <c:w val="0.22995844269466401"/>
+          <c:h val="0.22597493623156281"/>
         </c:manualLayout>
       </c:layout>
     </c:legend>
@@ -15678,10 +16499,10 @@
                   <c:v>1.262</c:v>
                 </c:pt>
                 <c:pt idx="3">
-                  <c:v>1.252999999999995</c:v>
+                  <c:v>1.2529999999999946</c:v>
                 </c:pt>
                 <c:pt idx="4">
-                  <c:v>5.6549999999999789</c:v>
+                  <c:v>5.6549999999999772</c:v>
                 </c:pt>
                 <c:pt idx="5">
                   <c:v>10.097</c:v>
@@ -15733,10 +16554,10 @@
                   <c:v>1.6199999999999999E-2</c:v>
                 </c:pt>
                 <c:pt idx="1">
-                  <c:v>0.15320000000000059</c:v>
+                  <c:v>0.15320000000000064</c:v>
                 </c:pt>
                 <c:pt idx="2">
-                  <c:v>0.36040000000000111</c:v>
+                  <c:v>0.36040000000000122</c:v>
                 </c:pt>
                 <c:pt idx="3">
                   <c:v>1.323</c:v>
@@ -15752,11 +16573,11 @@
           </c:val>
         </c:ser>
         <c:marker val="1"/>
-        <c:axId val="60442112"/>
-        <c:axId val="60444032"/>
+        <c:axId val="62100992"/>
+        <c:axId val="67776512"/>
       </c:lineChart>
       <c:catAx>
-        <c:axId val="60442112"/>
+        <c:axId val="62100992"/>
         <c:scaling>
           <c:orientation val="minMax"/>
         </c:scaling>
@@ -15780,14 +16601,14 @@
         </c:title>
         <c:numFmt formatCode="General" sourceLinked="1"/>
         <c:tickLblPos val="nextTo"/>
-        <c:crossAx val="60444032"/>
+        <c:crossAx val="67776512"/>
         <c:crosses val="autoZero"/>
         <c:auto val="1"/>
         <c:lblAlgn val="ctr"/>
         <c:lblOffset val="100"/>
       </c:catAx>
       <c:valAx>
-        <c:axId val="60444032"/>
+        <c:axId val="67776512"/>
         <c:scaling>
           <c:orientation val="minMax"/>
         </c:scaling>
@@ -15812,7 +16633,7 @@
         </c:title>
         <c:numFmt formatCode="General" sourceLinked="1"/>
         <c:tickLblPos val="nextTo"/>
-        <c:crossAx val="60442112"/>
+        <c:crossAx val="62100992"/>
         <c:crosses val="autoZero"/>
         <c:crossBetween val="between"/>
       </c:valAx>
@@ -16412,7 +17233,7 @@
     <b:Title>NetLogo: A Simple Environment for Modeling Complexity</b:Title>
     <b:Year>2004</b:Year>
     <b:ConferenceName>International Conference on Complex Systems </b:ConferenceName>
-    <b:RefOrder>16</b:RefOrder>
+    <b:RefOrder>15</b:RefOrder>
   </b:Source>
   <b:Source>
     <b:Tag>Jef93</b:Tag>
@@ -16539,7 +17360,7 @@
     <b:Title>The Swarm simulation system: A toolkit for building multi-agent simulations.</b:Title>
     <b:Year>1996</b:Year>
     <b:Institution>Santa Fe (NM): Santa Fe Institute</b:Institution>
-    <b:RefOrder>17</b:RefOrder>
+    <b:RefOrder>16</b:RefOrder>
   </b:Source>
   <b:Source>
     <b:Tag>Min04</b:Tag>
@@ -16564,7 +17385,7 @@
     <b:Title>Distributing RePast Agent-Based Simulations with HLA</b:Title>
     <b:Year>2004</b:Year>
     <b:ConferenceName>European Simulation Interoperability Workshop</b:ConferenceName>
-    <b:RefOrder>18</b:RefOrder>
+    <b:RefOrder>17</b:RefOrder>
   </b:Source>
   <b:Source>
     <b:Tag>Mat93</b:Tag>
@@ -16611,7 +17432,7 @@
     <b:ConferenceName>ACM Transactions on Modeling and Computer Simulations: Special Issue on Uniform Random Number Generation</b:ConferenceName>
     <b:Pages>3-30</b:Pages>
     <b:Volume>8</b:Volume>
-    <b:RefOrder>19</b:RefOrder>
+    <b:RefOrder>18</b:RefOrder>
   </b:Source>
   <b:Source>
     <b:Tag>Sea04</b:Tag>
@@ -16643,7 +17464,7 @@
     <b:Title>MASON: A New Multi-Agent Simulation Toolkit</b:Title>
     <b:Year>2004</b:Year>
     <b:ConferenceName>In Proceedings of the Eighth Annual Swarm Users/Researchers Conference</b:ConferenceName>
-    <b:RefOrder>20</b:RefOrder>
+    <b:RefOrder>19</b:RefOrder>
   </b:Source>
   <b:Source>
     <b:Tag>LAZ91</b:Tag>
@@ -16692,7 +17513,7 @@
     <b:MonthAccessed>January</b:MonthAccessed>
     <b:DayAccessed>10</b:DayAccessed>
     <b:URL>http://www.dietmar-kuehl.de/cxxrt/heaps.tar.gz</b:URL>
-    <b:RefOrder>21</b:RefOrder>
+    <b:RefOrder>20</b:RefOrder>
   </b:Source>
   <b:Source>
     <b:Tag>Jef85</b:Tag>
@@ -16775,7 +17596,7 @@
     <b:Pages>596-615</b:Pages>
     <b:Year>July 1987</b:Year>
     <b:JournalName>ACM </b:JournalName>
-    <b:RefOrder>22</b:RefOrder>
+    <b:RefOrder>21</b:RefOrder>
   </b:Source>
   <b:Source>
     <b:Tag>Sam97</b:Tag>
@@ -16860,7 +17681,7 @@
     <b:Title>RePast: An Extensible Framework for Agent Simulation.</b:Title>
     <b:Publisher>University of Chicago</b:Publisher>
     <b:City>Chicago</b:City>
-    <b:RefOrder>23</b:RefOrder>
+    <b:RefOrder>22</b:RefOrder>
   </b:Source>
   <b:Source>
     <b:Tag>Joh96</b:Tag>
@@ -16886,7 +17707,7 @@
     <b:Year>July 1996</b:Year>
     <b:Pages>30-38</b:Pages>
     <b:ConferenceName>SIGSIM</b:ConferenceName>
-    <b:RefOrder>24</b:RefOrder>
+    <b:RefOrder>23</b:RefOrder>
   </b:Source>
   <b:Source>
     <b:Tag>Gil05</b:Tag>
@@ -16996,7 +17817,7 @@
     <b:MonthAccessed>November</b:MonthAccessed>
     <b:DayAccessed>3</b:DayAccessed>
     <b:URL>http://en.wikipedia.org/wiki/Agent_based_modeling</b:URL>
-    <b:RefOrder>25</b:RefOrder>
+    <b:RefOrder>24</b:RefOrder>
   </b:Source>
   <b:Source>
     <b:Tag>MPI08</b:Tag>
@@ -17008,7 +17829,7 @@
     <b:MonthAccessed>October </b:MonthAccessed>
     <b:DayAccessed>18</b:DayAccessed>
     <b:URL>http://www.mpi-forum.org/docs/mpi-20-html/mpi2-report.html</b:URL>
-    <b:RefOrder>26</b:RefOrder>
+    <b:RefOrder>25</b:RefOrder>
   </b:Source>
   <b:Source>
     <b:Tag>Bon01</b:Tag>
@@ -17029,7 +17850,7 @@
     <b:Year>2001</b:Year>
     <b:Pages>7280-7287</b:Pages>
     <b:ConferenceName>In  Proc. National Academy of Sciences</b:ConferenceName>
-    <b:RefOrder>27</b:RefOrder>
+    <b:RefOrder>26</b:RefOrder>
   </b:Source>
   <b:Source>
     <b:Tag>Mac05</b:Tag>
@@ -17056,13 +17877,13 @@
     <b:Pages>2-15</b:Pages>
     <b:Year>2005</b:Year>
     <b:ConferenceName>In Proceedings of the 37th Conference on Winter Simulation</b:ConferenceName>
-    <b:RefOrder>15</b:RefOrder>
+    <b:RefOrder>27</b:RefOrder>
   </b:Source>
 </b:Sources>
 </file>
 
 <file path=customXml/itemProps1.xml><?xml version="1.0" encoding="utf-8"?>
-<ds:datastoreItem xmlns:ds="http://schemas.openxmlformats.org/officeDocument/2006/customXml" ds:itemID="{32E4BA6E-7184-4001-96DB-D514148ECC45}">
+<ds:datastoreItem xmlns:ds="http://schemas.openxmlformats.org/officeDocument/2006/customXml" ds:itemID="{2AE179B9-6BBC-4099-B174-7E5309E5AB24}">
   <ds:schemaRefs>
     <ds:schemaRef ds:uri="http://schemas.openxmlformats.org/officeDocument/2006/bibliography"/>
   </ds:schemaRefs>

</xml_diff>

<commit_message>
started adding to the subsection
</commit_message>
<xml_diff>
--- a/Thesis/MUSEThesisDraft1.docx
+++ b/Thesis/MUSEThesisDraft1.docx
@@ -13152,7 +13152,340 @@
         <w:t>MUSE classes and methods detail</w:t>
       </w:r>
     </w:p>
-    <w:p/>
+    <w:p>
+      <w:pPr>
+        <w:jc w:val="both"/>
+        <w:rPr>
+          <w:rFonts w:ascii="Times New Roman" w:hAnsi="Times New Roman"/>
+          <w:sz w:val="24"/>
+          <w:szCs w:val="24"/>
+        </w:rPr>
+      </w:pPr>
+      <w:r>
+        <w:rPr>
+          <w:rFonts w:ascii="Times New Roman" w:hAnsi="Times New Roman"/>
+          <w:sz w:val="24"/>
+          <w:szCs w:val="24"/>
+        </w:rPr>
+        <w:t>Since MUSE is</w:t>
+      </w:r>
+      <w:r>
+        <w:rPr>
+          <w:rFonts w:ascii="Times New Roman" w:hAnsi="Times New Roman"/>
+          <w:sz w:val="24"/>
+          <w:szCs w:val="24"/>
+        </w:rPr>
+        <w:t xml:space="preserve"> developed from the ground up, it is important to set requirements that make it more reliable and easy to maintain. Placing high priority on criteria from </w:t>
+      </w:r>
+      <w:sdt>
+        <w:sdtPr>
+          <w:rPr>
+            <w:rFonts w:ascii="Times New Roman" w:hAnsi="Times New Roman"/>
+            <w:sz w:val="24"/>
+            <w:szCs w:val="24"/>
+          </w:rPr>
+          <w:id w:val="473659907"/>
+          <w:citation/>
+        </w:sdtPr>
+        <w:sdtContent>
+          <w:r>
+            <w:rPr>
+              <w:rFonts w:ascii="Times New Roman" w:hAnsi="Times New Roman"/>
+              <w:sz w:val="24"/>
+              <w:szCs w:val="24"/>
+            </w:rPr>
+            <w:fldChar w:fldCharType="begin"/>
+          </w:r>
+          <w:r>
+            <w:rPr>
+              <w:rFonts w:ascii="Times New Roman" w:hAnsi="Times New Roman"/>
+              <w:sz w:val="24"/>
+              <w:szCs w:val="24"/>
+            </w:rPr>
+            <w:instrText xml:space="preserve"> CITATION Rai06 \l 1033 </w:instrText>
+          </w:r>
+          <w:r>
+            <w:rPr>
+              <w:rFonts w:ascii="Times New Roman" w:hAnsi="Times New Roman"/>
+              <w:sz w:val="24"/>
+              <w:szCs w:val="24"/>
+            </w:rPr>
+            <w:fldChar w:fldCharType="separate"/>
+          </w:r>
+          <w:r>
+            <w:rPr>
+              <w:rFonts w:ascii="Times New Roman" w:hAnsi="Times New Roman"/>
+              <w:noProof/>
+              <w:sz w:val="24"/>
+              <w:szCs w:val="24"/>
+            </w:rPr>
+            <w:t>(Railsback and Lytinen)</w:t>
+          </w:r>
+          <w:r>
+            <w:rPr>
+              <w:rFonts w:ascii="Times New Roman" w:hAnsi="Times New Roman"/>
+              <w:sz w:val="24"/>
+              <w:szCs w:val="24"/>
+            </w:rPr>
+            <w:fldChar w:fldCharType="end"/>
+          </w:r>
+        </w:sdtContent>
+      </w:sdt>
+      <w:r>
+        <w:rPr>
+          <w:rFonts w:ascii="Times New Roman" w:hAnsi="Times New Roman"/>
+          <w:sz w:val="24"/>
+          <w:szCs w:val="24"/>
+        </w:rPr>
+        <w:t xml:space="preserve">, we made sure to use </w:t>
+      </w:r>
+      <w:r>
+        <w:rPr>
+          <w:rFonts w:ascii="Times New Roman" w:hAnsi="Times New Roman"/>
+          <w:sz w:val="24"/>
+          <w:szCs w:val="24"/>
+        </w:rPr>
+        <w:t>well-known</w:t>
+      </w:r>
+      <w:r>
+        <w:rPr>
+          <w:rFonts w:ascii="Times New Roman" w:hAnsi="Times New Roman"/>
+          <w:sz w:val="24"/>
+          <w:szCs w:val="24"/>
+        </w:rPr>
+        <w:t xml:space="preserve"> concepts when we created terminology for the framework. In addition, the design objective was to ensure the API is relatively easy to use with a good balance of features to usability, where the user does not feel over whelmed by the steep learning curve. Another important aspect is the level of documentation. Some of the frameworks we discussed in the related works section did a great job at this, NetLogo </w:t>
+      </w:r>
+      <w:sdt>
+        <w:sdtPr>
+          <w:rPr>
+            <w:rFonts w:ascii="Times New Roman" w:hAnsi="Times New Roman"/>
+            <w:sz w:val="24"/>
+            <w:szCs w:val="24"/>
+          </w:rPr>
+          <w:id w:val="473659908"/>
+          <w:citation/>
+        </w:sdtPr>
+        <w:sdtContent>
+          <w:r>
+            <w:rPr>
+              <w:rFonts w:ascii="Times New Roman" w:hAnsi="Times New Roman"/>
+              <w:sz w:val="24"/>
+              <w:szCs w:val="24"/>
+            </w:rPr>
+            <w:fldChar w:fldCharType="begin"/>
+          </w:r>
+          <w:r>
+            <w:rPr>
+              <w:rFonts w:ascii="Times New Roman" w:hAnsi="Times New Roman"/>
+              <w:sz w:val="24"/>
+              <w:szCs w:val="24"/>
+            </w:rPr>
+            <w:instrText xml:space="preserve"> CITATION Rai06 \l 1033 </w:instrText>
+          </w:r>
+          <w:r>
+            <w:rPr>
+              <w:rFonts w:ascii="Times New Roman" w:hAnsi="Times New Roman"/>
+              <w:sz w:val="24"/>
+              <w:szCs w:val="24"/>
+            </w:rPr>
+            <w:fldChar w:fldCharType="separate"/>
+          </w:r>
+          <w:r>
+            <w:rPr>
+              <w:rFonts w:ascii="Times New Roman" w:hAnsi="Times New Roman"/>
+              <w:noProof/>
+              <w:sz w:val="24"/>
+              <w:szCs w:val="24"/>
+            </w:rPr>
+            <w:t>(Railsback and Lytinen)</w:t>
+          </w:r>
+          <w:r>
+            <w:rPr>
+              <w:rFonts w:ascii="Times New Roman" w:hAnsi="Times New Roman"/>
+              <w:sz w:val="24"/>
+              <w:szCs w:val="24"/>
+            </w:rPr>
+            <w:fldChar w:fldCharType="end"/>
+          </w:r>
+        </w:sdtContent>
+      </w:sdt>
+      <w:r>
+        <w:rPr>
+          <w:rFonts w:ascii="Times New Roman" w:hAnsi="Times New Roman"/>
+          <w:sz w:val="24"/>
+          <w:szCs w:val="24"/>
+        </w:rPr>
+        <w:t xml:space="preserve"> for example. In terms of performance, MUSE also has to excel. MUSE is being developed as a tool to help harness high performance distributed computing (HPDC), therefore it is natural that is should be efficient internally in order to be a good starting base. Although MUSE design is subject to change, the remaining of this section will describe MUSE in more detail. </w:t>
+      </w:r>
+    </w:p>
+    <w:p>
+      <w:pPr>
+        <w:pStyle w:val="Heading3"/>
+        <w:numPr>
+          <w:ilvl w:val="2"/>
+          <w:numId w:val="1"/>
+        </w:numPr>
+      </w:pPr>
+      <w:r>
+        <w:t>MUSE public API</w:t>
+      </w:r>
+    </w:p>
+    <w:p>
+      <w:pPr>
+        <w:pStyle w:val="NoSpacing"/>
+        <w:rPr>
+          <w:rFonts w:ascii="Times New Roman" w:hAnsi="Times New Roman"/>
+          <w:sz w:val="24"/>
+          <w:szCs w:val="24"/>
+        </w:rPr>
+      </w:pPr>
+      <w:r>
+        <w:rPr>
+          <w:rFonts w:ascii="Times New Roman" w:hAnsi="Times New Roman"/>
+          <w:sz w:val="24"/>
+          <w:szCs w:val="24"/>
+        </w:rPr>
+        <w:t xml:space="preserve">In this section we will present the seven public classes we briefly discussed in section 3.1. </w:t>
+      </w:r>
+    </w:p>
+    <w:p>
+      <w:pPr>
+        <w:pStyle w:val="NoSpacing"/>
+        <w:rPr>
+          <w:rFonts w:ascii="Times New Roman" w:hAnsi="Times New Roman"/>
+          <w:sz w:val="24"/>
+          <w:szCs w:val="24"/>
+        </w:rPr>
+      </w:pPr>
+      <w:r>
+        <w:rPr>
+          <w:rFonts w:ascii="Times New Roman" w:hAnsi="Times New Roman"/>
+          <w:noProof/>
+          <w:sz w:val="24"/>
+          <w:szCs w:val="24"/>
+          <w:lang w:bidi="ar-SA"/>
+        </w:rPr>
+        <w:drawing>
+          <wp:inline distT="0" distB="0" distL="0" distR="0">
+            <wp:extent cx="5695950" cy="1581150"/>
+            <wp:effectExtent l="19050" t="0" r="0" b="0"/>
+            <wp:docPr id="11" name="Picture 1" descr="C:\Documents and Settings\gebremr\Desktop\thesis-figures\DataTypes-header.JPG"/>
+            <wp:cNvGraphicFramePr>
+              <a:graphicFrameLocks xmlns:a="http://schemas.openxmlformats.org/drawingml/2006/main" noChangeAspect="1"/>
+            </wp:cNvGraphicFramePr>
+            <a:graphic xmlns:a="http://schemas.openxmlformats.org/drawingml/2006/main">
+              <a:graphicData uri="http://schemas.openxmlformats.org/drawingml/2006/picture">
+                <pic:pic xmlns:pic="http://schemas.openxmlformats.org/drawingml/2006/picture">
+                  <pic:nvPicPr>
+                    <pic:cNvPr id="0" name="Picture 1" descr="C:\Documents and Settings\gebremr\Desktop\thesis-figures\DataTypes-header.JPG"/>
+                    <pic:cNvPicPr>
+                      <a:picLocks noChangeAspect="1" noChangeArrowheads="1"/>
+                    </pic:cNvPicPr>
+                  </pic:nvPicPr>
+                  <pic:blipFill>
+                    <a:blip r:embed="rId19"/>
+                    <a:srcRect/>
+                    <a:stretch>
+                      <a:fillRect/>
+                    </a:stretch>
+                  </pic:blipFill>
+                  <pic:spPr bwMode="auto">
+                    <a:xfrm>
+                      <a:off x="0" y="0"/>
+                      <a:ext cx="5695950" cy="1581150"/>
+                    </a:xfrm>
+                    <a:prstGeom prst="rect">
+                      <a:avLst/>
+                    </a:prstGeom>
+                    <a:noFill/>
+                    <a:ln w="9525">
+                      <a:noFill/>
+                      <a:miter lim="800000"/>
+                      <a:headEnd/>
+                      <a:tailEnd/>
+                    </a:ln>
+                  </pic:spPr>
+                </pic:pic>
+              </a:graphicData>
+            </a:graphic>
+          </wp:inline>
+        </w:drawing>
+      </w:r>
+    </w:p>
+    <w:p>
+      <w:pPr>
+        <w:pStyle w:val="Caption"/>
+        <w:jc w:val="center"/>
+        <w:rPr>
+          <w:sz w:val="22"/>
+          <w:szCs w:val="22"/>
+        </w:rPr>
+      </w:pPr>
+      <w:r>
+        <w:rPr>
+          <w:sz w:val="22"/>
+          <w:szCs w:val="22"/>
+        </w:rPr>
+        <w:t xml:space="preserve">Figure </w:t>
+      </w:r>
+      <w:r>
+        <w:rPr>
+          <w:sz w:val="22"/>
+          <w:szCs w:val="22"/>
+        </w:rPr>
+        <w:fldChar w:fldCharType="begin"/>
+      </w:r>
+      <w:r>
+        <w:rPr>
+          <w:sz w:val="22"/>
+          <w:szCs w:val="22"/>
+        </w:rPr>
+        <w:instrText xml:space="preserve"> SEQ Figure \* ARABIC </w:instrText>
+      </w:r>
+      <w:r>
+        <w:rPr>
+          <w:sz w:val="22"/>
+          <w:szCs w:val="22"/>
+        </w:rPr>
+        <w:fldChar w:fldCharType="separate"/>
+      </w:r>
+      <w:r>
+        <w:rPr>
+          <w:noProof/>
+          <w:sz w:val="22"/>
+          <w:szCs w:val="22"/>
+        </w:rPr>
+        <w:t>12</w:t>
+      </w:r>
+      <w:r>
+        <w:rPr>
+          <w:sz w:val="22"/>
+          <w:szCs w:val="22"/>
+        </w:rPr>
+        <w:fldChar w:fldCharType="end"/>
+      </w:r>
+      <w:r>
+        <w:rPr>
+          <w:sz w:val="22"/>
+          <w:szCs w:val="22"/>
+        </w:rPr>
+        <w:t>: DataTypes header</w:t>
+      </w:r>
+    </w:p>
+    <w:p>
+      <w:pPr>
+        <w:rPr>
+          <w:rFonts w:ascii="Times New Roman" w:hAnsi="Times New Roman"/>
+          <w:sz w:val="24"/>
+          <w:szCs w:val="24"/>
+        </w:rPr>
+      </w:pPr>
+    </w:p>
+    <w:p>
+      <w:pPr>
+        <w:pStyle w:val="Heading3"/>
+      </w:pPr>
+    </w:p>
     <w:p>
       <w:pPr>
         <w:pStyle w:val="Heading2"/>
@@ -13935,10 +14268,10 @@
     </w:p>
     <w:p/>
     <w:sectPr>
-      <w:headerReference w:type="even" r:id="rId19"/>
-      <w:headerReference w:type="default" r:id="rId20"/>
-      <w:footerReference w:type="default" r:id="rId21"/>
-      <w:headerReference w:type="first" r:id="rId22"/>
+      <w:headerReference w:type="even" r:id="rId20"/>
+      <w:headerReference w:type="default" r:id="rId21"/>
+      <w:footerReference w:type="default" r:id="rId22"/>
+      <w:headerReference w:type="first" r:id="rId23"/>
       <w:pgSz w:w="12240" w:h="15840"/>
       <w:pgMar w:top="1440" w:right="1440" w:bottom="1440" w:left="1440" w:header="720" w:footer="720" w:gutter="0"/>
       <w:pgNumType w:start="2"/>
@@ -16068,7 +16401,7 @@
           <c:xMode val="edge"/>
           <c:yMode val="edge"/>
           <c:x val="0.38804303587658606"/>
-          <c:y val="2.518081597733959E-2"/>
+          <c:y val="2.5180815977339604E-2"/>
         </c:manualLayout>
       </c:layout>
     </c:title>
@@ -16078,7 +16411,7 @@
           <c:layoutTarget val="inner"/>
           <c:xMode val="edge"/>
           <c:yMode val="edge"/>
-          <c:x val="0.19301618547681629"/>
+          <c:x val="0.19301618547681637"/>
           <c:y val="0.13328069202617279"/>
           <c:w val="0.7228587051618548"/>
           <c:h val="0.73437521718235965"/>
@@ -16134,7 +16467,7 @@
                     <c:v>3.7764736770035237</c:v>
                   </c:pt>
                   <c:pt idx="3">
-                    <c:v>5.327500940390272</c:v>
+                    <c:v>5.3275009403902684</c:v>
                   </c:pt>
                 </c:numCache>
               </c:numRef>
@@ -16155,7 +16488,7 @@
                     <c:v>3.7764736770035237</c:v>
                   </c:pt>
                   <c:pt idx="3">
-                    <c:v>5.327500940390272</c:v>
+                    <c:v>5.3275009403902684</c:v>
                   </c:pt>
                 </c:numCache>
               </c:numRef>
@@ -16246,16 +16579,16 @@
                   <c:formatCode>General</c:formatCode>
                   <c:ptCount val="4"/>
                   <c:pt idx="0">
-                    <c:v>0.76994445955905133</c:v>
+                    <c:v>0.76994445955905177</c:v>
                   </c:pt>
                   <c:pt idx="1">
                     <c:v>2.7389578053865842</c:v>
                   </c:pt>
                   <c:pt idx="2">
-                    <c:v>3.6695182323569497E-2</c:v>
+                    <c:v>3.6695182323569518E-2</c:v>
                   </c:pt>
                   <c:pt idx="3">
-                    <c:v>1.8020522379465249</c:v>
+                    <c:v>1.8020522379465254</c:v>
                   </c:pt>
                 </c:numCache>
               </c:numRef>
@@ -16267,16 +16600,16 @@
                   <c:formatCode>General</c:formatCode>
                   <c:ptCount val="4"/>
                   <c:pt idx="0">
-                    <c:v>0.76994445955905133</c:v>
+                    <c:v>0.76994445955905177</c:v>
                   </c:pt>
                   <c:pt idx="1">
                     <c:v>2.7389578053865842</c:v>
                   </c:pt>
                   <c:pt idx="2">
-                    <c:v>3.6695182323569497E-2</c:v>
+                    <c:v>3.6695182323569518E-2</c:v>
                   </c:pt>
                   <c:pt idx="3">
-                    <c:v>1.8020522379465249</c:v>
+                    <c:v>1.8020522379465254</c:v>
                   </c:pt>
                 </c:numCache>
               </c:numRef>
@@ -16329,11 +16662,11 @@
           </c:val>
         </c:ser>
         <c:marker val="1"/>
-        <c:axId val="60127488"/>
-        <c:axId val="60973824"/>
+        <c:axId val="76601216"/>
+        <c:axId val="76822784"/>
       </c:lineChart>
       <c:catAx>
-        <c:axId val="60127488"/>
+        <c:axId val="76601216"/>
         <c:scaling>
           <c:orientation val="minMax"/>
         </c:scaling>
@@ -16362,14 +16695,14 @@
         </c:title>
         <c:numFmt formatCode="General" sourceLinked="1"/>
         <c:tickLblPos val="nextTo"/>
-        <c:crossAx val="60973824"/>
+        <c:crossAx val="76822784"/>
         <c:crosses val="autoZero"/>
         <c:auto val="1"/>
         <c:lblAlgn val="ctr"/>
         <c:lblOffset val="100"/>
       </c:catAx>
       <c:valAx>
-        <c:axId val="60973824"/>
+        <c:axId val="76822784"/>
         <c:scaling>
           <c:orientation val="minMax"/>
         </c:scaling>
@@ -16394,7 +16727,7 @@
         </c:title>
         <c:numFmt formatCode="General" sourceLinked="1"/>
         <c:tickLblPos val="nextTo"/>
-        <c:crossAx val="60127488"/>
+        <c:crossAx val="76601216"/>
         <c:crosses val="autoZero"/>
         <c:crossBetween val="between"/>
       </c:valAx>
@@ -16405,10 +16738,10 @@
         <c:manualLayout>
           <c:xMode val="edge"/>
           <c:yMode val="edge"/>
-          <c:x val="0.34226377952755999"/>
-          <c:y val="0.14095626779047077"/>
-          <c:w val="0.22995844269466401"/>
-          <c:h val="0.22597493623156281"/>
+          <c:x val="0.34226377952756015"/>
+          <c:y val="0.14095626779047088"/>
+          <c:w val="0.22995844269466409"/>
+          <c:h val="0.22597493623156284"/>
         </c:manualLayout>
       </c:layout>
     </c:legend>
@@ -16499,10 +16832,10 @@
                   <c:v>1.262</c:v>
                 </c:pt>
                 <c:pt idx="3">
-                  <c:v>1.2529999999999946</c:v>
+                  <c:v>1.2529999999999939</c:v>
                 </c:pt>
                 <c:pt idx="4">
-                  <c:v>5.6549999999999772</c:v>
+                  <c:v>5.6549999999999754</c:v>
                 </c:pt>
                 <c:pt idx="5">
                   <c:v>10.097</c:v>
@@ -16554,10 +16887,10 @@
                   <c:v>1.6199999999999999E-2</c:v>
                 </c:pt>
                 <c:pt idx="1">
-                  <c:v>0.15320000000000064</c:v>
+                  <c:v>0.15320000000000072</c:v>
                 </c:pt>
                 <c:pt idx="2">
-                  <c:v>0.36040000000000122</c:v>
+                  <c:v>0.36040000000000133</c:v>
                 </c:pt>
                 <c:pt idx="3">
                   <c:v>1.323</c:v>
@@ -16573,11 +16906,11 @@
           </c:val>
         </c:ser>
         <c:marker val="1"/>
-        <c:axId val="62100992"/>
-        <c:axId val="67776512"/>
+        <c:axId val="94403584"/>
+        <c:axId val="102834944"/>
       </c:lineChart>
       <c:catAx>
-        <c:axId val="62100992"/>
+        <c:axId val="94403584"/>
         <c:scaling>
           <c:orientation val="minMax"/>
         </c:scaling>
@@ -16601,14 +16934,14 @@
         </c:title>
         <c:numFmt formatCode="General" sourceLinked="1"/>
         <c:tickLblPos val="nextTo"/>
-        <c:crossAx val="67776512"/>
+        <c:crossAx val="102834944"/>
         <c:crosses val="autoZero"/>
         <c:auto val="1"/>
         <c:lblAlgn val="ctr"/>
         <c:lblOffset val="100"/>
       </c:catAx>
       <c:valAx>
-        <c:axId val="67776512"/>
+        <c:axId val="102834944"/>
         <c:scaling>
           <c:orientation val="minMax"/>
         </c:scaling>
@@ -16633,7 +16966,7 @@
         </c:title>
         <c:numFmt formatCode="General" sourceLinked="1"/>
         <c:tickLblPos val="nextTo"/>
-        <c:crossAx val="62100992"/>
+        <c:crossAx val="94403584"/>
         <c:crosses val="autoZero"/>
         <c:crossBetween val="between"/>
       </c:valAx>
@@ -17883,7 +18216,7 @@
 </file>
 
 <file path=customXml/itemProps1.xml><?xml version="1.0" encoding="utf-8"?>
-<ds:datastoreItem xmlns:ds="http://schemas.openxmlformats.org/officeDocument/2006/customXml" ds:itemID="{2AE179B9-6BBC-4099-B174-7E5309E5AB24}">
+<ds:datastoreItem xmlns:ds="http://schemas.openxmlformats.org/officeDocument/2006/customXml" ds:itemID="{71D65DB3-1F71-4DC1-8FBF-2FE8068E4D96}">
   <ds:schemaRefs>
     <ds:schemaRef ds:uri="http://schemas.openxmlformats.org/officeDocument/2006/bibliography"/>
   </ds:schemaRefs>

</xml_diff>

<commit_message>
updates to my thesis writeup. I have made big progress on the muse code generator placed under tools. the code generator can now produce the directory structure and is setup to be very flexible also adding/enhancing the code generator should be very easy. Finally got rid of the lib and docs directory.
</commit_message>
<xml_diff>
--- a/Thesis/MUSEThesisDraft1.docx
+++ b/Thesis/MUSEThesisDraft1.docx
@@ -13367,9 +13367,9 @@
         </w:rPr>
         <w:drawing>
           <wp:inline distT="0" distB="0" distL="0" distR="0">
-            <wp:extent cx="5695950" cy="1581150"/>
-            <wp:effectExtent l="19050" t="0" r="0" b="0"/>
-            <wp:docPr id="11" name="Picture 1" descr="C:\Documents and Settings\gebremr\Desktop\thesis-figures\DataTypes-header.JPG"/>
+            <wp:extent cx="5534025" cy="1590675"/>
+            <wp:effectExtent l="19050" t="0" r="9525" b="0"/>
+            <wp:docPr id="13" name="Picture 1" descr="C:\Documents and Settings\gebremr\Desktop\thesis-figures\DataTypes-header.JPG"/>
             <wp:cNvGraphicFramePr>
               <a:graphicFrameLocks xmlns:a="http://schemas.openxmlformats.org/drawingml/2006/main" noChangeAspect="1"/>
             </wp:cNvGraphicFramePr>
@@ -13392,7 +13392,7 @@
                   <pic:spPr bwMode="auto">
                     <a:xfrm>
                       <a:off x="0" y="0"/>
-                      <a:ext cx="5695950" cy="1581150"/>
+                      <a:ext cx="5534025" cy="1590675"/>
                     </a:xfrm>
                     <a:prstGeom prst="rect">
                       <a:avLst/>
@@ -13480,10 +13480,567 @@
           <w:szCs w:val="24"/>
         </w:rPr>
       </w:pPr>
+      <w:r>
+        <w:rPr>
+          <w:rFonts w:ascii="Times New Roman" w:hAnsi="Times New Roman"/>
+          <w:sz w:val="24"/>
+          <w:szCs w:val="24"/>
+        </w:rPr>
+        <w:lastRenderedPageBreak/>
+        <w:t xml:space="preserve">Figure 12 above shows the available MUSE defined data types. </w:t>
+      </w:r>
+      <w:r>
+        <w:rPr>
+          <w:rFonts w:ascii="Times New Roman" w:hAnsi="Times New Roman"/>
+          <w:i/>
+          <w:sz w:val="24"/>
+          <w:szCs w:val="24"/>
+        </w:rPr>
+        <w:t>SimulatorID</w:t>
+      </w:r>
+      <w:r>
+        <w:rPr>
+          <w:rFonts w:ascii="Times New Roman" w:hAnsi="Times New Roman"/>
+          <w:sz w:val="24"/>
+          <w:szCs w:val="24"/>
+        </w:rPr>
+        <w:t xml:space="preserve"> is used to identify kernels in the simulation. When you initialize the kernel, it automatically </w:t>
+      </w:r>
+      <w:r>
+        <w:rPr>
+          <w:rFonts w:ascii="Times New Roman" w:hAnsi="Times New Roman"/>
+          <w:sz w:val="24"/>
+          <w:szCs w:val="24"/>
+        </w:rPr>
+        <w:t>assigns itself a</w:t>
+      </w:r>
+      <w:r>
+        <w:rPr>
+          <w:rFonts w:ascii="Times New Roman" w:hAnsi="Times New Roman"/>
+          <w:sz w:val="24"/>
+          <w:szCs w:val="24"/>
+        </w:rPr>
+        <w:t xml:space="preserve"> </w:t>
+      </w:r>
+      <w:r>
+        <w:rPr>
+          <w:rFonts w:ascii="Times New Roman" w:hAnsi="Times New Roman"/>
+          <w:i/>
+          <w:sz w:val="24"/>
+          <w:szCs w:val="24"/>
+        </w:rPr>
+        <w:t>SimulatorID</w:t>
+      </w:r>
+      <w:r>
+        <w:rPr>
+          <w:rFonts w:ascii="Times New Roman" w:hAnsi="Times New Roman"/>
+          <w:sz w:val="24"/>
+          <w:szCs w:val="24"/>
+        </w:rPr>
+        <w:t xml:space="preserve">.  </w:t>
+      </w:r>
+      <w:r>
+        <w:rPr>
+          <w:rFonts w:ascii="Times New Roman" w:hAnsi="Times New Roman"/>
+          <w:i/>
+          <w:sz w:val="24"/>
+          <w:szCs w:val="24"/>
+        </w:rPr>
+        <w:t>AgentContainer</w:t>
+      </w:r>
+      <w:r>
+        <w:rPr>
+          <w:rFonts w:ascii="Times New Roman" w:hAnsi="Times New Roman"/>
+          <w:sz w:val="24"/>
+          <w:szCs w:val="24"/>
+        </w:rPr>
+        <w:t xml:space="preserve"> is used to store agent pointers. The </w:t>
+      </w:r>
+      <w:r>
+        <w:rPr>
+          <w:rFonts w:ascii="Times New Roman" w:hAnsi="Times New Roman"/>
+          <w:i/>
+          <w:sz w:val="24"/>
+          <w:szCs w:val="24"/>
+        </w:rPr>
+        <w:t>Simulation</w:t>
+      </w:r>
+      <w:r>
+        <w:rPr>
+          <w:rFonts w:ascii="Times New Roman" w:hAnsi="Times New Roman"/>
+          <w:i/>
+          <w:sz w:val="24"/>
+          <w:szCs w:val="24"/>
+        </w:rPr>
+        <w:t xml:space="preserve"> and Scheduler</w:t>
+      </w:r>
+      <w:r>
+        <w:rPr>
+          <w:rFonts w:ascii="Times New Roman" w:hAnsi="Times New Roman"/>
+          <w:sz w:val="24"/>
+          <w:szCs w:val="24"/>
+        </w:rPr>
+        <w:t xml:space="preserve"> class uses this to contain the registered agents.</w:t>
+      </w:r>
+      <w:r>
+        <w:rPr>
+          <w:rFonts w:ascii="Times New Roman" w:hAnsi="Times New Roman"/>
+          <w:sz w:val="24"/>
+          <w:szCs w:val="24"/>
+        </w:rPr>
+        <w:t xml:space="preserve"> We discussed how </w:t>
+      </w:r>
+      <w:r>
+        <w:rPr>
+          <w:rFonts w:ascii="Times New Roman" w:hAnsi="Times New Roman"/>
+          <w:i/>
+          <w:sz w:val="24"/>
+          <w:szCs w:val="24"/>
+        </w:rPr>
+        <w:t>Agent</w:t>
+      </w:r>
+      <w:r>
+        <w:rPr>
+          <w:rFonts w:ascii="Times New Roman" w:hAnsi="Times New Roman"/>
+          <w:sz w:val="24"/>
+          <w:szCs w:val="24"/>
+        </w:rPr>
+        <w:t xml:space="preserve"> classes can write to any </w:t>
+      </w:r>
+      <w:r>
+        <w:rPr>
+          <w:rFonts w:ascii="Times New Roman" w:hAnsi="Times New Roman"/>
+          <w:i/>
+          <w:sz w:val="24"/>
+          <w:szCs w:val="24"/>
+        </w:rPr>
+        <w:t>SimStream</w:t>
+      </w:r>
+      <w:r>
+        <w:rPr>
+          <w:rFonts w:ascii="Times New Roman" w:hAnsi="Times New Roman"/>
+          <w:sz w:val="24"/>
+          <w:szCs w:val="24"/>
+        </w:rPr>
+        <w:t xml:space="preserve"> based class. The </w:t>
+      </w:r>
+      <w:r>
+        <w:rPr>
+          <w:rFonts w:ascii="Times New Roman" w:hAnsi="Times New Roman"/>
+          <w:i/>
+          <w:sz w:val="24"/>
+          <w:szCs w:val="24"/>
+        </w:rPr>
+        <w:t>Agent</w:t>
+      </w:r>
+      <w:r>
+        <w:rPr>
+          <w:rFonts w:ascii="Times New Roman" w:hAnsi="Times New Roman"/>
+          <w:sz w:val="24"/>
+          <w:szCs w:val="24"/>
+        </w:rPr>
+        <w:t xml:space="preserve"> class uses the </w:t>
+      </w:r>
+      <w:r>
+        <w:rPr>
+          <w:rFonts w:ascii="Times New Roman" w:hAnsi="Times New Roman"/>
+          <w:i/>
+          <w:sz w:val="24"/>
+          <w:szCs w:val="24"/>
+        </w:rPr>
+        <w:t>SimStreamContainer</w:t>
+      </w:r>
+      <w:r>
+        <w:rPr>
+          <w:rFonts w:ascii="Times New Roman" w:hAnsi="Times New Roman"/>
+          <w:sz w:val="24"/>
+          <w:szCs w:val="24"/>
+        </w:rPr>
+        <w:t xml:space="preserve"> to store registered </w:t>
+      </w:r>
+      <w:r>
+        <w:rPr>
+          <w:rFonts w:ascii="Times New Roman" w:hAnsi="Times New Roman"/>
+          <w:i/>
+          <w:sz w:val="24"/>
+          <w:szCs w:val="24"/>
+        </w:rPr>
+        <w:t>SimStream</w:t>
+      </w:r>
+      <w:r>
+        <w:rPr>
+          <w:rFonts w:ascii="Times New Roman" w:hAnsi="Times New Roman"/>
+          <w:sz w:val="24"/>
+          <w:szCs w:val="24"/>
+        </w:rPr>
+        <w:t xml:space="preserve"> based classes. When it is time for an agent to execute its events for any given time, it is passes an </w:t>
+      </w:r>
+      <w:r>
+        <w:rPr>
+          <w:rFonts w:ascii="Times New Roman" w:hAnsi="Times New Roman"/>
+          <w:i/>
+          <w:sz w:val="24"/>
+          <w:szCs w:val="24"/>
+        </w:rPr>
+        <w:t>EventContainer</w:t>
+      </w:r>
+      <w:r>
+        <w:rPr>
+          <w:rFonts w:ascii="Times New Roman" w:hAnsi="Times New Roman"/>
+          <w:sz w:val="24"/>
+          <w:szCs w:val="24"/>
+        </w:rPr>
+        <w:t>. These are used to store events for processing. It is up to the agent to iterate through the container and process each event accordingly. All the containers are just typedef STL containers and can be used just like the STL containers.</w:t>
+      </w:r>
+      <w:r>
+        <w:rPr>
+          <w:rFonts w:ascii="Times New Roman" w:hAnsi="Times New Roman"/>
+          <w:sz w:val="24"/>
+          <w:szCs w:val="24"/>
+        </w:rPr>
+        <w:t xml:space="preserve"> As of this writing all the container discussed are of type </w:t>
+      </w:r>
+      <w:r>
+        <w:rPr>
+          <w:rFonts w:ascii="Times New Roman" w:hAnsi="Times New Roman"/>
+          <w:i/>
+          <w:sz w:val="24"/>
+          <w:szCs w:val="24"/>
+        </w:rPr>
+        <w:t>std::vector</w:t>
+      </w:r>
+      <w:r>
+        <w:rPr>
+          <w:rFonts w:ascii="Times New Roman" w:hAnsi="Times New Roman"/>
+          <w:sz w:val="24"/>
+          <w:szCs w:val="24"/>
+        </w:rPr>
+        <w:t xml:space="preserve"> </w:t>
+      </w:r>
+      <w:r>
+        <w:rPr>
+          <w:rFonts w:ascii="Times New Roman" w:hAnsi="Times New Roman"/>
+          <w:sz w:val="24"/>
+          <w:szCs w:val="24"/>
+        </w:rPr>
+        <w:t>which hold</w:t>
+      </w:r>
+      <w:r>
+        <w:rPr>
+          <w:rFonts w:ascii="Times New Roman" w:hAnsi="Times New Roman"/>
+          <w:sz w:val="24"/>
+          <w:szCs w:val="24"/>
+        </w:rPr>
+        <w:t xml:space="preserve"> pointer</w:t>
+      </w:r>
+      <w:r>
+        <w:rPr>
+          <w:rFonts w:ascii="Times New Roman" w:hAnsi="Times New Roman"/>
+          <w:sz w:val="24"/>
+          <w:szCs w:val="24"/>
+        </w:rPr>
+        <w:t>s</w:t>
+      </w:r>
+      <w:r>
+        <w:rPr>
+          <w:rFonts w:ascii="Times New Roman" w:hAnsi="Times New Roman"/>
+          <w:sz w:val="24"/>
+          <w:szCs w:val="24"/>
+        </w:rPr>
+        <w:t xml:space="preserve"> to the class</w:t>
+      </w:r>
+      <w:r>
+        <w:rPr>
+          <w:rFonts w:ascii="Times New Roman" w:hAnsi="Times New Roman"/>
+          <w:sz w:val="24"/>
+          <w:szCs w:val="24"/>
+        </w:rPr>
+        <w:t xml:space="preserve"> they contain</w:t>
+      </w:r>
+      <w:r>
+        <w:rPr>
+          <w:rFonts w:ascii="Times New Roman" w:hAnsi="Times New Roman"/>
+          <w:sz w:val="24"/>
+          <w:szCs w:val="24"/>
+        </w:rPr>
+        <w:t>.</w:t>
+      </w:r>
+      <w:r>
+        <w:rPr>
+          <w:rFonts w:ascii="Times New Roman" w:hAnsi="Times New Roman"/>
+          <w:sz w:val="24"/>
+          <w:szCs w:val="24"/>
+        </w:rPr>
+        <w:t xml:space="preserve"> </w:t>
+      </w:r>
+      <w:r>
+        <w:rPr>
+          <w:rFonts w:ascii="Times New Roman" w:hAnsi="Times New Roman"/>
+          <w:i/>
+          <w:sz w:val="24"/>
+          <w:szCs w:val="24"/>
+        </w:rPr>
+        <w:t>AgentID</w:t>
+      </w:r>
+      <w:r>
+        <w:rPr>
+          <w:rFonts w:ascii="Times New Roman" w:hAnsi="Times New Roman"/>
+          <w:sz w:val="24"/>
+          <w:szCs w:val="24"/>
+        </w:rPr>
+        <w:t xml:space="preserve"> are just like </w:t>
+      </w:r>
+      <w:r>
+        <w:rPr>
+          <w:rFonts w:ascii="Times New Roman" w:hAnsi="Times New Roman"/>
+          <w:i/>
+          <w:sz w:val="24"/>
+          <w:szCs w:val="24"/>
+        </w:rPr>
+        <w:t>SimulatorID</w:t>
+      </w:r>
+      <w:r>
+        <w:rPr>
+          <w:rFonts w:ascii="Times New Roman" w:hAnsi="Times New Roman"/>
+          <w:sz w:val="24"/>
+          <w:szCs w:val="24"/>
+        </w:rPr>
+        <w:t xml:space="preserve">, but they are used to identify agents. All IDs should be globally unique! We leave this to the user to define. </w:t>
+      </w:r>
+      <w:r>
+        <w:rPr>
+          <w:rFonts w:ascii="Times New Roman" w:hAnsi="Times New Roman"/>
+          <w:sz w:val="24"/>
+          <w:szCs w:val="24"/>
+        </w:rPr>
+        <w:t xml:space="preserve"> </w:t>
+      </w:r>
+      <w:r>
+        <w:rPr>
+          <w:rFonts w:ascii="Times New Roman" w:hAnsi="Times New Roman"/>
+          <w:i/>
+          <w:sz w:val="24"/>
+          <w:szCs w:val="24"/>
+        </w:rPr>
+        <w:t>Time</w:t>
+      </w:r>
+      <w:r>
+        <w:rPr>
+          <w:rFonts w:ascii="Times New Roman" w:hAnsi="Times New Roman"/>
+          <w:sz w:val="24"/>
+          <w:szCs w:val="24"/>
+        </w:rPr>
+        <w:t xml:space="preserve"> is the last data type, this is used to describe the time in the simulation. </w:t>
+      </w:r>
+      <w:r>
+        <w:rPr>
+          <w:rFonts w:ascii="Times New Roman" w:hAnsi="Times New Roman"/>
+          <w:sz w:val="24"/>
+          <w:szCs w:val="24"/>
+        </w:rPr>
+        <w:t>Benefits of MUSE defined data types are very clear when you view the code. Parameters are very clear</w:t>
+      </w:r>
+      <w:r>
+        <w:rPr>
+          <w:rFonts w:ascii="Times New Roman" w:hAnsi="Times New Roman"/>
+          <w:sz w:val="24"/>
+          <w:szCs w:val="24"/>
+        </w:rPr>
+        <w:t>ly</w:t>
+      </w:r>
+      <w:r>
+        <w:rPr>
+          <w:rFonts w:ascii="Times New Roman" w:hAnsi="Times New Roman"/>
+          <w:sz w:val="24"/>
+          <w:szCs w:val="24"/>
+        </w:rPr>
+        <w:t xml:space="preserve"> understandable, for example:</w:t>
+      </w:r>
+    </w:p>
+    <w:p>
+      <w:pPr>
+        <w:pStyle w:val="ListParagraph"/>
+        <w:numPr>
+          <w:ilvl w:val="0"/>
+          <w:numId w:val="10"/>
+        </w:numPr>
+        <w:rPr>
+          <w:rFonts w:ascii="Times New Roman" w:hAnsi="Times New Roman"/>
+          <w:sz w:val="24"/>
+          <w:szCs w:val="24"/>
+        </w:rPr>
+      </w:pPr>
+      <w:r>
+        <w:rPr>
+          <w:rFonts w:ascii="Times New Roman" w:hAnsi="Times New Roman"/>
+          <w:sz w:val="24"/>
+          <w:szCs w:val="24"/>
+        </w:rPr>
+        <w:t>void foo(Time t1, AgentID  id1, SimulatorID id2);</w:t>
+      </w:r>
+    </w:p>
+    <w:p>
+      <w:pPr>
+        <w:pStyle w:val="ListParagraph"/>
+        <w:numPr>
+          <w:ilvl w:val="0"/>
+          <w:numId w:val="10"/>
+        </w:numPr>
+        <w:rPr>
+          <w:rFonts w:ascii="Times New Roman" w:hAnsi="Times New Roman"/>
+          <w:sz w:val="24"/>
+          <w:szCs w:val="24"/>
+        </w:rPr>
+      </w:pPr>
+      <w:r>
+        <w:rPr>
+          <w:rFonts w:ascii="Times New Roman" w:hAnsi="Times New Roman"/>
+          <w:sz w:val="24"/>
+          <w:szCs w:val="24"/>
+        </w:rPr>
+        <w:t>void foo(double t1, int  id1, SimulatorID id2);</w:t>
+      </w:r>
+    </w:p>
+    <w:p>
+      <w:pPr>
+        <w:rPr>
+          <w:rFonts w:ascii="Times New Roman" w:hAnsi="Times New Roman"/>
+          <w:sz w:val="24"/>
+          <w:szCs w:val="24"/>
+        </w:rPr>
+      </w:pPr>
+      <w:r>
+        <w:rPr>
+          <w:rFonts w:ascii="Times New Roman" w:hAnsi="Times New Roman"/>
+          <w:sz w:val="24"/>
+          <w:szCs w:val="24"/>
+        </w:rPr>
+        <w:t>I purposely chose uninformative variable names and most of the times this is how developers code. However, with the first example you can clear understand what each variable represent, because the data types are themselves informative. The second example leaves a lot to the code reader to try and guess. This is a very simple example there are methods that take many parameters and that’s when you truly see the benefits.</w:t>
+      </w:r>
+    </w:p>
+    <w:p>
+      <w:pPr>
+        <w:pStyle w:val="NoSpacing"/>
+        <w:jc w:val="center"/>
+      </w:pPr>
+      <w:r>
+        <w:rPr>
+          <w:noProof/>
+          <w:lang w:bidi="ar-SA"/>
+        </w:rPr>
+        <w:drawing>
+          <wp:inline distT="0" distB="0" distL="0" distR="0">
+            <wp:extent cx="4657725" cy="2686050"/>
+            <wp:effectExtent l="19050" t="0" r="9525" b="0"/>
+            <wp:docPr id="15" name="Picture 3" descr="C:\Documents and Settings\gebremr\Desktop\thesis-figures\Simulation-class.JPG"/>
+            <wp:cNvGraphicFramePr>
+              <a:graphicFrameLocks xmlns:a="http://schemas.openxmlformats.org/drawingml/2006/main" noChangeAspect="1"/>
+            </wp:cNvGraphicFramePr>
+            <a:graphic xmlns:a="http://schemas.openxmlformats.org/drawingml/2006/main">
+              <a:graphicData uri="http://schemas.openxmlformats.org/drawingml/2006/picture">
+                <pic:pic xmlns:pic="http://schemas.openxmlformats.org/drawingml/2006/picture">
+                  <pic:nvPicPr>
+                    <pic:cNvPr id="0" name="Picture 3" descr="C:\Documents and Settings\gebremr\Desktop\thesis-figures\Simulation-class.JPG"/>
+                    <pic:cNvPicPr>
+                      <a:picLocks noChangeAspect="1" noChangeArrowheads="1"/>
+                    </pic:cNvPicPr>
+                  </pic:nvPicPr>
+                  <pic:blipFill>
+                    <a:blip r:embed="rId20"/>
+                    <a:srcRect/>
+                    <a:stretch>
+                      <a:fillRect/>
+                    </a:stretch>
+                  </pic:blipFill>
+                  <pic:spPr bwMode="auto">
+                    <a:xfrm>
+                      <a:off x="0" y="0"/>
+                      <a:ext cx="4657725" cy="2686050"/>
+                    </a:xfrm>
+                    <a:prstGeom prst="rect">
+                      <a:avLst/>
+                    </a:prstGeom>
+                    <a:noFill/>
+                    <a:ln w="9525">
+                      <a:noFill/>
+                      <a:miter lim="800000"/>
+                      <a:headEnd/>
+                      <a:tailEnd/>
+                    </a:ln>
+                  </pic:spPr>
+                </pic:pic>
+              </a:graphicData>
+            </a:graphic>
+          </wp:inline>
+        </w:drawing>
+      </w:r>
+    </w:p>
+    <w:p>
+      <w:pPr>
+        <w:pStyle w:val="Caption"/>
+        <w:jc w:val="center"/>
+        <w:rPr>
+          <w:sz w:val="22"/>
+          <w:szCs w:val="22"/>
+        </w:rPr>
+      </w:pPr>
+      <w:r>
+        <w:rPr>
+          <w:sz w:val="22"/>
+          <w:szCs w:val="22"/>
+        </w:rPr>
+        <w:t xml:space="preserve">Figure </w:t>
+      </w:r>
+      <w:r>
+        <w:rPr>
+          <w:sz w:val="22"/>
+          <w:szCs w:val="22"/>
+        </w:rPr>
+        <w:fldChar w:fldCharType="begin"/>
+      </w:r>
+      <w:r>
+        <w:rPr>
+          <w:sz w:val="22"/>
+          <w:szCs w:val="22"/>
+        </w:rPr>
+        <w:instrText xml:space="preserve"> SEQ Figure \* ARABIC </w:instrText>
+      </w:r>
+      <w:r>
+        <w:rPr>
+          <w:sz w:val="22"/>
+          <w:szCs w:val="22"/>
+        </w:rPr>
+        <w:fldChar w:fldCharType="separate"/>
+      </w:r>
+      <w:r>
+        <w:rPr>
+          <w:noProof/>
+          <w:sz w:val="22"/>
+          <w:szCs w:val="22"/>
+        </w:rPr>
+        <w:t>13</w:t>
+      </w:r>
+      <w:r>
+        <w:rPr>
+          <w:sz w:val="22"/>
+          <w:szCs w:val="22"/>
+        </w:rPr>
+        <w:fldChar w:fldCharType="end"/>
+      </w:r>
+      <w:r>
+        <w:rPr>
+          <w:sz w:val="22"/>
+          <w:szCs w:val="22"/>
+        </w:rPr>
+        <w:t>: Simulation Class</w:t>
+      </w:r>
     </w:p>
     <w:p>
       <w:pPr>
         <w:pStyle w:val="Heading3"/>
+        <w:rPr>
+          <w:b w:val="0"/>
+        </w:rPr>
       </w:pPr>
     </w:p>
     <w:p>
@@ -13495,6 +14052,7 @@
         </w:numPr>
       </w:pPr>
       <w:r>
+        <w:lastRenderedPageBreak/>
         <w:t>Relationship between Components</w:t>
       </w:r>
     </w:p>
@@ -14268,10 +14826,10 @@
     </w:p>
     <w:p/>
     <w:sectPr>
-      <w:headerReference w:type="even" r:id="rId20"/>
-      <w:headerReference w:type="default" r:id="rId21"/>
-      <w:footerReference w:type="default" r:id="rId22"/>
-      <w:headerReference w:type="first" r:id="rId23"/>
+      <w:headerReference w:type="even" r:id="rId21"/>
+      <w:headerReference w:type="default" r:id="rId22"/>
+      <w:footerReference w:type="default" r:id="rId23"/>
+      <w:headerReference w:type="first" r:id="rId24"/>
       <w:pgSz w:w="12240" w:h="15840"/>
       <w:pgMar w:top="1440" w:right="1440" w:bottom="1440" w:left="1440" w:header="720" w:footer="720" w:gutter="0"/>
       <w:pgNumType w:start="2"/>
@@ -15184,6 +15742,119 @@
     </w:lvl>
   </w:abstractNum>
   <w:abstractNum w:abstractNumId="7">
+    <w:nsid w:val="5E331991"/>
+    <w:multiLevelType w:val="hybridMultilevel"/>
+    <w:tmpl w:val="E61EC6A8"/>
+    <w:lvl w:ilvl="0" w:tplc="0409000F">
+      <w:start w:val="1"/>
+      <w:numFmt w:val="decimal"/>
+      <w:lvlText w:val="%1."/>
+      <w:lvlJc w:val="left"/>
+      <w:pPr>
+        <w:ind w:left="720" w:hanging="360"/>
+      </w:pPr>
+      <w:rPr>
+        <w:rFonts w:hint="default"/>
+      </w:rPr>
+    </w:lvl>
+    <w:lvl w:ilvl="1" w:tplc="04090003">
+      <w:start w:val="1"/>
+      <w:numFmt w:val="bullet"/>
+      <w:lvlText w:val="o"/>
+      <w:lvlJc w:val="left"/>
+      <w:pPr>
+        <w:ind w:left="1440" w:hanging="360"/>
+      </w:pPr>
+      <w:rPr>
+        <w:rFonts w:ascii="Courier New" w:hAnsi="Courier New" w:cs="Arial" w:hint="default"/>
+      </w:rPr>
+    </w:lvl>
+    <w:lvl w:ilvl="2" w:tplc="04090005" w:tentative="1">
+      <w:start w:val="1"/>
+      <w:numFmt w:val="bullet"/>
+      <w:lvlText w:val=""/>
+      <w:lvlJc w:val="left"/>
+      <w:pPr>
+        <w:ind w:left="2160" w:hanging="360"/>
+      </w:pPr>
+      <w:rPr>
+        <w:rFonts w:ascii="Wingdings" w:hAnsi="Wingdings" w:hint="default"/>
+      </w:rPr>
+    </w:lvl>
+    <w:lvl w:ilvl="3" w:tplc="04090001" w:tentative="1">
+      <w:start w:val="1"/>
+      <w:numFmt w:val="bullet"/>
+      <w:lvlText w:val=""/>
+      <w:lvlJc w:val="left"/>
+      <w:pPr>
+        <w:ind w:left="2880" w:hanging="360"/>
+      </w:pPr>
+      <w:rPr>
+        <w:rFonts w:ascii="Symbol" w:hAnsi="Symbol" w:hint="default"/>
+      </w:rPr>
+    </w:lvl>
+    <w:lvl w:ilvl="4" w:tplc="04090003" w:tentative="1">
+      <w:start w:val="1"/>
+      <w:numFmt w:val="bullet"/>
+      <w:lvlText w:val="o"/>
+      <w:lvlJc w:val="left"/>
+      <w:pPr>
+        <w:ind w:left="3600" w:hanging="360"/>
+      </w:pPr>
+      <w:rPr>
+        <w:rFonts w:ascii="Courier New" w:hAnsi="Courier New" w:cs="Arial" w:hint="default"/>
+      </w:rPr>
+    </w:lvl>
+    <w:lvl w:ilvl="5" w:tplc="04090005" w:tentative="1">
+      <w:start w:val="1"/>
+      <w:numFmt w:val="bullet"/>
+      <w:lvlText w:val=""/>
+      <w:lvlJc w:val="left"/>
+      <w:pPr>
+        <w:ind w:left="4320" w:hanging="360"/>
+      </w:pPr>
+      <w:rPr>
+        <w:rFonts w:ascii="Wingdings" w:hAnsi="Wingdings" w:hint="default"/>
+      </w:rPr>
+    </w:lvl>
+    <w:lvl w:ilvl="6" w:tplc="04090001" w:tentative="1">
+      <w:start w:val="1"/>
+      <w:numFmt w:val="bullet"/>
+      <w:lvlText w:val=""/>
+      <w:lvlJc w:val="left"/>
+      <w:pPr>
+        <w:ind w:left="5040" w:hanging="360"/>
+      </w:pPr>
+      <w:rPr>
+        <w:rFonts w:ascii="Symbol" w:hAnsi="Symbol" w:hint="default"/>
+      </w:rPr>
+    </w:lvl>
+    <w:lvl w:ilvl="7" w:tplc="04090003" w:tentative="1">
+      <w:start w:val="1"/>
+      <w:numFmt w:val="bullet"/>
+      <w:lvlText w:val="o"/>
+      <w:lvlJc w:val="left"/>
+      <w:pPr>
+        <w:ind w:left="5760" w:hanging="360"/>
+      </w:pPr>
+      <w:rPr>
+        <w:rFonts w:ascii="Courier New" w:hAnsi="Courier New" w:cs="Arial" w:hint="default"/>
+      </w:rPr>
+    </w:lvl>
+    <w:lvl w:ilvl="8" w:tplc="04090005" w:tentative="1">
+      <w:start w:val="1"/>
+      <w:numFmt w:val="bullet"/>
+      <w:lvlText w:val=""/>
+      <w:lvlJc w:val="left"/>
+      <w:pPr>
+        <w:ind w:left="6480" w:hanging="360"/>
+      </w:pPr>
+      <w:rPr>
+        <w:rFonts w:ascii="Wingdings" w:hAnsi="Wingdings" w:hint="default"/>
+      </w:rPr>
+    </w:lvl>
+  </w:abstractNum>
+  <w:abstractNum w:abstractNumId="8">
     <w:nsid w:val="656C1CFD"/>
     <w:multiLevelType w:val="hybridMultilevel"/>
     <w:tmpl w:val="E7F08912"/>
@@ -15295,7 +15966,7 @@
       </w:rPr>
     </w:lvl>
   </w:abstractNum>
-  <w:abstractNum w:abstractNumId="8">
+  <w:abstractNum w:abstractNumId="9">
     <w:nsid w:val="769D2829"/>
     <w:multiLevelType w:val="hybridMultilevel"/>
     <w:tmpl w:val="DB803770"/>
@@ -15388,7 +16059,7 @@
     <w:abstractNumId w:val="6"/>
   </w:num>
   <w:num w:numId="2">
-    <w:abstractNumId w:val="7"/>
+    <w:abstractNumId w:val="8"/>
   </w:num>
   <w:num w:numId="3">
     <w:abstractNumId w:val="0"/>
@@ -15403,13 +16074,16 @@
     <w:abstractNumId w:val="1"/>
   </w:num>
   <w:num w:numId="7">
-    <w:abstractNumId w:val="8"/>
+    <w:abstractNumId w:val="9"/>
   </w:num>
   <w:num w:numId="8">
     <w:abstractNumId w:val="3"/>
   </w:num>
   <w:num w:numId="9">
     <w:abstractNumId w:val="5"/>
+  </w:num>
+  <w:num w:numId="10">
+    <w:abstractNumId w:val="7"/>
   </w:num>
 </w:numbering>
 </file>
@@ -16401,7 +17075,7 @@
           <c:xMode val="edge"/>
           <c:yMode val="edge"/>
           <c:x val="0.38804303587658606"/>
-          <c:y val="2.5180815977339604E-2"/>
+          <c:y val="2.5180815977339614E-2"/>
         </c:manualLayout>
       </c:layout>
     </c:title>
@@ -16411,7 +17085,7 @@
           <c:layoutTarget val="inner"/>
           <c:xMode val="edge"/>
           <c:yMode val="edge"/>
-          <c:x val="0.19301618547681637"/>
+          <c:x val="0.19301618547681645"/>
           <c:y val="0.13328069202617279"/>
           <c:w val="0.7228587051618548"/>
           <c:h val="0.73437521718235965"/>
@@ -16467,7 +17141,7 @@
                     <c:v>3.7764736770035237</c:v>
                   </c:pt>
                   <c:pt idx="3">
-                    <c:v>5.3275009403902684</c:v>
+                    <c:v>5.3275009403902658</c:v>
                   </c:pt>
                 </c:numCache>
               </c:numRef>
@@ -16488,7 +17162,7 @@
                     <c:v>3.7764736770035237</c:v>
                   </c:pt>
                   <c:pt idx="3">
-                    <c:v>5.3275009403902684</c:v>
+                    <c:v>5.3275009403902658</c:v>
                   </c:pt>
                 </c:numCache>
               </c:numRef>
@@ -16579,16 +17253,16 @@
                   <c:formatCode>General</c:formatCode>
                   <c:ptCount val="4"/>
                   <c:pt idx="0">
-                    <c:v>0.76994445955905177</c:v>
+                    <c:v>0.76994445955905222</c:v>
                   </c:pt>
                   <c:pt idx="1">
                     <c:v>2.7389578053865842</c:v>
                   </c:pt>
                   <c:pt idx="2">
-                    <c:v>3.6695182323569518E-2</c:v>
+                    <c:v>3.6695182323569539E-2</c:v>
                   </c:pt>
                   <c:pt idx="3">
-                    <c:v>1.8020522379465254</c:v>
+                    <c:v>1.8020522379465262</c:v>
                   </c:pt>
                 </c:numCache>
               </c:numRef>
@@ -16600,16 +17274,16 @@
                   <c:formatCode>General</c:formatCode>
                   <c:ptCount val="4"/>
                   <c:pt idx="0">
-                    <c:v>0.76994445955905177</c:v>
+                    <c:v>0.76994445955905222</c:v>
                   </c:pt>
                   <c:pt idx="1">
                     <c:v>2.7389578053865842</c:v>
                   </c:pt>
                   <c:pt idx="2">
-                    <c:v>3.6695182323569518E-2</c:v>
+                    <c:v>3.6695182323569539E-2</c:v>
                   </c:pt>
                   <c:pt idx="3">
-                    <c:v>1.8020522379465254</c:v>
+                    <c:v>1.8020522379465262</c:v>
                   </c:pt>
                 </c:numCache>
               </c:numRef>
@@ -16662,11 +17336,11 @@
           </c:val>
         </c:ser>
         <c:marker val="1"/>
-        <c:axId val="76601216"/>
-        <c:axId val="76822784"/>
+        <c:axId val="94400512"/>
+        <c:axId val="94403584"/>
       </c:lineChart>
       <c:catAx>
-        <c:axId val="76601216"/>
+        <c:axId val="94400512"/>
         <c:scaling>
           <c:orientation val="minMax"/>
         </c:scaling>
@@ -16695,14 +17369,14 @@
         </c:title>
         <c:numFmt formatCode="General" sourceLinked="1"/>
         <c:tickLblPos val="nextTo"/>
-        <c:crossAx val="76822784"/>
+        <c:crossAx val="94403584"/>
         <c:crosses val="autoZero"/>
         <c:auto val="1"/>
         <c:lblAlgn val="ctr"/>
         <c:lblOffset val="100"/>
       </c:catAx>
       <c:valAx>
-        <c:axId val="76822784"/>
+        <c:axId val="94403584"/>
         <c:scaling>
           <c:orientation val="minMax"/>
         </c:scaling>
@@ -16727,7 +17401,7 @@
         </c:title>
         <c:numFmt formatCode="General" sourceLinked="1"/>
         <c:tickLblPos val="nextTo"/>
-        <c:crossAx val="76601216"/>
+        <c:crossAx val="94400512"/>
         <c:crosses val="autoZero"/>
         <c:crossBetween val="between"/>
       </c:valAx>
@@ -16738,9 +17412,9 @@
         <c:manualLayout>
           <c:xMode val="edge"/>
           <c:yMode val="edge"/>
-          <c:x val="0.34226377952756015"/>
-          <c:y val="0.14095626779047088"/>
-          <c:w val="0.22995844269466409"/>
+          <c:x val="0.34226377952756026"/>
+          <c:y val="0.14095626779047096"/>
+          <c:w val="0.22995844269466417"/>
           <c:h val="0.22597493623156284"/>
         </c:manualLayout>
       </c:layout>
@@ -16832,10 +17506,10 @@
                   <c:v>1.262</c:v>
                 </c:pt>
                 <c:pt idx="3">
-                  <c:v>1.2529999999999939</c:v>
+                  <c:v>1.2529999999999935</c:v>
                 </c:pt>
                 <c:pt idx="4">
-                  <c:v>5.6549999999999754</c:v>
+                  <c:v>5.6549999999999745</c:v>
                 </c:pt>
                 <c:pt idx="5">
                   <c:v>10.097</c:v>
@@ -16887,10 +17561,10 @@
                   <c:v>1.6199999999999999E-2</c:v>
                 </c:pt>
                 <c:pt idx="1">
-                  <c:v>0.15320000000000072</c:v>
+                  <c:v>0.15320000000000078</c:v>
                 </c:pt>
                 <c:pt idx="2">
-                  <c:v>0.36040000000000133</c:v>
+                  <c:v>0.36040000000000144</c:v>
                 </c:pt>
                 <c:pt idx="3">
                   <c:v>1.323</c:v>
@@ -16906,11 +17580,11 @@
           </c:val>
         </c:ser>
         <c:marker val="1"/>
-        <c:axId val="94403584"/>
-        <c:axId val="102834944"/>
+        <c:axId val="101678080"/>
+        <c:axId val="101692544"/>
       </c:lineChart>
       <c:catAx>
-        <c:axId val="94403584"/>
+        <c:axId val="101678080"/>
         <c:scaling>
           <c:orientation val="minMax"/>
         </c:scaling>
@@ -16934,14 +17608,14 @@
         </c:title>
         <c:numFmt formatCode="General" sourceLinked="1"/>
         <c:tickLblPos val="nextTo"/>
-        <c:crossAx val="102834944"/>
+        <c:crossAx val="101692544"/>
         <c:crosses val="autoZero"/>
         <c:auto val="1"/>
         <c:lblAlgn val="ctr"/>
         <c:lblOffset val="100"/>
       </c:catAx>
       <c:valAx>
-        <c:axId val="102834944"/>
+        <c:axId val="101692544"/>
         <c:scaling>
           <c:orientation val="minMax"/>
         </c:scaling>
@@ -16966,7 +17640,7 @@
         </c:title>
         <c:numFmt formatCode="General" sourceLinked="1"/>
         <c:tickLblPos val="nextTo"/>
-        <c:crossAx val="94403584"/>
+        <c:crossAx val="101678080"/>
         <c:crosses val="autoZero"/>
         <c:crossBetween val="between"/>
       </c:valAx>
@@ -18216,7 +18890,7 @@
 </file>
 
 <file path=customXml/itemProps1.xml><?xml version="1.0" encoding="utf-8"?>
-<ds:datastoreItem xmlns:ds="http://schemas.openxmlformats.org/officeDocument/2006/customXml" ds:itemID="{71D65DB3-1F71-4DC1-8FBF-2FE8068E4D96}">
+<ds:datastoreItem xmlns:ds="http://schemas.openxmlformats.org/officeDocument/2006/customXml" ds:itemID="{55750B83-9F5A-4482-8F8E-0801556F5076}">
   <ds:schemaRefs>
     <ds:schemaRef ds:uri="http://schemas.openxmlformats.org/officeDocument/2006/bibliography"/>
   </ds:schemaRefs>

</xml_diff>

<commit_message>
Added more content to the muse design chapter. Almost done with that chapter!
</commit_message>
<xml_diff>
--- a/Thesis/MUSEThesisDraft1.docx
+++ b/Thesis/MUSEThesisDraft1.docx
@@ -10330,7 +10330,63 @@
           <w:sz w:val="24"/>
           <w:szCs w:val="24"/>
         </w:rPr>
-        <w:t xml:space="preserve">This section will go into detail about the design of MUSE. First we will look at the general overview of the entire framework. Second we will see how the different components work with each other. From here we will describe each component in greater detail. </w:t>
+        <w:t>This section will go into detail about the design of MUSE. First we will look at the general overview of the entire fr</w:t>
+      </w:r>
+      <w:r>
+        <w:rPr>
+          <w:rFonts w:ascii="Times New Roman" w:hAnsi="Times New Roman"/>
+          <w:sz w:val="24"/>
+          <w:szCs w:val="24"/>
+        </w:rPr>
+        <w:t xml:space="preserve">amework. Second we will see </w:t>
+      </w:r>
+      <w:r>
+        <w:rPr>
+          <w:rFonts w:ascii="Times New Roman" w:hAnsi="Times New Roman"/>
+          <w:sz w:val="24"/>
+          <w:szCs w:val="24"/>
+        </w:rPr>
+        <w:t xml:space="preserve">the different components </w:t>
+      </w:r>
+      <w:r>
+        <w:rPr>
+          <w:rFonts w:ascii="Times New Roman" w:hAnsi="Times New Roman"/>
+          <w:sz w:val="24"/>
+          <w:szCs w:val="24"/>
+        </w:rPr>
+        <w:t xml:space="preserve">and what classes are used to make them </w:t>
+      </w:r>
+      <w:r>
+        <w:rPr>
+          <w:rFonts w:ascii="Times New Roman" w:hAnsi="Times New Roman"/>
+          <w:sz w:val="24"/>
+          <w:szCs w:val="24"/>
+        </w:rPr>
+        <w:t>work</w:t>
+      </w:r>
+      <w:r>
+        <w:rPr>
+          <w:rFonts w:ascii="Times New Roman" w:hAnsi="Times New Roman"/>
+          <w:sz w:val="24"/>
+          <w:szCs w:val="24"/>
+        </w:rPr>
+        <w:t>.</w:t>
+      </w:r>
+      <w:r>
+        <w:rPr>
+          <w:rFonts w:ascii="Times New Roman" w:hAnsi="Times New Roman"/>
+          <w:sz w:val="24"/>
+          <w:szCs w:val="24"/>
+        </w:rPr>
+        <w:t xml:space="preserve"> </w:t>
+      </w:r>
+      <w:r>
+        <w:rPr>
+          <w:rFonts w:ascii="Times New Roman" w:hAnsi="Times New Roman"/>
+          <w:sz w:val="24"/>
+          <w:szCs w:val="24"/>
+        </w:rPr>
+        <w:t xml:space="preserve">Third, you’ll get a description of each class and the methods in the class. </w:t>
       </w:r>
       <w:r>
         <w:rPr>
@@ -10354,7 +10410,15 @@
           <w:sz w:val="24"/>
           <w:szCs w:val="24"/>
         </w:rPr>
-        <w:t xml:space="preserve"> we describe each class and available methods.</w:t>
+        <w:t xml:space="preserve"> we describe the MUSE code generator which helps users get started more efficiently this demonstrated MUSE user friendly strengths</w:t>
+      </w:r>
+      <w:r>
+        <w:rPr>
+          <w:rFonts w:ascii="Times New Roman" w:hAnsi="Times New Roman"/>
+          <w:sz w:val="24"/>
+          <w:szCs w:val="24"/>
+        </w:rPr>
+        <w:t>.</w:t>
       </w:r>
     </w:p>
     <w:p>
@@ -10463,6 +10527,7 @@
           <w:sz w:val="24"/>
           <w:szCs w:val="24"/>
         </w:rPr>
+        <w:lastRenderedPageBreak/>
         <w:t>A way to register agents with the simulation kernel.</w:t>
       </w:r>
     </w:p>
@@ -10486,7 +10551,6 @@
           <w:sz w:val="24"/>
           <w:szCs w:val="24"/>
         </w:rPr>
-        <w:lastRenderedPageBreak/>
         <w:t>A way to create messages (events)</w:t>
       </w:r>
       <w:r>
@@ -10902,6 +10966,7 @@
           <w:sz w:val="24"/>
           <w:szCs w:val="24"/>
         </w:rPr>
+        <w:lastRenderedPageBreak/>
         <w:t>muse::Communicator</w:t>
       </w:r>
     </w:p>
@@ -10925,7 +10990,6 @@
           <w:sz w:val="24"/>
           <w:szCs w:val="24"/>
         </w:rPr>
-        <w:lastRenderedPageBreak/>
         <w:t>muse::GVTManager</w:t>
       </w:r>
     </w:p>
@@ -13930,9 +13994,9 @@
         </w:rPr>
         <w:drawing>
           <wp:inline distT="0" distB="0" distL="0" distR="0">
-            <wp:extent cx="4657725" cy="2686050"/>
+            <wp:extent cx="4467225" cy="2705100"/>
             <wp:effectExtent l="19050" t="0" r="9525" b="0"/>
-            <wp:docPr id="15" name="Picture 3" descr="C:\Documents and Settings\gebremr\Desktop\thesis-figures\Simulation-class.JPG"/>
+            <wp:docPr id="16" name="Picture 3" descr="C:\Documents and Settings\gebremr\Desktop\thesis-figures\Simulation-class.JPG"/>
             <wp:cNvGraphicFramePr>
               <a:graphicFrameLocks xmlns:a="http://schemas.openxmlformats.org/drawingml/2006/main" noChangeAspect="1"/>
             </wp:cNvGraphicFramePr>
@@ -13955,7 +14019,7 @@
                   <pic:spPr bwMode="auto">
                     <a:xfrm>
                       <a:off x="0" y="0"/>
-                      <a:ext cx="4657725" cy="2686050"/>
+                      <a:ext cx="4467225" cy="2705100"/>
                     </a:xfrm>
                     <a:prstGeom prst="rect">
                       <a:avLst/>
@@ -14035,6 +14099,256 @@
         <w:t>: Simulation Class</w:t>
       </w:r>
     </w:p>
+    <w:p/>
+    <w:p>
+      <w:r>
+        <w:rPr>
+          <w:rFonts w:ascii="Times New Roman" w:hAnsi="Times New Roman"/>
+          <w:sz w:val="24"/>
+          <w:szCs w:val="24"/>
+        </w:rPr>
+        <w:lastRenderedPageBreak/>
+        <w:t xml:space="preserve">Figure 13 above shows all the available method from the </w:t>
+      </w:r>
+      <w:r>
+        <w:rPr>
+          <w:rFonts w:ascii="Times New Roman" w:hAnsi="Times New Roman"/>
+          <w:i/>
+          <w:sz w:val="24"/>
+          <w:szCs w:val="24"/>
+        </w:rPr>
+        <w:t>Simulation</w:t>
+      </w:r>
+      <w:r>
+        <w:rPr>
+          <w:rFonts w:ascii="Times New Roman" w:hAnsi="Times New Roman"/>
+          <w:sz w:val="24"/>
+          <w:szCs w:val="24"/>
+        </w:rPr>
+        <w:t xml:space="preserve"> class. When you run a simulation with MUSE there is a common order of methods that must be called. First you request an instance of the </w:t>
+      </w:r>
+      <w:r>
+        <w:rPr>
+          <w:rFonts w:ascii="Times New Roman" w:hAnsi="Times New Roman"/>
+          <w:i/>
+          <w:sz w:val="24"/>
+          <w:szCs w:val="24"/>
+        </w:rPr>
+        <w:t>Simulation</w:t>
+      </w:r>
+      <w:r>
+        <w:rPr>
+          <w:rFonts w:ascii="Times New Roman" w:hAnsi="Times New Roman"/>
+          <w:sz w:val="24"/>
+          <w:szCs w:val="24"/>
+        </w:rPr>
+        <w:t xml:space="preserve"> class. </w:t>
+      </w:r>
+      <w:r>
+        <w:rPr>
+          <w:rFonts w:ascii="Times New Roman" w:hAnsi="Times New Roman"/>
+          <w:i/>
+          <w:sz w:val="24"/>
+          <w:szCs w:val="24"/>
+        </w:rPr>
+        <w:t>Simulation</w:t>
+      </w:r>
+      <w:r>
+        <w:rPr>
+          <w:rFonts w:ascii="Times New Roman" w:hAnsi="Times New Roman"/>
+          <w:sz w:val="24"/>
+          <w:szCs w:val="24"/>
+        </w:rPr>
+        <w:t xml:space="preserve"> class implements the singleton pattern, so to get an instance you use the </w:t>
+      </w:r>
+      <w:r>
+        <w:rPr>
+          <w:rFonts w:ascii="Times New Roman" w:hAnsi="Times New Roman"/>
+          <w:i/>
+          <w:sz w:val="24"/>
+          <w:szCs w:val="24"/>
+        </w:rPr>
+        <w:t>Simulation::getSimulator()</w:t>
+      </w:r>
+      <w:r>
+        <w:rPr>
+          <w:rFonts w:ascii="Times New Roman" w:hAnsi="Times New Roman"/>
+          <w:sz w:val="24"/>
+          <w:szCs w:val="24"/>
+        </w:rPr>
+        <w:t xml:space="preserve"> method</w:t>
+      </w:r>
+      <w:r>
+        <w:rPr>
+          <w:rFonts w:ascii="Times New Roman" w:hAnsi="Times New Roman"/>
+          <w:sz w:val="24"/>
+          <w:szCs w:val="24"/>
+        </w:rPr>
+        <w:t>, this will return a pointer</w:t>
+      </w:r>
+      <w:r>
+        <w:rPr>
+          <w:rFonts w:ascii="Times New Roman" w:hAnsi="Times New Roman"/>
+          <w:sz w:val="24"/>
+          <w:szCs w:val="24"/>
+        </w:rPr>
+        <w:t xml:space="preserve"> to the class</w:t>
+      </w:r>
+      <w:r>
+        <w:rPr>
+          <w:rFonts w:ascii="Times New Roman" w:hAnsi="Times New Roman"/>
+          <w:sz w:val="24"/>
+          <w:szCs w:val="24"/>
+        </w:rPr>
+        <w:t xml:space="preserve">. </w:t>
+      </w:r>
+      <w:r>
+        <w:rPr>
+          <w:rFonts w:ascii="Times New Roman" w:hAnsi="Times New Roman"/>
+          <w:sz w:val="24"/>
+          <w:szCs w:val="24"/>
+        </w:rPr>
+        <w:t xml:space="preserve">Once an instance is acquired you have to initialize the instance. This can be done with two methods. The first option you have is the </w:t>
+      </w:r>
+      <w:r>
+        <w:rPr>
+          <w:rFonts w:ascii="Times New Roman" w:hAnsi="Times New Roman"/>
+          <w:i/>
+          <w:sz w:val="24"/>
+          <w:szCs w:val="24"/>
+        </w:rPr>
+        <w:t>initialize()</w:t>
+      </w:r>
+      <w:r>
+        <w:rPr>
+          <w:rFonts w:ascii="Times New Roman" w:hAnsi="Times New Roman"/>
+          <w:sz w:val="24"/>
+          <w:szCs w:val="24"/>
+        </w:rPr>
+        <w:t xml:space="preserve"> method. The second is the </w:t>
+      </w:r>
+      <w:r>
+        <w:rPr>
+          <w:rFonts w:ascii="Times New Roman" w:hAnsi="Times New Roman"/>
+          <w:i/>
+          <w:sz w:val="24"/>
+          <w:szCs w:val="24"/>
+        </w:rPr>
+        <w:t>initialize(argc,argv)</w:t>
+      </w:r>
+      <w:r>
+        <w:rPr>
+          <w:rFonts w:ascii="Times New Roman" w:hAnsi="Times New Roman"/>
+          <w:sz w:val="24"/>
+          <w:szCs w:val="24"/>
+        </w:rPr>
+        <w:t xml:space="preserve"> this lets you pass in </w:t>
+      </w:r>
+      <w:r>
+        <w:rPr>
+          <w:rFonts w:ascii="Times New Roman" w:hAnsi="Times New Roman"/>
+          <w:sz w:val="24"/>
+          <w:szCs w:val="24"/>
+        </w:rPr>
+        <w:t xml:space="preserve">arguments from the main executable. The arguments are not used in anyway by the kernel, but they are passed in to init MPI. When the simulation kernel is initialized it will attain a valid </w:t>
+      </w:r>
+      <w:r>
+        <w:rPr>
+          <w:rFonts w:ascii="Times New Roman" w:hAnsi="Times New Roman"/>
+          <w:i/>
+          <w:sz w:val="24"/>
+          <w:szCs w:val="24"/>
+        </w:rPr>
+        <w:t>SimulatorID</w:t>
+      </w:r>
+      <w:r>
+        <w:rPr>
+          <w:rFonts w:ascii="Times New Roman" w:hAnsi="Times New Roman"/>
+          <w:sz w:val="24"/>
+          <w:szCs w:val="24"/>
+        </w:rPr>
+        <w:t xml:space="preserve">. </w:t>
+      </w:r>
+      <w:r>
+        <w:rPr>
+          <w:rFonts w:ascii="Times New Roman" w:hAnsi="Times New Roman"/>
+          <w:sz w:val="24"/>
+          <w:szCs w:val="24"/>
+        </w:rPr>
+        <w:t xml:space="preserve">After initialization is complete, you should set the start and </w:t>
+      </w:r>
+      <w:r>
+        <w:rPr>
+          <w:rFonts w:ascii="Times New Roman" w:hAnsi="Times New Roman"/>
+          <w:sz w:val="24"/>
+          <w:szCs w:val="24"/>
+        </w:rPr>
+        <w:t>stop</w:t>
+      </w:r>
+      <w:r>
+        <w:rPr>
+          <w:rFonts w:ascii="Times New Roman" w:hAnsi="Times New Roman"/>
+          <w:sz w:val="24"/>
+          <w:szCs w:val="24"/>
+        </w:rPr>
+        <w:t xml:space="preserve"> time of the simulation. This can be done with the </w:t>
+      </w:r>
+      <w:r>
+        <w:rPr>
+          <w:rFonts w:ascii="Times New Roman" w:hAnsi="Times New Roman"/>
+          <w:i/>
+          <w:sz w:val="24"/>
+          <w:szCs w:val="24"/>
+        </w:rPr>
+        <w:t>setStartTime(Time start)</w:t>
+      </w:r>
+      <w:r>
+        <w:rPr>
+          <w:rFonts w:ascii="Times New Roman" w:hAnsi="Times New Roman"/>
+          <w:sz w:val="24"/>
+          <w:szCs w:val="24"/>
+        </w:rPr>
+        <w:t xml:space="preserve"> and </w:t>
+      </w:r>
+      <w:r>
+        <w:rPr>
+          <w:rFonts w:ascii="Times New Roman" w:hAnsi="Times New Roman"/>
+          <w:i/>
+          <w:sz w:val="24"/>
+          <w:szCs w:val="24"/>
+        </w:rPr>
+        <w:t>set</w:t>
+      </w:r>
+      <w:r>
+        <w:rPr>
+          <w:rFonts w:ascii="Times New Roman" w:hAnsi="Times New Roman"/>
+          <w:i/>
+          <w:sz w:val="24"/>
+          <w:szCs w:val="24"/>
+        </w:rPr>
+        <w:t>StopTime(Time stop)</w:t>
+      </w:r>
+      <w:r>
+        <w:rPr>
+          <w:rFonts w:ascii="Times New Roman" w:hAnsi="Times New Roman"/>
+          <w:sz w:val="24"/>
+          <w:szCs w:val="24"/>
+        </w:rPr>
+        <w:t xml:space="preserve"> methods.</w:t>
+      </w:r>
+    </w:p>
+    <w:p>
+      <w:pPr>
+        <w:pStyle w:val="Heading3"/>
+        <w:numPr>
+          <w:ilvl w:val="2"/>
+          <w:numId w:val="1"/>
+        </w:numPr>
+      </w:pPr>
+      <w:r>
+        <w:t xml:space="preserve">MUSE private classes </w:t>
+      </w:r>
+    </w:p>
     <w:p>
       <w:pPr>
         <w:pStyle w:val="Heading3"/>
@@ -14052,25 +14366,12 @@
         </w:numPr>
       </w:pPr>
       <w:r>
-        <w:lastRenderedPageBreak/>
-        <w:t>Relationship between Components</w:t>
-      </w:r>
-    </w:p>
-    <w:p/>
+        <w:t>MUSE Code Generator</w:t>
+      </w:r>
+    </w:p>
     <w:p>
       <w:pPr>
         <w:pStyle w:val="NoSpacing"/>
-        <w:rPr>
-          <w:rFonts w:ascii="Times New Roman" w:hAnsi="Times New Roman"/>
-          <w:sz w:val="24"/>
-          <w:szCs w:val="24"/>
-        </w:rPr>
-      </w:pPr>
-    </w:p>
-    <w:p>
-      <w:pPr>
-        <w:pStyle w:val="NoSpacing"/>
-        <w:ind w:left="720"/>
         <w:rPr>
           <w:rFonts w:ascii="Times New Roman" w:hAnsi="Times New Roman"/>
           <w:sz w:val="24"/>
@@ -17075,7 +17376,7 @@
           <c:xMode val="edge"/>
           <c:yMode val="edge"/>
           <c:x val="0.38804303587658606"/>
-          <c:y val="2.5180815977339614E-2"/>
+          <c:y val="2.5180815977339621E-2"/>
         </c:manualLayout>
       </c:layout>
     </c:title>
@@ -17085,7 +17386,7 @@
           <c:layoutTarget val="inner"/>
           <c:xMode val="edge"/>
           <c:yMode val="edge"/>
-          <c:x val="0.19301618547681645"/>
+          <c:x val="0.19301618547681654"/>
           <c:y val="0.13328069202617279"/>
           <c:w val="0.7228587051618548"/>
           <c:h val="0.73437521718235965"/>
@@ -17141,7 +17442,7 @@
                     <c:v>3.7764736770035237</c:v>
                   </c:pt>
                   <c:pt idx="3">
-                    <c:v>5.3275009403902658</c:v>
+                    <c:v>5.327500940390264</c:v>
                   </c:pt>
                 </c:numCache>
               </c:numRef>
@@ -17162,7 +17463,7 @@
                     <c:v>3.7764736770035237</c:v>
                   </c:pt>
                   <c:pt idx="3">
-                    <c:v>5.3275009403902658</c:v>
+                    <c:v>5.327500940390264</c:v>
                   </c:pt>
                 </c:numCache>
               </c:numRef>
@@ -17253,16 +17554,16 @@
                   <c:formatCode>General</c:formatCode>
                   <c:ptCount val="4"/>
                   <c:pt idx="0">
-                    <c:v>0.76994445955905222</c:v>
+                    <c:v>0.76994445955905266</c:v>
                   </c:pt>
                   <c:pt idx="1">
                     <c:v>2.7389578053865842</c:v>
                   </c:pt>
                   <c:pt idx="2">
-                    <c:v>3.6695182323569539E-2</c:v>
+                    <c:v>3.6695182323569567E-2</c:v>
                   </c:pt>
                   <c:pt idx="3">
-                    <c:v>1.8020522379465262</c:v>
+                    <c:v>1.8020522379465267</c:v>
                   </c:pt>
                 </c:numCache>
               </c:numRef>
@@ -17274,16 +17575,16 @@
                   <c:formatCode>General</c:formatCode>
                   <c:ptCount val="4"/>
                   <c:pt idx="0">
-                    <c:v>0.76994445955905222</c:v>
+                    <c:v>0.76994445955905266</c:v>
                   </c:pt>
                   <c:pt idx="1">
                     <c:v>2.7389578053865842</c:v>
                   </c:pt>
                   <c:pt idx="2">
-                    <c:v>3.6695182323569539E-2</c:v>
+                    <c:v>3.6695182323569567E-2</c:v>
                   </c:pt>
                   <c:pt idx="3">
-                    <c:v>1.8020522379465262</c:v>
+                    <c:v>1.8020522379465267</c:v>
                   </c:pt>
                 </c:numCache>
               </c:numRef>
@@ -17336,11 +17637,11 @@
           </c:val>
         </c:ser>
         <c:marker val="1"/>
-        <c:axId val="94400512"/>
-        <c:axId val="94403584"/>
+        <c:axId val="58476416"/>
+        <c:axId val="67752704"/>
       </c:lineChart>
       <c:catAx>
-        <c:axId val="94400512"/>
+        <c:axId val="58476416"/>
         <c:scaling>
           <c:orientation val="minMax"/>
         </c:scaling>
@@ -17369,14 +17670,14 @@
         </c:title>
         <c:numFmt formatCode="General" sourceLinked="1"/>
         <c:tickLblPos val="nextTo"/>
-        <c:crossAx val="94403584"/>
+        <c:crossAx val="67752704"/>
         <c:crosses val="autoZero"/>
         <c:auto val="1"/>
         <c:lblAlgn val="ctr"/>
         <c:lblOffset val="100"/>
       </c:catAx>
       <c:valAx>
-        <c:axId val="94403584"/>
+        <c:axId val="67752704"/>
         <c:scaling>
           <c:orientation val="minMax"/>
         </c:scaling>
@@ -17401,7 +17702,7 @@
         </c:title>
         <c:numFmt formatCode="General" sourceLinked="1"/>
         <c:tickLblPos val="nextTo"/>
-        <c:crossAx val="94400512"/>
+        <c:crossAx val="58476416"/>
         <c:crosses val="autoZero"/>
         <c:crossBetween val="between"/>
       </c:valAx>
@@ -17412,10 +17713,10 @@
         <c:manualLayout>
           <c:xMode val="edge"/>
           <c:yMode val="edge"/>
-          <c:x val="0.34226377952756026"/>
-          <c:y val="0.14095626779047096"/>
-          <c:w val="0.22995844269466417"/>
-          <c:h val="0.22597493623156284"/>
+          <c:x val="0.34226377952756037"/>
+          <c:y val="0.14095626779047102"/>
+          <c:w val="0.22995844269466428"/>
+          <c:h val="0.2259749362315629"/>
         </c:manualLayout>
       </c:layout>
     </c:legend>
@@ -17506,7 +17807,7 @@
                   <c:v>1.262</c:v>
                 </c:pt>
                 <c:pt idx="3">
-                  <c:v>1.2529999999999935</c:v>
+                  <c:v>1.252999999999993</c:v>
                 </c:pt>
                 <c:pt idx="4">
                   <c:v>5.6549999999999745</c:v>
@@ -17561,10 +17862,10 @@
                   <c:v>1.6199999999999999E-2</c:v>
                 </c:pt>
                 <c:pt idx="1">
-                  <c:v>0.15320000000000078</c:v>
+                  <c:v>0.15320000000000084</c:v>
                 </c:pt>
                 <c:pt idx="2">
-                  <c:v>0.36040000000000144</c:v>
+                  <c:v>0.36040000000000155</c:v>
                 </c:pt>
                 <c:pt idx="3">
                   <c:v>1.323</c:v>
@@ -17580,11 +17881,11 @@
           </c:val>
         </c:ser>
         <c:marker val="1"/>
-        <c:axId val="101678080"/>
-        <c:axId val="101692544"/>
+        <c:axId val="54699904"/>
+        <c:axId val="58064896"/>
       </c:lineChart>
       <c:catAx>
-        <c:axId val="101678080"/>
+        <c:axId val="54699904"/>
         <c:scaling>
           <c:orientation val="minMax"/>
         </c:scaling>
@@ -17608,14 +17909,14 @@
         </c:title>
         <c:numFmt formatCode="General" sourceLinked="1"/>
         <c:tickLblPos val="nextTo"/>
-        <c:crossAx val="101692544"/>
+        <c:crossAx val="58064896"/>
         <c:crosses val="autoZero"/>
         <c:auto val="1"/>
         <c:lblAlgn val="ctr"/>
         <c:lblOffset val="100"/>
       </c:catAx>
       <c:valAx>
-        <c:axId val="101692544"/>
+        <c:axId val="58064896"/>
         <c:scaling>
           <c:orientation val="minMax"/>
         </c:scaling>
@@ -17640,7 +17941,7 @@
         </c:title>
         <c:numFmt formatCode="General" sourceLinked="1"/>
         <c:tickLblPos val="nextTo"/>
-        <c:crossAx val="101678080"/>
+        <c:crossAx val="54699904"/>
         <c:crosses val="autoZero"/>
         <c:crossBetween val="between"/>
       </c:valAx>

</xml_diff>

<commit_message>
update on design section. Added all the class figures just got to fill in the writing and also started on the code generator section
</commit_message>
<xml_diff>
--- a/Thesis/MUSEThesisDraft1.docx
+++ b/Thesis/MUSEThesisDraft1.docx
@@ -2256,7 +2256,7 @@
             <w:noProof/>
             <w:webHidden/>
           </w:rPr>
-          <w:t>23</w:t>
+          <w:t>38</w:t>
         </w:r>
         <w:r>
           <w:rPr>
@@ -2342,7 +2342,7 @@
             <w:noProof/>
             <w:webHidden/>
           </w:rPr>
-          <w:t>23</w:t>
+          <w:t>38</w:t>
         </w:r>
         <w:r>
           <w:rPr>
@@ -2412,7 +2412,7 @@
             <w:noProof/>
             <w:webHidden/>
           </w:rPr>
-          <w:t>24</w:t>
+          <w:t>39</w:t>
         </w:r>
         <w:r>
           <w:rPr>
@@ -2505,7 +2505,7 @@
         </w:rPr>
         <w:fldChar w:fldCharType="separate"/>
       </w:r>
-      <w:hyperlink w:anchor="_Toc225641475" w:history="1">
+      <w:hyperlink w:anchor="_Toc226305358" w:history="1">
         <w:r>
           <w:rPr>
             <w:rStyle w:val="Hyperlink"/>
@@ -2532,7 +2532,7 @@
             <w:noProof/>
             <w:webHidden/>
           </w:rPr>
-          <w:instrText xml:space="preserve"> PAGEREF _Toc225641475 \h </w:instrText>
+          <w:instrText xml:space="preserve"> PAGEREF _Toc226305358 \h </w:instrText>
         </w:r>
         <w:r>
           <w:rPr>
@@ -2575,7 +2575,7 @@
           <w:lang w:bidi="ar-SA"/>
         </w:rPr>
       </w:pPr>
-      <w:hyperlink w:anchor="_Toc225641476" w:history="1">
+      <w:hyperlink w:anchor="_Toc226305359" w:history="1">
         <w:r>
           <w:rPr>
             <w:rStyle w:val="Hyperlink"/>
@@ -2602,7 +2602,7 @@
             <w:noProof/>
             <w:webHidden/>
           </w:rPr>
-          <w:instrText xml:space="preserve"> PAGEREF _Toc225641476 \h </w:instrText>
+          <w:instrText xml:space="preserve"> PAGEREF _Toc226305359 \h </w:instrText>
         </w:r>
         <w:r>
           <w:rPr>
@@ -2645,7 +2645,7 @@
           <w:lang w:bidi="ar-SA"/>
         </w:rPr>
       </w:pPr>
-      <w:hyperlink w:anchor="_Toc225641477" w:history="1">
+      <w:hyperlink w:anchor="_Toc226305360" w:history="1">
         <w:r>
           <w:rPr>
             <w:rStyle w:val="Hyperlink"/>
@@ -2672,7 +2672,7 @@
             <w:noProof/>
             <w:webHidden/>
           </w:rPr>
-          <w:instrText xml:space="preserve"> PAGEREF _Toc225641477 \h </w:instrText>
+          <w:instrText xml:space="preserve"> PAGEREF _Toc226305360 \h </w:instrText>
         </w:r>
         <w:r>
           <w:rPr>
@@ -2715,7 +2715,7 @@
           <w:lang w:bidi="ar-SA"/>
         </w:rPr>
       </w:pPr>
-      <w:hyperlink w:anchor="_Toc225641478" w:history="1">
+      <w:hyperlink w:anchor="_Toc226305361" w:history="1">
         <w:r>
           <w:rPr>
             <w:rStyle w:val="Hyperlink"/>
@@ -2742,7 +2742,7 @@
             <w:noProof/>
             <w:webHidden/>
           </w:rPr>
-          <w:instrText xml:space="preserve"> PAGEREF _Toc225641478 \h </w:instrText>
+          <w:instrText xml:space="preserve"> PAGEREF _Toc226305361 \h </w:instrText>
         </w:r>
         <w:r>
           <w:rPr>
@@ -2785,7 +2785,7 @@
           <w:lang w:bidi="ar-SA"/>
         </w:rPr>
       </w:pPr>
-      <w:hyperlink w:anchor="_Toc225641479" w:history="1">
+      <w:hyperlink w:anchor="_Toc226305362" w:history="1">
         <w:r>
           <w:rPr>
             <w:rStyle w:val="Hyperlink"/>
@@ -2812,7 +2812,7 @@
             <w:noProof/>
             <w:webHidden/>
           </w:rPr>
-          <w:instrText xml:space="preserve"> PAGEREF _Toc225641479 \h </w:instrText>
+          <w:instrText xml:space="preserve"> PAGEREF _Toc226305362 \h </w:instrText>
         </w:r>
         <w:r>
           <w:rPr>
@@ -2832,7 +2832,7 @@
             <w:noProof/>
             <w:webHidden/>
           </w:rPr>
-          <w:t>24</w:t>
+          <w:t>25</w:t>
         </w:r>
         <w:r>
           <w:rPr>
@@ -2855,7 +2855,7 @@
           <w:lang w:bidi="ar-SA"/>
         </w:rPr>
       </w:pPr>
-      <w:hyperlink w:anchor="_Toc225641480" w:history="1">
+      <w:hyperlink w:anchor="_Toc226305363" w:history="1">
         <w:r>
           <w:rPr>
             <w:rStyle w:val="Hyperlink"/>
@@ -2882,7 +2882,7 @@
             <w:noProof/>
             <w:webHidden/>
           </w:rPr>
-          <w:instrText xml:space="preserve"> PAGEREF _Toc225641480 \h </w:instrText>
+          <w:instrText xml:space="preserve"> PAGEREF _Toc226305363 \h </w:instrText>
         </w:r>
         <w:r>
           <w:rPr>
@@ -2902,7 +2902,7 @@
             <w:noProof/>
             <w:webHidden/>
           </w:rPr>
-          <w:t>25</w:t>
+          <w:t>26</w:t>
         </w:r>
         <w:r>
           <w:rPr>
@@ -2925,7 +2925,7 @@
           <w:lang w:bidi="ar-SA"/>
         </w:rPr>
       </w:pPr>
-      <w:hyperlink w:anchor="_Toc225641481" w:history="1">
+      <w:hyperlink w:anchor="_Toc226305364" w:history="1">
         <w:r>
           <w:rPr>
             <w:rStyle w:val="Hyperlink"/>
@@ -2952,7 +2952,7 @@
             <w:noProof/>
             <w:webHidden/>
           </w:rPr>
-          <w:instrText xml:space="preserve"> PAGEREF _Toc225641481 \h </w:instrText>
+          <w:instrText xml:space="preserve"> PAGEREF _Toc226305364 \h </w:instrText>
         </w:r>
         <w:r>
           <w:rPr>
@@ -2972,7 +2972,7 @@
             <w:noProof/>
             <w:webHidden/>
           </w:rPr>
-          <w:t>25</w:t>
+          <w:t>26</w:t>
         </w:r>
         <w:r>
           <w:rPr>
@@ -2995,7 +2995,7 @@
           <w:lang w:bidi="ar-SA"/>
         </w:rPr>
       </w:pPr>
-      <w:hyperlink w:anchor="_Toc225641482" w:history="1">
+      <w:hyperlink w:anchor="_Toc226305365" w:history="1">
         <w:r>
           <w:rPr>
             <w:rStyle w:val="Hyperlink"/>
@@ -3022,7 +3022,7 @@
             <w:noProof/>
             <w:webHidden/>
           </w:rPr>
-          <w:instrText xml:space="preserve"> PAGEREF _Toc225641482 \h </w:instrText>
+          <w:instrText xml:space="preserve"> PAGEREF _Toc226305365 \h </w:instrText>
         </w:r>
         <w:r>
           <w:rPr>
@@ -3042,7 +3042,7 @@
             <w:noProof/>
             <w:webHidden/>
           </w:rPr>
-          <w:t>26</w:t>
+          <w:t>27</w:t>
         </w:r>
         <w:r>
           <w:rPr>
@@ -3065,7 +3065,7 @@
           <w:lang w:bidi="ar-SA"/>
         </w:rPr>
       </w:pPr>
-      <w:hyperlink w:anchor="_Toc225641483" w:history="1">
+      <w:hyperlink w:anchor="_Toc226305366" w:history="1">
         <w:r>
           <w:rPr>
             <w:rStyle w:val="Hyperlink"/>
@@ -3092,7 +3092,7 @@
             <w:noProof/>
             <w:webHidden/>
           </w:rPr>
-          <w:instrText xml:space="preserve"> PAGEREF _Toc225641483 \h </w:instrText>
+          <w:instrText xml:space="preserve"> PAGEREF _Toc226305366 \h </w:instrText>
         </w:r>
         <w:r>
           <w:rPr>
@@ -3112,7 +3112,987 @@
             <w:noProof/>
             <w:webHidden/>
           </w:rPr>
-          <w:t>27</w:t>
+          <w:t>28</w:t>
+        </w:r>
+        <w:r>
+          <w:rPr>
+            <w:noProof/>
+            <w:webHidden/>
+          </w:rPr>
+          <w:fldChar w:fldCharType="end"/>
+        </w:r>
+      </w:hyperlink>
+    </w:p>
+    <w:p>
+      <w:pPr>
+        <w:pStyle w:val="TableofFigures"/>
+        <w:tabs>
+          <w:tab w:val="right" w:leader="dot" w:pos="9350"/>
+        </w:tabs>
+        <w:rPr>
+          <w:rFonts w:asciiTheme="minorHAnsi" w:eastAsiaTheme="minorEastAsia" w:hAnsiTheme="minorHAnsi" w:cstheme="minorBidi"/>
+          <w:noProof/>
+          <w:lang w:bidi="ar-SA"/>
+        </w:rPr>
+      </w:pPr>
+      <w:hyperlink w:anchor="_Toc226305367" w:history="1">
+        <w:r>
+          <w:rPr>
+            <w:rStyle w:val="Hyperlink"/>
+            <w:noProof/>
+          </w:rPr>
+          <w:t>Figure 10 : Simulation data commit component</w:t>
+        </w:r>
+        <w:r>
+          <w:rPr>
+            <w:noProof/>
+            <w:webHidden/>
+          </w:rPr>
+          <w:tab/>
+        </w:r>
+        <w:r>
+          <w:rPr>
+            <w:noProof/>
+            <w:webHidden/>
+          </w:rPr>
+          <w:fldChar w:fldCharType="begin"/>
+        </w:r>
+        <w:r>
+          <w:rPr>
+            <w:noProof/>
+            <w:webHidden/>
+          </w:rPr>
+          <w:instrText xml:space="preserve"> PAGEREF _Toc226305367 \h </w:instrText>
+        </w:r>
+        <w:r>
+          <w:rPr>
+            <w:noProof/>
+            <w:webHidden/>
+          </w:rPr>
+        </w:r>
+        <w:r>
+          <w:rPr>
+            <w:noProof/>
+            <w:webHidden/>
+          </w:rPr>
+          <w:fldChar w:fldCharType="separate"/>
+        </w:r>
+        <w:r>
+          <w:rPr>
+            <w:noProof/>
+            <w:webHidden/>
+          </w:rPr>
+          <w:t>29</w:t>
+        </w:r>
+        <w:r>
+          <w:rPr>
+            <w:noProof/>
+            <w:webHidden/>
+          </w:rPr>
+          <w:fldChar w:fldCharType="end"/>
+        </w:r>
+      </w:hyperlink>
+    </w:p>
+    <w:p>
+      <w:pPr>
+        <w:pStyle w:val="TableofFigures"/>
+        <w:tabs>
+          <w:tab w:val="right" w:leader="dot" w:pos="9350"/>
+        </w:tabs>
+        <w:rPr>
+          <w:rFonts w:asciiTheme="minorHAnsi" w:eastAsiaTheme="minorEastAsia" w:hAnsiTheme="minorHAnsi" w:cstheme="minorBidi"/>
+          <w:noProof/>
+          <w:lang w:bidi="ar-SA"/>
+        </w:rPr>
+      </w:pPr>
+      <w:hyperlink w:anchor="_Toc226305368" w:history="1">
+        <w:r>
+          <w:rPr>
+            <w:rStyle w:val="Hyperlink"/>
+            <w:noProof/>
+          </w:rPr>
+          <w:t>Figure 11: Synchronize component</w:t>
+        </w:r>
+        <w:r>
+          <w:rPr>
+            <w:noProof/>
+            <w:webHidden/>
+          </w:rPr>
+          <w:tab/>
+        </w:r>
+        <w:r>
+          <w:rPr>
+            <w:noProof/>
+            <w:webHidden/>
+          </w:rPr>
+          <w:fldChar w:fldCharType="begin"/>
+        </w:r>
+        <w:r>
+          <w:rPr>
+            <w:noProof/>
+            <w:webHidden/>
+          </w:rPr>
+          <w:instrText xml:space="preserve"> PAGEREF _Toc226305368 \h </w:instrText>
+        </w:r>
+        <w:r>
+          <w:rPr>
+            <w:noProof/>
+            <w:webHidden/>
+          </w:rPr>
+        </w:r>
+        <w:r>
+          <w:rPr>
+            <w:noProof/>
+            <w:webHidden/>
+          </w:rPr>
+          <w:fldChar w:fldCharType="separate"/>
+        </w:r>
+        <w:r>
+          <w:rPr>
+            <w:noProof/>
+            <w:webHidden/>
+          </w:rPr>
+          <w:t>30</w:t>
+        </w:r>
+        <w:r>
+          <w:rPr>
+            <w:noProof/>
+            <w:webHidden/>
+          </w:rPr>
+          <w:fldChar w:fldCharType="end"/>
+        </w:r>
+      </w:hyperlink>
+    </w:p>
+    <w:p>
+      <w:pPr>
+        <w:pStyle w:val="TableofFigures"/>
+        <w:tabs>
+          <w:tab w:val="right" w:leader="dot" w:pos="9350"/>
+        </w:tabs>
+        <w:rPr>
+          <w:rFonts w:asciiTheme="minorHAnsi" w:eastAsiaTheme="minorEastAsia" w:hAnsiTheme="minorHAnsi" w:cstheme="minorBidi"/>
+          <w:noProof/>
+          <w:lang w:bidi="ar-SA"/>
+        </w:rPr>
+      </w:pPr>
+      <w:hyperlink w:anchor="_Toc226305369" w:history="1">
+        <w:r>
+          <w:rPr>
+            <w:rStyle w:val="Hyperlink"/>
+            <w:noProof/>
+          </w:rPr>
+          <w:t>Figure 12: DataTypes header</w:t>
+        </w:r>
+        <w:r>
+          <w:rPr>
+            <w:noProof/>
+            <w:webHidden/>
+          </w:rPr>
+          <w:tab/>
+        </w:r>
+        <w:r>
+          <w:rPr>
+            <w:noProof/>
+            <w:webHidden/>
+          </w:rPr>
+          <w:fldChar w:fldCharType="begin"/>
+        </w:r>
+        <w:r>
+          <w:rPr>
+            <w:noProof/>
+            <w:webHidden/>
+          </w:rPr>
+          <w:instrText xml:space="preserve"> PAGEREF _Toc226305369 \h </w:instrText>
+        </w:r>
+        <w:r>
+          <w:rPr>
+            <w:noProof/>
+            <w:webHidden/>
+          </w:rPr>
+        </w:r>
+        <w:r>
+          <w:rPr>
+            <w:noProof/>
+            <w:webHidden/>
+          </w:rPr>
+          <w:fldChar w:fldCharType="separate"/>
+        </w:r>
+        <w:r>
+          <w:rPr>
+            <w:noProof/>
+            <w:webHidden/>
+          </w:rPr>
+          <w:t>31</w:t>
+        </w:r>
+        <w:r>
+          <w:rPr>
+            <w:noProof/>
+            <w:webHidden/>
+          </w:rPr>
+          <w:fldChar w:fldCharType="end"/>
+        </w:r>
+      </w:hyperlink>
+    </w:p>
+    <w:p>
+      <w:pPr>
+        <w:pStyle w:val="TableofFigures"/>
+        <w:tabs>
+          <w:tab w:val="right" w:leader="dot" w:pos="9350"/>
+        </w:tabs>
+        <w:rPr>
+          <w:rFonts w:asciiTheme="minorHAnsi" w:eastAsiaTheme="minorEastAsia" w:hAnsiTheme="minorHAnsi" w:cstheme="minorBidi"/>
+          <w:noProof/>
+          <w:lang w:bidi="ar-SA"/>
+        </w:rPr>
+      </w:pPr>
+      <w:hyperlink w:anchor="_Toc226305370" w:history="1">
+        <w:r>
+          <w:rPr>
+            <w:rStyle w:val="Hyperlink"/>
+            <w:noProof/>
+          </w:rPr>
+          <w:t>Figure 13: Simulation Class</w:t>
+        </w:r>
+        <w:r>
+          <w:rPr>
+            <w:noProof/>
+            <w:webHidden/>
+          </w:rPr>
+          <w:tab/>
+        </w:r>
+        <w:r>
+          <w:rPr>
+            <w:noProof/>
+            <w:webHidden/>
+          </w:rPr>
+          <w:fldChar w:fldCharType="begin"/>
+        </w:r>
+        <w:r>
+          <w:rPr>
+            <w:noProof/>
+            <w:webHidden/>
+          </w:rPr>
+          <w:instrText xml:space="preserve"> PAGEREF _Toc226305370 \h </w:instrText>
+        </w:r>
+        <w:r>
+          <w:rPr>
+            <w:noProof/>
+            <w:webHidden/>
+          </w:rPr>
+        </w:r>
+        <w:r>
+          <w:rPr>
+            <w:noProof/>
+            <w:webHidden/>
+          </w:rPr>
+          <w:fldChar w:fldCharType="separate"/>
+        </w:r>
+        <w:r>
+          <w:rPr>
+            <w:noProof/>
+            <w:webHidden/>
+          </w:rPr>
+          <w:t>32</w:t>
+        </w:r>
+        <w:r>
+          <w:rPr>
+            <w:noProof/>
+            <w:webHidden/>
+          </w:rPr>
+          <w:fldChar w:fldCharType="end"/>
+        </w:r>
+      </w:hyperlink>
+    </w:p>
+    <w:p>
+      <w:pPr>
+        <w:pStyle w:val="TableofFigures"/>
+        <w:tabs>
+          <w:tab w:val="right" w:leader="dot" w:pos="9350"/>
+        </w:tabs>
+        <w:rPr>
+          <w:rFonts w:asciiTheme="minorHAnsi" w:eastAsiaTheme="minorEastAsia" w:hAnsiTheme="minorHAnsi" w:cstheme="minorBidi"/>
+          <w:noProof/>
+          <w:lang w:bidi="ar-SA"/>
+        </w:rPr>
+      </w:pPr>
+      <w:hyperlink w:anchor="_Toc226305371" w:history="1">
+        <w:r>
+          <w:rPr>
+            <w:rStyle w:val="Hyperlink"/>
+            <w:noProof/>
+          </w:rPr>
+          <w:t>Figure 14: Sequence Diagram of starting a simulation</w:t>
+        </w:r>
+        <w:r>
+          <w:rPr>
+            <w:noProof/>
+            <w:webHidden/>
+          </w:rPr>
+          <w:tab/>
+        </w:r>
+        <w:r>
+          <w:rPr>
+            <w:noProof/>
+            <w:webHidden/>
+          </w:rPr>
+          <w:fldChar w:fldCharType="begin"/>
+        </w:r>
+        <w:r>
+          <w:rPr>
+            <w:noProof/>
+            <w:webHidden/>
+          </w:rPr>
+          <w:instrText xml:space="preserve"> PAGEREF _Toc226305371 \h </w:instrText>
+        </w:r>
+        <w:r>
+          <w:rPr>
+            <w:noProof/>
+            <w:webHidden/>
+          </w:rPr>
+        </w:r>
+        <w:r>
+          <w:rPr>
+            <w:noProof/>
+            <w:webHidden/>
+          </w:rPr>
+          <w:fldChar w:fldCharType="separate"/>
+        </w:r>
+        <w:r>
+          <w:rPr>
+            <w:noProof/>
+            <w:webHidden/>
+          </w:rPr>
+          <w:t>33</w:t>
+        </w:r>
+        <w:r>
+          <w:rPr>
+            <w:noProof/>
+            <w:webHidden/>
+          </w:rPr>
+          <w:fldChar w:fldCharType="end"/>
+        </w:r>
+      </w:hyperlink>
+    </w:p>
+    <w:p>
+      <w:pPr>
+        <w:pStyle w:val="TableofFigures"/>
+        <w:tabs>
+          <w:tab w:val="right" w:leader="dot" w:pos="9350"/>
+        </w:tabs>
+        <w:rPr>
+          <w:rFonts w:asciiTheme="minorHAnsi" w:eastAsiaTheme="minorEastAsia" w:hAnsiTheme="minorHAnsi" w:cstheme="minorBidi"/>
+          <w:noProof/>
+          <w:lang w:bidi="ar-SA"/>
+        </w:rPr>
+      </w:pPr>
+      <w:hyperlink w:anchor="_Toc226305372" w:history="1">
+        <w:r>
+          <w:rPr>
+            <w:rStyle w:val="Hyperlink"/>
+            <w:noProof/>
+          </w:rPr>
+          <w:t>Figure 15 : The Agent Class</w:t>
+        </w:r>
+        <w:r>
+          <w:rPr>
+            <w:noProof/>
+            <w:webHidden/>
+          </w:rPr>
+          <w:tab/>
+        </w:r>
+        <w:r>
+          <w:rPr>
+            <w:noProof/>
+            <w:webHidden/>
+          </w:rPr>
+          <w:fldChar w:fldCharType="begin"/>
+        </w:r>
+        <w:r>
+          <w:rPr>
+            <w:noProof/>
+            <w:webHidden/>
+          </w:rPr>
+          <w:instrText xml:space="preserve"> PAGEREF _Toc226305372 \h </w:instrText>
+        </w:r>
+        <w:r>
+          <w:rPr>
+            <w:noProof/>
+            <w:webHidden/>
+          </w:rPr>
+        </w:r>
+        <w:r>
+          <w:rPr>
+            <w:noProof/>
+            <w:webHidden/>
+          </w:rPr>
+          <w:fldChar w:fldCharType="separate"/>
+        </w:r>
+        <w:r>
+          <w:rPr>
+            <w:noProof/>
+            <w:webHidden/>
+          </w:rPr>
+          <w:t>34</w:t>
+        </w:r>
+        <w:r>
+          <w:rPr>
+            <w:noProof/>
+            <w:webHidden/>
+          </w:rPr>
+          <w:fldChar w:fldCharType="end"/>
+        </w:r>
+      </w:hyperlink>
+    </w:p>
+    <w:p>
+      <w:pPr>
+        <w:pStyle w:val="TableofFigures"/>
+        <w:tabs>
+          <w:tab w:val="right" w:leader="dot" w:pos="9350"/>
+        </w:tabs>
+        <w:rPr>
+          <w:rFonts w:asciiTheme="minorHAnsi" w:eastAsiaTheme="minorEastAsia" w:hAnsiTheme="minorHAnsi" w:cstheme="minorBidi"/>
+          <w:noProof/>
+          <w:lang w:bidi="ar-SA"/>
+        </w:rPr>
+      </w:pPr>
+      <w:hyperlink w:anchor="_Toc226305373" w:history="1">
+        <w:r>
+          <w:rPr>
+            <w:rStyle w:val="Hyperlink"/>
+            <w:noProof/>
+          </w:rPr>
+          <w:t>Figure 16: The State class</w:t>
+        </w:r>
+        <w:r>
+          <w:rPr>
+            <w:noProof/>
+            <w:webHidden/>
+          </w:rPr>
+          <w:tab/>
+        </w:r>
+        <w:r>
+          <w:rPr>
+            <w:noProof/>
+            <w:webHidden/>
+          </w:rPr>
+          <w:fldChar w:fldCharType="begin"/>
+        </w:r>
+        <w:r>
+          <w:rPr>
+            <w:noProof/>
+            <w:webHidden/>
+          </w:rPr>
+          <w:instrText xml:space="preserve"> PAGEREF _Toc226305373 \h </w:instrText>
+        </w:r>
+        <w:r>
+          <w:rPr>
+            <w:noProof/>
+            <w:webHidden/>
+          </w:rPr>
+        </w:r>
+        <w:r>
+          <w:rPr>
+            <w:noProof/>
+            <w:webHidden/>
+          </w:rPr>
+          <w:fldChar w:fldCharType="separate"/>
+        </w:r>
+        <w:r>
+          <w:rPr>
+            <w:noProof/>
+            <w:webHidden/>
+          </w:rPr>
+          <w:t>34</w:t>
+        </w:r>
+        <w:r>
+          <w:rPr>
+            <w:noProof/>
+            <w:webHidden/>
+          </w:rPr>
+          <w:fldChar w:fldCharType="end"/>
+        </w:r>
+      </w:hyperlink>
+    </w:p>
+    <w:p>
+      <w:pPr>
+        <w:pStyle w:val="TableofFigures"/>
+        <w:tabs>
+          <w:tab w:val="right" w:leader="dot" w:pos="9350"/>
+        </w:tabs>
+        <w:rPr>
+          <w:rFonts w:asciiTheme="minorHAnsi" w:eastAsiaTheme="minorEastAsia" w:hAnsiTheme="minorHAnsi" w:cstheme="minorBidi"/>
+          <w:noProof/>
+          <w:lang w:bidi="ar-SA"/>
+        </w:rPr>
+      </w:pPr>
+      <w:hyperlink w:anchor="_Toc226305374" w:history="1">
+        <w:r>
+          <w:rPr>
+            <w:rStyle w:val="Hyperlink"/>
+            <w:noProof/>
+          </w:rPr>
+          <w:t>Figure 17: The Event class</w:t>
+        </w:r>
+        <w:r>
+          <w:rPr>
+            <w:noProof/>
+            <w:webHidden/>
+          </w:rPr>
+          <w:tab/>
+        </w:r>
+        <w:r>
+          <w:rPr>
+            <w:noProof/>
+            <w:webHidden/>
+          </w:rPr>
+          <w:fldChar w:fldCharType="begin"/>
+        </w:r>
+        <w:r>
+          <w:rPr>
+            <w:noProof/>
+            <w:webHidden/>
+          </w:rPr>
+          <w:instrText xml:space="preserve"> PAGEREF _Toc226305374 \h </w:instrText>
+        </w:r>
+        <w:r>
+          <w:rPr>
+            <w:noProof/>
+            <w:webHidden/>
+          </w:rPr>
+        </w:r>
+        <w:r>
+          <w:rPr>
+            <w:noProof/>
+            <w:webHidden/>
+          </w:rPr>
+          <w:fldChar w:fldCharType="separate"/>
+        </w:r>
+        <w:r>
+          <w:rPr>
+            <w:noProof/>
+            <w:webHidden/>
+          </w:rPr>
+          <w:t>34</w:t>
+        </w:r>
+        <w:r>
+          <w:rPr>
+            <w:noProof/>
+            <w:webHidden/>
+          </w:rPr>
+          <w:fldChar w:fldCharType="end"/>
+        </w:r>
+      </w:hyperlink>
+    </w:p>
+    <w:p>
+      <w:pPr>
+        <w:pStyle w:val="TableofFigures"/>
+        <w:tabs>
+          <w:tab w:val="right" w:leader="dot" w:pos="9350"/>
+        </w:tabs>
+        <w:rPr>
+          <w:rFonts w:asciiTheme="minorHAnsi" w:eastAsiaTheme="minorEastAsia" w:hAnsiTheme="minorHAnsi" w:cstheme="minorBidi"/>
+          <w:noProof/>
+          <w:lang w:bidi="ar-SA"/>
+        </w:rPr>
+      </w:pPr>
+      <w:hyperlink w:anchor="_Toc226305375" w:history="1">
+        <w:r>
+          <w:rPr>
+            <w:rStyle w:val="Hyperlink"/>
+            <w:noProof/>
+          </w:rPr>
+          <w:t>Figure 18: The oSimStream class</w:t>
+        </w:r>
+        <w:r>
+          <w:rPr>
+            <w:noProof/>
+            <w:webHidden/>
+          </w:rPr>
+          <w:tab/>
+        </w:r>
+        <w:r>
+          <w:rPr>
+            <w:noProof/>
+            <w:webHidden/>
+          </w:rPr>
+          <w:fldChar w:fldCharType="begin"/>
+        </w:r>
+        <w:r>
+          <w:rPr>
+            <w:noProof/>
+            <w:webHidden/>
+          </w:rPr>
+          <w:instrText xml:space="preserve"> PAGEREF _Toc226305375 \h </w:instrText>
+        </w:r>
+        <w:r>
+          <w:rPr>
+            <w:noProof/>
+            <w:webHidden/>
+          </w:rPr>
+        </w:r>
+        <w:r>
+          <w:rPr>
+            <w:noProof/>
+            <w:webHidden/>
+          </w:rPr>
+          <w:fldChar w:fldCharType="separate"/>
+        </w:r>
+        <w:r>
+          <w:rPr>
+            <w:noProof/>
+            <w:webHidden/>
+          </w:rPr>
+          <w:t>35</w:t>
+        </w:r>
+        <w:r>
+          <w:rPr>
+            <w:noProof/>
+            <w:webHidden/>
+          </w:rPr>
+          <w:fldChar w:fldCharType="end"/>
+        </w:r>
+      </w:hyperlink>
+    </w:p>
+    <w:p>
+      <w:pPr>
+        <w:pStyle w:val="TableofFigures"/>
+        <w:tabs>
+          <w:tab w:val="right" w:leader="dot" w:pos="9350"/>
+        </w:tabs>
+        <w:rPr>
+          <w:rFonts w:asciiTheme="minorHAnsi" w:eastAsiaTheme="minorEastAsia" w:hAnsiTheme="minorHAnsi" w:cstheme="minorBidi"/>
+          <w:noProof/>
+          <w:lang w:bidi="ar-SA"/>
+        </w:rPr>
+      </w:pPr>
+      <w:hyperlink w:anchor="_Toc226305376" w:history="1">
+        <w:r>
+          <w:rPr>
+            <w:rStyle w:val="Hyperlink"/>
+            <w:noProof/>
+          </w:rPr>
+          <w:t>Figure 19: The SimStream class</w:t>
+        </w:r>
+        <w:r>
+          <w:rPr>
+            <w:noProof/>
+            <w:webHidden/>
+          </w:rPr>
+          <w:tab/>
+        </w:r>
+        <w:r>
+          <w:rPr>
+            <w:noProof/>
+            <w:webHidden/>
+          </w:rPr>
+          <w:fldChar w:fldCharType="begin"/>
+        </w:r>
+        <w:r>
+          <w:rPr>
+            <w:noProof/>
+            <w:webHidden/>
+          </w:rPr>
+          <w:instrText xml:space="preserve"> PAGEREF _Toc226305376 \h </w:instrText>
+        </w:r>
+        <w:r>
+          <w:rPr>
+            <w:noProof/>
+            <w:webHidden/>
+          </w:rPr>
+        </w:r>
+        <w:r>
+          <w:rPr>
+            <w:noProof/>
+            <w:webHidden/>
+          </w:rPr>
+          <w:fldChar w:fldCharType="separate"/>
+        </w:r>
+        <w:r>
+          <w:rPr>
+            <w:noProof/>
+            <w:webHidden/>
+          </w:rPr>
+          <w:t>35</w:t>
+        </w:r>
+        <w:r>
+          <w:rPr>
+            <w:noProof/>
+            <w:webHidden/>
+          </w:rPr>
+          <w:fldChar w:fldCharType="end"/>
+        </w:r>
+      </w:hyperlink>
+    </w:p>
+    <w:p>
+      <w:pPr>
+        <w:pStyle w:val="TableofFigures"/>
+        <w:tabs>
+          <w:tab w:val="right" w:leader="dot" w:pos="9350"/>
+        </w:tabs>
+        <w:rPr>
+          <w:rFonts w:asciiTheme="minorHAnsi" w:eastAsiaTheme="minorEastAsia" w:hAnsiTheme="minorHAnsi" w:cstheme="minorBidi"/>
+          <w:noProof/>
+          <w:lang w:bidi="ar-SA"/>
+        </w:rPr>
+      </w:pPr>
+      <w:hyperlink w:anchor="_Toc226305377" w:history="1">
+        <w:r>
+          <w:rPr>
+            <w:rStyle w:val="Hyperlink"/>
+            <w:noProof/>
+          </w:rPr>
+          <w:t>Figure 20: The Scheduler class</w:t>
+        </w:r>
+        <w:r>
+          <w:rPr>
+            <w:noProof/>
+            <w:webHidden/>
+          </w:rPr>
+          <w:tab/>
+        </w:r>
+        <w:r>
+          <w:rPr>
+            <w:noProof/>
+            <w:webHidden/>
+          </w:rPr>
+          <w:fldChar w:fldCharType="begin"/>
+        </w:r>
+        <w:r>
+          <w:rPr>
+            <w:noProof/>
+            <w:webHidden/>
+          </w:rPr>
+          <w:instrText xml:space="preserve"> PAGEREF _Toc226305377 \h </w:instrText>
+        </w:r>
+        <w:r>
+          <w:rPr>
+            <w:noProof/>
+            <w:webHidden/>
+          </w:rPr>
+        </w:r>
+        <w:r>
+          <w:rPr>
+            <w:noProof/>
+            <w:webHidden/>
+          </w:rPr>
+          <w:fldChar w:fldCharType="separate"/>
+        </w:r>
+        <w:r>
+          <w:rPr>
+            <w:noProof/>
+            <w:webHidden/>
+          </w:rPr>
+          <w:t>36</w:t>
+        </w:r>
+        <w:r>
+          <w:rPr>
+            <w:noProof/>
+            <w:webHidden/>
+          </w:rPr>
+          <w:fldChar w:fldCharType="end"/>
+        </w:r>
+      </w:hyperlink>
+    </w:p>
+    <w:p>
+      <w:pPr>
+        <w:pStyle w:val="TableofFigures"/>
+        <w:tabs>
+          <w:tab w:val="right" w:leader="dot" w:pos="9350"/>
+        </w:tabs>
+        <w:rPr>
+          <w:rFonts w:asciiTheme="minorHAnsi" w:eastAsiaTheme="minorEastAsia" w:hAnsiTheme="minorHAnsi" w:cstheme="minorBidi"/>
+          <w:noProof/>
+          <w:lang w:bidi="ar-SA"/>
+        </w:rPr>
+      </w:pPr>
+      <w:hyperlink w:anchor="_Toc226305378" w:history="1">
+        <w:r>
+          <w:rPr>
+            <w:rStyle w:val="Hyperlink"/>
+            <w:noProof/>
+          </w:rPr>
+          <w:t>Figure 21: The Communicator class</w:t>
+        </w:r>
+        <w:r>
+          <w:rPr>
+            <w:noProof/>
+            <w:webHidden/>
+          </w:rPr>
+          <w:tab/>
+        </w:r>
+        <w:r>
+          <w:rPr>
+            <w:noProof/>
+            <w:webHidden/>
+          </w:rPr>
+          <w:fldChar w:fldCharType="begin"/>
+        </w:r>
+        <w:r>
+          <w:rPr>
+            <w:noProof/>
+            <w:webHidden/>
+          </w:rPr>
+          <w:instrText xml:space="preserve"> PAGEREF _Toc226305378 \h </w:instrText>
+        </w:r>
+        <w:r>
+          <w:rPr>
+            <w:noProof/>
+            <w:webHidden/>
+          </w:rPr>
+        </w:r>
+        <w:r>
+          <w:rPr>
+            <w:noProof/>
+            <w:webHidden/>
+          </w:rPr>
+          <w:fldChar w:fldCharType="separate"/>
+        </w:r>
+        <w:r>
+          <w:rPr>
+            <w:noProof/>
+            <w:webHidden/>
+          </w:rPr>
+          <w:t>36</w:t>
+        </w:r>
+        <w:r>
+          <w:rPr>
+            <w:noProof/>
+            <w:webHidden/>
+          </w:rPr>
+          <w:fldChar w:fldCharType="end"/>
+        </w:r>
+      </w:hyperlink>
+    </w:p>
+    <w:p>
+      <w:pPr>
+        <w:pStyle w:val="TableofFigures"/>
+        <w:tabs>
+          <w:tab w:val="right" w:leader="dot" w:pos="9350"/>
+        </w:tabs>
+        <w:rPr>
+          <w:rFonts w:asciiTheme="minorHAnsi" w:eastAsiaTheme="minorEastAsia" w:hAnsiTheme="minorHAnsi" w:cstheme="minorBidi"/>
+          <w:noProof/>
+          <w:lang w:bidi="ar-SA"/>
+        </w:rPr>
+      </w:pPr>
+      <w:hyperlink w:anchor="_Toc226305379" w:history="1">
+        <w:r>
+          <w:rPr>
+            <w:rStyle w:val="Hyperlink"/>
+            <w:noProof/>
+          </w:rPr>
+          <w:t>Figure 22: The GVTManager class</w:t>
+        </w:r>
+        <w:r>
+          <w:rPr>
+            <w:noProof/>
+            <w:webHidden/>
+          </w:rPr>
+          <w:tab/>
+        </w:r>
+        <w:r>
+          <w:rPr>
+            <w:noProof/>
+            <w:webHidden/>
+          </w:rPr>
+          <w:fldChar w:fldCharType="begin"/>
+        </w:r>
+        <w:r>
+          <w:rPr>
+            <w:noProof/>
+            <w:webHidden/>
+          </w:rPr>
+          <w:instrText xml:space="preserve"> PAGEREF _Toc226305379 \h </w:instrText>
+        </w:r>
+        <w:r>
+          <w:rPr>
+            <w:noProof/>
+            <w:webHidden/>
+          </w:rPr>
+        </w:r>
+        <w:r>
+          <w:rPr>
+            <w:noProof/>
+            <w:webHidden/>
+          </w:rPr>
+          <w:fldChar w:fldCharType="separate"/>
+        </w:r>
+        <w:r>
+          <w:rPr>
+            <w:noProof/>
+            <w:webHidden/>
+          </w:rPr>
+          <w:t>37</w:t>
+        </w:r>
+        <w:r>
+          <w:rPr>
+            <w:noProof/>
+            <w:webHidden/>
+          </w:rPr>
+          <w:fldChar w:fldCharType="end"/>
+        </w:r>
+      </w:hyperlink>
+    </w:p>
+    <w:p>
+      <w:pPr>
+        <w:pStyle w:val="TableofFigures"/>
+        <w:tabs>
+          <w:tab w:val="right" w:leader="dot" w:pos="9350"/>
+        </w:tabs>
+        <w:rPr>
+          <w:rFonts w:asciiTheme="minorHAnsi" w:eastAsiaTheme="minorEastAsia" w:hAnsiTheme="minorHAnsi" w:cstheme="minorBidi"/>
+          <w:noProof/>
+          <w:lang w:bidi="ar-SA"/>
+        </w:rPr>
+      </w:pPr>
+      <w:hyperlink w:anchor="_Toc226305380" w:history="1">
+        <w:r>
+          <w:rPr>
+            <w:rStyle w:val="Hyperlink"/>
+            <w:noProof/>
+          </w:rPr>
+          <w:t>Figure 23: The GVTMessage class</w:t>
+        </w:r>
+        <w:r>
+          <w:rPr>
+            <w:noProof/>
+            <w:webHidden/>
+          </w:rPr>
+          <w:tab/>
+        </w:r>
+        <w:r>
+          <w:rPr>
+            <w:noProof/>
+            <w:webHidden/>
+          </w:rPr>
+          <w:fldChar w:fldCharType="begin"/>
+        </w:r>
+        <w:r>
+          <w:rPr>
+            <w:noProof/>
+            <w:webHidden/>
+          </w:rPr>
+          <w:instrText xml:space="preserve"> PAGEREF _Toc226305380 \h </w:instrText>
+        </w:r>
+        <w:r>
+          <w:rPr>
+            <w:noProof/>
+            <w:webHidden/>
+          </w:rPr>
+        </w:r>
+        <w:r>
+          <w:rPr>
+            <w:noProof/>
+            <w:webHidden/>
+          </w:rPr>
+          <w:fldChar w:fldCharType="separate"/>
+        </w:r>
+        <w:r>
+          <w:rPr>
+            <w:noProof/>
+            <w:webHidden/>
+          </w:rPr>
+          <w:t>38</w:t>
         </w:r>
         <w:r>
           <w:rPr>
@@ -5027,7 +6007,7 @@
           <w:szCs w:val="24"/>
         </w:rPr>
       </w:pPr>
-      <w:bookmarkStart w:id="13" w:name="_Toc225641475"/>
+      <w:bookmarkStart w:id="13" w:name="_Toc226305358"/>
       <w:r>
         <w:rPr>
           <w:sz w:val="24"/>
@@ -5292,7 +6272,7 @@
           <w:szCs w:val="24"/>
         </w:rPr>
       </w:pPr>
-      <w:bookmarkStart w:id="14" w:name="_Toc225641476"/>
+      <w:bookmarkStart w:id="14" w:name="_Toc226305359"/>
       <w:r>
         <w:rPr>
           <w:sz w:val="24"/>
@@ -7258,7 +8238,7 @@
           <w:szCs w:val="24"/>
         </w:rPr>
       </w:pPr>
-      <w:bookmarkStart w:id="21" w:name="_Toc225641477"/>
+      <w:bookmarkStart w:id="21" w:name="_Toc226305360"/>
       <w:r>
         <w:rPr>
           <w:sz w:val="24"/>
@@ -7986,7 +8966,7 @@
           <w:szCs w:val="24"/>
         </w:rPr>
       </w:pPr>
-      <w:bookmarkStart w:id="23" w:name="_Toc225641478"/>
+      <w:bookmarkStart w:id="23" w:name="_Toc226305361"/>
       <w:r>
         <w:rPr>
           <w:sz w:val="24"/>
@@ -11253,7 +12233,7 @@
           <w:szCs w:val="22"/>
         </w:rPr>
       </w:pPr>
-      <w:bookmarkStart w:id="31" w:name="_Toc225641479"/>
+      <w:bookmarkStart w:id="31" w:name="_Toc226305362"/>
       <w:r>
         <w:rPr>
           <w:sz w:val="22"/>
@@ -11510,7 +12490,7 @@
                 <w:szCs w:val="22"/>
               </w:rPr>
             </w:pPr>
-            <w:bookmarkStart w:id="32" w:name="_Toc225641480"/>
+            <w:bookmarkStart w:id="32" w:name="_Toc226305363"/>
             <w:r>
               <w:rPr>
                 <w:sz w:val="22"/>
@@ -11933,7 +12913,7 @@
                 <w:szCs w:val="22"/>
               </w:rPr>
             </w:pPr>
-            <w:bookmarkStart w:id="33" w:name="_Toc225641481"/>
+            <w:bookmarkStart w:id="33" w:name="_Toc226305364"/>
             <w:r>
               <w:rPr>
                 <w:sz w:val="22"/>
@@ -12221,7 +13201,7 @@
           <w:szCs w:val="22"/>
         </w:rPr>
       </w:pPr>
-      <w:bookmarkStart w:id="34" w:name="_Toc225641482"/>
+      <w:bookmarkStart w:id="34" w:name="_Toc226305365"/>
       <w:r>
         <w:rPr>
           <w:sz w:val="22"/>
@@ -12526,7 +13506,7 @@
           <w:szCs w:val="22"/>
         </w:rPr>
       </w:pPr>
-      <w:bookmarkStart w:id="35" w:name="_Toc225641483"/>
+      <w:bookmarkStart w:id="35" w:name="_Toc226305366"/>
       <w:r>
         <w:rPr>
           <w:sz w:val="22"/>
@@ -12815,6 +13795,7 @@
                 <w:szCs w:val="22"/>
               </w:rPr>
             </w:pPr>
+            <w:bookmarkStart w:id="36" w:name="_Toc226305367"/>
             <w:r>
               <w:rPr>
                 <w:sz w:val="22"/>
@@ -12865,6 +13846,7 @@
               </w:rPr>
               <w:t xml:space="preserve"> : Simulation data commit component</w:t>
             </w:r>
+            <w:bookmarkEnd w:id="36"/>
           </w:p>
         </w:tc>
       </w:tr>
@@ -13153,6 +14135,7 @@
           <w:szCs w:val="22"/>
         </w:rPr>
       </w:pPr>
+      <w:bookmarkStart w:id="37" w:name="_Toc226305368"/>
       <w:r>
         <w:rPr>
           <w:sz w:val="22"/>
@@ -13203,6 +14186,7 @@
         </w:rPr>
         <w:t>: Synchronize component</w:t>
       </w:r>
+      <w:bookmarkEnd w:id="37"/>
     </w:p>
     <w:p>
       <w:pPr>
@@ -13218,6 +14202,7 @@
     </w:p>
     <w:p>
       <w:pPr>
+        <w:spacing w:line="480" w:lineRule="auto"/>
         <w:jc w:val="both"/>
         <w:rPr>
           <w:rFonts w:ascii="Times New Roman" w:hAnsi="Times New Roman"/>
@@ -13397,6 +14382,7 @@
     <w:p>
       <w:pPr>
         <w:pStyle w:val="NoSpacing"/>
+        <w:spacing w:line="480" w:lineRule="auto"/>
         <w:rPr>
           <w:rFonts w:ascii="Times New Roman" w:hAnsi="Times New Roman"/>
           <w:sz w:val="24"/>
@@ -13429,6 +14415,7 @@
           <w:szCs w:val="24"/>
           <w:lang w:bidi="ar-SA"/>
         </w:rPr>
+        <w:lastRenderedPageBreak/>
         <w:drawing>
           <wp:inline distT="0" distB="0" distL="0" distR="0">
             <wp:extent cx="5534025" cy="1590675"/>
@@ -13485,6 +14472,7 @@
           <w:szCs w:val="22"/>
         </w:rPr>
       </w:pPr>
+      <w:bookmarkStart w:id="38" w:name="_Toc226305369"/>
       <w:r>
         <w:rPr>
           <w:sz w:val="22"/>
@@ -13535,22 +14523,24 @@
         </w:rPr>
         <w:t>: DataTypes header</w:t>
       </w:r>
-    </w:p>
-    <w:p>
-      <w:pPr>
-        <w:rPr>
-          <w:rFonts w:ascii="Times New Roman" w:hAnsi="Times New Roman"/>
-          <w:sz w:val="24"/>
-          <w:szCs w:val="24"/>
-        </w:rPr>
-      </w:pPr>
-      <w:r>
-        <w:rPr>
-          <w:rFonts w:ascii="Times New Roman" w:hAnsi="Times New Roman"/>
-          <w:sz w:val="24"/>
-          <w:szCs w:val="24"/>
-        </w:rPr>
-        <w:lastRenderedPageBreak/>
+      <w:bookmarkEnd w:id="38"/>
+    </w:p>
+    <w:p>
+      <w:pPr>
+        <w:spacing w:line="480" w:lineRule="auto"/>
+        <w:jc w:val="both"/>
+        <w:rPr>
+          <w:rFonts w:ascii="Times New Roman" w:hAnsi="Times New Roman"/>
+          <w:sz w:val="24"/>
+          <w:szCs w:val="24"/>
+        </w:rPr>
+      </w:pPr>
+      <w:r>
+        <w:rPr>
+          <w:rFonts w:ascii="Times New Roman" w:hAnsi="Times New Roman"/>
+          <w:sz w:val="24"/>
+          <w:szCs w:val="24"/>
+        </w:rPr>
         <w:t xml:space="preserve">Figure 12 above shows the available MUSE defined data types. </w:t>
       </w:r>
       <w:r>
@@ -13928,6 +14918,7 @@
           <w:ilvl w:val="0"/>
           <w:numId w:val="10"/>
         </w:numPr>
+        <w:spacing w:line="480" w:lineRule="auto"/>
         <w:rPr>
           <w:rFonts w:ascii="Times New Roman" w:hAnsi="Times New Roman"/>
           <w:sz w:val="24"/>
@@ -13950,6 +14941,7 @@
           <w:ilvl w:val="0"/>
           <w:numId w:val="10"/>
         </w:numPr>
+        <w:spacing w:line="480" w:lineRule="auto"/>
         <w:rPr>
           <w:rFonts w:ascii="Times New Roman" w:hAnsi="Times New Roman"/>
           <w:sz w:val="24"/>
@@ -13967,18 +14959,21 @@
     </w:p>
     <w:p>
       <w:pPr>
-        <w:rPr>
-          <w:rFonts w:ascii="Times New Roman" w:hAnsi="Times New Roman"/>
-          <w:sz w:val="24"/>
-          <w:szCs w:val="24"/>
-        </w:rPr>
-      </w:pPr>
-      <w:r>
-        <w:rPr>
-          <w:rFonts w:ascii="Times New Roman" w:hAnsi="Times New Roman"/>
-          <w:sz w:val="24"/>
-          <w:szCs w:val="24"/>
-        </w:rPr>
+        <w:spacing w:line="480" w:lineRule="auto"/>
+        <w:jc w:val="both"/>
+        <w:rPr>
+          <w:rFonts w:ascii="Times New Roman" w:hAnsi="Times New Roman"/>
+          <w:sz w:val="24"/>
+          <w:szCs w:val="24"/>
+        </w:rPr>
+      </w:pPr>
+      <w:r>
+        <w:rPr>
+          <w:rFonts w:ascii="Times New Roman" w:hAnsi="Times New Roman"/>
+          <w:sz w:val="24"/>
+          <w:szCs w:val="24"/>
+        </w:rPr>
+        <w:lastRenderedPageBreak/>
         <w:t>I purposely chose uninformative variable names and most of the times this is how developers code. However, with the first example you can clear understand what each variable represent, because the data types are themselves informative. The second example leaves a lot to the code reader to try and guess. This is a very simple example there are methods that take many parameters and that’s when you truly see the benefits.</w:t>
       </w:r>
     </w:p>
@@ -13994,9 +14989,9 @@
         </w:rPr>
         <w:drawing>
           <wp:inline distT="0" distB="0" distL="0" distR="0">
-            <wp:extent cx="4467225" cy="2705100"/>
-            <wp:effectExtent l="19050" t="0" r="9525" b="0"/>
-            <wp:docPr id="16" name="Picture 3" descr="C:\Documents and Settings\gebremr\Desktop\thesis-figures\Simulation-class.JPG"/>
+            <wp:extent cx="4962525" cy="3009900"/>
+            <wp:effectExtent l="0" t="0" r="0" b="0"/>
+            <wp:docPr id="18" name="Picture 15"/>
             <wp:cNvGraphicFramePr>
               <a:graphicFrameLocks xmlns:a="http://schemas.openxmlformats.org/drawingml/2006/main" noChangeAspect="1"/>
             </wp:cNvGraphicFramePr>
@@ -14004,7 +14999,7 @@
               <a:graphicData uri="http://schemas.openxmlformats.org/drawingml/2006/picture">
                 <pic:pic xmlns:pic="http://schemas.openxmlformats.org/drawingml/2006/picture">
                   <pic:nvPicPr>
-                    <pic:cNvPr id="0" name="Picture 3" descr="C:\Documents and Settings\gebremr\Desktop\thesis-figures\Simulation-class.JPG"/>
+                    <pic:cNvPr id="0" name="Picture 15"/>
                     <pic:cNvPicPr>
                       <a:picLocks noChangeAspect="1" noChangeArrowheads="1"/>
                     </pic:cNvPicPr>
@@ -14019,7 +15014,7 @@
                   <pic:spPr bwMode="auto">
                     <a:xfrm>
                       <a:off x="0" y="0"/>
-                      <a:ext cx="4467225" cy="2705100"/>
+                      <a:ext cx="4962525" cy="3009900"/>
                     </a:xfrm>
                     <a:prstGeom prst="rect">
                       <a:avLst/>
@@ -14048,6 +15043,7 @@
           <w:szCs w:val="22"/>
         </w:rPr>
       </w:pPr>
+      <w:bookmarkStart w:id="39" w:name="_Toc226305370"/>
       <w:r>
         <w:rPr>
           <w:sz w:val="22"/>
@@ -14098,9 +15094,169 @@
         </w:rPr>
         <w:t>: Simulation Class</w:t>
       </w:r>
+      <w:bookmarkEnd w:id="39"/>
     </w:p>
     <w:p/>
     <w:p>
+      <w:pPr>
+        <w:spacing w:line="480" w:lineRule="auto"/>
+        <w:jc w:val="both"/>
+        <w:rPr>
+          <w:rFonts w:ascii="Times New Roman" w:hAnsi="Times New Roman"/>
+          <w:sz w:val="24"/>
+          <w:szCs w:val="24"/>
+        </w:rPr>
+      </w:pPr>
+      <w:r>
+        <w:rPr>
+          <w:rFonts w:ascii="Times New Roman" w:hAnsi="Times New Roman"/>
+          <w:sz w:val="24"/>
+          <w:szCs w:val="24"/>
+        </w:rPr>
+        <w:t xml:space="preserve">Figure 13 above shows all the available method from the </w:t>
+      </w:r>
+      <w:r>
+        <w:rPr>
+          <w:rFonts w:ascii="Times New Roman" w:hAnsi="Times New Roman"/>
+          <w:i/>
+          <w:sz w:val="24"/>
+          <w:szCs w:val="24"/>
+        </w:rPr>
+        <w:t>Simulation</w:t>
+      </w:r>
+      <w:r>
+        <w:rPr>
+          <w:rFonts w:ascii="Times New Roman" w:hAnsi="Times New Roman"/>
+          <w:sz w:val="24"/>
+          <w:szCs w:val="24"/>
+        </w:rPr>
+        <w:t xml:space="preserve"> class. When you run a simulation with MUSE there is a common order of methods that must be called. First you request an instance of the </w:t>
+      </w:r>
+      <w:r>
+        <w:rPr>
+          <w:rFonts w:ascii="Times New Roman" w:hAnsi="Times New Roman"/>
+          <w:i/>
+          <w:sz w:val="24"/>
+          <w:szCs w:val="24"/>
+        </w:rPr>
+        <w:t>Simulation</w:t>
+      </w:r>
+      <w:r>
+        <w:rPr>
+          <w:rFonts w:ascii="Times New Roman" w:hAnsi="Times New Roman"/>
+          <w:sz w:val="24"/>
+          <w:szCs w:val="24"/>
+        </w:rPr>
+        <w:t xml:space="preserve"> class. </w:t>
+      </w:r>
+      <w:r>
+        <w:rPr>
+          <w:rFonts w:ascii="Times New Roman" w:hAnsi="Times New Roman"/>
+          <w:i/>
+          <w:sz w:val="24"/>
+          <w:szCs w:val="24"/>
+        </w:rPr>
+        <w:t>Simulation</w:t>
+      </w:r>
+      <w:r>
+        <w:rPr>
+          <w:rFonts w:ascii="Times New Roman" w:hAnsi="Times New Roman"/>
+          <w:sz w:val="24"/>
+          <w:szCs w:val="24"/>
+        </w:rPr>
+        <w:t xml:space="preserve"> class implements the singleton pattern, so to get an instance you use the </w:t>
+      </w:r>
+      <w:r>
+        <w:rPr>
+          <w:rFonts w:ascii="Times New Roman" w:hAnsi="Times New Roman"/>
+          <w:i/>
+          <w:sz w:val="24"/>
+          <w:szCs w:val="24"/>
+        </w:rPr>
+        <w:t>Simulation::getSimulator()</w:t>
+      </w:r>
+      <w:r>
+        <w:rPr>
+          <w:rFonts w:ascii="Times New Roman" w:hAnsi="Times New Roman"/>
+          <w:sz w:val="24"/>
+          <w:szCs w:val="24"/>
+        </w:rPr>
+        <w:t xml:space="preserve"> method</w:t>
+      </w:r>
+      <w:r>
+        <w:rPr>
+          <w:rFonts w:ascii="Times New Roman" w:hAnsi="Times New Roman"/>
+          <w:sz w:val="24"/>
+          <w:szCs w:val="24"/>
+        </w:rPr>
+        <w:t>, this will return a pointer</w:t>
+      </w:r>
+      <w:r>
+        <w:rPr>
+          <w:rFonts w:ascii="Times New Roman" w:hAnsi="Times New Roman"/>
+          <w:sz w:val="24"/>
+          <w:szCs w:val="24"/>
+        </w:rPr>
+        <w:t xml:space="preserve"> to the class</w:t>
+      </w:r>
+      <w:r>
+        <w:rPr>
+          <w:rFonts w:ascii="Times New Roman" w:hAnsi="Times New Roman"/>
+          <w:sz w:val="24"/>
+          <w:szCs w:val="24"/>
+        </w:rPr>
+        <w:t xml:space="preserve">. </w:t>
+      </w:r>
+      <w:r>
+        <w:rPr>
+          <w:rFonts w:ascii="Times New Roman" w:hAnsi="Times New Roman"/>
+          <w:sz w:val="24"/>
+          <w:szCs w:val="24"/>
+        </w:rPr>
+        <w:t xml:space="preserve">Once an instance is acquired you have to initialize the instance. This can be done with two methods. The first option you have is the </w:t>
+      </w:r>
+      <w:r>
+        <w:rPr>
+          <w:rFonts w:ascii="Times New Roman" w:hAnsi="Times New Roman"/>
+          <w:i/>
+          <w:sz w:val="24"/>
+          <w:szCs w:val="24"/>
+        </w:rPr>
+        <w:t>initialize()</w:t>
+      </w:r>
+      <w:r>
+        <w:rPr>
+          <w:rFonts w:ascii="Times New Roman" w:hAnsi="Times New Roman"/>
+          <w:sz w:val="24"/>
+          <w:szCs w:val="24"/>
+        </w:rPr>
+        <w:t xml:space="preserve"> method. The second is the </w:t>
+      </w:r>
+      <w:r>
+        <w:rPr>
+          <w:rFonts w:ascii="Times New Roman" w:hAnsi="Times New Roman"/>
+          <w:i/>
+          <w:sz w:val="24"/>
+          <w:szCs w:val="24"/>
+        </w:rPr>
+        <w:t>initialize(argc,argv)</w:t>
+      </w:r>
+      <w:r>
+        <w:rPr>
+          <w:rFonts w:ascii="Times New Roman" w:hAnsi="Times New Roman"/>
+          <w:sz w:val="24"/>
+          <w:szCs w:val="24"/>
+        </w:rPr>
+        <w:t xml:space="preserve"> this lets you pass in </w:t>
+      </w:r>
+      <w:r>
+        <w:rPr>
+          <w:rFonts w:ascii="Times New Roman" w:hAnsi="Times New Roman"/>
+          <w:sz w:val="24"/>
+          <w:szCs w:val="24"/>
+        </w:rPr>
+        <w:t xml:space="preserve">arguments from the main executable. The arguments are </w:t>
+      </w:r>
       <w:r>
         <w:rPr>
           <w:rFonts w:ascii="Times New Roman" w:hAnsi="Times New Roman"/>
@@ -14108,7 +15264,7 @@
           <w:szCs w:val="24"/>
         </w:rPr>
         <w:lastRenderedPageBreak/>
-        <w:t xml:space="preserve">Figure 13 above shows all the available method from the </w:t>
+        <w:t xml:space="preserve">not used in anyway by the kernel, but they are passed in to init MPI. When the simulation kernel is initialized it will attain a valid </w:t>
       </w:r>
       <w:r>
         <w:rPr>
@@ -14117,15 +15273,39 @@
           <w:sz w:val="24"/>
           <w:szCs w:val="24"/>
         </w:rPr>
-        <w:t>Simulation</w:t>
-      </w:r>
-      <w:r>
-        <w:rPr>
-          <w:rFonts w:ascii="Times New Roman" w:hAnsi="Times New Roman"/>
-          <w:sz w:val="24"/>
-          <w:szCs w:val="24"/>
-        </w:rPr>
-        <w:t xml:space="preserve"> class. When you run a simulation with MUSE there is a common order of methods that must be called. First you request an instance of the </w:t>
+        <w:t>SimulatorID</w:t>
+      </w:r>
+      <w:r>
+        <w:rPr>
+          <w:rFonts w:ascii="Times New Roman" w:hAnsi="Times New Roman"/>
+          <w:sz w:val="24"/>
+          <w:szCs w:val="24"/>
+        </w:rPr>
+        <w:t xml:space="preserve">. </w:t>
+      </w:r>
+      <w:r>
+        <w:rPr>
+          <w:rFonts w:ascii="Times New Roman" w:hAnsi="Times New Roman"/>
+          <w:sz w:val="24"/>
+          <w:szCs w:val="24"/>
+        </w:rPr>
+        <w:t xml:space="preserve">After initialization is complete, you should set the start and </w:t>
+      </w:r>
+      <w:r>
+        <w:rPr>
+          <w:rFonts w:ascii="Times New Roman" w:hAnsi="Times New Roman"/>
+          <w:sz w:val="24"/>
+          <w:szCs w:val="24"/>
+        </w:rPr>
+        <w:t>stop</w:t>
+      </w:r>
+      <w:r>
+        <w:rPr>
+          <w:rFonts w:ascii="Times New Roman" w:hAnsi="Times New Roman"/>
+          <w:sz w:val="24"/>
+          <w:szCs w:val="24"/>
+        </w:rPr>
+        <w:t xml:space="preserve"> time of the simulation. This can be done with the </w:t>
       </w:r>
       <w:r>
         <w:rPr>
@@ -14134,15 +15314,15 @@
           <w:sz w:val="24"/>
           <w:szCs w:val="24"/>
         </w:rPr>
-        <w:t>Simulation</w:t>
-      </w:r>
-      <w:r>
-        <w:rPr>
-          <w:rFonts w:ascii="Times New Roman" w:hAnsi="Times New Roman"/>
-          <w:sz w:val="24"/>
-          <w:szCs w:val="24"/>
-        </w:rPr>
-        <w:t xml:space="preserve"> class. </w:t>
+        <w:t>setStartTime(Time start)</w:t>
+      </w:r>
+      <w:r>
+        <w:rPr>
+          <w:rFonts w:ascii="Times New Roman" w:hAnsi="Times New Roman"/>
+          <w:sz w:val="24"/>
+          <w:szCs w:val="24"/>
+        </w:rPr>
+        <w:t xml:space="preserve"> and </w:t>
       </w:r>
       <w:r>
         <w:rPr>
@@ -14151,15 +15331,7 @@
           <w:sz w:val="24"/>
           <w:szCs w:val="24"/>
         </w:rPr>
-        <w:t>Simulation</w:t>
-      </w:r>
-      <w:r>
-        <w:rPr>
-          <w:rFonts w:ascii="Times New Roman" w:hAnsi="Times New Roman"/>
-          <w:sz w:val="24"/>
-          <w:szCs w:val="24"/>
-        </w:rPr>
-        <w:t xml:space="preserve"> class implements the singleton pattern, so to get an instance you use the </w:t>
+        <w:t>set</w:t>
       </w:r>
       <w:r>
         <w:rPr>
@@ -14168,47 +15340,23 @@
           <w:sz w:val="24"/>
           <w:szCs w:val="24"/>
         </w:rPr>
-        <w:t>Simulation::getSimulator()</w:t>
-      </w:r>
-      <w:r>
-        <w:rPr>
-          <w:rFonts w:ascii="Times New Roman" w:hAnsi="Times New Roman"/>
-          <w:sz w:val="24"/>
-          <w:szCs w:val="24"/>
-        </w:rPr>
-        <w:t xml:space="preserve"> method</w:t>
-      </w:r>
-      <w:r>
-        <w:rPr>
-          <w:rFonts w:ascii="Times New Roman" w:hAnsi="Times New Roman"/>
-          <w:sz w:val="24"/>
-          <w:szCs w:val="24"/>
-        </w:rPr>
-        <w:t>, this will return a pointer</w:t>
-      </w:r>
-      <w:r>
-        <w:rPr>
-          <w:rFonts w:ascii="Times New Roman" w:hAnsi="Times New Roman"/>
-          <w:sz w:val="24"/>
-          <w:szCs w:val="24"/>
-        </w:rPr>
-        <w:t xml:space="preserve"> to the class</w:t>
-      </w:r>
-      <w:r>
-        <w:rPr>
-          <w:rFonts w:ascii="Times New Roman" w:hAnsi="Times New Roman"/>
-          <w:sz w:val="24"/>
-          <w:szCs w:val="24"/>
-        </w:rPr>
-        <w:t xml:space="preserve">. </w:t>
-      </w:r>
-      <w:r>
-        <w:rPr>
-          <w:rFonts w:ascii="Times New Roman" w:hAnsi="Times New Roman"/>
-          <w:sz w:val="24"/>
-          <w:szCs w:val="24"/>
-        </w:rPr>
-        <w:t xml:space="preserve">Once an instance is acquired you have to initialize the instance. This can be done with two methods. The first option you have is the </w:t>
+        <w:t>StopTime(Time stop)</w:t>
+      </w:r>
+      <w:r>
+        <w:rPr>
+          <w:rFonts w:ascii="Times New Roman" w:hAnsi="Times New Roman"/>
+          <w:sz w:val="24"/>
+          <w:szCs w:val="24"/>
+        </w:rPr>
+        <w:t xml:space="preserve"> methods.</w:t>
+      </w:r>
+      <w:r>
+        <w:rPr>
+          <w:rFonts w:ascii="Times New Roman" w:hAnsi="Times New Roman"/>
+          <w:sz w:val="24"/>
+          <w:szCs w:val="24"/>
+        </w:rPr>
+        <w:t xml:space="preserve"> At this point is when you should create and register your agents with the simulation kernel. The </w:t>
       </w:r>
       <w:r>
         <w:rPr>
@@ -14217,15 +15365,47 @@
           <w:sz w:val="24"/>
           <w:szCs w:val="24"/>
         </w:rPr>
-        <w:t>initialize()</w:t>
-      </w:r>
-      <w:r>
-        <w:rPr>
-          <w:rFonts w:ascii="Times New Roman" w:hAnsi="Times New Roman"/>
-          <w:sz w:val="24"/>
-          <w:szCs w:val="24"/>
-        </w:rPr>
-        <w:t xml:space="preserve"> method. The second is the </w:t>
+        <w:t>registerAgent(Agent * agent)</w:t>
+      </w:r>
+      <w:r>
+        <w:rPr>
+          <w:rFonts w:ascii="Times New Roman" w:hAnsi="Times New Roman"/>
+          <w:sz w:val="24"/>
+          <w:szCs w:val="24"/>
+        </w:rPr>
+        <w:t xml:space="preserve"> method is used to let the kernel know of agents that it is responsible for as discussed earlier.</w:t>
+      </w:r>
+      <w:r>
+        <w:rPr>
+          <w:rFonts w:ascii="Times New Roman" w:hAnsi="Times New Roman"/>
+          <w:sz w:val="24"/>
+          <w:szCs w:val="24"/>
+        </w:rPr>
+        <w:t xml:space="preserve"> </w:t>
+      </w:r>
+      <w:r>
+        <w:rPr>
+          <w:rFonts w:ascii="Times New Roman" w:hAnsi="Times New Roman"/>
+          <w:sz w:val="24"/>
+          <w:szCs w:val="24"/>
+        </w:rPr>
+        <w:t>The simplest step, which gets the e</w:t>
+      </w:r>
+      <w:r>
+        <w:rPr>
+          <w:rFonts w:ascii="Times New Roman" w:hAnsi="Times New Roman"/>
+          <w:sz w:val="24"/>
+          <w:szCs w:val="24"/>
+        </w:rPr>
+        <w:t xml:space="preserve">ntire simulation started is </w:t>
+      </w:r>
+      <w:r>
+        <w:rPr>
+          <w:rFonts w:ascii="Times New Roman" w:hAnsi="Times New Roman"/>
+          <w:sz w:val="24"/>
+          <w:szCs w:val="24"/>
+        </w:rPr>
+        <w:t xml:space="preserve">done with the </w:t>
       </w:r>
       <w:r>
         <w:rPr>
@@ -14234,23 +15414,15 @@
           <w:sz w:val="24"/>
           <w:szCs w:val="24"/>
         </w:rPr>
-        <w:t>initialize(argc,argv)</w:t>
-      </w:r>
-      <w:r>
-        <w:rPr>
-          <w:rFonts w:ascii="Times New Roman" w:hAnsi="Times New Roman"/>
-          <w:sz w:val="24"/>
-          <w:szCs w:val="24"/>
-        </w:rPr>
-        <w:t xml:space="preserve"> this lets you pass in </w:t>
-      </w:r>
-      <w:r>
-        <w:rPr>
-          <w:rFonts w:ascii="Times New Roman" w:hAnsi="Times New Roman"/>
-          <w:sz w:val="24"/>
-          <w:szCs w:val="24"/>
-        </w:rPr>
-        <w:t xml:space="preserve">arguments from the main executable. The arguments are not used in anyway by the kernel, but they are passed in to init MPI. When the simulation kernel is initialized it will attain a valid </w:t>
+        <w:t>start()</w:t>
+      </w:r>
+      <w:r>
+        <w:rPr>
+          <w:rFonts w:ascii="Times New Roman" w:hAnsi="Times New Roman"/>
+          <w:sz w:val="24"/>
+          <w:szCs w:val="24"/>
+        </w:rPr>
+        <w:t xml:space="preserve"> method. Lastly, you need to make sure that all agents and internal resources are freed. Calling the </w:t>
       </w:r>
       <w:r>
         <w:rPr>
@@ -14259,83 +15431,791 @@
           <w:sz w:val="24"/>
           <w:szCs w:val="24"/>
         </w:rPr>
-        <w:t>SimulatorID</w:t>
-      </w:r>
-      <w:r>
-        <w:rPr>
-          <w:rFonts w:ascii="Times New Roman" w:hAnsi="Times New Roman"/>
-          <w:sz w:val="24"/>
-          <w:szCs w:val="24"/>
-        </w:rPr>
-        <w:t xml:space="preserve">. </w:t>
-      </w:r>
-      <w:r>
-        <w:rPr>
-          <w:rFonts w:ascii="Times New Roman" w:hAnsi="Times New Roman"/>
-          <w:sz w:val="24"/>
-          <w:szCs w:val="24"/>
-        </w:rPr>
-        <w:t xml:space="preserve">After initialization is complete, you should set the start and </w:t>
-      </w:r>
-      <w:r>
-        <w:rPr>
-          <w:rFonts w:ascii="Times New Roman" w:hAnsi="Times New Roman"/>
-          <w:sz w:val="24"/>
-          <w:szCs w:val="24"/>
-        </w:rPr>
-        <w:t>stop</w:t>
-      </w:r>
-      <w:r>
-        <w:rPr>
-          <w:rFonts w:ascii="Times New Roman" w:hAnsi="Times New Roman"/>
-          <w:sz w:val="24"/>
-          <w:szCs w:val="24"/>
-        </w:rPr>
-        <w:t xml:space="preserve"> time of the simulation. This can be done with the </w:t>
-      </w:r>
-      <w:r>
-        <w:rPr>
-          <w:rFonts w:ascii="Times New Roman" w:hAnsi="Times New Roman"/>
-          <w:i/>
-          <w:sz w:val="24"/>
-          <w:szCs w:val="24"/>
-        </w:rPr>
-        <w:t>setStartTime(Time start)</w:t>
-      </w:r>
-      <w:r>
-        <w:rPr>
-          <w:rFonts w:ascii="Times New Roman" w:hAnsi="Times New Roman"/>
-          <w:sz w:val="24"/>
-          <w:szCs w:val="24"/>
-        </w:rPr>
-        <w:t xml:space="preserve"> and </w:t>
-      </w:r>
-      <w:r>
-        <w:rPr>
-          <w:rFonts w:ascii="Times New Roman" w:hAnsi="Times New Roman"/>
-          <w:i/>
-          <w:sz w:val="24"/>
-          <w:szCs w:val="24"/>
-        </w:rPr>
-        <w:t>set</w:t>
-      </w:r>
-      <w:r>
-        <w:rPr>
-          <w:rFonts w:ascii="Times New Roman" w:hAnsi="Times New Roman"/>
-          <w:i/>
-          <w:sz w:val="24"/>
-          <w:szCs w:val="24"/>
-        </w:rPr>
-        <w:t>StopTime(Time stop)</w:t>
-      </w:r>
-      <w:r>
-        <w:rPr>
-          <w:rFonts w:ascii="Times New Roman" w:hAnsi="Times New Roman"/>
-          <w:sz w:val="24"/>
-          <w:szCs w:val="24"/>
-        </w:rPr>
-        <w:t xml:space="preserve"> methods.</w:t>
-      </w:r>
+        <w:t xml:space="preserve">finalize() </w:t>
+      </w:r>
+      <w:r>
+        <w:rPr>
+          <w:rFonts w:ascii="Times New Roman" w:hAnsi="Times New Roman"/>
+          <w:sz w:val="24"/>
+          <w:szCs w:val="24"/>
+        </w:rPr>
+        <w:t>methods handles taking all of the internal resources and most of external resources like the agents and events created.</w:t>
+      </w:r>
+      <w:r>
+        <w:rPr>
+          <w:rFonts w:ascii="Times New Roman" w:hAnsi="Times New Roman"/>
+          <w:sz w:val="24"/>
+          <w:szCs w:val="24"/>
+        </w:rPr>
+        <w:t xml:space="preserve"> The remaining methods are just getters, which are self explanatory.</w:t>
+      </w:r>
+      <w:r>
+        <w:rPr>
+          <w:rFonts w:ascii="Times New Roman" w:hAnsi="Times New Roman"/>
+          <w:sz w:val="24"/>
+          <w:szCs w:val="24"/>
+        </w:rPr>
+        <w:t xml:space="preserve"> The following</w:t>
+      </w:r>
+      <w:r>
+        <w:rPr>
+          <w:rFonts w:ascii="Times New Roman" w:hAnsi="Times New Roman"/>
+          <w:sz w:val="24"/>
+          <w:szCs w:val="24"/>
+        </w:rPr>
+        <w:t xml:space="preserve"> (figure 14)</w:t>
+      </w:r>
+      <w:r>
+        <w:rPr>
+          <w:rFonts w:ascii="Times New Roman" w:hAnsi="Times New Roman"/>
+          <w:sz w:val="24"/>
+          <w:szCs w:val="24"/>
+        </w:rPr>
+        <w:t xml:space="preserve"> is a sequence diagram to visual</w:t>
+      </w:r>
+      <w:r>
+        <w:rPr>
+          <w:rFonts w:ascii="Times New Roman" w:hAnsi="Times New Roman"/>
+          <w:sz w:val="24"/>
+          <w:szCs w:val="24"/>
+        </w:rPr>
+        <w:t>ly</w:t>
+      </w:r>
+      <w:r>
+        <w:rPr>
+          <w:rFonts w:ascii="Times New Roman" w:hAnsi="Times New Roman"/>
+          <w:sz w:val="24"/>
+          <w:szCs w:val="24"/>
+        </w:rPr>
+        <w:t xml:space="preserve"> show what was just described.</w:t>
+      </w:r>
+    </w:p>
+    <w:p>
+      <w:pPr>
+        <w:pStyle w:val="NoSpacing"/>
+        <w:jc w:val="center"/>
+      </w:pPr>
+      <w:r>
+        <w:object w:dxaOrig="5698" w:dyaOrig="6058">
+          <v:shapetype id="_x0000_t75" coordsize="21600,21600" o:spt="75" o:preferrelative="t" path="m@4@5l@4@11@9@11@9@5xe" filled="f" stroked="f">
+            <v:stroke joinstyle="miter"/>
+            <v:formulas>
+              <v:f eqn="if lineDrawn pixelLineWidth 0"/>
+              <v:f eqn="sum @0 1 0"/>
+              <v:f eqn="sum 0 0 @1"/>
+              <v:f eqn="prod @2 1 2"/>
+              <v:f eqn="prod @3 21600 pixelWidth"/>
+              <v:f eqn="prod @3 21600 pixelHeight"/>
+              <v:f eqn="sum @0 0 1"/>
+              <v:f eqn="prod @6 1 2"/>
+              <v:f eqn="prod @7 21600 pixelWidth"/>
+              <v:f eqn="sum @8 21600 0"/>
+              <v:f eqn="prod @7 21600 pixelHeight"/>
+              <v:f eqn="sum @10 21600 0"/>
+            </v:formulas>
+            <v:path o:extrusionok="f" gradientshapeok="t" o:connecttype="rect"/>
+            <o:lock v:ext="edit" aspectratio="t"/>
+          </v:shapetype>
+          <v:shape id="_x0000_i1025" type="#_x0000_t75" style="width:342pt;height:303pt" o:ole="">
+            <v:imagedata r:id="rId21" o:title=""/>
+          </v:shape>
+          <o:OLEObject Type="Embed" ProgID="Visio.Drawing.11" ShapeID="_x0000_i1025" DrawAspect="Content" ObjectID="_1300050554" r:id="rId22"/>
+        </w:object>
+      </w:r>
+    </w:p>
+    <w:p>
+      <w:pPr>
+        <w:pStyle w:val="Caption"/>
+        <w:jc w:val="center"/>
+        <w:rPr>
+          <w:sz w:val="22"/>
+          <w:szCs w:val="22"/>
+        </w:rPr>
+      </w:pPr>
+      <w:bookmarkStart w:id="40" w:name="_Toc226305371"/>
+      <w:r>
+        <w:rPr>
+          <w:sz w:val="22"/>
+          <w:szCs w:val="22"/>
+        </w:rPr>
+        <w:t xml:space="preserve">Figure </w:t>
+      </w:r>
+      <w:r>
+        <w:rPr>
+          <w:sz w:val="22"/>
+          <w:szCs w:val="22"/>
+        </w:rPr>
+        <w:fldChar w:fldCharType="begin"/>
+      </w:r>
+      <w:r>
+        <w:rPr>
+          <w:sz w:val="22"/>
+          <w:szCs w:val="22"/>
+        </w:rPr>
+        <w:instrText xml:space="preserve"> SEQ Figure \* ARABIC </w:instrText>
+      </w:r>
+      <w:r>
+        <w:rPr>
+          <w:sz w:val="22"/>
+          <w:szCs w:val="22"/>
+        </w:rPr>
+        <w:fldChar w:fldCharType="separate"/>
+      </w:r>
+      <w:r>
+        <w:rPr>
+          <w:noProof/>
+          <w:sz w:val="22"/>
+          <w:szCs w:val="22"/>
+        </w:rPr>
+        <w:t>14</w:t>
+      </w:r>
+      <w:r>
+        <w:rPr>
+          <w:sz w:val="22"/>
+          <w:szCs w:val="22"/>
+        </w:rPr>
+        <w:fldChar w:fldCharType="end"/>
+      </w:r>
+      <w:r>
+        <w:rPr>
+          <w:sz w:val="22"/>
+          <w:szCs w:val="22"/>
+        </w:rPr>
+        <w:t>: Sequence Diagram of starting a simulation</w:t>
+      </w:r>
+      <w:bookmarkEnd w:id="40"/>
+    </w:p>
+    <w:p>
+      <w:pPr>
+        <w:spacing w:line="480" w:lineRule="auto"/>
+        <w:rPr>
+          <w:rFonts w:ascii="Times New Roman" w:hAnsi="Times New Roman"/>
+          <w:sz w:val="24"/>
+          <w:szCs w:val="24"/>
+        </w:rPr>
+      </w:pPr>
+      <w:r>
+        <w:rPr>
+          <w:rFonts w:ascii="Times New Roman" w:hAnsi="Times New Roman"/>
+          <w:sz w:val="24"/>
+          <w:szCs w:val="24"/>
+        </w:rPr>
+        <w:lastRenderedPageBreak/>
+        <w:t>Keep in mind that the Simulation class calls other classes that were not shown, but we will see more sequence diagrams as needed.</w:t>
+      </w:r>
+    </w:p>
+    <w:p>
+      <w:pPr>
+        <w:pStyle w:val="NoSpacing"/>
+      </w:pPr>
+      <w:r>
+        <w:rPr>
+          <w:noProof/>
+          <w:lang w:bidi="ar-SA"/>
+        </w:rPr>
+        <w:drawing>
+          <wp:inline distT="0" distB="0" distL="0" distR="0">
+            <wp:extent cx="5686425" cy="2286000"/>
+            <wp:effectExtent l="0" t="0" r="0" b="0"/>
+            <wp:docPr id="17" name="Picture 14"/>
+            <wp:cNvGraphicFramePr>
+              <a:graphicFrameLocks xmlns:a="http://schemas.openxmlformats.org/drawingml/2006/main" noChangeAspect="1"/>
+            </wp:cNvGraphicFramePr>
+            <a:graphic xmlns:a="http://schemas.openxmlformats.org/drawingml/2006/main">
+              <a:graphicData uri="http://schemas.openxmlformats.org/drawingml/2006/picture">
+                <pic:pic xmlns:pic="http://schemas.openxmlformats.org/drawingml/2006/picture">
+                  <pic:nvPicPr>
+                    <pic:cNvPr id="0" name="Picture 14"/>
+                    <pic:cNvPicPr>
+                      <a:picLocks noChangeAspect="1" noChangeArrowheads="1"/>
+                    </pic:cNvPicPr>
+                  </pic:nvPicPr>
+                  <pic:blipFill>
+                    <a:blip r:embed="rId23"/>
+                    <a:srcRect/>
+                    <a:stretch>
+                      <a:fillRect/>
+                    </a:stretch>
+                  </pic:blipFill>
+                  <pic:spPr bwMode="auto">
+                    <a:xfrm>
+                      <a:off x="0" y="0"/>
+                      <a:ext cx="5686425" cy="2286000"/>
+                    </a:xfrm>
+                    <a:prstGeom prst="rect">
+                      <a:avLst/>
+                    </a:prstGeom>
+                    <a:noFill/>
+                    <a:ln w="9525">
+                      <a:noFill/>
+                      <a:miter lim="800000"/>
+                      <a:headEnd/>
+                      <a:tailEnd/>
+                    </a:ln>
+                  </pic:spPr>
+                </pic:pic>
+              </a:graphicData>
+            </a:graphic>
+          </wp:inline>
+        </w:drawing>
+      </w:r>
+    </w:p>
+    <w:p>
+      <w:pPr>
+        <w:pStyle w:val="Caption"/>
+        <w:jc w:val="center"/>
+        <w:rPr>
+          <w:sz w:val="22"/>
+          <w:szCs w:val="22"/>
+        </w:rPr>
+      </w:pPr>
+      <w:bookmarkStart w:id="41" w:name="_Toc226305372"/>
+      <w:r>
+        <w:rPr>
+          <w:sz w:val="22"/>
+          <w:szCs w:val="22"/>
+        </w:rPr>
+        <w:t xml:space="preserve">Figure </w:t>
+      </w:r>
+      <w:r>
+        <w:rPr>
+          <w:sz w:val="22"/>
+          <w:szCs w:val="22"/>
+        </w:rPr>
+        <w:fldChar w:fldCharType="begin"/>
+      </w:r>
+      <w:r>
+        <w:rPr>
+          <w:sz w:val="22"/>
+          <w:szCs w:val="22"/>
+        </w:rPr>
+        <w:instrText xml:space="preserve"> SEQ Figure \* ARABIC </w:instrText>
+      </w:r>
+      <w:r>
+        <w:rPr>
+          <w:sz w:val="22"/>
+          <w:szCs w:val="22"/>
+        </w:rPr>
+        <w:fldChar w:fldCharType="separate"/>
+      </w:r>
+      <w:r>
+        <w:rPr>
+          <w:noProof/>
+          <w:sz w:val="22"/>
+          <w:szCs w:val="22"/>
+        </w:rPr>
+        <w:t>15</w:t>
+      </w:r>
+      <w:r>
+        <w:rPr>
+          <w:sz w:val="22"/>
+          <w:szCs w:val="22"/>
+        </w:rPr>
+        <w:fldChar w:fldCharType="end"/>
+      </w:r>
+      <w:r>
+        <w:rPr>
+          <w:sz w:val="22"/>
+          <w:szCs w:val="22"/>
+        </w:rPr>
+        <w:t xml:space="preserve"> : The Agent Class</w:t>
+      </w:r>
+      <w:bookmarkEnd w:id="41"/>
+    </w:p>
+    <w:p>
+      <w:pPr>
+        <w:pStyle w:val="NoSpacing"/>
+      </w:pPr>
+    </w:p>
+    <w:p>
+      <w:pPr>
+        <w:pStyle w:val="NoSpacing"/>
+      </w:pPr>
+    </w:p>
+    <w:p>
+      <w:pPr>
+        <w:pStyle w:val="NoSpacing"/>
+      </w:pPr>
+      <w:r>
+        <w:rPr>
+          <w:noProof/>
+          <w:lang w:bidi="ar-SA"/>
+        </w:rPr>
+        <w:drawing>
+          <wp:inline distT="0" distB="0" distL="0" distR="0">
+            <wp:extent cx="5686425" cy="1276350"/>
+            <wp:effectExtent l="0" t="0" r="0" b="0"/>
+            <wp:docPr id="19" name="Picture 16"/>
+            <wp:cNvGraphicFramePr>
+              <a:graphicFrameLocks xmlns:a="http://schemas.openxmlformats.org/drawingml/2006/main" noChangeAspect="1"/>
+            </wp:cNvGraphicFramePr>
+            <a:graphic xmlns:a="http://schemas.openxmlformats.org/drawingml/2006/main">
+              <a:graphicData uri="http://schemas.openxmlformats.org/drawingml/2006/picture">
+                <pic:pic xmlns:pic="http://schemas.openxmlformats.org/drawingml/2006/picture">
+                  <pic:nvPicPr>
+                    <pic:cNvPr id="0" name="Picture 16"/>
+                    <pic:cNvPicPr>
+                      <a:picLocks noChangeAspect="1" noChangeArrowheads="1"/>
+                    </pic:cNvPicPr>
+                  </pic:nvPicPr>
+                  <pic:blipFill>
+                    <a:blip r:embed="rId24"/>
+                    <a:srcRect/>
+                    <a:stretch>
+                      <a:fillRect/>
+                    </a:stretch>
+                  </pic:blipFill>
+                  <pic:spPr bwMode="auto">
+                    <a:xfrm>
+                      <a:off x="0" y="0"/>
+                      <a:ext cx="5686425" cy="1276350"/>
+                    </a:xfrm>
+                    <a:prstGeom prst="rect">
+                      <a:avLst/>
+                    </a:prstGeom>
+                    <a:noFill/>
+                    <a:ln w="9525">
+                      <a:noFill/>
+                      <a:miter lim="800000"/>
+                      <a:headEnd/>
+                      <a:tailEnd/>
+                    </a:ln>
+                  </pic:spPr>
+                </pic:pic>
+              </a:graphicData>
+            </a:graphic>
+          </wp:inline>
+        </w:drawing>
+      </w:r>
+    </w:p>
+    <w:p>
+      <w:pPr>
+        <w:pStyle w:val="Caption"/>
+        <w:jc w:val="center"/>
+        <w:rPr>
+          <w:sz w:val="22"/>
+          <w:szCs w:val="22"/>
+        </w:rPr>
+      </w:pPr>
+      <w:bookmarkStart w:id="42" w:name="_Toc226305373"/>
+      <w:r>
+        <w:rPr>
+          <w:sz w:val="22"/>
+          <w:szCs w:val="22"/>
+        </w:rPr>
+        <w:t xml:space="preserve">Figure </w:t>
+      </w:r>
+      <w:r>
+        <w:rPr>
+          <w:sz w:val="22"/>
+          <w:szCs w:val="22"/>
+        </w:rPr>
+        <w:fldChar w:fldCharType="begin"/>
+      </w:r>
+      <w:r>
+        <w:rPr>
+          <w:sz w:val="22"/>
+          <w:szCs w:val="22"/>
+        </w:rPr>
+        <w:instrText xml:space="preserve"> SEQ Figure \* ARABIC </w:instrText>
+      </w:r>
+      <w:r>
+        <w:rPr>
+          <w:sz w:val="22"/>
+          <w:szCs w:val="22"/>
+        </w:rPr>
+        <w:fldChar w:fldCharType="separate"/>
+      </w:r>
+      <w:r>
+        <w:rPr>
+          <w:noProof/>
+          <w:sz w:val="22"/>
+          <w:szCs w:val="22"/>
+        </w:rPr>
+        <w:t>16</w:t>
+      </w:r>
+      <w:r>
+        <w:rPr>
+          <w:sz w:val="22"/>
+          <w:szCs w:val="22"/>
+        </w:rPr>
+        <w:fldChar w:fldCharType="end"/>
+      </w:r>
+      <w:r>
+        <w:rPr>
+          <w:sz w:val="22"/>
+          <w:szCs w:val="22"/>
+        </w:rPr>
+        <w:t>: The State class</w:t>
+      </w:r>
+      <w:bookmarkEnd w:id="42"/>
+    </w:p>
+    <w:p/>
+    <w:p/>
+    <w:p>
+      <w:pPr>
+        <w:pStyle w:val="NoSpacing"/>
+      </w:pPr>
+      <w:r>
+        <w:rPr>
+          <w:noProof/>
+          <w:lang w:bidi="ar-SA"/>
+        </w:rPr>
+        <w:drawing>
+          <wp:inline distT="0" distB="0" distL="0" distR="0">
+            <wp:extent cx="5638800" cy="1647825"/>
+            <wp:effectExtent l="0" t="0" r="0" b="0"/>
+            <wp:docPr id="20" name="Picture 17"/>
+            <wp:cNvGraphicFramePr>
+              <a:graphicFrameLocks xmlns:a="http://schemas.openxmlformats.org/drawingml/2006/main" noChangeAspect="1"/>
+            </wp:cNvGraphicFramePr>
+            <a:graphic xmlns:a="http://schemas.openxmlformats.org/drawingml/2006/main">
+              <a:graphicData uri="http://schemas.openxmlformats.org/drawingml/2006/picture">
+                <pic:pic xmlns:pic="http://schemas.openxmlformats.org/drawingml/2006/picture">
+                  <pic:nvPicPr>
+                    <pic:cNvPr id="0" name="Picture 17"/>
+                    <pic:cNvPicPr>
+                      <a:picLocks noChangeAspect="1" noChangeArrowheads="1"/>
+                    </pic:cNvPicPr>
+                  </pic:nvPicPr>
+                  <pic:blipFill>
+                    <a:blip r:embed="rId25"/>
+                    <a:srcRect/>
+                    <a:stretch>
+                      <a:fillRect/>
+                    </a:stretch>
+                  </pic:blipFill>
+                  <pic:spPr bwMode="auto">
+                    <a:xfrm>
+                      <a:off x="0" y="0"/>
+                      <a:ext cx="5638800" cy="1647825"/>
+                    </a:xfrm>
+                    <a:prstGeom prst="rect">
+                      <a:avLst/>
+                    </a:prstGeom>
+                    <a:noFill/>
+                    <a:ln w="9525">
+                      <a:noFill/>
+                      <a:miter lim="800000"/>
+                      <a:headEnd/>
+                      <a:tailEnd/>
+                    </a:ln>
+                  </pic:spPr>
+                </pic:pic>
+              </a:graphicData>
+            </a:graphic>
+          </wp:inline>
+        </w:drawing>
+      </w:r>
+    </w:p>
+    <w:p>
+      <w:pPr>
+        <w:pStyle w:val="Caption"/>
+        <w:jc w:val="center"/>
+        <w:rPr>
+          <w:sz w:val="22"/>
+          <w:szCs w:val="22"/>
+        </w:rPr>
+      </w:pPr>
+      <w:bookmarkStart w:id="43" w:name="_Toc226305374"/>
+      <w:r>
+        <w:rPr>
+          <w:sz w:val="22"/>
+          <w:szCs w:val="22"/>
+        </w:rPr>
+        <w:t xml:space="preserve">Figure </w:t>
+      </w:r>
+      <w:r>
+        <w:rPr>
+          <w:sz w:val="22"/>
+          <w:szCs w:val="22"/>
+        </w:rPr>
+        <w:fldChar w:fldCharType="begin"/>
+      </w:r>
+      <w:r>
+        <w:rPr>
+          <w:sz w:val="22"/>
+          <w:szCs w:val="22"/>
+        </w:rPr>
+        <w:instrText xml:space="preserve"> SEQ Figure \* ARABIC </w:instrText>
+      </w:r>
+      <w:r>
+        <w:rPr>
+          <w:sz w:val="22"/>
+          <w:szCs w:val="22"/>
+        </w:rPr>
+        <w:fldChar w:fldCharType="separate"/>
+      </w:r>
+      <w:r>
+        <w:rPr>
+          <w:noProof/>
+          <w:sz w:val="22"/>
+          <w:szCs w:val="22"/>
+        </w:rPr>
+        <w:t>17</w:t>
+      </w:r>
+      <w:r>
+        <w:rPr>
+          <w:sz w:val="22"/>
+          <w:szCs w:val="22"/>
+        </w:rPr>
+        <w:fldChar w:fldCharType="end"/>
+      </w:r>
+      <w:r>
+        <w:rPr>
+          <w:sz w:val="22"/>
+          <w:szCs w:val="22"/>
+        </w:rPr>
+        <w:t>: The Event class</w:t>
+      </w:r>
+      <w:bookmarkEnd w:id="43"/>
+    </w:p>
+    <w:p/>
+    <w:p/>
+    <w:p>
+      <w:pPr>
+        <w:pStyle w:val="NoSpacing"/>
+      </w:pPr>
+      <w:r>
+        <w:rPr>
+          <w:noProof/>
+          <w:lang w:bidi="ar-SA"/>
+        </w:rPr>
+        <w:drawing>
+          <wp:inline distT="0" distB="0" distL="0" distR="0">
+            <wp:extent cx="5581650" cy="1152525"/>
+            <wp:effectExtent l="0" t="0" r="0" b="0"/>
+            <wp:docPr id="21" name="Picture 18"/>
+            <wp:cNvGraphicFramePr>
+              <a:graphicFrameLocks xmlns:a="http://schemas.openxmlformats.org/drawingml/2006/main" noChangeAspect="1"/>
+            </wp:cNvGraphicFramePr>
+            <a:graphic xmlns:a="http://schemas.openxmlformats.org/drawingml/2006/main">
+              <a:graphicData uri="http://schemas.openxmlformats.org/drawingml/2006/picture">
+                <pic:pic xmlns:pic="http://schemas.openxmlformats.org/drawingml/2006/picture">
+                  <pic:nvPicPr>
+                    <pic:cNvPr id="0" name="Picture 18"/>
+                    <pic:cNvPicPr>
+                      <a:picLocks noChangeAspect="1" noChangeArrowheads="1"/>
+                    </pic:cNvPicPr>
+                  </pic:nvPicPr>
+                  <pic:blipFill>
+                    <a:blip r:embed="rId26"/>
+                    <a:srcRect/>
+                    <a:stretch>
+                      <a:fillRect/>
+                    </a:stretch>
+                  </pic:blipFill>
+                  <pic:spPr bwMode="auto">
+                    <a:xfrm>
+                      <a:off x="0" y="0"/>
+                      <a:ext cx="5581650" cy="1152525"/>
+                    </a:xfrm>
+                    <a:prstGeom prst="rect">
+                      <a:avLst/>
+                    </a:prstGeom>
+                    <a:noFill/>
+                    <a:ln w="9525">
+                      <a:noFill/>
+                      <a:miter lim="800000"/>
+                      <a:headEnd/>
+                      <a:tailEnd/>
+                    </a:ln>
+                  </pic:spPr>
+                </pic:pic>
+              </a:graphicData>
+            </a:graphic>
+          </wp:inline>
+        </w:drawing>
+      </w:r>
+    </w:p>
+    <w:p>
+      <w:pPr>
+        <w:pStyle w:val="Caption"/>
+        <w:jc w:val="center"/>
+        <w:rPr>
+          <w:sz w:val="22"/>
+          <w:szCs w:val="22"/>
+        </w:rPr>
+      </w:pPr>
+      <w:bookmarkStart w:id="44" w:name="_Toc226305375"/>
+      <w:r>
+        <w:rPr>
+          <w:sz w:val="22"/>
+          <w:szCs w:val="22"/>
+        </w:rPr>
+        <w:t xml:space="preserve">Figure </w:t>
+      </w:r>
+      <w:r>
+        <w:rPr>
+          <w:sz w:val="22"/>
+          <w:szCs w:val="22"/>
+        </w:rPr>
+        <w:fldChar w:fldCharType="begin"/>
+      </w:r>
+      <w:r>
+        <w:rPr>
+          <w:sz w:val="22"/>
+          <w:szCs w:val="22"/>
+        </w:rPr>
+        <w:instrText xml:space="preserve"> SEQ Figure \* ARABIC </w:instrText>
+      </w:r>
+      <w:r>
+        <w:rPr>
+          <w:sz w:val="22"/>
+          <w:szCs w:val="22"/>
+        </w:rPr>
+        <w:fldChar w:fldCharType="separate"/>
+      </w:r>
+      <w:r>
+        <w:rPr>
+          <w:noProof/>
+          <w:sz w:val="22"/>
+          <w:szCs w:val="22"/>
+        </w:rPr>
+        <w:t>18</w:t>
+      </w:r>
+      <w:r>
+        <w:rPr>
+          <w:sz w:val="22"/>
+          <w:szCs w:val="22"/>
+        </w:rPr>
+        <w:fldChar w:fldCharType="end"/>
+      </w:r>
+      <w:r>
+        <w:rPr>
+          <w:sz w:val="22"/>
+          <w:szCs w:val="22"/>
+        </w:rPr>
+        <w:t>: The oSimStream class</w:t>
+      </w:r>
+      <w:bookmarkEnd w:id="44"/>
+    </w:p>
+    <w:p/>
+    <w:p/>
+    <w:p/>
+    <w:p>
+      <w:pPr>
+        <w:pStyle w:val="NoSpacing"/>
+      </w:pPr>
+      <w:r>
+        <w:rPr>
+          <w:noProof/>
+          <w:lang w:bidi="ar-SA"/>
+        </w:rPr>
+        <w:drawing>
+          <wp:inline distT="0" distB="0" distL="0" distR="0">
+            <wp:extent cx="5686425" cy="1400175"/>
+            <wp:effectExtent l="0" t="0" r="0" b="0"/>
+            <wp:docPr id="22" name="Picture 19"/>
+            <wp:cNvGraphicFramePr>
+              <a:graphicFrameLocks xmlns:a="http://schemas.openxmlformats.org/drawingml/2006/main" noChangeAspect="1"/>
+            </wp:cNvGraphicFramePr>
+            <a:graphic xmlns:a="http://schemas.openxmlformats.org/drawingml/2006/main">
+              <a:graphicData uri="http://schemas.openxmlformats.org/drawingml/2006/picture">
+                <pic:pic xmlns:pic="http://schemas.openxmlformats.org/drawingml/2006/picture">
+                  <pic:nvPicPr>
+                    <pic:cNvPr id="0" name="Picture 19"/>
+                    <pic:cNvPicPr>
+                      <a:picLocks noChangeAspect="1" noChangeArrowheads="1"/>
+                    </pic:cNvPicPr>
+                  </pic:nvPicPr>
+                  <pic:blipFill>
+                    <a:blip r:embed="rId27"/>
+                    <a:srcRect/>
+                    <a:stretch>
+                      <a:fillRect/>
+                    </a:stretch>
+                  </pic:blipFill>
+                  <pic:spPr bwMode="auto">
+                    <a:xfrm>
+                      <a:off x="0" y="0"/>
+                      <a:ext cx="5686425" cy="1400175"/>
+                    </a:xfrm>
+                    <a:prstGeom prst="rect">
+                      <a:avLst/>
+                    </a:prstGeom>
+                    <a:noFill/>
+                    <a:ln w="9525">
+                      <a:noFill/>
+                      <a:miter lim="800000"/>
+                      <a:headEnd/>
+                      <a:tailEnd/>
+                    </a:ln>
+                  </pic:spPr>
+                </pic:pic>
+              </a:graphicData>
+            </a:graphic>
+          </wp:inline>
+        </w:drawing>
+      </w:r>
+    </w:p>
+    <w:p>
+      <w:pPr>
+        <w:pStyle w:val="Caption"/>
+        <w:jc w:val="center"/>
+        <w:rPr>
+          <w:sz w:val="22"/>
+          <w:szCs w:val="22"/>
+        </w:rPr>
+      </w:pPr>
+      <w:bookmarkStart w:id="45" w:name="_Toc226305376"/>
+      <w:r>
+        <w:rPr>
+          <w:sz w:val="22"/>
+          <w:szCs w:val="22"/>
+        </w:rPr>
+        <w:t xml:space="preserve">Figure </w:t>
+      </w:r>
+      <w:r>
+        <w:rPr>
+          <w:sz w:val="22"/>
+          <w:szCs w:val="22"/>
+        </w:rPr>
+        <w:fldChar w:fldCharType="begin"/>
+      </w:r>
+      <w:r>
+        <w:rPr>
+          <w:sz w:val="22"/>
+          <w:szCs w:val="22"/>
+        </w:rPr>
+        <w:instrText xml:space="preserve"> SEQ Figure \* ARABIC </w:instrText>
+      </w:r>
+      <w:r>
+        <w:rPr>
+          <w:sz w:val="22"/>
+          <w:szCs w:val="22"/>
+        </w:rPr>
+        <w:fldChar w:fldCharType="separate"/>
+      </w:r>
+      <w:r>
+        <w:rPr>
+          <w:noProof/>
+          <w:sz w:val="22"/>
+          <w:szCs w:val="22"/>
+        </w:rPr>
+        <w:t>19</w:t>
+      </w:r>
+      <w:r>
+        <w:rPr>
+          <w:sz w:val="22"/>
+          <w:szCs w:val="22"/>
+        </w:rPr>
+        <w:fldChar w:fldCharType="end"/>
+      </w:r>
+      <w:r>
+        <w:rPr>
+          <w:sz w:val="22"/>
+          <w:szCs w:val="22"/>
+        </w:rPr>
+        <w:t>: The SimStream class</w:t>
+      </w:r>
+      <w:bookmarkEnd w:id="45"/>
+    </w:p>
+    <w:p/>
+    <w:p>
+      <w:pPr>
+        <w:pStyle w:val="NoSpacing"/>
+      </w:pPr>
     </w:p>
     <w:p>
       <w:pPr>
@@ -14351,10 +16231,536 @@
     </w:p>
     <w:p>
       <w:pPr>
-        <w:pStyle w:val="Heading3"/>
-        <w:rPr>
-          <w:b w:val="0"/>
-        </w:rPr>
+        <w:pStyle w:val="NoSpacing"/>
+        <w:rPr>
+          <w:rFonts w:ascii="Times New Roman" w:hAnsi="Times New Roman"/>
+          <w:sz w:val="24"/>
+          <w:szCs w:val="24"/>
+        </w:rPr>
+      </w:pPr>
+      <w:r>
+        <w:rPr>
+          <w:rFonts w:ascii="Times New Roman" w:hAnsi="Times New Roman"/>
+          <w:sz w:val="24"/>
+          <w:szCs w:val="24"/>
+        </w:rPr>
+        <w:t>This section will go into more detail concerning the classes the simulation kernel uses in operation.</w:t>
+      </w:r>
+    </w:p>
+    <w:p>
+      <w:pPr>
+        <w:pStyle w:val="NoSpacing"/>
+        <w:rPr>
+          <w:rFonts w:ascii="Times New Roman" w:hAnsi="Times New Roman"/>
+          <w:sz w:val="24"/>
+          <w:szCs w:val="24"/>
+        </w:rPr>
+      </w:pPr>
+    </w:p>
+    <w:p>
+      <w:pPr>
+        <w:pStyle w:val="NoSpacing"/>
+        <w:jc w:val="center"/>
+        <w:rPr>
+          <w:rFonts w:ascii="Times New Roman" w:hAnsi="Times New Roman"/>
+          <w:sz w:val="24"/>
+          <w:szCs w:val="24"/>
+        </w:rPr>
+      </w:pPr>
+      <w:r>
+        <w:rPr>
+          <w:rFonts w:ascii="Times New Roman" w:hAnsi="Times New Roman"/>
+          <w:noProof/>
+          <w:sz w:val="24"/>
+          <w:szCs w:val="24"/>
+          <w:lang w:bidi="ar-SA"/>
+        </w:rPr>
+        <w:lastRenderedPageBreak/>
+        <w:drawing>
+          <wp:inline distT="0" distB="0" distL="0" distR="0">
+            <wp:extent cx="5362575" cy="1943100"/>
+            <wp:effectExtent l="0" t="0" r="0" b="0"/>
+            <wp:docPr id="23" name="Picture 20"/>
+            <wp:cNvGraphicFramePr>
+              <a:graphicFrameLocks xmlns:a="http://schemas.openxmlformats.org/drawingml/2006/main" noChangeAspect="1"/>
+            </wp:cNvGraphicFramePr>
+            <a:graphic xmlns:a="http://schemas.openxmlformats.org/drawingml/2006/main">
+              <a:graphicData uri="http://schemas.openxmlformats.org/drawingml/2006/picture">
+                <pic:pic xmlns:pic="http://schemas.openxmlformats.org/drawingml/2006/picture">
+                  <pic:nvPicPr>
+                    <pic:cNvPr id="0" name="Picture 20"/>
+                    <pic:cNvPicPr>
+                      <a:picLocks noChangeAspect="1" noChangeArrowheads="1"/>
+                    </pic:cNvPicPr>
+                  </pic:nvPicPr>
+                  <pic:blipFill>
+                    <a:blip r:embed="rId28"/>
+                    <a:srcRect/>
+                    <a:stretch>
+                      <a:fillRect/>
+                    </a:stretch>
+                  </pic:blipFill>
+                  <pic:spPr bwMode="auto">
+                    <a:xfrm>
+                      <a:off x="0" y="0"/>
+                      <a:ext cx="5362575" cy="1943100"/>
+                    </a:xfrm>
+                    <a:prstGeom prst="rect">
+                      <a:avLst/>
+                    </a:prstGeom>
+                    <a:noFill/>
+                    <a:ln w="9525">
+                      <a:noFill/>
+                      <a:miter lim="800000"/>
+                      <a:headEnd/>
+                      <a:tailEnd/>
+                    </a:ln>
+                  </pic:spPr>
+                </pic:pic>
+              </a:graphicData>
+            </a:graphic>
+          </wp:inline>
+        </w:drawing>
+      </w:r>
+    </w:p>
+    <w:p>
+      <w:pPr>
+        <w:pStyle w:val="Caption"/>
+        <w:jc w:val="center"/>
+        <w:rPr>
+          <w:sz w:val="22"/>
+          <w:szCs w:val="22"/>
+        </w:rPr>
+      </w:pPr>
+      <w:bookmarkStart w:id="46" w:name="_Toc226305377"/>
+      <w:r>
+        <w:rPr>
+          <w:sz w:val="22"/>
+          <w:szCs w:val="22"/>
+        </w:rPr>
+        <w:t xml:space="preserve">Figure </w:t>
+      </w:r>
+      <w:r>
+        <w:rPr>
+          <w:sz w:val="22"/>
+          <w:szCs w:val="22"/>
+        </w:rPr>
+        <w:fldChar w:fldCharType="begin"/>
+      </w:r>
+      <w:r>
+        <w:rPr>
+          <w:sz w:val="22"/>
+          <w:szCs w:val="22"/>
+        </w:rPr>
+        <w:instrText xml:space="preserve"> SEQ Figure \* ARABIC </w:instrText>
+      </w:r>
+      <w:r>
+        <w:rPr>
+          <w:sz w:val="22"/>
+          <w:szCs w:val="22"/>
+        </w:rPr>
+        <w:fldChar w:fldCharType="separate"/>
+      </w:r>
+      <w:r>
+        <w:rPr>
+          <w:noProof/>
+          <w:sz w:val="22"/>
+          <w:szCs w:val="22"/>
+        </w:rPr>
+        <w:t>20</w:t>
+      </w:r>
+      <w:r>
+        <w:rPr>
+          <w:sz w:val="22"/>
+          <w:szCs w:val="22"/>
+        </w:rPr>
+        <w:fldChar w:fldCharType="end"/>
+      </w:r>
+      <w:r>
+        <w:rPr>
+          <w:sz w:val="22"/>
+          <w:szCs w:val="22"/>
+        </w:rPr>
+        <w:t>: The Scheduler class</w:t>
+      </w:r>
+      <w:bookmarkEnd w:id="46"/>
+    </w:p>
+    <w:p/>
+    <w:p/>
+    <w:p>
+      <w:pPr>
+        <w:pStyle w:val="NoSpacing"/>
+        <w:jc w:val="center"/>
+      </w:pPr>
+      <w:r>
+        <w:rPr>
+          <w:noProof/>
+          <w:lang w:bidi="ar-SA"/>
+        </w:rPr>
+        <w:drawing>
+          <wp:inline distT="0" distB="0" distL="0" distR="0">
+            <wp:extent cx="5248275" cy="2514600"/>
+            <wp:effectExtent l="0" t="0" r="0" b="0"/>
+            <wp:docPr id="24" name="Picture 21"/>
+            <wp:cNvGraphicFramePr>
+              <a:graphicFrameLocks xmlns:a="http://schemas.openxmlformats.org/drawingml/2006/main" noChangeAspect="1"/>
+            </wp:cNvGraphicFramePr>
+            <a:graphic xmlns:a="http://schemas.openxmlformats.org/drawingml/2006/main">
+              <a:graphicData uri="http://schemas.openxmlformats.org/drawingml/2006/picture">
+                <pic:pic xmlns:pic="http://schemas.openxmlformats.org/drawingml/2006/picture">
+                  <pic:nvPicPr>
+                    <pic:cNvPr id="0" name="Picture 21"/>
+                    <pic:cNvPicPr>
+                      <a:picLocks noChangeAspect="1" noChangeArrowheads="1"/>
+                    </pic:cNvPicPr>
+                  </pic:nvPicPr>
+                  <pic:blipFill>
+                    <a:blip r:embed="rId29"/>
+                    <a:srcRect/>
+                    <a:stretch>
+                      <a:fillRect/>
+                    </a:stretch>
+                  </pic:blipFill>
+                  <pic:spPr bwMode="auto">
+                    <a:xfrm>
+                      <a:off x="0" y="0"/>
+                      <a:ext cx="5248275" cy="2514600"/>
+                    </a:xfrm>
+                    <a:prstGeom prst="rect">
+                      <a:avLst/>
+                    </a:prstGeom>
+                    <a:noFill/>
+                    <a:ln w="9525">
+                      <a:noFill/>
+                      <a:miter lim="800000"/>
+                      <a:headEnd/>
+                      <a:tailEnd/>
+                    </a:ln>
+                  </pic:spPr>
+                </pic:pic>
+              </a:graphicData>
+            </a:graphic>
+          </wp:inline>
+        </w:drawing>
+      </w:r>
+    </w:p>
+    <w:p>
+      <w:pPr>
+        <w:pStyle w:val="Caption"/>
+        <w:jc w:val="center"/>
+        <w:rPr>
+          <w:sz w:val="22"/>
+          <w:szCs w:val="22"/>
+        </w:rPr>
+      </w:pPr>
+      <w:bookmarkStart w:id="47" w:name="_Toc226305378"/>
+      <w:r>
+        <w:rPr>
+          <w:sz w:val="22"/>
+          <w:szCs w:val="22"/>
+        </w:rPr>
+        <w:t xml:space="preserve">Figure </w:t>
+      </w:r>
+      <w:r>
+        <w:rPr>
+          <w:sz w:val="22"/>
+          <w:szCs w:val="22"/>
+        </w:rPr>
+        <w:fldChar w:fldCharType="begin"/>
+      </w:r>
+      <w:r>
+        <w:rPr>
+          <w:sz w:val="22"/>
+          <w:szCs w:val="22"/>
+        </w:rPr>
+        <w:instrText xml:space="preserve"> SEQ Figure \* ARABIC </w:instrText>
+      </w:r>
+      <w:r>
+        <w:rPr>
+          <w:sz w:val="22"/>
+          <w:szCs w:val="22"/>
+        </w:rPr>
+        <w:fldChar w:fldCharType="separate"/>
+      </w:r>
+      <w:r>
+        <w:rPr>
+          <w:noProof/>
+          <w:sz w:val="22"/>
+          <w:szCs w:val="22"/>
+        </w:rPr>
+        <w:t>21</w:t>
+      </w:r>
+      <w:r>
+        <w:rPr>
+          <w:sz w:val="22"/>
+          <w:szCs w:val="22"/>
+        </w:rPr>
+        <w:fldChar w:fldCharType="end"/>
+      </w:r>
+      <w:r>
+        <w:rPr>
+          <w:sz w:val="22"/>
+          <w:szCs w:val="22"/>
+        </w:rPr>
+        <w:t>: The Communicator class</w:t>
+      </w:r>
+      <w:bookmarkEnd w:id="47"/>
+    </w:p>
+    <w:p/>
+    <w:p/>
+    <w:p>
+      <w:pPr>
+        <w:pStyle w:val="NoSpacing"/>
+        <w:jc w:val="center"/>
+      </w:pPr>
+      <w:r>
+        <w:rPr>
+          <w:noProof/>
+          <w:lang w:bidi="ar-SA"/>
+        </w:rPr>
+        <w:lastRenderedPageBreak/>
+        <w:drawing>
+          <wp:inline distT="0" distB="0" distL="0" distR="0">
+            <wp:extent cx="5324475" cy="3629025"/>
+            <wp:effectExtent l="0" t="0" r="0" b="0"/>
+            <wp:docPr id="25" name="Picture 22"/>
+            <wp:cNvGraphicFramePr>
+              <a:graphicFrameLocks xmlns:a="http://schemas.openxmlformats.org/drawingml/2006/main" noChangeAspect="1"/>
+            </wp:cNvGraphicFramePr>
+            <a:graphic xmlns:a="http://schemas.openxmlformats.org/drawingml/2006/main">
+              <a:graphicData uri="http://schemas.openxmlformats.org/drawingml/2006/picture">
+                <pic:pic xmlns:pic="http://schemas.openxmlformats.org/drawingml/2006/picture">
+                  <pic:nvPicPr>
+                    <pic:cNvPr id="0" name="Picture 22"/>
+                    <pic:cNvPicPr>
+                      <a:picLocks noChangeAspect="1" noChangeArrowheads="1"/>
+                    </pic:cNvPicPr>
+                  </pic:nvPicPr>
+                  <pic:blipFill>
+                    <a:blip r:embed="rId30"/>
+                    <a:srcRect/>
+                    <a:stretch>
+                      <a:fillRect/>
+                    </a:stretch>
+                  </pic:blipFill>
+                  <pic:spPr bwMode="auto">
+                    <a:xfrm>
+                      <a:off x="0" y="0"/>
+                      <a:ext cx="5324475" cy="3629025"/>
+                    </a:xfrm>
+                    <a:prstGeom prst="rect">
+                      <a:avLst/>
+                    </a:prstGeom>
+                    <a:noFill/>
+                    <a:ln w="9525">
+                      <a:noFill/>
+                      <a:miter lim="800000"/>
+                      <a:headEnd/>
+                      <a:tailEnd/>
+                    </a:ln>
+                  </pic:spPr>
+                </pic:pic>
+              </a:graphicData>
+            </a:graphic>
+          </wp:inline>
+        </w:drawing>
+      </w:r>
+    </w:p>
+    <w:p>
+      <w:pPr>
+        <w:pStyle w:val="Caption"/>
+        <w:jc w:val="center"/>
+        <w:rPr>
+          <w:sz w:val="22"/>
+          <w:szCs w:val="22"/>
+        </w:rPr>
+      </w:pPr>
+      <w:bookmarkStart w:id="48" w:name="_Toc226305379"/>
+      <w:r>
+        <w:rPr>
+          <w:sz w:val="22"/>
+          <w:szCs w:val="22"/>
+        </w:rPr>
+        <w:t xml:space="preserve">Figure </w:t>
+      </w:r>
+      <w:r>
+        <w:rPr>
+          <w:sz w:val="22"/>
+          <w:szCs w:val="22"/>
+        </w:rPr>
+        <w:fldChar w:fldCharType="begin"/>
+      </w:r>
+      <w:r>
+        <w:rPr>
+          <w:sz w:val="22"/>
+          <w:szCs w:val="22"/>
+        </w:rPr>
+        <w:instrText xml:space="preserve"> SEQ Figure \* ARABIC </w:instrText>
+      </w:r>
+      <w:r>
+        <w:rPr>
+          <w:sz w:val="22"/>
+          <w:szCs w:val="22"/>
+        </w:rPr>
+        <w:fldChar w:fldCharType="separate"/>
+      </w:r>
+      <w:r>
+        <w:rPr>
+          <w:noProof/>
+          <w:sz w:val="22"/>
+          <w:szCs w:val="22"/>
+        </w:rPr>
+        <w:t>22</w:t>
+      </w:r>
+      <w:r>
+        <w:rPr>
+          <w:sz w:val="22"/>
+          <w:szCs w:val="22"/>
+        </w:rPr>
+        <w:fldChar w:fldCharType="end"/>
+      </w:r>
+      <w:r>
+        <w:rPr>
+          <w:sz w:val="22"/>
+          <w:szCs w:val="22"/>
+        </w:rPr>
+        <w:t>: The GVTManager class</w:t>
+      </w:r>
+      <w:bookmarkEnd w:id="48"/>
+    </w:p>
+    <w:p/>
+    <w:p/>
+    <w:p/>
+    <w:p/>
+    <w:p>
+      <w:pPr>
+        <w:pStyle w:val="NoSpacing"/>
+        <w:jc w:val="center"/>
+      </w:pPr>
+      <w:r>
+        <w:rPr>
+          <w:noProof/>
+          <w:lang w:bidi="ar-SA"/>
+        </w:rPr>
+        <w:lastRenderedPageBreak/>
+        <w:drawing>
+          <wp:inline distT="0" distB="0" distL="0" distR="0">
+            <wp:extent cx="5448300" cy="3009900"/>
+            <wp:effectExtent l="0" t="0" r="0" b="0"/>
+            <wp:docPr id="26" name="Picture 23"/>
+            <wp:cNvGraphicFramePr>
+              <a:graphicFrameLocks xmlns:a="http://schemas.openxmlformats.org/drawingml/2006/main" noChangeAspect="1"/>
+            </wp:cNvGraphicFramePr>
+            <a:graphic xmlns:a="http://schemas.openxmlformats.org/drawingml/2006/main">
+              <a:graphicData uri="http://schemas.openxmlformats.org/drawingml/2006/picture">
+                <pic:pic xmlns:pic="http://schemas.openxmlformats.org/drawingml/2006/picture">
+                  <pic:nvPicPr>
+                    <pic:cNvPr id="0" name="Picture 23"/>
+                    <pic:cNvPicPr>
+                      <a:picLocks noChangeAspect="1" noChangeArrowheads="1"/>
+                    </pic:cNvPicPr>
+                  </pic:nvPicPr>
+                  <pic:blipFill>
+                    <a:blip r:embed="rId31"/>
+                    <a:srcRect/>
+                    <a:stretch>
+                      <a:fillRect/>
+                    </a:stretch>
+                  </pic:blipFill>
+                  <pic:spPr bwMode="auto">
+                    <a:xfrm>
+                      <a:off x="0" y="0"/>
+                      <a:ext cx="5448300" cy="3009900"/>
+                    </a:xfrm>
+                    <a:prstGeom prst="rect">
+                      <a:avLst/>
+                    </a:prstGeom>
+                    <a:noFill/>
+                    <a:ln w="9525">
+                      <a:noFill/>
+                      <a:miter lim="800000"/>
+                      <a:headEnd/>
+                      <a:tailEnd/>
+                    </a:ln>
+                  </pic:spPr>
+                </pic:pic>
+              </a:graphicData>
+            </a:graphic>
+          </wp:inline>
+        </w:drawing>
+      </w:r>
+    </w:p>
+    <w:p>
+      <w:pPr>
+        <w:pStyle w:val="Caption"/>
+        <w:jc w:val="center"/>
+        <w:rPr>
+          <w:sz w:val="22"/>
+          <w:szCs w:val="22"/>
+        </w:rPr>
+      </w:pPr>
+      <w:bookmarkStart w:id="49" w:name="_Toc226305380"/>
+      <w:r>
+        <w:rPr>
+          <w:sz w:val="22"/>
+          <w:szCs w:val="22"/>
+        </w:rPr>
+        <w:t xml:space="preserve">Figure </w:t>
+      </w:r>
+      <w:r>
+        <w:rPr>
+          <w:sz w:val="22"/>
+          <w:szCs w:val="22"/>
+        </w:rPr>
+        <w:fldChar w:fldCharType="begin"/>
+      </w:r>
+      <w:r>
+        <w:rPr>
+          <w:sz w:val="22"/>
+          <w:szCs w:val="22"/>
+        </w:rPr>
+        <w:instrText xml:space="preserve"> SEQ Figure \* ARABIC </w:instrText>
+      </w:r>
+      <w:r>
+        <w:rPr>
+          <w:sz w:val="22"/>
+          <w:szCs w:val="22"/>
+        </w:rPr>
+        <w:fldChar w:fldCharType="separate"/>
+      </w:r>
+      <w:r>
+        <w:rPr>
+          <w:noProof/>
+          <w:sz w:val="22"/>
+          <w:szCs w:val="22"/>
+        </w:rPr>
+        <w:t>23</w:t>
+      </w:r>
+      <w:r>
+        <w:rPr>
+          <w:sz w:val="22"/>
+          <w:szCs w:val="22"/>
+        </w:rPr>
+        <w:fldChar w:fldCharType="end"/>
+      </w:r>
+      <w:r>
+        <w:rPr>
+          <w:sz w:val="22"/>
+          <w:szCs w:val="22"/>
+        </w:rPr>
+        <w:t>: The GVTMessage class</w:t>
+      </w:r>
+      <w:bookmarkEnd w:id="49"/>
+    </w:p>
+    <w:p>
+      <w:pPr>
+        <w:pStyle w:val="NoSpacing"/>
+        <w:jc w:val="center"/>
+      </w:pPr>
+    </w:p>
+    <w:p>
+      <w:pPr>
+        <w:jc w:val="center"/>
       </w:pPr>
     </w:p>
     <w:p>
@@ -14372,6 +16778,345 @@
     <w:p>
       <w:pPr>
         <w:pStyle w:val="NoSpacing"/>
+        <w:jc w:val="both"/>
+        <w:rPr>
+          <w:rFonts w:ascii="Times New Roman" w:hAnsi="Times New Roman"/>
+          <w:sz w:val="24"/>
+          <w:szCs w:val="24"/>
+        </w:rPr>
+      </w:pPr>
+      <w:r>
+        <w:rPr>
+          <w:rFonts w:ascii="Times New Roman" w:hAnsi="Times New Roman"/>
+          <w:sz w:val="24"/>
+          <w:szCs w:val="24"/>
+        </w:rPr>
+        <w:t xml:space="preserve">The MUSE code generator was a late but exciting </w:t>
+      </w:r>
+      <w:r>
+        <w:rPr>
+          <w:rFonts w:ascii="Times New Roman" w:hAnsi="Times New Roman"/>
+          <w:sz w:val="24"/>
+          <w:szCs w:val="24"/>
+        </w:rPr>
+        <w:t>simple</w:t>
+      </w:r>
+      <w:r>
+        <w:rPr>
+          <w:rFonts w:ascii="Times New Roman" w:hAnsi="Times New Roman"/>
+          <w:sz w:val="24"/>
+          <w:szCs w:val="24"/>
+        </w:rPr>
+        <w:t xml:space="preserve"> edition that made developing with MUSE </w:t>
+      </w:r>
+      <w:r>
+        <w:rPr>
+          <w:rFonts w:ascii="Times New Roman" w:hAnsi="Times New Roman"/>
+          <w:sz w:val="24"/>
+          <w:szCs w:val="24"/>
+        </w:rPr>
+        <w:t xml:space="preserve">much more enjoyable. A lot of the startup code with every simulation created is basically the same procedure. For every simulation that is created, one must create agents, states, and events. You will also no doubt organize these files somehow. </w:t>
+      </w:r>
+      <w:r>
+        <w:rPr>
+          <w:rFonts w:ascii="Times New Roman" w:hAnsi="Times New Roman"/>
+          <w:sz w:val="24"/>
+          <w:szCs w:val="24"/>
+        </w:rPr>
+        <w:t xml:space="preserve">To add to the tedious startup is creating make files to compile and link to the MUSE kernel code. Lastly is the main execution file that you must create to get simulation started. The </w:t>
+      </w:r>
+      <w:r>
+        <w:rPr>
+          <w:rFonts w:ascii="Times New Roman" w:hAnsi="Times New Roman"/>
+          <w:sz w:val="24"/>
+          <w:szCs w:val="24"/>
+        </w:rPr>
+        <w:t xml:space="preserve">MUSE code generator takes care of all the tedious, redundant process to get started. </w:t>
+      </w:r>
+    </w:p>
+    <w:p>
+      <w:pPr>
+        <w:pStyle w:val="NoSpacing"/>
+        <w:rPr>
+          <w:rFonts w:ascii="Times New Roman" w:hAnsi="Times New Roman"/>
+          <w:sz w:val="24"/>
+          <w:szCs w:val="24"/>
+        </w:rPr>
+      </w:pPr>
+    </w:p>
+    <w:p>
+      <w:pPr>
+        <w:pStyle w:val="NoSpacing"/>
+        <w:rPr>
+          <w:rFonts w:ascii="Times New Roman" w:hAnsi="Times New Roman"/>
+          <w:sz w:val="24"/>
+          <w:szCs w:val="24"/>
+        </w:rPr>
+      </w:pPr>
+      <w:r>
+        <w:rPr>
+          <w:rFonts w:ascii="Times New Roman" w:hAnsi="Times New Roman"/>
+          <w:sz w:val="24"/>
+          <w:szCs w:val="24"/>
+        </w:rPr>
+        <w:t xml:space="preserve">The MUSE code generator was developed using Python. With Python, we were able to get a simple, robust code generator online very quickly. As of this writing, version 0.2 is released. </w:t>
+      </w:r>
+      <w:r>
+        <w:rPr>
+          <w:rFonts w:ascii="Times New Roman" w:hAnsi="Times New Roman"/>
+          <w:sz w:val="24"/>
+          <w:szCs w:val="24"/>
+        </w:rPr>
+        <w:t xml:space="preserve">There are two python files </w:t>
+      </w:r>
+      <w:r>
+        <w:rPr>
+          <w:rFonts w:ascii="Times New Roman" w:hAnsi="Times New Roman"/>
+          <w:i/>
+          <w:sz w:val="24"/>
+          <w:szCs w:val="24"/>
+        </w:rPr>
+        <w:t>muse.py</w:t>
+      </w:r>
+      <w:r>
+        <w:rPr>
+          <w:rFonts w:ascii="Times New Roman" w:hAnsi="Times New Roman"/>
+          <w:sz w:val="24"/>
+          <w:szCs w:val="24"/>
+        </w:rPr>
+        <w:t xml:space="preserve"> and </w:t>
+      </w:r>
+      <w:r>
+        <w:rPr>
+          <w:rFonts w:ascii="Times New Roman" w:hAnsi="Times New Roman"/>
+          <w:i/>
+          <w:sz w:val="24"/>
+          <w:szCs w:val="24"/>
+        </w:rPr>
+        <w:t>templates.py</w:t>
+      </w:r>
+      <w:r>
+        <w:rPr>
+          <w:rFonts w:ascii="Times New Roman" w:hAnsi="Times New Roman"/>
+          <w:sz w:val="24"/>
+          <w:szCs w:val="24"/>
+        </w:rPr>
+        <w:t xml:space="preserve"> that make up the code generator. </w:t>
+      </w:r>
+      <w:r>
+        <w:rPr>
+          <w:rFonts w:ascii="Times New Roman" w:hAnsi="Times New Roman"/>
+          <w:sz w:val="24"/>
+          <w:szCs w:val="24"/>
+        </w:rPr>
+        <w:t>The template file contains all the templates for the following:</w:t>
+      </w:r>
+    </w:p>
+    <w:p>
+      <w:pPr>
+        <w:pStyle w:val="NoSpacing"/>
+        <w:numPr>
+          <w:ilvl w:val="0"/>
+          <w:numId w:val="2"/>
+        </w:numPr>
+        <w:rPr>
+          <w:rFonts w:ascii="Times New Roman" w:hAnsi="Times New Roman"/>
+          <w:sz w:val="24"/>
+          <w:szCs w:val="24"/>
+        </w:rPr>
+      </w:pPr>
+      <w:r>
+        <w:rPr>
+          <w:rFonts w:ascii="Times New Roman" w:hAnsi="Times New Roman"/>
+          <w:sz w:val="24"/>
+          <w:szCs w:val="24"/>
+        </w:rPr>
+        <w:t>The Agent header file</w:t>
+      </w:r>
+    </w:p>
+    <w:p>
+      <w:pPr>
+        <w:pStyle w:val="NoSpacing"/>
+        <w:numPr>
+          <w:ilvl w:val="0"/>
+          <w:numId w:val="2"/>
+        </w:numPr>
+        <w:rPr>
+          <w:rFonts w:ascii="Times New Roman" w:hAnsi="Times New Roman"/>
+          <w:sz w:val="24"/>
+          <w:szCs w:val="24"/>
+        </w:rPr>
+      </w:pPr>
+      <w:r>
+        <w:rPr>
+          <w:rFonts w:ascii="Times New Roman" w:hAnsi="Times New Roman"/>
+          <w:sz w:val="24"/>
+          <w:szCs w:val="24"/>
+        </w:rPr>
+        <w:t>The State header file</w:t>
+      </w:r>
+    </w:p>
+    <w:p>
+      <w:pPr>
+        <w:pStyle w:val="NoSpacing"/>
+        <w:numPr>
+          <w:ilvl w:val="0"/>
+          <w:numId w:val="2"/>
+        </w:numPr>
+        <w:rPr>
+          <w:rFonts w:ascii="Times New Roman" w:hAnsi="Times New Roman"/>
+          <w:sz w:val="24"/>
+          <w:szCs w:val="24"/>
+        </w:rPr>
+      </w:pPr>
+      <w:r>
+        <w:rPr>
+          <w:rFonts w:ascii="Times New Roman" w:hAnsi="Times New Roman"/>
+          <w:sz w:val="24"/>
+          <w:szCs w:val="24"/>
+        </w:rPr>
+        <w:t>The Event header file</w:t>
+      </w:r>
+    </w:p>
+    <w:p>
+      <w:pPr>
+        <w:pStyle w:val="NoSpacing"/>
+        <w:numPr>
+          <w:ilvl w:val="0"/>
+          <w:numId w:val="2"/>
+        </w:numPr>
+        <w:rPr>
+          <w:rFonts w:ascii="Times New Roman" w:hAnsi="Times New Roman"/>
+          <w:sz w:val="24"/>
+          <w:szCs w:val="24"/>
+        </w:rPr>
+      </w:pPr>
+      <w:r>
+        <w:rPr>
+          <w:rFonts w:ascii="Times New Roman" w:hAnsi="Times New Roman"/>
+          <w:sz w:val="24"/>
+          <w:szCs w:val="24"/>
+        </w:rPr>
+        <w:t>The Agent source file</w:t>
+      </w:r>
+    </w:p>
+    <w:p>
+      <w:pPr>
+        <w:pStyle w:val="NoSpacing"/>
+        <w:numPr>
+          <w:ilvl w:val="0"/>
+          <w:numId w:val="2"/>
+        </w:numPr>
+        <w:rPr>
+          <w:rFonts w:ascii="Times New Roman" w:hAnsi="Times New Roman"/>
+          <w:sz w:val="24"/>
+          <w:szCs w:val="24"/>
+        </w:rPr>
+      </w:pPr>
+      <w:r>
+        <w:rPr>
+          <w:rFonts w:ascii="Times New Roman" w:hAnsi="Times New Roman"/>
+          <w:sz w:val="24"/>
+          <w:szCs w:val="24"/>
+        </w:rPr>
+        <w:t>The State source file</w:t>
+      </w:r>
+    </w:p>
+    <w:p>
+      <w:pPr>
+        <w:pStyle w:val="NoSpacing"/>
+        <w:numPr>
+          <w:ilvl w:val="0"/>
+          <w:numId w:val="2"/>
+        </w:numPr>
+        <w:rPr>
+          <w:rFonts w:ascii="Times New Roman" w:hAnsi="Times New Roman"/>
+          <w:sz w:val="24"/>
+          <w:szCs w:val="24"/>
+        </w:rPr>
+      </w:pPr>
+      <w:r>
+        <w:rPr>
+          <w:rFonts w:ascii="Times New Roman" w:hAnsi="Times New Roman"/>
+          <w:sz w:val="24"/>
+          <w:szCs w:val="24"/>
+        </w:rPr>
+        <w:t>The Event source file</w:t>
+      </w:r>
+    </w:p>
+    <w:p>
+      <w:pPr>
+        <w:pStyle w:val="NoSpacing"/>
+        <w:numPr>
+          <w:ilvl w:val="0"/>
+          <w:numId w:val="2"/>
+        </w:numPr>
+        <w:rPr>
+          <w:rFonts w:ascii="Times New Roman" w:hAnsi="Times New Roman"/>
+          <w:sz w:val="24"/>
+          <w:szCs w:val="24"/>
+        </w:rPr>
+      </w:pPr>
+      <w:r>
+        <w:rPr>
+          <w:rFonts w:ascii="Times New Roman" w:hAnsi="Times New Roman"/>
+          <w:sz w:val="24"/>
+          <w:szCs w:val="24"/>
+        </w:rPr>
+        <w:t>The main execution source file</w:t>
+      </w:r>
+    </w:p>
+    <w:p>
+      <w:pPr>
+        <w:pStyle w:val="NoSpacing"/>
+        <w:numPr>
+          <w:ilvl w:val="0"/>
+          <w:numId w:val="2"/>
+        </w:numPr>
+        <w:rPr>
+          <w:rFonts w:ascii="Times New Roman" w:hAnsi="Times New Roman"/>
+          <w:sz w:val="24"/>
+          <w:szCs w:val="24"/>
+        </w:rPr>
+      </w:pPr>
+      <w:r>
+        <w:rPr>
+          <w:rFonts w:ascii="Times New Roman" w:hAnsi="Times New Roman"/>
+          <w:sz w:val="24"/>
+          <w:szCs w:val="24"/>
+        </w:rPr>
+        <w:t>The make</w:t>
+      </w:r>
+      <w:r>
+        <w:rPr>
+          <w:rFonts w:ascii="Times New Roman" w:hAnsi="Times New Roman"/>
+          <w:sz w:val="24"/>
+          <w:szCs w:val="24"/>
+        </w:rPr>
+        <w:t xml:space="preserve"> </w:t>
+      </w:r>
+      <w:r>
+        <w:rPr>
+          <w:rFonts w:ascii="Times New Roman" w:hAnsi="Times New Roman"/>
+          <w:sz w:val="24"/>
+          <w:szCs w:val="24"/>
+        </w:rPr>
+        <w:t>file</w:t>
+      </w:r>
+    </w:p>
+    <w:p>
+      <w:pPr>
+        <w:pStyle w:val="NoSpacing"/>
+        <w:rPr>
+          <w:rFonts w:ascii="Times New Roman" w:hAnsi="Times New Roman"/>
+          <w:sz w:val="24"/>
+          <w:szCs w:val="24"/>
+        </w:rPr>
+      </w:pPr>
+    </w:p>
+    <w:p>
+      <w:pPr>
+        <w:pStyle w:val="NoSpacing"/>
         <w:rPr>
           <w:rFonts w:ascii="Times New Roman" w:hAnsi="Times New Roman"/>
           <w:sz w:val="24"/>
@@ -14391,19 +17136,20 @@
           <w:szCs w:val="36"/>
         </w:rPr>
       </w:pPr>
-      <w:bookmarkStart w:id="36" w:name="_Toc223814807"/>
-      <w:bookmarkStart w:id="37" w:name="_Toc223814842"/>
-      <w:bookmarkStart w:id="38" w:name="_Toc223984337"/>
+      <w:bookmarkStart w:id="50" w:name="_Toc223814807"/>
+      <w:bookmarkStart w:id="51" w:name="_Toc223814842"/>
+      <w:bookmarkStart w:id="52" w:name="_Toc223984337"/>
       <w:r>
         <w:rPr>
           <w:sz w:val="36"/>
           <w:szCs w:val="36"/>
         </w:rPr>
+        <w:lastRenderedPageBreak/>
         <w:t>Benchmarking</w:t>
       </w:r>
-      <w:bookmarkEnd w:id="36"/>
-      <w:bookmarkEnd w:id="37"/>
-      <w:bookmarkEnd w:id="38"/>
+      <w:bookmarkEnd w:id="50"/>
+      <w:bookmarkEnd w:id="51"/>
+      <w:bookmarkEnd w:id="52"/>
     </w:p>
     <w:p/>
     <w:p>
@@ -14418,9 +17164,9 @@
           <w:szCs w:val="36"/>
         </w:rPr>
       </w:pPr>
-      <w:bookmarkStart w:id="39" w:name="_Toc223814808"/>
-      <w:bookmarkStart w:id="40" w:name="_Toc223814843"/>
-      <w:bookmarkStart w:id="41" w:name="_Toc223984338"/>
+      <w:bookmarkStart w:id="53" w:name="_Toc223814808"/>
+      <w:bookmarkStart w:id="54" w:name="_Toc223814843"/>
+      <w:bookmarkStart w:id="55" w:name="_Toc223984338"/>
       <w:r>
         <w:rPr>
           <w:sz w:val="36"/>
@@ -14428,9 +17174,9 @@
         </w:rPr>
         <w:t>Conclusion and Future Work</w:t>
       </w:r>
-      <w:bookmarkEnd w:id="39"/>
-      <w:bookmarkEnd w:id="40"/>
-      <w:bookmarkEnd w:id="41"/>
+      <w:bookmarkEnd w:id="53"/>
+      <w:bookmarkEnd w:id="54"/>
+      <w:bookmarkEnd w:id="55"/>
     </w:p>
     <w:p>
       <w:pPr>
@@ -14462,7 +17208,7 @@
           <w:szCs w:val="40"/>
         </w:rPr>
       </w:pPr>
-      <w:bookmarkStart w:id="42" w:name="_Toc223984339"/>
+      <w:bookmarkStart w:id="56" w:name="_Toc223984339"/>
       <w:r>
         <w:rPr>
           <w:sz w:val="40"/>
@@ -14471,7 +17217,7 @@
         <w:lastRenderedPageBreak/>
         <w:t>References</w:t>
       </w:r>
-      <w:bookmarkEnd w:id="42"/>
+      <w:bookmarkEnd w:id="56"/>
     </w:p>
     <w:p>
       <w:pPr>
@@ -15127,10 +17873,10 @@
     </w:p>
     <w:p/>
     <w:sectPr>
-      <w:headerReference w:type="even" r:id="rId21"/>
-      <w:headerReference w:type="default" r:id="rId22"/>
-      <w:footerReference w:type="default" r:id="rId23"/>
-      <w:headerReference w:type="first" r:id="rId24"/>
+      <w:headerReference w:type="even" r:id="rId32"/>
+      <w:headerReference w:type="default" r:id="rId33"/>
+      <w:footerReference w:type="default" r:id="rId34"/>
+      <w:headerReference w:type="first" r:id="rId35"/>
       <w:pgSz w:w="12240" w:h="15840"/>
       <w:pgMar w:top="1440" w:right="1440" w:bottom="1440" w:left="1440" w:header="720" w:footer="720" w:gutter="0"/>
       <w:pgNumType w:start="2"/>
@@ -17637,11 +20383,11 @@
           </c:val>
         </c:ser>
         <c:marker val="1"/>
-        <c:axId val="58476416"/>
-        <c:axId val="67752704"/>
+        <c:axId val="67755008"/>
+        <c:axId val="68561152"/>
       </c:lineChart>
       <c:catAx>
-        <c:axId val="58476416"/>
+        <c:axId val="67755008"/>
         <c:scaling>
           <c:orientation val="minMax"/>
         </c:scaling>
@@ -17670,14 +20416,14 @@
         </c:title>
         <c:numFmt formatCode="General" sourceLinked="1"/>
         <c:tickLblPos val="nextTo"/>
-        <c:crossAx val="67752704"/>
+        <c:crossAx val="68561152"/>
         <c:crosses val="autoZero"/>
         <c:auto val="1"/>
         <c:lblAlgn val="ctr"/>
         <c:lblOffset val="100"/>
       </c:catAx>
       <c:valAx>
-        <c:axId val="67752704"/>
+        <c:axId val="68561152"/>
         <c:scaling>
           <c:orientation val="minMax"/>
         </c:scaling>
@@ -17702,7 +20448,7 @@
         </c:title>
         <c:numFmt formatCode="General" sourceLinked="1"/>
         <c:tickLblPos val="nextTo"/>
-        <c:crossAx val="58476416"/>
+        <c:crossAx val="67755008"/>
         <c:crosses val="autoZero"/>
         <c:crossBetween val="between"/>
       </c:valAx>
@@ -17881,11 +20627,11 @@
           </c:val>
         </c:ser>
         <c:marker val="1"/>
-        <c:axId val="54699904"/>
-        <c:axId val="58064896"/>
+        <c:axId val="68674688"/>
+        <c:axId val="81793024"/>
       </c:lineChart>
       <c:catAx>
-        <c:axId val="54699904"/>
+        <c:axId val="68674688"/>
         <c:scaling>
           <c:orientation val="minMax"/>
         </c:scaling>
@@ -17909,14 +20655,14 @@
         </c:title>
         <c:numFmt formatCode="General" sourceLinked="1"/>
         <c:tickLblPos val="nextTo"/>
-        <c:crossAx val="58064896"/>
+        <c:crossAx val="81793024"/>
         <c:crosses val="autoZero"/>
         <c:auto val="1"/>
         <c:lblAlgn val="ctr"/>
         <c:lblOffset val="100"/>
       </c:catAx>
       <c:valAx>
-        <c:axId val="58064896"/>
+        <c:axId val="81793024"/>
         <c:scaling>
           <c:orientation val="minMax"/>
         </c:scaling>
@@ -17941,7 +20687,7 @@
         </c:title>
         <c:numFmt formatCode="General" sourceLinked="1"/>
         <c:tickLblPos val="nextTo"/>
-        <c:crossAx val="54699904"/>
+        <c:crossAx val="68674688"/>
         <c:crosses val="autoZero"/>
         <c:crossBetween val="between"/>
       </c:valAx>
@@ -19191,7 +21937,7 @@
 </file>
 
 <file path=customXml/itemProps1.xml><?xml version="1.0" encoding="utf-8"?>
-<ds:datastoreItem xmlns:ds="http://schemas.openxmlformats.org/officeDocument/2006/customXml" ds:itemID="{55750B83-9F5A-4482-8F8E-0801556F5076}">
+<ds:datastoreItem xmlns:ds="http://schemas.openxmlformats.org/officeDocument/2006/customXml" ds:itemID="{16842A3C-C99C-4036-AE3A-45978F51F6D8}">
   <ds:schemaRefs>
     <ds:schemaRef ds:uri="http://schemas.openxmlformats.org/officeDocument/2006/bibliography"/>
   </ds:schemaRefs>

</xml_diff>

<commit_message>
Completed a draft of the MUSE code generator section in the design chapter.
</commit_message>
<xml_diff>
--- a/Thesis/MUSEThesisDraft1.docx
+++ b/Thesis/MUSEThesisDraft1.docx
@@ -15519,7 +15519,7 @@
           <v:shape id="_x0000_i1025" type="#_x0000_t75" style="width:342pt;height:303pt" o:ole="">
             <v:imagedata r:id="rId21" o:title=""/>
           </v:shape>
-          <o:OLEObject Type="Embed" ProgID="Visio.Drawing.11" ShapeID="_x0000_i1025" DrawAspect="Content" ObjectID="_1300050554" r:id="rId22"/>
+          <o:OLEObject Type="Embed" ProgID="Visio.Drawing.11" ShapeID="_x0000_i1025" DrawAspect="Content" ObjectID="_1300063250" r:id="rId22"/>
         </w:object>
       </w:r>
     </w:p>
@@ -16778,6 +16778,7 @@
     <w:p>
       <w:pPr>
         <w:pStyle w:val="NoSpacing"/>
+        <w:spacing w:line="480" w:lineRule="auto"/>
         <w:jc w:val="both"/>
         <w:rPr>
           <w:rFonts w:ascii="Times New Roman" w:hAnsi="Times New Roman"/>
@@ -16815,15 +16816,47 @@
           <w:sz w:val="24"/>
           <w:szCs w:val="24"/>
         </w:rPr>
-        <w:t xml:space="preserve">much more enjoyable. A lot of the startup code with every simulation created is basically the same procedure. For every simulation that is created, one must create agents, states, and events. You will also no doubt organize these files somehow. </w:t>
-      </w:r>
-      <w:r>
-        <w:rPr>
-          <w:rFonts w:ascii="Times New Roman" w:hAnsi="Times New Roman"/>
-          <w:sz w:val="24"/>
-          <w:szCs w:val="24"/>
-        </w:rPr>
-        <w:t xml:space="preserve">To add to the tedious startup is creating make files to compile and link to the MUSE kernel code. Lastly is the main execution file that you must create to get simulation started. The </w:t>
+        <w:t xml:space="preserve">much more enjoyable. A lot of the startup code with every simulation created is basically the same procedure. For every simulation that is created, </w:t>
+      </w:r>
+      <w:r>
+        <w:rPr>
+          <w:rFonts w:ascii="Times New Roman" w:hAnsi="Times New Roman"/>
+          <w:sz w:val="24"/>
+          <w:szCs w:val="24"/>
+        </w:rPr>
+        <w:t>the developer</w:t>
+      </w:r>
+      <w:r>
+        <w:rPr>
+          <w:rFonts w:ascii="Times New Roman" w:hAnsi="Times New Roman"/>
+          <w:sz w:val="24"/>
+          <w:szCs w:val="24"/>
+        </w:rPr>
+        <w:t xml:space="preserve"> must create agents, states, and events. You will also no doubt organize these files somehow. </w:t>
+      </w:r>
+      <w:r>
+        <w:rPr>
+          <w:rFonts w:ascii="Times New Roman" w:hAnsi="Times New Roman"/>
+          <w:sz w:val="24"/>
+          <w:szCs w:val="24"/>
+        </w:rPr>
+        <w:t>To add to the tedious startup</w:t>
+      </w:r>
+      <w:r>
+        <w:rPr>
+          <w:rFonts w:ascii="Times New Roman" w:hAnsi="Times New Roman"/>
+          <w:sz w:val="24"/>
+          <w:szCs w:val="24"/>
+        </w:rPr>
+        <w:t>,</w:t>
+      </w:r>
+      <w:r>
+        <w:rPr>
+          <w:rFonts w:ascii="Times New Roman" w:hAnsi="Times New Roman"/>
+          <w:sz w:val="24"/>
+          <w:szCs w:val="24"/>
+        </w:rPr>
+        <w:t xml:space="preserve"> is creating make files to compile and link to the MUSE kernel code. Lastly is the main execution file that you must create to get simulation started. The </w:t>
       </w:r>
       <w:r>
         <w:rPr>
@@ -16837,16 +16870,8 @@
     <w:p>
       <w:pPr>
         <w:pStyle w:val="NoSpacing"/>
-        <w:rPr>
-          <w:rFonts w:ascii="Times New Roman" w:hAnsi="Times New Roman"/>
-          <w:sz w:val="24"/>
-          <w:szCs w:val="24"/>
-        </w:rPr>
-      </w:pPr>
-    </w:p>
-    <w:p>
-      <w:pPr>
-        <w:pStyle w:val="NoSpacing"/>
+        <w:spacing w:line="480" w:lineRule="auto"/>
+        <w:jc w:val="both"/>
         <w:rPr>
           <w:rFonts w:ascii="Times New Roman" w:hAnsi="Times New Roman"/>
           <w:sz w:val="24"/>
@@ -16909,7 +16934,23 @@
           <w:sz w:val="24"/>
           <w:szCs w:val="24"/>
         </w:rPr>
-        <w:t>The template file contains all the templates for the following:</w:t>
+        <w:t>The template file contains</w:t>
+      </w:r>
+      <w:r>
+        <w:rPr>
+          <w:rFonts w:ascii="Times New Roman" w:hAnsi="Times New Roman"/>
+          <w:sz w:val="24"/>
+          <w:szCs w:val="24"/>
+        </w:rPr>
+        <w:t xml:space="preserve"> </w:t>
+      </w:r>
+      <w:r>
+        <w:rPr>
+          <w:rFonts w:ascii="Times New Roman" w:hAnsi="Times New Roman"/>
+          <w:sz w:val="24"/>
+          <w:szCs w:val="24"/>
+        </w:rPr>
+        <w:t>the templates for the following:</w:t>
       </w:r>
     </w:p>
     <w:p>
@@ -16919,18 +16960,20 @@
           <w:ilvl w:val="0"/>
           <w:numId w:val="2"/>
         </w:numPr>
-        <w:rPr>
-          <w:rFonts w:ascii="Times New Roman" w:hAnsi="Times New Roman"/>
-          <w:sz w:val="24"/>
-          <w:szCs w:val="24"/>
-        </w:rPr>
-      </w:pPr>
-      <w:r>
-        <w:rPr>
-          <w:rFonts w:ascii="Times New Roman" w:hAnsi="Times New Roman"/>
-          <w:sz w:val="24"/>
-          <w:szCs w:val="24"/>
-        </w:rPr>
+        <w:spacing w:line="480" w:lineRule="auto"/>
+        <w:rPr>
+          <w:rFonts w:ascii="Times New Roman" w:hAnsi="Times New Roman"/>
+          <w:sz w:val="24"/>
+          <w:szCs w:val="24"/>
+        </w:rPr>
+      </w:pPr>
+      <w:r>
+        <w:rPr>
+          <w:rFonts w:ascii="Times New Roman" w:hAnsi="Times New Roman"/>
+          <w:sz w:val="24"/>
+          <w:szCs w:val="24"/>
+        </w:rPr>
+        <w:lastRenderedPageBreak/>
         <w:t>The Agent header file</w:t>
       </w:r>
     </w:p>
@@ -16941,6 +16984,7 @@
           <w:ilvl w:val="0"/>
           <w:numId w:val="2"/>
         </w:numPr>
+        <w:spacing w:line="480" w:lineRule="auto"/>
         <w:rPr>
           <w:rFonts w:ascii="Times New Roman" w:hAnsi="Times New Roman"/>
           <w:sz w:val="24"/>
@@ -16963,6 +17007,7 @@
           <w:ilvl w:val="0"/>
           <w:numId w:val="2"/>
         </w:numPr>
+        <w:spacing w:line="480" w:lineRule="auto"/>
         <w:rPr>
           <w:rFonts w:ascii="Times New Roman" w:hAnsi="Times New Roman"/>
           <w:sz w:val="24"/>
@@ -16985,6 +17030,7 @@
           <w:ilvl w:val="0"/>
           <w:numId w:val="2"/>
         </w:numPr>
+        <w:spacing w:line="480" w:lineRule="auto"/>
         <w:rPr>
           <w:rFonts w:ascii="Times New Roman" w:hAnsi="Times New Roman"/>
           <w:sz w:val="24"/>
@@ -17007,6 +17053,7 @@
           <w:ilvl w:val="0"/>
           <w:numId w:val="2"/>
         </w:numPr>
+        <w:spacing w:line="480" w:lineRule="auto"/>
         <w:rPr>
           <w:rFonts w:ascii="Times New Roman" w:hAnsi="Times New Roman"/>
           <w:sz w:val="24"/>
@@ -17029,6 +17076,7 @@
           <w:ilvl w:val="0"/>
           <w:numId w:val="2"/>
         </w:numPr>
+        <w:spacing w:line="480" w:lineRule="auto"/>
         <w:rPr>
           <w:rFonts w:ascii="Times New Roman" w:hAnsi="Times New Roman"/>
           <w:sz w:val="24"/>
@@ -17051,6 +17099,7 @@
           <w:ilvl w:val="0"/>
           <w:numId w:val="2"/>
         </w:numPr>
+        <w:spacing w:line="480" w:lineRule="auto"/>
         <w:rPr>
           <w:rFonts w:ascii="Times New Roman" w:hAnsi="Times New Roman"/>
           <w:sz w:val="24"/>
@@ -17073,19 +17122,36 @@
           <w:ilvl w:val="0"/>
           <w:numId w:val="2"/>
         </w:numPr>
-        <w:rPr>
-          <w:rFonts w:ascii="Times New Roman" w:hAnsi="Times New Roman"/>
-          <w:sz w:val="24"/>
-          <w:szCs w:val="24"/>
-        </w:rPr>
-      </w:pPr>
-      <w:r>
-        <w:rPr>
-          <w:rFonts w:ascii="Times New Roman" w:hAnsi="Times New Roman"/>
-          <w:sz w:val="24"/>
-          <w:szCs w:val="24"/>
-        </w:rPr>
-        <w:t>The make</w:t>
+        <w:spacing w:line="480" w:lineRule="auto"/>
+        <w:rPr>
+          <w:rFonts w:ascii="Times New Roman" w:hAnsi="Times New Roman"/>
+          <w:sz w:val="24"/>
+          <w:szCs w:val="24"/>
+        </w:rPr>
+      </w:pPr>
+      <w:r>
+        <w:rPr>
+          <w:rFonts w:ascii="Times New Roman" w:hAnsi="Times New Roman"/>
+          <w:sz w:val="24"/>
+          <w:szCs w:val="24"/>
+        </w:rPr>
+        <w:t>The M</w:t>
+      </w:r>
+      <w:r>
+        <w:rPr>
+          <w:rFonts w:ascii="Times New Roman" w:hAnsi="Times New Roman"/>
+          <w:sz w:val="24"/>
+          <w:szCs w:val="24"/>
+        </w:rPr>
+        <w:t>ake</w:t>
+      </w:r>
+      <w:r>
+        <w:rPr>
+          <w:rFonts w:ascii="Times New Roman" w:hAnsi="Times New Roman"/>
+          <w:sz w:val="24"/>
+          <w:szCs w:val="24"/>
+        </w:rPr>
+        <w:t>file</w:t>
       </w:r>
       <w:r>
         <w:rPr>
@@ -17107,22 +17173,2235 @@
     <w:p>
       <w:pPr>
         <w:pStyle w:val="NoSpacing"/>
-        <w:rPr>
-          <w:rFonts w:ascii="Times New Roman" w:hAnsi="Times New Roman"/>
-          <w:sz w:val="24"/>
-          <w:szCs w:val="24"/>
-        </w:rPr>
-      </w:pPr>
+        <w:spacing w:line="480" w:lineRule="auto"/>
+        <w:jc w:val="both"/>
+        <w:rPr>
+          <w:rFonts w:ascii="Times New Roman" w:hAnsi="Times New Roman"/>
+          <w:sz w:val="24"/>
+          <w:szCs w:val="24"/>
+        </w:rPr>
+      </w:pPr>
+      <w:r>
+        <w:rPr>
+          <w:rFonts w:ascii="Times New Roman" w:hAnsi="Times New Roman"/>
+          <w:sz w:val="24"/>
+          <w:szCs w:val="24"/>
+        </w:rPr>
+        <w:t xml:space="preserve">The </w:t>
+      </w:r>
+      <w:r>
+        <w:rPr>
+          <w:rFonts w:ascii="Times New Roman" w:hAnsi="Times New Roman"/>
+          <w:i/>
+          <w:sz w:val="24"/>
+          <w:szCs w:val="24"/>
+        </w:rPr>
+        <w:t>muse.py</w:t>
+      </w:r>
+      <w:r>
+        <w:rPr>
+          <w:rFonts w:ascii="Times New Roman" w:hAnsi="Times New Roman"/>
+          <w:sz w:val="24"/>
+          <w:szCs w:val="24"/>
+        </w:rPr>
+        <w:t xml:space="preserve"> file uses </w:t>
+      </w:r>
+      <w:r>
+        <w:rPr>
+          <w:rFonts w:ascii="Times New Roman" w:hAnsi="Times New Roman"/>
+          <w:i/>
+          <w:sz w:val="24"/>
+          <w:szCs w:val="24"/>
+        </w:rPr>
+        <w:t>templates.py</w:t>
+      </w:r>
+      <w:r>
+        <w:rPr>
+          <w:rFonts w:ascii="Times New Roman" w:hAnsi="Times New Roman"/>
+          <w:sz w:val="24"/>
+          <w:szCs w:val="24"/>
+        </w:rPr>
+        <w:t xml:space="preserve"> to create the needed files. The following figure 24 is </w:t>
+      </w:r>
+      <w:r>
+        <w:rPr>
+          <w:rFonts w:ascii="Times New Roman" w:hAnsi="Times New Roman"/>
+          <w:sz w:val="24"/>
+          <w:szCs w:val="24"/>
+        </w:rPr>
+        <w:t xml:space="preserve">a screen capture of </w:t>
+      </w:r>
+      <w:r>
+        <w:rPr>
+          <w:rFonts w:ascii="Times New Roman" w:hAnsi="Times New Roman"/>
+          <w:sz w:val="24"/>
+          <w:szCs w:val="24"/>
+        </w:rPr>
+        <w:t xml:space="preserve">the help menu and we will use this to explain each available </w:t>
+      </w:r>
+      <w:r>
+        <w:rPr>
+          <w:rFonts w:ascii="Times New Roman" w:hAnsi="Times New Roman"/>
+          <w:sz w:val="24"/>
+          <w:szCs w:val="24"/>
+        </w:rPr>
+        <w:t>option</w:t>
+      </w:r>
+      <w:r>
+        <w:rPr>
+          <w:rFonts w:ascii="Times New Roman" w:hAnsi="Times New Roman"/>
+          <w:sz w:val="24"/>
+          <w:szCs w:val="24"/>
+        </w:rPr>
+        <w:t>.</w:t>
+      </w:r>
     </w:p>
     <w:p>
       <w:pPr>
         <w:pStyle w:val="NoSpacing"/>
-        <w:rPr>
-          <w:rFonts w:ascii="Times New Roman" w:hAnsi="Times New Roman"/>
-          <w:sz w:val="24"/>
-          <w:szCs w:val="24"/>
-        </w:rPr>
-      </w:pPr>
+        <w:jc w:val="center"/>
+        <w:rPr>
+          <w:rFonts w:ascii="Times New Roman" w:hAnsi="Times New Roman"/>
+          <w:sz w:val="24"/>
+          <w:szCs w:val="24"/>
+        </w:rPr>
+      </w:pPr>
+      <w:r>
+        <w:rPr>
+          <w:rFonts w:ascii="Times New Roman" w:hAnsi="Times New Roman"/>
+          <w:noProof/>
+          <w:sz w:val="24"/>
+          <w:szCs w:val="24"/>
+          <w:lang w:bidi="ar-SA"/>
+        </w:rPr>
+        <w:drawing>
+          <wp:inline distT="0" distB="0" distL="0" distR="0">
+            <wp:extent cx="5972175" cy="3990975"/>
+            <wp:effectExtent l="19050" t="0" r="9525" b="0"/>
+            <wp:docPr id="27" name="Picture 26" descr="C:\Documents and Settings\gebremr\Desktop\thesis-figures\codegen-help-menu.bmp"/>
+            <wp:cNvGraphicFramePr>
+              <a:graphicFrameLocks xmlns:a="http://schemas.openxmlformats.org/drawingml/2006/main" noChangeAspect="1"/>
+            </wp:cNvGraphicFramePr>
+            <a:graphic xmlns:a="http://schemas.openxmlformats.org/drawingml/2006/main">
+              <a:graphicData uri="http://schemas.openxmlformats.org/drawingml/2006/picture">
+                <pic:pic xmlns:pic="http://schemas.openxmlformats.org/drawingml/2006/picture">
+                  <pic:nvPicPr>
+                    <pic:cNvPr id="0" name="Picture 26" descr="C:\Documents and Settings\gebremr\Desktop\thesis-figures\codegen-help-menu.bmp"/>
+                    <pic:cNvPicPr>
+                      <a:picLocks noChangeAspect="1" noChangeArrowheads="1"/>
+                    </pic:cNvPicPr>
+                  </pic:nvPicPr>
+                  <pic:blipFill>
+                    <a:blip r:embed="rId32"/>
+                    <a:srcRect/>
+                    <a:stretch>
+                      <a:fillRect/>
+                    </a:stretch>
+                  </pic:blipFill>
+                  <pic:spPr bwMode="auto">
+                    <a:xfrm>
+                      <a:off x="0" y="0"/>
+                      <a:ext cx="5972175" cy="3990975"/>
+                    </a:xfrm>
+                    <a:prstGeom prst="rect">
+                      <a:avLst/>
+                    </a:prstGeom>
+                    <a:noFill/>
+                    <a:ln w="9525">
+                      <a:noFill/>
+                      <a:miter lim="800000"/>
+                      <a:headEnd/>
+                      <a:tailEnd/>
+                    </a:ln>
+                  </pic:spPr>
+                </pic:pic>
+              </a:graphicData>
+            </a:graphic>
+          </wp:inline>
+        </w:drawing>
+      </w:r>
+    </w:p>
+    <w:p>
+      <w:pPr>
+        <w:pStyle w:val="Caption"/>
+        <w:jc w:val="center"/>
+        <w:rPr>
+          <w:sz w:val="22"/>
+          <w:szCs w:val="22"/>
+        </w:rPr>
+      </w:pPr>
+      <w:r>
+        <w:rPr>
+          <w:sz w:val="22"/>
+          <w:szCs w:val="22"/>
+        </w:rPr>
+        <w:t xml:space="preserve">Figure </w:t>
+      </w:r>
+      <w:r>
+        <w:rPr>
+          <w:sz w:val="22"/>
+          <w:szCs w:val="22"/>
+        </w:rPr>
+        <w:fldChar w:fldCharType="begin"/>
+      </w:r>
+      <w:r>
+        <w:rPr>
+          <w:sz w:val="22"/>
+          <w:szCs w:val="22"/>
+        </w:rPr>
+        <w:instrText xml:space="preserve"> SEQ Figure \* ARABIC </w:instrText>
+      </w:r>
+      <w:r>
+        <w:rPr>
+          <w:sz w:val="22"/>
+          <w:szCs w:val="22"/>
+        </w:rPr>
+        <w:fldChar w:fldCharType="separate"/>
+      </w:r>
+      <w:r>
+        <w:rPr>
+          <w:noProof/>
+          <w:sz w:val="22"/>
+          <w:szCs w:val="22"/>
+        </w:rPr>
+        <w:t>24</w:t>
+      </w:r>
+      <w:r>
+        <w:rPr>
+          <w:sz w:val="22"/>
+          <w:szCs w:val="22"/>
+        </w:rPr>
+        <w:fldChar w:fldCharType="end"/>
+      </w:r>
+      <w:r>
+        <w:rPr>
+          <w:sz w:val="22"/>
+          <w:szCs w:val="22"/>
+        </w:rPr>
+        <w:t>: The MUSE Code Generator help menu</w:t>
+      </w:r>
+    </w:p>
+    <w:p>
+      <w:pPr>
+        <w:spacing w:line="480" w:lineRule="auto"/>
+        <w:jc w:val="both"/>
+        <w:rPr>
+          <w:rFonts w:ascii="Times New Roman" w:hAnsi="Times New Roman"/>
+          <w:sz w:val="24"/>
+          <w:szCs w:val="24"/>
+        </w:rPr>
+      </w:pPr>
+      <w:r>
+        <w:rPr>
+          <w:rFonts w:ascii="Times New Roman" w:hAnsi="Times New Roman"/>
+          <w:sz w:val="24"/>
+          <w:szCs w:val="24"/>
+        </w:rPr>
+        <w:lastRenderedPageBreak/>
+        <w:t>It is highly advised to use the code generator to start a simulation project for MUSE. It creates the necessary directories MUSE needs to run your simulations correctly. Also, when it comes time to update or debug a simulation project, knowledgeable modelers that worked with MUSE already would know the layout of y</w:t>
+      </w:r>
+      <w:r>
+        <w:rPr>
+          <w:rFonts w:ascii="Times New Roman" w:hAnsi="Times New Roman"/>
+          <w:sz w:val="24"/>
+          <w:szCs w:val="24"/>
+        </w:rPr>
+        <w:t xml:space="preserve">our project and can easily </w:t>
+      </w:r>
+      <w:r>
+        <w:rPr>
+          <w:rFonts w:ascii="Times New Roman" w:hAnsi="Times New Roman"/>
+          <w:sz w:val="24"/>
+          <w:szCs w:val="24"/>
+        </w:rPr>
+        <w:t>enhance</w:t>
+      </w:r>
+      <w:r>
+        <w:rPr>
+          <w:rFonts w:ascii="Times New Roman" w:hAnsi="Times New Roman"/>
+          <w:sz w:val="24"/>
+          <w:szCs w:val="24"/>
+        </w:rPr>
+        <w:t xml:space="preserve"> or debug your project. </w:t>
+      </w:r>
+    </w:p>
+    <w:p>
+      <w:pPr>
+        <w:spacing w:line="480" w:lineRule="auto"/>
+        <w:jc w:val="both"/>
+        <w:rPr>
+          <w:rFonts w:ascii="Times New Roman" w:hAnsi="Times New Roman"/>
+          <w:sz w:val="24"/>
+          <w:szCs w:val="24"/>
+        </w:rPr>
+      </w:pPr>
+      <w:r>
+        <w:rPr>
+          <w:rFonts w:ascii="Times New Roman" w:hAnsi="Times New Roman"/>
+          <w:sz w:val="24"/>
+          <w:szCs w:val="24"/>
+        </w:rPr>
+        <w:t xml:space="preserve">The first command you must call before any other is the </w:t>
+      </w:r>
+      <w:r>
+        <w:rPr>
+          <w:rFonts w:ascii="Times New Roman" w:hAnsi="Times New Roman"/>
+          <w:i/>
+          <w:sz w:val="24"/>
+          <w:szCs w:val="24"/>
+        </w:rPr>
+        <w:t>create project</w:t>
+      </w:r>
+      <w:r>
+        <w:rPr>
+          <w:rFonts w:ascii="Times New Roman" w:hAnsi="Times New Roman"/>
+          <w:sz w:val="24"/>
+          <w:szCs w:val="24"/>
+        </w:rPr>
+        <w:t xml:space="preserve"> command</w:t>
+      </w:r>
+      <w:r>
+        <w:rPr>
+          <w:rFonts w:ascii="Times New Roman" w:hAnsi="Times New Roman"/>
+          <w:sz w:val="24"/>
+          <w:szCs w:val="24"/>
+        </w:rPr>
+        <w:t>, as an argument you must pass in the name of the project</w:t>
+      </w:r>
+      <w:r>
+        <w:rPr>
+          <w:rFonts w:ascii="Times New Roman" w:hAnsi="Times New Roman"/>
+          <w:sz w:val="24"/>
+          <w:szCs w:val="24"/>
+        </w:rPr>
+        <w:t xml:space="preserve">. The code generator will never overwrite any file or directory so never worry about losing projects or files with projects. Once you created the project, you </w:t>
+      </w:r>
+      <w:r>
+        <w:rPr>
+          <w:rFonts w:ascii="Times New Roman" w:hAnsi="Times New Roman"/>
+          <w:sz w:val="24"/>
+          <w:szCs w:val="24"/>
+          <w:u w:val="single"/>
+        </w:rPr>
+        <w:t>must</w:t>
+      </w:r>
+      <w:r>
+        <w:rPr>
+          <w:rFonts w:ascii="Times New Roman" w:hAnsi="Times New Roman"/>
+          <w:sz w:val="24"/>
+          <w:szCs w:val="24"/>
+        </w:rPr>
+        <w:t xml:space="preserve"> be in the project directory to execute the rest of the available commands. The </w:t>
+      </w:r>
+      <w:r>
+        <w:rPr>
+          <w:rFonts w:ascii="Times New Roman" w:hAnsi="Times New Roman"/>
+          <w:i/>
+          <w:sz w:val="24"/>
+          <w:szCs w:val="24"/>
+        </w:rPr>
+        <w:t>create project</w:t>
+      </w:r>
+      <w:r>
+        <w:rPr>
+          <w:rFonts w:ascii="Times New Roman" w:hAnsi="Times New Roman"/>
+          <w:sz w:val="24"/>
+          <w:szCs w:val="24"/>
+        </w:rPr>
+        <w:t xml:space="preserve"> command will generate a number of directories and the main executable file for you. </w:t>
+      </w:r>
+      <w:r>
+        <w:rPr>
+          <w:rFonts w:ascii="Times New Roman" w:hAnsi="Times New Roman"/>
+          <w:sz w:val="24"/>
+          <w:szCs w:val="24"/>
+        </w:rPr>
+        <w:t>If we cr</w:t>
+      </w:r>
+      <w:r>
+        <w:rPr>
+          <w:rFonts w:ascii="Times New Roman" w:hAnsi="Times New Roman"/>
+          <w:sz w:val="24"/>
+          <w:szCs w:val="24"/>
+        </w:rPr>
+        <w:t xml:space="preserve">eated a project called </w:t>
+      </w:r>
+      <w:r>
+        <w:rPr>
+          <w:rFonts w:ascii="Times New Roman" w:hAnsi="Times New Roman"/>
+          <w:i/>
+          <w:sz w:val="24"/>
+          <w:szCs w:val="24"/>
+        </w:rPr>
+        <w:t>BugLife</w:t>
+      </w:r>
+      <w:r>
+        <w:rPr>
+          <w:rFonts w:ascii="Times New Roman" w:hAnsi="Times New Roman"/>
+          <w:sz w:val="24"/>
+          <w:szCs w:val="24"/>
+        </w:rPr>
+        <w:t>, t</w:t>
+      </w:r>
+      <w:r>
+        <w:rPr>
+          <w:rFonts w:ascii="Times New Roman" w:hAnsi="Times New Roman"/>
+          <w:sz w:val="24"/>
+          <w:szCs w:val="24"/>
+        </w:rPr>
+        <w:t>he directories created are as follow:</w:t>
+      </w:r>
+    </w:p>
+    <w:p>
+      <w:pPr>
+        <w:pStyle w:val="NoSpacing"/>
+        <w:jc w:val="center"/>
+      </w:pPr>
+      <w:r>
+        <w:rPr>
+          <w:rFonts w:ascii="Times New Roman" w:hAnsi="Times New Roman"/>
+          <w:b/>
+          <w:noProof/>
+          <w:sz w:val="24"/>
+          <w:szCs w:val="24"/>
+          <w:lang w:bidi="ar-SA"/>
+        </w:rPr>
+        <w:drawing>
+          <wp:inline distT="0" distB="0" distL="0" distR="0">
+            <wp:extent cx="4105275" cy="1790700"/>
+            <wp:effectExtent l="19050" t="0" r="9525" b="0"/>
+            <wp:docPr id="29" name="Picture 28" descr="C:\Documents and Settings\gebremr\Desktop\thesis-figures\codegen-directories.bmp"/>
+            <wp:cNvGraphicFramePr>
+              <a:graphicFrameLocks xmlns:a="http://schemas.openxmlformats.org/drawingml/2006/main" noChangeAspect="1"/>
+            </wp:cNvGraphicFramePr>
+            <a:graphic xmlns:a="http://schemas.openxmlformats.org/drawingml/2006/main">
+              <a:graphicData uri="http://schemas.openxmlformats.org/drawingml/2006/picture">
+                <pic:pic xmlns:pic="http://schemas.openxmlformats.org/drawingml/2006/picture">
+                  <pic:nvPicPr>
+                    <pic:cNvPr id="0" name="Picture 28" descr="C:\Documents and Settings\gebremr\Desktop\thesis-figures\codegen-directories.bmp"/>
+                    <pic:cNvPicPr>
+                      <a:picLocks noChangeAspect="1" noChangeArrowheads="1"/>
+                    </pic:cNvPicPr>
+                  </pic:nvPicPr>
+                  <pic:blipFill>
+                    <a:blip r:embed="rId33"/>
+                    <a:srcRect/>
+                    <a:stretch>
+                      <a:fillRect/>
+                    </a:stretch>
+                  </pic:blipFill>
+                  <pic:spPr bwMode="auto">
+                    <a:xfrm>
+                      <a:off x="0" y="0"/>
+                      <a:ext cx="4105275" cy="1790700"/>
+                    </a:xfrm>
+                    <a:prstGeom prst="rect">
+                      <a:avLst/>
+                    </a:prstGeom>
+                    <a:noFill/>
+                    <a:ln w="9525">
+                      <a:noFill/>
+                      <a:miter lim="800000"/>
+                      <a:headEnd/>
+                      <a:tailEnd/>
+                    </a:ln>
+                  </pic:spPr>
+                </pic:pic>
+              </a:graphicData>
+            </a:graphic>
+          </wp:inline>
+        </w:drawing>
+      </w:r>
+    </w:p>
+    <w:p>
+      <w:pPr>
+        <w:pStyle w:val="Caption"/>
+        <w:jc w:val="center"/>
+        <w:rPr>
+          <w:sz w:val="22"/>
+          <w:szCs w:val="22"/>
+        </w:rPr>
+      </w:pPr>
+      <w:r>
+        <w:rPr>
+          <w:sz w:val="22"/>
+          <w:szCs w:val="22"/>
+        </w:rPr>
+        <w:t xml:space="preserve">Figure </w:t>
+      </w:r>
+      <w:r>
+        <w:rPr>
+          <w:sz w:val="22"/>
+          <w:szCs w:val="22"/>
+        </w:rPr>
+        <w:fldChar w:fldCharType="begin"/>
+      </w:r>
+      <w:r>
+        <w:rPr>
+          <w:sz w:val="22"/>
+          <w:szCs w:val="22"/>
+        </w:rPr>
+        <w:instrText xml:space="preserve"> SEQ Figure \* ARABIC </w:instrText>
+      </w:r>
+      <w:r>
+        <w:rPr>
+          <w:sz w:val="22"/>
+          <w:szCs w:val="22"/>
+        </w:rPr>
+        <w:fldChar w:fldCharType="separate"/>
+      </w:r>
+      <w:r>
+        <w:rPr>
+          <w:noProof/>
+          <w:sz w:val="22"/>
+          <w:szCs w:val="22"/>
+        </w:rPr>
+        <w:t>25</w:t>
+      </w:r>
+      <w:r>
+        <w:rPr>
+          <w:sz w:val="22"/>
+          <w:szCs w:val="22"/>
+        </w:rPr>
+        <w:fldChar w:fldCharType="end"/>
+      </w:r>
+      <w:r>
+        <w:rPr>
+          <w:sz w:val="22"/>
+          <w:szCs w:val="22"/>
+        </w:rPr>
+        <w:t>: Directories create via MUSE code generator</w:t>
+      </w:r>
+    </w:p>
+    <w:p>
+      <w:pPr>
+        <w:spacing w:line="480" w:lineRule="auto"/>
+        <w:jc w:val="both"/>
+        <w:rPr>
+          <w:rFonts w:ascii="Times New Roman" w:hAnsi="Times New Roman"/>
+          <w:sz w:val="24"/>
+          <w:szCs w:val="24"/>
+        </w:rPr>
+      </w:pPr>
+      <w:r>
+        <w:rPr>
+          <w:rFonts w:ascii="Times New Roman" w:hAnsi="Times New Roman"/>
+          <w:sz w:val="24"/>
+          <w:szCs w:val="24"/>
+        </w:rPr>
+        <w:t xml:space="preserve">Figure 25 shows the directories, but the </w:t>
+      </w:r>
+      <w:r>
+        <w:rPr>
+          <w:rFonts w:ascii="Times New Roman" w:hAnsi="Times New Roman"/>
+          <w:i/>
+          <w:sz w:val="24"/>
+          <w:szCs w:val="24"/>
+        </w:rPr>
+        <w:t>create project</w:t>
+      </w:r>
+      <w:r>
+        <w:rPr>
+          <w:rFonts w:ascii="Times New Roman" w:hAnsi="Times New Roman"/>
+          <w:sz w:val="24"/>
+          <w:szCs w:val="24"/>
+        </w:rPr>
+        <w:t xml:space="preserve"> like mentioned above also created the main executable file. In this case it would generate </w:t>
+      </w:r>
+      <w:r>
+        <w:rPr>
+          <w:rFonts w:ascii="Times New Roman" w:hAnsi="Times New Roman"/>
+          <w:i/>
+          <w:sz w:val="24"/>
+          <w:szCs w:val="24"/>
+        </w:rPr>
+        <w:t>BugLife_main.cpp</w:t>
+      </w:r>
+      <w:r>
+        <w:rPr>
+          <w:rFonts w:ascii="Times New Roman" w:hAnsi="Times New Roman"/>
+          <w:sz w:val="24"/>
+          <w:szCs w:val="24"/>
+        </w:rPr>
+        <w:t xml:space="preserve">. The following figure 26 displays the content of </w:t>
+      </w:r>
+      <w:r>
+        <w:rPr>
+          <w:rFonts w:ascii="Times New Roman" w:hAnsi="Times New Roman"/>
+          <w:i/>
+          <w:sz w:val="24"/>
+          <w:szCs w:val="24"/>
+        </w:rPr>
+        <w:t>BugLife_main.cpp</w:t>
+      </w:r>
+      <w:r>
+        <w:rPr>
+          <w:rFonts w:ascii="Times New Roman" w:hAnsi="Times New Roman"/>
+          <w:sz w:val="24"/>
+          <w:szCs w:val="24"/>
+        </w:rPr>
+        <w:t>.</w:t>
+      </w:r>
+    </w:p>
+    <w:p>
+      <w:pPr>
+        <w:jc w:val="center"/>
+        <w:rPr>
+          <w:rFonts w:ascii="Times New Roman" w:hAnsi="Times New Roman"/>
+          <w:sz w:val="24"/>
+          <w:szCs w:val="24"/>
+        </w:rPr>
+      </w:pPr>
+      <w:r>
+        <w:rPr>
+          <w:rFonts w:ascii="Times New Roman" w:hAnsi="Times New Roman"/>
+          <w:noProof/>
+          <w:sz w:val="24"/>
+          <w:szCs w:val="24"/>
+          <w:lang w:bidi="ar-SA"/>
+        </w:rPr>
+        <w:lastRenderedPageBreak/>
+        <w:drawing>
+          <wp:inline distT="0" distB="0" distL="0" distR="0">
+            <wp:extent cx="5514974" cy="4314825"/>
+            <wp:effectExtent l="19050" t="0" r="0" b="0"/>
+            <wp:docPr id="30" name="Picture 29" descr="C:\Documents and Settings\gebremr\Desktop\thesis-figures\codegen-main-exe.bmp"/>
+            <wp:cNvGraphicFramePr>
+              <a:graphicFrameLocks xmlns:a="http://schemas.openxmlformats.org/drawingml/2006/main" noChangeAspect="1"/>
+            </wp:cNvGraphicFramePr>
+            <a:graphic xmlns:a="http://schemas.openxmlformats.org/drawingml/2006/main">
+              <a:graphicData uri="http://schemas.openxmlformats.org/drawingml/2006/picture">
+                <pic:pic xmlns:pic="http://schemas.openxmlformats.org/drawingml/2006/picture">
+                  <pic:nvPicPr>
+                    <pic:cNvPr id="0" name="Picture 29" descr="C:\Documents and Settings\gebremr\Desktop\thesis-figures\codegen-main-exe.bmp"/>
+                    <pic:cNvPicPr>
+                      <a:picLocks noChangeAspect="1" noChangeArrowheads="1"/>
+                    </pic:cNvPicPr>
+                  </pic:nvPicPr>
+                  <pic:blipFill>
+                    <a:blip r:embed="rId34"/>
+                    <a:srcRect/>
+                    <a:stretch>
+                      <a:fillRect/>
+                    </a:stretch>
+                  </pic:blipFill>
+                  <pic:spPr bwMode="auto">
+                    <a:xfrm>
+                      <a:off x="0" y="0"/>
+                      <a:ext cx="5516221" cy="4315800"/>
+                    </a:xfrm>
+                    <a:prstGeom prst="rect">
+                      <a:avLst/>
+                    </a:prstGeom>
+                    <a:noFill/>
+                    <a:ln w="9525">
+                      <a:noFill/>
+                      <a:miter lim="800000"/>
+                      <a:headEnd/>
+                      <a:tailEnd/>
+                    </a:ln>
+                  </pic:spPr>
+                </pic:pic>
+              </a:graphicData>
+            </a:graphic>
+          </wp:inline>
+        </w:drawing>
+      </w:r>
+    </w:p>
+    <w:p>
+      <w:pPr>
+        <w:pStyle w:val="Caption"/>
+        <w:jc w:val="center"/>
+        <w:rPr>
+          <w:rFonts w:ascii="Times New Roman" w:hAnsi="Times New Roman"/>
+          <w:sz w:val="22"/>
+          <w:szCs w:val="22"/>
+        </w:rPr>
+      </w:pPr>
+      <w:r>
+        <w:rPr>
+          <w:sz w:val="22"/>
+          <w:szCs w:val="22"/>
+        </w:rPr>
+        <w:t xml:space="preserve">Figure </w:t>
+      </w:r>
+      <w:r>
+        <w:rPr>
+          <w:sz w:val="22"/>
+          <w:szCs w:val="22"/>
+        </w:rPr>
+        <w:fldChar w:fldCharType="begin"/>
+      </w:r>
+      <w:r>
+        <w:rPr>
+          <w:sz w:val="22"/>
+          <w:szCs w:val="22"/>
+        </w:rPr>
+        <w:instrText xml:space="preserve"> SEQ Figure \* ARABIC </w:instrText>
+      </w:r>
+      <w:r>
+        <w:rPr>
+          <w:sz w:val="22"/>
+          <w:szCs w:val="22"/>
+        </w:rPr>
+        <w:fldChar w:fldCharType="separate"/>
+      </w:r>
+      <w:r>
+        <w:rPr>
+          <w:noProof/>
+          <w:sz w:val="22"/>
+          <w:szCs w:val="22"/>
+        </w:rPr>
+        <w:t>26</w:t>
+      </w:r>
+      <w:r>
+        <w:rPr>
+          <w:sz w:val="22"/>
+          <w:szCs w:val="22"/>
+        </w:rPr>
+        <w:fldChar w:fldCharType="end"/>
+      </w:r>
+      <w:r>
+        <w:rPr>
+          <w:sz w:val="22"/>
+          <w:szCs w:val="22"/>
+        </w:rPr>
+        <w:t>: Content of main executable file generated</w:t>
+      </w:r>
+      <w:r>
+        <w:rPr>
+          <w:noProof/>
+          <w:sz w:val="22"/>
+          <w:szCs w:val="22"/>
+        </w:rPr>
+        <w:t xml:space="preserve"> by code generator</w:t>
+      </w:r>
+    </w:p>
+    <w:p>
+      <w:pPr>
+        <w:pStyle w:val="NoSpacing"/>
+        <w:spacing w:line="480" w:lineRule="auto"/>
+        <w:jc w:val="both"/>
+        <w:rPr>
+          <w:rFonts w:ascii="Times New Roman" w:hAnsi="Times New Roman"/>
+          <w:sz w:val="24"/>
+          <w:szCs w:val="24"/>
+        </w:rPr>
+      </w:pPr>
+      <w:r>
+        <w:rPr>
+          <w:rFonts w:ascii="Times New Roman" w:hAnsi="Times New Roman"/>
+          <w:sz w:val="24"/>
+          <w:szCs w:val="24"/>
+        </w:rPr>
+        <w:t xml:space="preserve">Using only </w:t>
+      </w:r>
+      <w:r>
+        <w:rPr>
+          <w:rFonts w:ascii="Times New Roman" w:hAnsi="Times New Roman"/>
+          <w:sz w:val="24"/>
+          <w:szCs w:val="24"/>
+        </w:rPr>
+        <w:t>one</w:t>
+      </w:r>
+      <w:r>
+        <w:rPr>
+          <w:rFonts w:ascii="Times New Roman" w:hAnsi="Times New Roman"/>
+          <w:sz w:val="24"/>
+          <w:szCs w:val="24"/>
+        </w:rPr>
+        <w:t xml:space="preserve"> commands we have already created the directories for organizing the project and a half finished executable file</w:t>
+      </w:r>
+      <w:r>
+        <w:rPr>
+          <w:rFonts w:ascii="Times New Roman" w:hAnsi="Times New Roman"/>
+          <w:sz w:val="24"/>
+          <w:szCs w:val="24"/>
+        </w:rPr>
+        <w:t xml:space="preserve"> (note that is follows the sequence diagram discussed earlier</w:t>
+      </w:r>
+      <w:r>
+        <w:rPr>
+          <w:rFonts w:ascii="Times New Roman" w:hAnsi="Times New Roman"/>
+          <w:sz w:val="24"/>
+          <w:szCs w:val="24"/>
+        </w:rPr>
+        <w:t xml:space="preserve"> from figure 14</w:t>
+      </w:r>
+      <w:r>
+        <w:rPr>
+          <w:rFonts w:ascii="Times New Roman" w:hAnsi="Times New Roman"/>
+          <w:sz w:val="24"/>
+          <w:szCs w:val="24"/>
+        </w:rPr>
+        <w:t>)</w:t>
+      </w:r>
+      <w:r>
+        <w:rPr>
+          <w:rFonts w:ascii="Times New Roman" w:hAnsi="Times New Roman"/>
+          <w:sz w:val="24"/>
+          <w:szCs w:val="24"/>
+        </w:rPr>
+        <w:t>.</w:t>
+      </w:r>
+      <w:r>
+        <w:rPr>
+          <w:rFonts w:ascii="Times New Roman" w:hAnsi="Times New Roman"/>
+          <w:sz w:val="24"/>
+          <w:szCs w:val="24"/>
+        </w:rPr>
+        <w:t xml:space="preserve"> From within the </w:t>
+      </w:r>
+      <w:r>
+        <w:rPr>
+          <w:rFonts w:ascii="Times New Roman" w:hAnsi="Times New Roman"/>
+          <w:i/>
+          <w:sz w:val="24"/>
+          <w:szCs w:val="24"/>
+        </w:rPr>
+        <w:t>BugLife</w:t>
+      </w:r>
+      <w:r>
+        <w:rPr>
+          <w:rFonts w:ascii="Times New Roman" w:hAnsi="Times New Roman"/>
+          <w:sz w:val="24"/>
+          <w:szCs w:val="24"/>
+        </w:rPr>
+        <w:t xml:space="preserve"> directory, you can call to create a </w:t>
+      </w:r>
+      <w:r>
+        <w:rPr>
+          <w:rFonts w:ascii="Times New Roman" w:hAnsi="Times New Roman"/>
+          <w:i/>
+          <w:sz w:val="24"/>
+          <w:szCs w:val="24"/>
+        </w:rPr>
+        <w:t>Makefile</w:t>
+      </w:r>
+      <w:r>
+        <w:rPr>
+          <w:rFonts w:ascii="Times New Roman" w:hAnsi="Times New Roman"/>
+          <w:i/>
+          <w:sz w:val="24"/>
+          <w:szCs w:val="24"/>
+        </w:rPr>
+        <w:t xml:space="preserve">. </w:t>
+      </w:r>
+      <w:r>
+        <w:rPr>
+          <w:rFonts w:ascii="Times New Roman" w:hAnsi="Times New Roman"/>
+          <w:sz w:val="24"/>
+          <w:szCs w:val="24"/>
+        </w:rPr>
+        <w:t xml:space="preserve">The </w:t>
+      </w:r>
+      <w:r>
+        <w:rPr>
+          <w:rFonts w:ascii="Times New Roman" w:hAnsi="Times New Roman"/>
+          <w:i/>
+          <w:sz w:val="24"/>
+          <w:szCs w:val="24"/>
+        </w:rPr>
+        <w:t>Makefile</w:t>
+      </w:r>
+      <w:r>
+        <w:rPr>
+          <w:rFonts w:ascii="Times New Roman" w:hAnsi="Times New Roman"/>
+          <w:sz w:val="24"/>
+          <w:szCs w:val="24"/>
+        </w:rPr>
+        <w:t xml:space="preserve"> template is really simple and you can modify the</w:t>
+      </w:r>
+      <w:r>
+        <w:rPr>
+          <w:rFonts w:ascii="Times New Roman" w:hAnsi="Times New Roman"/>
+          <w:sz w:val="24"/>
+          <w:szCs w:val="24"/>
+        </w:rPr>
+        <w:t xml:space="preserve"> generated</w:t>
+      </w:r>
+      <w:r>
+        <w:rPr>
+          <w:rFonts w:ascii="Times New Roman" w:hAnsi="Times New Roman"/>
+          <w:sz w:val="24"/>
+          <w:szCs w:val="24"/>
+        </w:rPr>
+        <w:t xml:space="preserve"> file as you wish. Calling the </w:t>
+      </w:r>
+      <w:r>
+        <w:rPr>
+          <w:rFonts w:ascii="Times New Roman" w:hAnsi="Times New Roman"/>
+          <w:i/>
+          <w:sz w:val="24"/>
+          <w:szCs w:val="24"/>
+        </w:rPr>
+        <w:t>create makefile</w:t>
+      </w:r>
+      <w:r>
+        <w:rPr>
+          <w:rFonts w:ascii="Times New Roman" w:hAnsi="Times New Roman"/>
+          <w:sz w:val="24"/>
+          <w:szCs w:val="24"/>
+        </w:rPr>
+        <w:t xml:space="preserve"> </w:t>
+      </w:r>
+      <w:r>
+        <w:rPr>
+          <w:rFonts w:ascii="Times New Roman" w:hAnsi="Times New Roman"/>
+          <w:sz w:val="24"/>
+          <w:szCs w:val="24"/>
+        </w:rPr>
+        <w:t xml:space="preserve">will generate a file and it will scan the agents, states, and events directories to include the source files for compiling. Every time you add or remove a source file simply execute the </w:t>
+      </w:r>
+      <w:r>
+        <w:rPr>
+          <w:rFonts w:ascii="Times New Roman" w:hAnsi="Times New Roman"/>
+          <w:i/>
+          <w:sz w:val="24"/>
+          <w:szCs w:val="24"/>
+        </w:rPr>
+        <w:t>create makefile</w:t>
+      </w:r>
+      <w:r>
+        <w:rPr>
+          <w:rFonts w:ascii="Times New Roman" w:hAnsi="Times New Roman"/>
+          <w:sz w:val="24"/>
+          <w:szCs w:val="24"/>
+        </w:rPr>
+        <w:t xml:space="preserve"> command and it will generate an updated version.</w:t>
+      </w:r>
+      <w:r>
+        <w:rPr>
+          <w:rFonts w:ascii="Times New Roman" w:hAnsi="Times New Roman"/>
+          <w:sz w:val="24"/>
+          <w:szCs w:val="24"/>
+        </w:rPr>
+        <w:t xml:space="preserve"> As an argument you must pass in the path to root directory of MUSE.</w:t>
+      </w:r>
+      <w:r>
+        <w:rPr>
+          <w:rFonts w:ascii="Times New Roman" w:hAnsi="Times New Roman"/>
+          <w:sz w:val="24"/>
+          <w:szCs w:val="24"/>
+        </w:rPr>
+        <w:t xml:space="preserve"> You can also easily get started with creating an agent by calling the </w:t>
+      </w:r>
+      <w:r>
+        <w:rPr>
+          <w:rFonts w:ascii="Times New Roman" w:hAnsi="Times New Roman"/>
+          <w:i/>
+          <w:sz w:val="24"/>
+          <w:szCs w:val="24"/>
+        </w:rPr>
+        <w:t>create agent</w:t>
+      </w:r>
+      <w:r>
+        <w:rPr>
+          <w:rFonts w:ascii="Times New Roman" w:hAnsi="Times New Roman"/>
+          <w:sz w:val="24"/>
+          <w:szCs w:val="24"/>
+        </w:rPr>
+        <w:t xml:space="preserve"> command with the agent class name as an argument. You can optionally </w:t>
+      </w:r>
+      <w:r>
+        <w:rPr>
+          <w:rFonts w:ascii="Times New Roman" w:hAnsi="Times New Roman"/>
+          <w:sz w:val="24"/>
+          <w:szCs w:val="24"/>
+        </w:rPr>
+        <w:lastRenderedPageBreak/>
+        <w:t>pass in more than one agent delimited with a space between each agent class name.</w:t>
+      </w:r>
+      <w:r>
+        <w:rPr>
+          <w:rFonts w:ascii="Times New Roman" w:hAnsi="Times New Roman"/>
+          <w:sz w:val="24"/>
+          <w:szCs w:val="24"/>
+        </w:rPr>
+        <w:t xml:space="preserve"> This command generates two files. The header file, which is placed in the </w:t>
+      </w:r>
+      <w:r>
+        <w:rPr>
+          <w:rFonts w:ascii="Times New Roman" w:hAnsi="Times New Roman"/>
+          <w:i/>
+          <w:sz w:val="24"/>
+          <w:szCs w:val="24"/>
+        </w:rPr>
+        <w:t>agents/include</w:t>
+      </w:r>
+      <w:r>
+        <w:rPr>
+          <w:rFonts w:ascii="Times New Roman" w:hAnsi="Times New Roman"/>
+          <w:sz w:val="24"/>
+          <w:szCs w:val="24"/>
+        </w:rPr>
+        <w:t xml:space="preserve"> directory and the source file which is placed in the </w:t>
+      </w:r>
+      <w:r>
+        <w:rPr>
+          <w:rFonts w:ascii="Times New Roman" w:hAnsi="Times New Roman"/>
+          <w:i/>
+          <w:sz w:val="24"/>
+          <w:szCs w:val="24"/>
+        </w:rPr>
+        <w:t>agents/src</w:t>
+      </w:r>
+      <w:r>
+        <w:rPr>
+          <w:rFonts w:ascii="Times New Roman" w:hAnsi="Times New Roman"/>
+          <w:sz w:val="24"/>
+          <w:szCs w:val="24"/>
+        </w:rPr>
+        <w:t xml:space="preserve"> directory. The following two figures 27 and 28 show the content of the generated header and source files</w:t>
+      </w:r>
+      <w:r>
+        <w:rPr>
+          <w:rFonts w:ascii="Times New Roman" w:hAnsi="Times New Roman"/>
+          <w:sz w:val="24"/>
+          <w:szCs w:val="24"/>
+        </w:rPr>
+        <w:t xml:space="preserve"> of the </w:t>
+      </w:r>
+      <w:r>
+        <w:rPr>
+          <w:rFonts w:ascii="Times New Roman" w:hAnsi="Times New Roman"/>
+          <w:i/>
+          <w:sz w:val="24"/>
+          <w:szCs w:val="24"/>
+        </w:rPr>
+        <w:t>Bug</w:t>
+      </w:r>
+      <w:r>
+        <w:rPr>
+          <w:rFonts w:ascii="Times New Roman" w:hAnsi="Times New Roman"/>
+          <w:sz w:val="24"/>
+          <w:szCs w:val="24"/>
+        </w:rPr>
+        <w:t xml:space="preserve"> agent class</w:t>
+      </w:r>
+      <w:r>
+        <w:rPr>
+          <w:rFonts w:ascii="Times New Roman" w:hAnsi="Times New Roman"/>
+          <w:sz w:val="24"/>
+          <w:szCs w:val="24"/>
+        </w:rPr>
+        <w:t>.</w:t>
+      </w:r>
+    </w:p>
+    <w:p>
+      <w:pPr>
+        <w:pStyle w:val="NoSpacing"/>
+        <w:rPr>
+          <w:rFonts w:ascii="Times New Roman" w:hAnsi="Times New Roman"/>
+          <w:sz w:val="24"/>
+          <w:szCs w:val="24"/>
+        </w:rPr>
+      </w:pPr>
+      <w:r>
+        <w:rPr>
+          <w:rFonts w:ascii="Times New Roman" w:hAnsi="Times New Roman"/>
+          <w:noProof/>
+          <w:sz w:val="24"/>
+          <w:szCs w:val="24"/>
+          <w:lang w:bidi="ar-SA"/>
+        </w:rPr>
+        <w:drawing>
+          <wp:inline distT="0" distB="0" distL="0" distR="0">
+            <wp:extent cx="5838825" cy="5162550"/>
+            <wp:effectExtent l="19050" t="0" r="9525" b="0"/>
+            <wp:docPr id="31" name="Picture 30" descr="C:\Documents and Settings\gebremr\Desktop\thesis-figures\codegen-bug-header.bmp"/>
+            <wp:cNvGraphicFramePr>
+              <a:graphicFrameLocks xmlns:a="http://schemas.openxmlformats.org/drawingml/2006/main" noChangeAspect="1"/>
+            </wp:cNvGraphicFramePr>
+            <a:graphic xmlns:a="http://schemas.openxmlformats.org/drawingml/2006/main">
+              <a:graphicData uri="http://schemas.openxmlformats.org/drawingml/2006/picture">
+                <pic:pic xmlns:pic="http://schemas.openxmlformats.org/drawingml/2006/picture">
+                  <pic:nvPicPr>
+                    <pic:cNvPr id="0" name="Picture 30" descr="C:\Documents and Settings\gebremr\Desktop\thesis-figures\codegen-bug-header.bmp"/>
+                    <pic:cNvPicPr>
+                      <a:picLocks noChangeAspect="1" noChangeArrowheads="1"/>
+                    </pic:cNvPicPr>
+                  </pic:nvPicPr>
+                  <pic:blipFill>
+                    <a:blip r:embed="rId35"/>
+                    <a:srcRect/>
+                    <a:stretch>
+                      <a:fillRect/>
+                    </a:stretch>
+                  </pic:blipFill>
+                  <pic:spPr bwMode="auto">
+                    <a:xfrm>
+                      <a:off x="0" y="0"/>
+                      <a:ext cx="5838825" cy="5162550"/>
+                    </a:xfrm>
+                    <a:prstGeom prst="rect">
+                      <a:avLst/>
+                    </a:prstGeom>
+                    <a:noFill/>
+                    <a:ln w="9525">
+                      <a:noFill/>
+                      <a:miter lim="800000"/>
+                      <a:headEnd/>
+                      <a:tailEnd/>
+                    </a:ln>
+                  </pic:spPr>
+                </pic:pic>
+              </a:graphicData>
+            </a:graphic>
+          </wp:inline>
+        </w:drawing>
+      </w:r>
+    </w:p>
+    <w:p>
+      <w:pPr>
+        <w:pStyle w:val="Caption"/>
+        <w:jc w:val="center"/>
+        <w:rPr>
+          <w:sz w:val="22"/>
+          <w:szCs w:val="22"/>
+        </w:rPr>
+      </w:pPr>
+      <w:r>
+        <w:rPr>
+          <w:sz w:val="22"/>
+          <w:szCs w:val="22"/>
+        </w:rPr>
+        <w:t xml:space="preserve">Figure </w:t>
+      </w:r>
+      <w:r>
+        <w:rPr>
+          <w:sz w:val="22"/>
+          <w:szCs w:val="22"/>
+        </w:rPr>
+        <w:fldChar w:fldCharType="begin"/>
+      </w:r>
+      <w:r>
+        <w:rPr>
+          <w:sz w:val="22"/>
+          <w:szCs w:val="22"/>
+        </w:rPr>
+        <w:instrText xml:space="preserve"> SEQ Figure \* ARABIC </w:instrText>
+      </w:r>
+      <w:r>
+        <w:rPr>
+          <w:sz w:val="22"/>
+          <w:szCs w:val="22"/>
+        </w:rPr>
+        <w:fldChar w:fldCharType="separate"/>
+      </w:r>
+      <w:r>
+        <w:rPr>
+          <w:noProof/>
+          <w:sz w:val="22"/>
+          <w:szCs w:val="22"/>
+        </w:rPr>
+        <w:t>27</w:t>
+      </w:r>
+      <w:r>
+        <w:rPr>
+          <w:sz w:val="22"/>
+          <w:szCs w:val="22"/>
+        </w:rPr>
+        <w:fldChar w:fldCharType="end"/>
+      </w:r>
+      <w:r>
+        <w:rPr>
+          <w:sz w:val="22"/>
+          <w:szCs w:val="22"/>
+        </w:rPr>
+        <w:t>: Bug.h generated with MUSE code generator</w:t>
+      </w:r>
+    </w:p>
+    <w:p>
+      <w:pPr>
+        <w:pStyle w:val="NoSpacing"/>
+        <w:spacing w:line="480" w:lineRule="auto"/>
+        <w:jc w:val="both"/>
+        <w:rPr>
+          <w:rFonts w:ascii="Times New Roman" w:hAnsi="Times New Roman"/>
+          <w:sz w:val="24"/>
+          <w:szCs w:val="24"/>
+        </w:rPr>
+      </w:pPr>
+      <w:r>
+        <w:rPr>
+          <w:rFonts w:ascii="Times New Roman" w:hAnsi="Times New Roman"/>
+          <w:sz w:val="24"/>
+          <w:szCs w:val="24"/>
+        </w:rPr>
+        <w:t xml:space="preserve">All the needed includes are already added for a basic class that inherits from the </w:t>
+      </w:r>
+      <w:r>
+        <w:rPr>
+          <w:rFonts w:ascii="Times New Roman" w:hAnsi="Times New Roman"/>
+          <w:i/>
+          <w:sz w:val="24"/>
+          <w:szCs w:val="24"/>
+        </w:rPr>
+        <w:t xml:space="preserve">Agent </w:t>
+      </w:r>
+      <w:r>
+        <w:rPr>
+          <w:rFonts w:ascii="Times New Roman" w:hAnsi="Times New Roman"/>
+          <w:sz w:val="24"/>
+          <w:szCs w:val="24"/>
+        </w:rPr>
+        <w:t>class.</w:t>
+      </w:r>
+      <w:r>
+        <w:rPr>
+          <w:rFonts w:ascii="Times New Roman" w:hAnsi="Times New Roman"/>
+          <w:sz w:val="24"/>
+          <w:szCs w:val="24"/>
+        </w:rPr>
+        <w:t xml:space="preserve"> </w:t>
+      </w:r>
+      <w:r>
+        <w:rPr>
+          <w:rFonts w:ascii="Times New Roman" w:hAnsi="Times New Roman"/>
+          <w:sz w:val="24"/>
+          <w:szCs w:val="24"/>
+        </w:rPr>
+        <w:t>The source file is the same way, just fill in the stub methods and update your makefile to compile and run.</w:t>
+      </w:r>
+    </w:p>
+    <w:p>
+      <w:pPr>
+        <w:pStyle w:val="NoSpacing"/>
+      </w:pPr>
+      <w:r>
+        <w:rPr>
+          <w:noProof/>
+          <w:lang w:bidi="ar-SA"/>
+        </w:rPr>
+        <w:lastRenderedPageBreak/>
+        <w:drawing>
+          <wp:inline distT="0" distB="0" distL="0" distR="0">
+            <wp:extent cx="5934075" cy="5629275"/>
+            <wp:effectExtent l="19050" t="0" r="9525" b="0"/>
+            <wp:docPr id="32" name="Picture 31" descr="C:\Documents and Settings\gebremr\Desktop\thesis-figures\codegen-bug-src.bmp"/>
+            <wp:cNvGraphicFramePr>
+              <a:graphicFrameLocks xmlns:a="http://schemas.openxmlformats.org/drawingml/2006/main" noChangeAspect="1"/>
+            </wp:cNvGraphicFramePr>
+            <a:graphic xmlns:a="http://schemas.openxmlformats.org/drawingml/2006/main">
+              <a:graphicData uri="http://schemas.openxmlformats.org/drawingml/2006/picture">
+                <pic:pic xmlns:pic="http://schemas.openxmlformats.org/drawingml/2006/picture">
+                  <pic:nvPicPr>
+                    <pic:cNvPr id="0" name="Picture 31" descr="C:\Documents and Settings\gebremr\Desktop\thesis-figures\codegen-bug-src.bmp"/>
+                    <pic:cNvPicPr>
+                      <a:picLocks noChangeAspect="1" noChangeArrowheads="1"/>
+                    </pic:cNvPicPr>
+                  </pic:nvPicPr>
+                  <pic:blipFill>
+                    <a:blip r:embed="rId36"/>
+                    <a:srcRect/>
+                    <a:stretch>
+                      <a:fillRect/>
+                    </a:stretch>
+                  </pic:blipFill>
+                  <pic:spPr bwMode="auto">
+                    <a:xfrm>
+                      <a:off x="0" y="0"/>
+                      <a:ext cx="5934075" cy="5629275"/>
+                    </a:xfrm>
+                    <a:prstGeom prst="rect">
+                      <a:avLst/>
+                    </a:prstGeom>
+                    <a:noFill/>
+                    <a:ln w="9525">
+                      <a:noFill/>
+                      <a:miter lim="800000"/>
+                      <a:headEnd/>
+                      <a:tailEnd/>
+                    </a:ln>
+                  </pic:spPr>
+                </pic:pic>
+              </a:graphicData>
+            </a:graphic>
+          </wp:inline>
+        </w:drawing>
+      </w:r>
+    </w:p>
+    <w:p>
+      <w:pPr>
+        <w:pStyle w:val="Caption"/>
+        <w:jc w:val="center"/>
+        <w:rPr>
+          <w:sz w:val="22"/>
+          <w:szCs w:val="22"/>
+        </w:rPr>
+      </w:pPr>
+      <w:r>
+        <w:rPr>
+          <w:sz w:val="22"/>
+          <w:szCs w:val="22"/>
+        </w:rPr>
+        <w:t xml:space="preserve">Figure </w:t>
+      </w:r>
+      <w:r>
+        <w:rPr>
+          <w:sz w:val="22"/>
+          <w:szCs w:val="22"/>
+        </w:rPr>
+        <w:fldChar w:fldCharType="begin"/>
+      </w:r>
+      <w:r>
+        <w:rPr>
+          <w:sz w:val="22"/>
+          <w:szCs w:val="22"/>
+        </w:rPr>
+        <w:instrText xml:space="preserve"> SEQ Figure \* ARABIC </w:instrText>
+      </w:r>
+      <w:r>
+        <w:rPr>
+          <w:sz w:val="22"/>
+          <w:szCs w:val="22"/>
+        </w:rPr>
+        <w:fldChar w:fldCharType="separate"/>
+      </w:r>
+      <w:r>
+        <w:rPr>
+          <w:noProof/>
+          <w:sz w:val="22"/>
+          <w:szCs w:val="22"/>
+        </w:rPr>
+        <w:t>28</w:t>
+      </w:r>
+      <w:r>
+        <w:rPr>
+          <w:sz w:val="22"/>
+          <w:szCs w:val="22"/>
+        </w:rPr>
+        <w:fldChar w:fldCharType="end"/>
+      </w:r>
+      <w:r>
+        <w:rPr>
+          <w:sz w:val="22"/>
+          <w:szCs w:val="22"/>
+        </w:rPr>
+        <w:t>: Bug.cpp generated with MUSE code generator</w:t>
+      </w:r>
+    </w:p>
+    <w:p>
+      <w:pPr>
+        <w:spacing w:line="480" w:lineRule="auto"/>
+        <w:jc w:val="both"/>
+        <w:rPr>
+          <w:rFonts w:ascii="Times New Roman" w:hAnsi="Times New Roman"/>
+          <w:sz w:val="24"/>
+          <w:szCs w:val="24"/>
+        </w:rPr>
+      </w:pPr>
+      <w:r>
+        <w:rPr>
+          <w:rFonts w:ascii="Times New Roman" w:hAnsi="Times New Roman"/>
+          <w:sz w:val="24"/>
+          <w:szCs w:val="24"/>
+        </w:rPr>
+        <w:t xml:space="preserve">MUSE code generator also lets you create classes that inherit from the </w:t>
+      </w:r>
+      <w:r>
+        <w:rPr>
+          <w:rFonts w:ascii="Times New Roman" w:hAnsi="Times New Roman"/>
+          <w:i/>
+          <w:sz w:val="24"/>
+          <w:szCs w:val="24"/>
+        </w:rPr>
+        <w:t>State</w:t>
+      </w:r>
+      <w:r>
+        <w:rPr>
+          <w:rFonts w:ascii="Times New Roman" w:hAnsi="Times New Roman"/>
+          <w:sz w:val="24"/>
+          <w:szCs w:val="24"/>
+        </w:rPr>
+        <w:t xml:space="preserve"> class. Running the </w:t>
+      </w:r>
+      <w:r>
+        <w:rPr>
+          <w:rFonts w:ascii="Times New Roman" w:hAnsi="Times New Roman"/>
+          <w:i/>
+          <w:sz w:val="24"/>
+          <w:szCs w:val="24"/>
+        </w:rPr>
+        <w:t>create state</w:t>
+      </w:r>
+      <w:r>
+        <w:rPr>
+          <w:rFonts w:ascii="Times New Roman" w:hAnsi="Times New Roman"/>
+          <w:sz w:val="24"/>
+          <w:szCs w:val="24"/>
+        </w:rPr>
+        <w:t xml:space="preserve"> followed by the class name </w:t>
+      </w:r>
+      <w:r>
+        <w:rPr>
+          <w:rFonts w:ascii="Times New Roman" w:hAnsi="Times New Roman"/>
+          <w:sz w:val="24"/>
+          <w:szCs w:val="24"/>
+        </w:rPr>
+        <w:t>will</w:t>
+      </w:r>
+      <w:r>
+        <w:rPr>
+          <w:rFonts w:ascii="Times New Roman" w:hAnsi="Times New Roman"/>
+          <w:sz w:val="24"/>
+          <w:szCs w:val="24"/>
+        </w:rPr>
+        <w:t xml:space="preserve"> generate the corresponding class</w:t>
+      </w:r>
+      <w:r>
+        <w:rPr>
+          <w:rFonts w:ascii="Times New Roman" w:hAnsi="Times New Roman"/>
+          <w:sz w:val="24"/>
+          <w:szCs w:val="24"/>
+        </w:rPr>
+        <w:t xml:space="preserve"> </w:t>
+      </w:r>
+      <w:r>
+        <w:rPr>
+          <w:rFonts w:ascii="Times New Roman" w:hAnsi="Times New Roman"/>
+          <w:i/>
+          <w:sz w:val="24"/>
+          <w:szCs w:val="24"/>
+        </w:rPr>
+        <w:t>State</w:t>
+      </w:r>
+      <w:r>
+        <w:rPr>
+          <w:rFonts w:ascii="Times New Roman" w:hAnsi="Times New Roman"/>
+          <w:sz w:val="24"/>
+          <w:szCs w:val="24"/>
+        </w:rPr>
+        <w:t xml:space="preserve"> based class</w:t>
+      </w:r>
+      <w:r>
+        <w:rPr>
+          <w:rFonts w:ascii="Times New Roman" w:hAnsi="Times New Roman"/>
+          <w:sz w:val="24"/>
+          <w:szCs w:val="24"/>
+        </w:rPr>
+        <w:t>. Optionally</w:t>
+      </w:r>
+      <w:r>
+        <w:rPr>
+          <w:rFonts w:ascii="Times New Roman" w:hAnsi="Times New Roman"/>
+          <w:sz w:val="24"/>
+          <w:szCs w:val="24"/>
+        </w:rPr>
+        <w:t>,</w:t>
+      </w:r>
+      <w:r>
+        <w:rPr>
+          <w:rFonts w:ascii="Times New Roman" w:hAnsi="Times New Roman"/>
+          <w:sz w:val="24"/>
+          <w:szCs w:val="24"/>
+        </w:rPr>
+        <w:t xml:space="preserve"> you can create multiple </w:t>
+      </w:r>
+      <w:r>
+        <w:rPr>
+          <w:rFonts w:ascii="Times New Roman" w:hAnsi="Times New Roman"/>
+          <w:i/>
+          <w:sz w:val="24"/>
+          <w:szCs w:val="24"/>
+        </w:rPr>
+        <w:t>State</w:t>
+      </w:r>
+      <w:r>
+        <w:rPr>
+          <w:rFonts w:ascii="Times New Roman" w:hAnsi="Times New Roman"/>
+          <w:sz w:val="24"/>
+          <w:szCs w:val="24"/>
+        </w:rPr>
+        <w:t xml:space="preserve"> based class by delimiting each name with a space. Figure 29 and 30 show the generated header and source file for the class </w:t>
+      </w:r>
+      <w:r>
+        <w:rPr>
+          <w:rFonts w:ascii="Times New Roman" w:hAnsi="Times New Roman"/>
+          <w:i/>
+          <w:sz w:val="24"/>
+          <w:szCs w:val="24"/>
+        </w:rPr>
+        <w:t>BugState</w:t>
+      </w:r>
+      <w:r>
+        <w:rPr>
+          <w:rFonts w:ascii="Times New Roman" w:hAnsi="Times New Roman"/>
+          <w:sz w:val="24"/>
+          <w:szCs w:val="24"/>
+        </w:rPr>
+        <w:t xml:space="preserve">. </w:t>
+      </w:r>
+    </w:p>
+    <w:p>
+      <w:pPr>
+        <w:pStyle w:val="NoSpacing"/>
+      </w:pPr>
+      <w:r>
+        <w:rPr>
+          <w:noProof/>
+          <w:lang w:bidi="ar-SA"/>
+        </w:rPr>
+        <w:lastRenderedPageBreak/>
+        <w:drawing>
+          <wp:inline distT="0" distB="0" distL="0" distR="0">
+            <wp:extent cx="5943600" cy="4448175"/>
+            <wp:effectExtent l="19050" t="0" r="0" b="0"/>
+            <wp:docPr id="33" name="Picture 32"/>
+            <wp:cNvGraphicFramePr>
+              <a:graphicFrameLocks xmlns:a="http://schemas.openxmlformats.org/drawingml/2006/main" noChangeAspect="1"/>
+            </wp:cNvGraphicFramePr>
+            <a:graphic xmlns:a="http://schemas.openxmlformats.org/drawingml/2006/main">
+              <a:graphicData uri="http://schemas.openxmlformats.org/drawingml/2006/picture">
+                <pic:pic xmlns:pic="http://schemas.openxmlformats.org/drawingml/2006/picture">
+                  <pic:nvPicPr>
+                    <pic:cNvPr id="0" name="Picture 32"/>
+                    <pic:cNvPicPr>
+                      <a:picLocks noChangeAspect="1" noChangeArrowheads="1"/>
+                    </pic:cNvPicPr>
+                  </pic:nvPicPr>
+                  <pic:blipFill>
+                    <a:blip r:embed="rId37"/>
+                    <a:srcRect/>
+                    <a:stretch>
+                      <a:fillRect/>
+                    </a:stretch>
+                  </pic:blipFill>
+                  <pic:spPr bwMode="auto">
+                    <a:xfrm>
+                      <a:off x="0" y="0"/>
+                      <a:ext cx="5943600" cy="4448175"/>
+                    </a:xfrm>
+                    <a:prstGeom prst="rect">
+                      <a:avLst/>
+                    </a:prstGeom>
+                    <a:noFill/>
+                    <a:ln w="9525">
+                      <a:noFill/>
+                      <a:miter lim="800000"/>
+                      <a:headEnd/>
+                      <a:tailEnd/>
+                    </a:ln>
+                  </pic:spPr>
+                </pic:pic>
+              </a:graphicData>
+            </a:graphic>
+          </wp:inline>
+        </w:drawing>
+      </w:r>
+    </w:p>
+    <w:p>
+      <w:pPr>
+        <w:pStyle w:val="Caption"/>
+        <w:jc w:val="center"/>
+        <w:rPr>
+          <w:sz w:val="22"/>
+          <w:szCs w:val="22"/>
+        </w:rPr>
+      </w:pPr>
+      <w:r>
+        <w:rPr>
+          <w:sz w:val="22"/>
+          <w:szCs w:val="22"/>
+        </w:rPr>
+        <w:t xml:space="preserve">Figure </w:t>
+      </w:r>
+      <w:r>
+        <w:rPr>
+          <w:sz w:val="22"/>
+          <w:szCs w:val="22"/>
+        </w:rPr>
+        <w:fldChar w:fldCharType="begin"/>
+      </w:r>
+      <w:r>
+        <w:rPr>
+          <w:sz w:val="22"/>
+          <w:szCs w:val="22"/>
+        </w:rPr>
+        <w:instrText xml:space="preserve"> SEQ Figure \* ARABIC </w:instrText>
+      </w:r>
+      <w:r>
+        <w:rPr>
+          <w:sz w:val="22"/>
+          <w:szCs w:val="22"/>
+        </w:rPr>
+        <w:fldChar w:fldCharType="separate"/>
+      </w:r>
+      <w:r>
+        <w:rPr>
+          <w:noProof/>
+          <w:sz w:val="22"/>
+          <w:szCs w:val="22"/>
+        </w:rPr>
+        <w:t>29</w:t>
+      </w:r>
+      <w:r>
+        <w:rPr>
+          <w:sz w:val="22"/>
+          <w:szCs w:val="22"/>
+        </w:rPr>
+        <w:fldChar w:fldCharType="end"/>
+      </w:r>
+      <w:r>
+        <w:rPr>
+          <w:sz w:val="22"/>
+          <w:szCs w:val="22"/>
+        </w:rPr>
+        <w:t>: BugState.h created with MUSE code generator</w:t>
+      </w:r>
+    </w:p>
+    <w:p>
+      <w:pPr>
+        <w:pStyle w:val="NoSpacing"/>
+        <w:spacing w:line="480" w:lineRule="auto"/>
+        <w:jc w:val="both"/>
+        <w:rPr>
+          <w:rFonts w:ascii="Times New Roman" w:hAnsi="Times New Roman"/>
+          <w:noProof/>
+          <w:sz w:val="24"/>
+          <w:szCs w:val="24"/>
+          <w:lang w:bidi="ar-SA"/>
+        </w:rPr>
+      </w:pPr>
+      <w:r>
+        <w:rPr>
+          <w:rFonts w:ascii="Times New Roman" w:hAnsi="Times New Roman"/>
+          <w:noProof/>
+          <w:sz w:val="24"/>
+          <w:szCs w:val="24"/>
+          <w:lang w:bidi="ar-SA"/>
+        </w:rPr>
+        <w:t xml:space="preserve">Keep in mind the code generator creates the bare minimum of the class and it is up to the developer to add in more functionalilty. </w:t>
+      </w:r>
+    </w:p>
+    <w:p>
+      <w:pPr>
+        <w:pStyle w:val="NoSpacing"/>
+        <w:spacing w:line="480" w:lineRule="auto"/>
+        <w:jc w:val="both"/>
+        <w:rPr>
+          <w:rFonts w:ascii="Times New Roman" w:hAnsi="Times New Roman"/>
+          <w:noProof/>
+          <w:sz w:val="24"/>
+          <w:szCs w:val="24"/>
+          <w:lang w:bidi="ar-SA"/>
+        </w:rPr>
+      </w:pPr>
+      <w:r>
+        <w:rPr>
+          <w:rFonts w:ascii="Times New Roman" w:hAnsi="Times New Roman"/>
+          <w:noProof/>
+          <w:sz w:val="24"/>
+          <w:szCs w:val="24"/>
+          <w:lang w:bidi="ar-SA"/>
+        </w:rPr>
+        <w:t xml:space="preserve">The last available option as of version 0.2 of MUSE code generator is the option to create </w:t>
+      </w:r>
+      <w:r>
+        <w:rPr>
+          <w:rFonts w:ascii="Times New Roman" w:hAnsi="Times New Roman"/>
+          <w:i/>
+          <w:noProof/>
+          <w:sz w:val="24"/>
+          <w:szCs w:val="24"/>
+          <w:lang w:bidi="ar-SA"/>
+        </w:rPr>
+        <w:t>Event</w:t>
+      </w:r>
+      <w:r>
+        <w:rPr>
+          <w:rFonts w:ascii="Times New Roman" w:hAnsi="Times New Roman"/>
+          <w:noProof/>
+          <w:sz w:val="24"/>
+          <w:szCs w:val="24"/>
+          <w:lang w:bidi="ar-SA"/>
+        </w:rPr>
+        <w:t xml:space="preserve"> based class.</w:t>
+      </w:r>
+      <w:r>
+        <w:rPr>
+          <w:rFonts w:ascii="Times New Roman" w:hAnsi="Times New Roman"/>
+          <w:noProof/>
+          <w:sz w:val="24"/>
+          <w:szCs w:val="24"/>
+          <w:lang w:bidi="ar-SA"/>
+        </w:rPr>
+        <w:t xml:space="preserve"> The </w:t>
+      </w:r>
+      <w:r>
+        <w:rPr>
+          <w:rFonts w:ascii="Times New Roman" w:hAnsi="Times New Roman"/>
+          <w:i/>
+          <w:noProof/>
+          <w:sz w:val="24"/>
+          <w:szCs w:val="24"/>
+          <w:lang w:bidi="ar-SA"/>
+        </w:rPr>
+        <w:t>create event</w:t>
+      </w:r>
+      <w:r>
+        <w:rPr>
+          <w:rFonts w:ascii="Times New Roman" w:hAnsi="Times New Roman"/>
+          <w:noProof/>
+          <w:sz w:val="24"/>
+          <w:szCs w:val="24"/>
+          <w:lang w:bidi="ar-SA"/>
+        </w:rPr>
+        <w:t xml:space="preserve"> command does the trick and it works just like the </w:t>
+      </w:r>
+      <w:r>
+        <w:rPr>
+          <w:rFonts w:ascii="Times New Roman" w:hAnsi="Times New Roman"/>
+          <w:i/>
+          <w:noProof/>
+          <w:sz w:val="24"/>
+          <w:szCs w:val="24"/>
+          <w:lang w:bidi="ar-SA"/>
+        </w:rPr>
+        <w:t>create agent</w:t>
+      </w:r>
+      <w:r>
+        <w:rPr>
+          <w:rFonts w:ascii="Times New Roman" w:hAnsi="Times New Roman"/>
+          <w:noProof/>
+          <w:sz w:val="24"/>
+          <w:szCs w:val="24"/>
+          <w:lang w:bidi="ar-SA"/>
+        </w:rPr>
+        <w:t xml:space="preserve"> and </w:t>
+      </w:r>
+      <w:r>
+        <w:rPr>
+          <w:rFonts w:ascii="Times New Roman" w:hAnsi="Times New Roman"/>
+          <w:i/>
+          <w:noProof/>
+          <w:sz w:val="24"/>
+          <w:szCs w:val="24"/>
+          <w:lang w:bidi="ar-SA"/>
+        </w:rPr>
+        <w:t>create state</w:t>
+      </w:r>
+      <w:r>
+        <w:rPr>
+          <w:rFonts w:ascii="Times New Roman" w:hAnsi="Times New Roman"/>
+          <w:noProof/>
+          <w:sz w:val="24"/>
+          <w:szCs w:val="24"/>
+          <w:lang w:bidi="ar-SA"/>
+        </w:rPr>
+        <w:t xml:space="preserve"> commands. You must pass in one or more class names and it will generate the class for you in the </w:t>
+      </w:r>
+      <w:r>
+        <w:rPr>
+          <w:rFonts w:ascii="Times New Roman" w:hAnsi="Times New Roman"/>
+          <w:i/>
+          <w:noProof/>
+          <w:sz w:val="24"/>
+          <w:szCs w:val="24"/>
+          <w:lang w:bidi="ar-SA"/>
+        </w:rPr>
+        <w:t>events</w:t>
+      </w:r>
+      <w:r>
+        <w:rPr>
+          <w:rFonts w:ascii="Times New Roman" w:hAnsi="Times New Roman"/>
+          <w:noProof/>
+          <w:sz w:val="24"/>
+          <w:szCs w:val="24"/>
+          <w:lang w:bidi="ar-SA"/>
+        </w:rPr>
+        <w:t xml:space="preserve"> directory.</w:t>
+      </w:r>
+      <w:r>
+        <w:rPr>
+          <w:rFonts w:ascii="Times New Roman" w:hAnsi="Times New Roman"/>
+          <w:noProof/>
+          <w:sz w:val="24"/>
+          <w:szCs w:val="24"/>
+          <w:lang w:bidi="ar-SA"/>
+        </w:rPr>
+        <w:t xml:space="preserve"> Figures 31 and 32 show the content produced</w:t>
+      </w:r>
+      <w:r>
+        <w:rPr>
+          <w:rFonts w:ascii="Times New Roman" w:hAnsi="Times New Roman"/>
+          <w:noProof/>
+          <w:sz w:val="24"/>
+          <w:szCs w:val="24"/>
+          <w:lang w:bidi="ar-SA"/>
+        </w:rPr>
+        <w:t xml:space="preserve"> for the class </w:t>
+      </w:r>
+      <w:r>
+        <w:rPr>
+          <w:rFonts w:ascii="Times New Roman" w:hAnsi="Times New Roman"/>
+          <w:i/>
+          <w:noProof/>
+          <w:sz w:val="24"/>
+          <w:szCs w:val="24"/>
+          <w:lang w:bidi="ar-SA"/>
+        </w:rPr>
+        <w:t>BugEvent</w:t>
+      </w:r>
+      <w:r>
+        <w:rPr>
+          <w:rFonts w:ascii="Times New Roman" w:hAnsi="Times New Roman"/>
+          <w:noProof/>
+          <w:sz w:val="24"/>
+          <w:szCs w:val="24"/>
+          <w:lang w:bidi="ar-SA"/>
+        </w:rPr>
+        <w:t xml:space="preserve"> by the code generator.</w:t>
+      </w:r>
+    </w:p>
+    <w:p>
+      <w:pPr>
+        <w:pStyle w:val="NoSpacing"/>
+      </w:pPr>
+      <w:r>
+        <w:rPr>
+          <w:noProof/>
+          <w:lang w:bidi="ar-SA"/>
+        </w:rPr>
+        <w:lastRenderedPageBreak/>
+        <w:drawing>
+          <wp:inline distT="0" distB="0" distL="0" distR="0">
+            <wp:extent cx="5943600" cy="5391150"/>
+            <wp:effectExtent l="19050" t="0" r="0" b="0"/>
+            <wp:docPr id="34" name="Picture 33"/>
+            <wp:cNvGraphicFramePr>
+              <a:graphicFrameLocks xmlns:a="http://schemas.openxmlformats.org/drawingml/2006/main" noChangeAspect="1"/>
+            </wp:cNvGraphicFramePr>
+            <a:graphic xmlns:a="http://schemas.openxmlformats.org/drawingml/2006/main">
+              <a:graphicData uri="http://schemas.openxmlformats.org/drawingml/2006/picture">
+                <pic:pic xmlns:pic="http://schemas.openxmlformats.org/drawingml/2006/picture">
+                  <pic:nvPicPr>
+                    <pic:cNvPr id="0" name="Picture 33"/>
+                    <pic:cNvPicPr>
+                      <a:picLocks noChangeAspect="1" noChangeArrowheads="1"/>
+                    </pic:cNvPicPr>
+                  </pic:nvPicPr>
+                  <pic:blipFill>
+                    <a:blip r:embed="rId38"/>
+                    <a:srcRect/>
+                    <a:stretch>
+                      <a:fillRect/>
+                    </a:stretch>
+                  </pic:blipFill>
+                  <pic:spPr bwMode="auto">
+                    <a:xfrm>
+                      <a:off x="0" y="0"/>
+                      <a:ext cx="5943600" cy="5391150"/>
+                    </a:xfrm>
+                    <a:prstGeom prst="rect">
+                      <a:avLst/>
+                    </a:prstGeom>
+                    <a:noFill/>
+                    <a:ln w="9525">
+                      <a:noFill/>
+                      <a:miter lim="800000"/>
+                      <a:headEnd/>
+                      <a:tailEnd/>
+                    </a:ln>
+                  </pic:spPr>
+                </pic:pic>
+              </a:graphicData>
+            </a:graphic>
+          </wp:inline>
+        </w:drawing>
+      </w:r>
+    </w:p>
+    <w:p>
+      <w:pPr>
+        <w:pStyle w:val="Caption"/>
+        <w:jc w:val="center"/>
+        <w:rPr>
+          <w:sz w:val="22"/>
+          <w:szCs w:val="22"/>
+        </w:rPr>
+      </w:pPr>
+      <w:r>
+        <w:rPr>
+          <w:sz w:val="22"/>
+          <w:szCs w:val="22"/>
+        </w:rPr>
+        <w:t xml:space="preserve">Figure </w:t>
+      </w:r>
+      <w:r>
+        <w:rPr>
+          <w:sz w:val="22"/>
+          <w:szCs w:val="22"/>
+        </w:rPr>
+        <w:fldChar w:fldCharType="begin"/>
+      </w:r>
+      <w:r>
+        <w:rPr>
+          <w:sz w:val="22"/>
+          <w:szCs w:val="22"/>
+        </w:rPr>
+        <w:instrText xml:space="preserve"> SEQ Figure \* ARABIC </w:instrText>
+      </w:r>
+      <w:r>
+        <w:rPr>
+          <w:sz w:val="22"/>
+          <w:szCs w:val="22"/>
+        </w:rPr>
+        <w:fldChar w:fldCharType="separate"/>
+      </w:r>
+      <w:r>
+        <w:rPr>
+          <w:noProof/>
+          <w:sz w:val="22"/>
+          <w:szCs w:val="22"/>
+        </w:rPr>
+        <w:t>30</w:t>
+      </w:r>
+      <w:r>
+        <w:rPr>
+          <w:sz w:val="22"/>
+          <w:szCs w:val="22"/>
+        </w:rPr>
+        <w:fldChar w:fldCharType="end"/>
+      </w:r>
+      <w:r>
+        <w:rPr>
+          <w:sz w:val="22"/>
+          <w:szCs w:val="22"/>
+        </w:rPr>
+        <w:t>: BugState.cpp created with MUSE code generator</w:t>
+      </w:r>
+    </w:p>
+    <w:p>
+      <w:pPr>
+        <w:spacing w:line="480" w:lineRule="auto"/>
+        <w:jc w:val="both"/>
+        <w:rPr>
+          <w:rFonts w:ascii="Times New Roman" w:hAnsi="Times New Roman"/>
+          <w:sz w:val="24"/>
+          <w:szCs w:val="24"/>
+        </w:rPr>
+      </w:pPr>
+      <w:r>
+        <w:rPr>
+          <w:rFonts w:ascii="Times New Roman" w:hAnsi="Times New Roman"/>
+          <w:sz w:val="24"/>
+          <w:szCs w:val="24"/>
+        </w:rPr>
+        <w:t xml:space="preserve">This completes the design section and we believe the design choices made stay true to </w:t>
+      </w:r>
+      <w:sdt>
+        <w:sdtPr>
+          <w:rPr>
+            <w:rFonts w:ascii="Times New Roman" w:hAnsi="Times New Roman"/>
+            <w:sz w:val="24"/>
+            <w:szCs w:val="24"/>
+          </w:rPr>
+          <w:id w:val="197401058"/>
+          <w:citation/>
+        </w:sdtPr>
+        <w:sdtContent>
+          <w:r>
+            <w:rPr>
+              <w:rFonts w:ascii="Times New Roman" w:hAnsi="Times New Roman"/>
+              <w:sz w:val="24"/>
+              <w:szCs w:val="24"/>
+            </w:rPr>
+            <w:fldChar w:fldCharType="begin"/>
+          </w:r>
+          <w:r>
+            <w:rPr>
+              <w:rFonts w:ascii="Times New Roman" w:hAnsi="Times New Roman"/>
+              <w:sz w:val="24"/>
+              <w:szCs w:val="24"/>
+            </w:rPr>
+            <w:instrText xml:space="preserve"> CITATION Rai06 \l 1033 </w:instrText>
+          </w:r>
+          <w:r>
+            <w:rPr>
+              <w:rFonts w:ascii="Times New Roman" w:hAnsi="Times New Roman"/>
+              <w:sz w:val="24"/>
+              <w:szCs w:val="24"/>
+            </w:rPr>
+            <w:fldChar w:fldCharType="separate"/>
+          </w:r>
+          <w:r>
+            <w:rPr>
+              <w:rFonts w:ascii="Times New Roman" w:hAnsi="Times New Roman"/>
+              <w:noProof/>
+              <w:sz w:val="24"/>
+              <w:szCs w:val="24"/>
+            </w:rPr>
+            <w:t>(Railsback and Lytinen)</w:t>
+          </w:r>
+          <w:r>
+            <w:rPr>
+              <w:rFonts w:ascii="Times New Roman" w:hAnsi="Times New Roman"/>
+              <w:sz w:val="24"/>
+              <w:szCs w:val="24"/>
+            </w:rPr>
+            <w:fldChar w:fldCharType="end"/>
+          </w:r>
+        </w:sdtContent>
+      </w:sdt>
+      <w:r>
+        <w:rPr>
+          <w:rFonts w:ascii="Times New Roman" w:hAnsi="Times New Roman"/>
+          <w:sz w:val="24"/>
+          <w:szCs w:val="24"/>
+        </w:rPr>
+        <w:t xml:space="preserve">. Even more detailed documentation can be found on the MUSE site at </w:t>
+      </w:r>
+      <w:hyperlink r:id="rId39" w:history="1">
+        <w:r>
+          <w:rPr>
+            <w:rStyle w:val="Hyperlink"/>
+            <w:rFonts w:ascii="Times New Roman" w:hAnsi="Times New Roman"/>
+            <w:sz w:val="24"/>
+            <w:szCs w:val="24"/>
+          </w:rPr>
+          <w:t>www.musesimulation.org</w:t>
+        </w:r>
+      </w:hyperlink>
+      <w:r>
+        <w:rPr>
+          <w:rFonts w:ascii="Times New Roman" w:hAnsi="Times New Roman"/>
+          <w:sz w:val="24"/>
+          <w:szCs w:val="24"/>
+        </w:rPr>
+        <w:t>.</w:t>
+      </w:r>
+    </w:p>
+    <w:p/>
+    <w:p>
+      <w:pPr>
+        <w:pStyle w:val="NoSpacing"/>
+      </w:pPr>
+      <w:r>
+        <w:rPr>
+          <w:noProof/>
+          <w:lang w:bidi="ar-SA"/>
+        </w:rPr>
+        <w:lastRenderedPageBreak/>
+        <w:drawing>
+          <wp:inline distT="0" distB="0" distL="0" distR="0">
+            <wp:extent cx="5819775" cy="4381500"/>
+            <wp:effectExtent l="19050" t="0" r="9525" b="0"/>
+            <wp:docPr id="35" name="Picture 34"/>
+            <wp:cNvGraphicFramePr>
+              <a:graphicFrameLocks xmlns:a="http://schemas.openxmlformats.org/drawingml/2006/main" noChangeAspect="1"/>
+            </wp:cNvGraphicFramePr>
+            <a:graphic xmlns:a="http://schemas.openxmlformats.org/drawingml/2006/main">
+              <a:graphicData uri="http://schemas.openxmlformats.org/drawingml/2006/picture">
+                <pic:pic xmlns:pic="http://schemas.openxmlformats.org/drawingml/2006/picture">
+                  <pic:nvPicPr>
+                    <pic:cNvPr id="0" name="Picture 34"/>
+                    <pic:cNvPicPr>
+                      <a:picLocks noChangeAspect="1" noChangeArrowheads="1"/>
+                    </pic:cNvPicPr>
+                  </pic:nvPicPr>
+                  <pic:blipFill>
+                    <a:blip r:embed="rId40"/>
+                    <a:srcRect/>
+                    <a:stretch>
+                      <a:fillRect/>
+                    </a:stretch>
+                  </pic:blipFill>
+                  <pic:spPr bwMode="auto">
+                    <a:xfrm>
+                      <a:off x="0" y="0"/>
+                      <a:ext cx="5819775" cy="4381500"/>
+                    </a:xfrm>
+                    <a:prstGeom prst="rect">
+                      <a:avLst/>
+                    </a:prstGeom>
+                    <a:noFill/>
+                    <a:ln w="9525">
+                      <a:noFill/>
+                      <a:miter lim="800000"/>
+                      <a:headEnd/>
+                      <a:tailEnd/>
+                    </a:ln>
+                  </pic:spPr>
+                </pic:pic>
+              </a:graphicData>
+            </a:graphic>
+          </wp:inline>
+        </w:drawing>
+      </w:r>
+    </w:p>
+    <w:p>
+      <w:pPr>
+        <w:pStyle w:val="Caption"/>
+        <w:jc w:val="center"/>
+        <w:rPr>
+          <w:sz w:val="22"/>
+          <w:szCs w:val="22"/>
+        </w:rPr>
+      </w:pPr>
+      <w:r>
+        <w:rPr>
+          <w:sz w:val="22"/>
+          <w:szCs w:val="22"/>
+        </w:rPr>
+        <w:t xml:space="preserve">Figure </w:t>
+      </w:r>
+      <w:r>
+        <w:rPr>
+          <w:sz w:val="22"/>
+          <w:szCs w:val="22"/>
+        </w:rPr>
+        <w:fldChar w:fldCharType="begin"/>
+      </w:r>
+      <w:r>
+        <w:rPr>
+          <w:sz w:val="22"/>
+          <w:szCs w:val="22"/>
+        </w:rPr>
+        <w:instrText xml:space="preserve"> SEQ Figure \* ARABIC </w:instrText>
+      </w:r>
+      <w:r>
+        <w:rPr>
+          <w:sz w:val="22"/>
+          <w:szCs w:val="22"/>
+        </w:rPr>
+        <w:fldChar w:fldCharType="separate"/>
+      </w:r>
+      <w:r>
+        <w:rPr>
+          <w:noProof/>
+          <w:sz w:val="22"/>
+          <w:szCs w:val="22"/>
+        </w:rPr>
+        <w:t>31</w:t>
+      </w:r>
+      <w:r>
+        <w:rPr>
+          <w:sz w:val="22"/>
+          <w:szCs w:val="22"/>
+        </w:rPr>
+        <w:fldChar w:fldCharType="end"/>
+      </w:r>
+      <w:r>
+        <w:rPr>
+          <w:sz w:val="22"/>
+          <w:szCs w:val="22"/>
+        </w:rPr>
+        <w:t>: BugEvent.h created by MUSE code generator</w:t>
+      </w:r>
+    </w:p>
+    <w:p>
+      <w:r>
+        <w:rPr>
+          <w:noProof/>
+          <w:lang w:bidi="ar-SA"/>
+        </w:rPr>
+        <w:drawing>
+          <wp:inline distT="0" distB="0" distL="0" distR="0">
+            <wp:extent cx="5314950" cy="2571750"/>
+            <wp:effectExtent l="19050" t="0" r="0" b="0"/>
+            <wp:docPr id="36" name="Picture 35"/>
+            <wp:cNvGraphicFramePr>
+              <a:graphicFrameLocks xmlns:a="http://schemas.openxmlformats.org/drawingml/2006/main" noChangeAspect="1"/>
+            </wp:cNvGraphicFramePr>
+            <a:graphic xmlns:a="http://schemas.openxmlformats.org/drawingml/2006/main">
+              <a:graphicData uri="http://schemas.openxmlformats.org/drawingml/2006/picture">
+                <pic:pic xmlns:pic="http://schemas.openxmlformats.org/drawingml/2006/picture">
+                  <pic:nvPicPr>
+                    <pic:cNvPr id="0" name="Picture 35"/>
+                    <pic:cNvPicPr>
+                      <a:picLocks noChangeAspect="1" noChangeArrowheads="1"/>
+                    </pic:cNvPicPr>
+                  </pic:nvPicPr>
+                  <pic:blipFill>
+                    <a:blip r:embed="rId41"/>
+                    <a:srcRect/>
+                    <a:stretch>
+                      <a:fillRect/>
+                    </a:stretch>
+                  </pic:blipFill>
+                  <pic:spPr bwMode="auto">
+                    <a:xfrm>
+                      <a:off x="0" y="0"/>
+                      <a:ext cx="5314950" cy="2571750"/>
+                    </a:xfrm>
+                    <a:prstGeom prst="rect">
+                      <a:avLst/>
+                    </a:prstGeom>
+                    <a:noFill/>
+                    <a:ln w="9525">
+                      <a:noFill/>
+                      <a:miter lim="800000"/>
+                      <a:headEnd/>
+                      <a:tailEnd/>
+                    </a:ln>
+                  </pic:spPr>
+                </pic:pic>
+              </a:graphicData>
+            </a:graphic>
+          </wp:inline>
+        </w:drawing>
+      </w:r>
+    </w:p>
+    <w:p>
+      <w:pPr>
+        <w:pStyle w:val="Caption"/>
+        <w:jc w:val="center"/>
+        <w:rPr>
+          <w:sz w:val="22"/>
+          <w:szCs w:val="22"/>
+        </w:rPr>
+      </w:pPr>
+      <w:r>
+        <w:rPr>
+          <w:sz w:val="22"/>
+          <w:szCs w:val="22"/>
+        </w:rPr>
+        <w:t xml:space="preserve">Figure </w:t>
+      </w:r>
+      <w:r>
+        <w:rPr>
+          <w:sz w:val="22"/>
+          <w:szCs w:val="22"/>
+        </w:rPr>
+        <w:fldChar w:fldCharType="begin"/>
+      </w:r>
+      <w:r>
+        <w:rPr>
+          <w:sz w:val="22"/>
+          <w:szCs w:val="22"/>
+        </w:rPr>
+        <w:instrText xml:space="preserve"> SEQ Figure \* ARABIC </w:instrText>
+      </w:r>
+      <w:r>
+        <w:rPr>
+          <w:sz w:val="22"/>
+          <w:szCs w:val="22"/>
+        </w:rPr>
+        <w:fldChar w:fldCharType="separate"/>
+      </w:r>
+      <w:r>
+        <w:rPr>
+          <w:noProof/>
+          <w:sz w:val="22"/>
+          <w:szCs w:val="22"/>
+        </w:rPr>
+        <w:t>32</w:t>
+      </w:r>
+      <w:r>
+        <w:rPr>
+          <w:sz w:val="22"/>
+          <w:szCs w:val="22"/>
+        </w:rPr>
+        <w:fldChar w:fldCharType="end"/>
+      </w:r>
+      <w:r>
+        <w:rPr>
+          <w:sz w:val="22"/>
+          <w:szCs w:val="22"/>
+        </w:rPr>
+        <w:t>: BugEvent.cpp created by MUSE code generator</w:t>
+      </w:r>
     </w:p>
     <w:p>
       <w:pPr>
@@ -17873,10 +20152,9 @@
     </w:p>
     <w:p/>
     <w:sectPr>
-      <w:headerReference w:type="even" r:id="rId32"/>
-      <w:headerReference w:type="default" r:id="rId33"/>
-      <w:footerReference w:type="default" r:id="rId34"/>
-      <w:headerReference w:type="first" r:id="rId35"/>
+      <w:headerReference w:type="even" r:id="rId42"/>
+      <w:headerReference w:type="default" r:id="rId43"/>
+      <w:footerReference w:type="default" r:id="rId44"/>
       <w:pgSz w:w="12240" w:h="15840"/>
       <w:pgMar w:top="1440" w:right="1440" w:bottom="1440" w:left="1440" w:header="720" w:footer="720" w:gutter="0"/>
       <w:pgNumType w:start="2"/>
@@ -17915,12 +20193,50 @@
 
 <file path=word/footer1.xml><?xml version="1.0" encoding="utf-8"?>
 <w:ftr xmlns:ve="http://schemas.openxmlformats.org/markup-compatibility/2006" xmlns:o="urn:schemas-microsoft-com:office:office" xmlns:r="http://schemas.openxmlformats.org/officeDocument/2006/relationships" xmlns:m="http://schemas.openxmlformats.org/officeDocument/2006/math" xmlns:v="urn:schemas-microsoft-com:vml" xmlns:wp="http://schemas.openxmlformats.org/drawingml/2006/wordprocessingDrawing" xmlns:w10="urn:schemas-microsoft-com:office:word" xmlns:w="http://schemas.openxmlformats.org/wordprocessingml/2006/main" xmlns:wne="http://schemas.microsoft.com/office/word/2006/wordml">
-  <w:p>
-    <w:pPr>
-      <w:pStyle w:val="Footer"/>
-      <w:jc w:val="center"/>
-    </w:pPr>
-  </w:p>
+  <w:sdt>
+    <w:sdtPr>
+      <w:id w:val="197401059"/>
+      <w:docPartObj>
+        <w:docPartGallery w:val="Page Numbers (Bottom of Page)"/>
+        <w:docPartUnique/>
+      </w:docPartObj>
+    </w:sdtPr>
+    <w:sdtEndPr>
+      <w:rPr>
+        <w:color w:val="7F7F7F" w:themeColor="background1" w:themeShade="7F"/>
+        <w:spacing w:val="60"/>
+      </w:rPr>
+    </w:sdtEndPr>
+    <w:sdtContent>
+      <w:p>
+        <w:pPr>
+          <w:pStyle w:val="Footer"/>
+          <w:pBdr>
+            <w:top w:val="single" w:sz="4" w:space="1" w:color="D9D9D9" w:themeColor="background1" w:themeShade="D9"/>
+          </w:pBdr>
+          <w:jc w:val="right"/>
+        </w:pPr>
+        <w:fldSimple w:instr=" PAGE   \* MERGEFORMAT ">
+          <w:r>
+            <w:rPr>
+              <w:noProof/>
+            </w:rPr>
+            <w:t>45</w:t>
+          </w:r>
+        </w:fldSimple>
+        <w:r>
+          <w:t xml:space="preserve"> | </w:t>
+        </w:r>
+        <w:r>
+          <w:rPr>
+            <w:color w:val="7F7F7F" w:themeColor="background1" w:themeShade="7F"/>
+            <w:spacing w:val="60"/>
+          </w:rPr>
+          <w:t>Page</w:t>
+        </w:r>
+      </w:p>
+    </w:sdtContent>
+  </w:sdt>
   <w:p>
     <w:pPr>
       <w:pStyle w:val="Footer"/>
@@ -18038,65 +20354,6 @@
         <v:shape id="_x0000_s2053" type="#_x0000_t136" style="position:absolute;margin-left:0;margin-top:0;width:377.05pt;height:282.8pt;rotation:315;z-index:-251650048;mso-position-horizontal:center;mso-position-horizontal-relative:margin;mso-position-vertical:center;mso-position-vertical-relative:margin" o:allowincell="f" fillcolor="#fbd4b4" stroked="f">
           <v:fill opacity=".5"/>
           <v:textpath style="font-family:&quot;Calibri&quot;;font-size:1pt" string="ASAP"/>
-          <w10:wrap anchorx="margin" anchory="margin"/>
-        </v:shape>
-      </w:pict>
-    </w:r>
-  </w:p>
-</w:hdr>
-</file>
-
-<file path=word/header3.xml><?xml version="1.0" encoding="utf-8"?>
-<w:hdr xmlns:ve="http://schemas.openxmlformats.org/markup-compatibility/2006" xmlns:o="urn:schemas-microsoft-com:office:office" xmlns:r="http://schemas.openxmlformats.org/officeDocument/2006/relationships" xmlns:m="http://schemas.openxmlformats.org/officeDocument/2006/math" xmlns:v="urn:schemas-microsoft-com:vml" xmlns:wp="http://schemas.openxmlformats.org/drawingml/2006/wordprocessingDrawing" xmlns:w10="urn:schemas-microsoft-com:office:word" xmlns:w="http://schemas.openxmlformats.org/wordprocessingml/2006/main" xmlns:wne="http://schemas.microsoft.com/office/word/2006/wordml">
-  <w:p>
-    <w:pPr>
-      <w:pStyle w:val="Header"/>
-    </w:pPr>
-    <w:r>
-      <w:rPr>
-        <w:noProof/>
-      </w:rPr>
-      <w:pict>
-        <v:shapetype id="_x0000_t136" coordsize="21600,21600" o:spt="136" adj="10800" path="m@7,l@8,m@5,21600l@6,21600e">
-          <v:formulas>
-            <v:f eqn="sum #0 0 10800"/>
-            <v:f eqn="prod #0 2 1"/>
-            <v:f eqn="sum 21600 0 @1"/>
-            <v:f eqn="sum 0 0 @2"/>
-            <v:f eqn="sum 21600 0 @3"/>
-            <v:f eqn="if @0 @3 0"/>
-            <v:f eqn="if @0 21600 @1"/>
-            <v:f eqn="if @0 0 @2"/>
-            <v:f eqn="if @0 @4 21600"/>
-            <v:f eqn="mid @5 @6"/>
-            <v:f eqn="mid @8 @5"/>
-            <v:f eqn="mid @7 @8"/>
-            <v:f eqn="mid @6 @7"/>
-            <v:f eqn="sum @6 0 @5"/>
-          </v:formulas>
-          <v:path textpathok="t" o:connecttype="custom" o:connectlocs="@9,0;@10,10800;@11,21600;@12,10800" o:connectangles="270,180,90,0"/>
-          <v:textpath on="t" fitshape="t"/>
-          <v:handles>
-            <v:h position="#0,bottomRight" xrange="6629,14971"/>
-          </v:handles>
-          <o:lock v:ext="edit" text="t" shapetype="t"/>
-        </v:shapetype>
-        <v:shape id="PowerPlusWaterMarkObject" o:spid="_x0000_s2051" type="#_x0000_t136" style="position:absolute;margin-left:0;margin-top:0;width:377.05pt;height:282.8pt;rotation:315;z-index:-251654144;mso-position-horizontal:center;mso-position-horizontal-relative:margin;mso-position-vertical:center;mso-position-vertical-relative:margin" o:allowincell="f" fillcolor="#fbd4b4" stroked="f">
-          <v:fill opacity=".5"/>
-          <v:textpath style="font-family:&quot;Calibri&quot;;font-size:1pt" string="ASAP"/>
-          <w10:wrap anchorx="margin" anchory="margin"/>
-        </v:shape>
-      </w:pict>
-    </w:r>
-    <w:r>
-      <w:rPr>
-        <w:noProof/>
-        <w:lang w:eastAsia="zh-TW"/>
-      </w:rPr>
-      <w:pict>
-        <v:shape id="PowerPlusWaterMarkObject357870517" o:spid="_x0000_s2050" type="#_x0000_t136" style="position:absolute;margin-left:0;margin-top:0;width:468pt;height:280.8pt;z-index:-251656192;mso-position-horizontal:center;mso-position-horizontal-relative:margin;mso-position-vertical:center;mso-position-vertical-relative:margin" o:allowincell="f" fillcolor="silver" stroked="f">
-          <v:fill opacity=".5"/>
-          <v:textpath style="font-family:&quot;Calibri&quot;;font-size:1pt" string="DRAFT"/>
           <w10:wrap anchorx="margin" anchory="margin"/>
         </v:shape>
       </w:pict>
@@ -20383,11 +22640,11 @@
           </c:val>
         </c:ser>
         <c:marker val="1"/>
-        <c:axId val="67755008"/>
-        <c:axId val="68561152"/>
+        <c:axId val="68559232"/>
+        <c:axId val="68562304"/>
       </c:lineChart>
       <c:catAx>
-        <c:axId val="67755008"/>
+        <c:axId val="68559232"/>
         <c:scaling>
           <c:orientation val="minMax"/>
         </c:scaling>
@@ -20416,14 +22673,14 @@
         </c:title>
         <c:numFmt formatCode="General" sourceLinked="1"/>
         <c:tickLblPos val="nextTo"/>
-        <c:crossAx val="68561152"/>
+        <c:crossAx val="68562304"/>
         <c:crosses val="autoZero"/>
         <c:auto val="1"/>
         <c:lblAlgn val="ctr"/>
         <c:lblOffset val="100"/>
       </c:catAx>
       <c:valAx>
-        <c:axId val="68561152"/>
+        <c:axId val="68562304"/>
         <c:scaling>
           <c:orientation val="minMax"/>
         </c:scaling>
@@ -20448,7 +22705,7 @@
         </c:title>
         <c:numFmt formatCode="General" sourceLinked="1"/>
         <c:tickLblPos val="nextTo"/>
-        <c:crossAx val="67755008"/>
+        <c:crossAx val="68559232"/>
         <c:crosses val="autoZero"/>
         <c:crossBetween val="between"/>
       </c:valAx>
@@ -20627,11 +22884,11 @@
           </c:val>
         </c:ser>
         <c:marker val="1"/>
-        <c:axId val="68674688"/>
-        <c:axId val="81793024"/>
+        <c:axId val="68774528"/>
+        <c:axId val="81793792"/>
       </c:lineChart>
       <c:catAx>
-        <c:axId val="68674688"/>
+        <c:axId val="68774528"/>
         <c:scaling>
           <c:orientation val="minMax"/>
         </c:scaling>
@@ -20655,14 +22912,14 @@
         </c:title>
         <c:numFmt formatCode="General" sourceLinked="1"/>
         <c:tickLblPos val="nextTo"/>
-        <c:crossAx val="81793024"/>
+        <c:crossAx val="81793792"/>
         <c:crosses val="autoZero"/>
         <c:auto val="1"/>
         <c:lblAlgn val="ctr"/>
         <c:lblOffset val="100"/>
       </c:catAx>
       <c:valAx>
-        <c:axId val="81793024"/>
+        <c:axId val="81793792"/>
         <c:scaling>
           <c:orientation val="minMax"/>
         </c:scaling>
@@ -20687,7 +22944,7 @@
         </c:title>
         <c:numFmt formatCode="General" sourceLinked="1"/>
         <c:tickLblPos val="nextTo"/>
-        <c:crossAx val="68674688"/>
+        <c:crossAx val="68774528"/>
         <c:crosses val="autoZero"/>
         <c:crossBetween val="between"/>
       </c:valAx>
@@ -21937,7 +24194,7 @@
 </file>
 
 <file path=customXml/itemProps1.xml><?xml version="1.0" encoding="utf-8"?>
-<ds:datastoreItem xmlns:ds="http://schemas.openxmlformats.org/officeDocument/2006/customXml" ds:itemID="{16842A3C-C99C-4036-AE3A-45978F51F6D8}">
+<ds:datastoreItem xmlns:ds="http://schemas.openxmlformats.org/officeDocument/2006/customXml" ds:itemID="{73ADA9CD-C993-4D91-8FB7-7898E93ECBCB}">
   <ds:schemaRefs>
     <ds:schemaRef ds:uri="http://schemas.openxmlformats.org/officeDocument/2006/bibliography"/>
   </ds:schemaRefs>

</xml_diff>

<commit_message>
updated agent, simulation, and event figure. Completed the description of the state class and decided I needed more detail with the Simulation and Agent class so I prepped the sections for extensions.
</commit_message>
<xml_diff>
--- a/Thesis/MUSEThesisDraft1.docx
+++ b/Thesis/MUSEThesisDraft1.docx
@@ -16111,9 +16111,9 @@
         </w:rPr>
         <w:drawing>
           <wp:inline distT="0" distB="0" distL="0" distR="0">
-            <wp:extent cx="4962525" cy="3009900"/>
+            <wp:extent cx="5248275" cy="4619625"/>
             <wp:effectExtent l="0" t="0" r="0" b="0"/>
-            <wp:docPr id="18" name="Picture 15"/>
+            <wp:docPr id="16" name="Picture 5"/>
             <wp:cNvGraphicFramePr>
               <a:graphicFrameLocks xmlns:a="http://schemas.openxmlformats.org/drawingml/2006/main" noChangeAspect="1"/>
             </wp:cNvGraphicFramePr>
@@ -16121,7 +16121,7 @@
               <a:graphicData uri="http://schemas.openxmlformats.org/drawingml/2006/picture">
                 <pic:pic xmlns:pic="http://schemas.openxmlformats.org/drawingml/2006/picture">
                   <pic:nvPicPr>
-                    <pic:cNvPr id="0" name="Picture 15"/>
+                    <pic:cNvPr id="0" name="Picture 5"/>
                     <pic:cNvPicPr>
                       <a:picLocks noChangeAspect="1" noChangeArrowheads="1"/>
                     </pic:cNvPicPr>
@@ -16136,7 +16136,7 @@
                   <pic:spPr bwMode="auto">
                     <a:xfrm>
                       <a:off x="0" y="0"/>
-                      <a:ext cx="4962525" cy="3009900"/>
+                      <a:ext cx="5248275" cy="4619625"/>
                     </a:xfrm>
                     <a:prstGeom prst="rect">
                       <a:avLst/>
@@ -16252,7 +16252,16 @@
           <w:sz w:val="24"/>
           <w:szCs w:val="24"/>
         </w:rPr>
-        <w:t xml:space="preserve"> class. When you run a simulation with MUSE there is a common order of methods that must be called. First you request an instance of the </w:t>
+        <w:t xml:space="preserve"> class. When you run a simulation with MUSE there is a common order of methods that must be called. First you request </w:t>
+      </w:r>
+      <w:r>
+        <w:rPr>
+          <w:rFonts w:ascii="Times New Roman" w:hAnsi="Times New Roman"/>
+          <w:sz w:val="24"/>
+          <w:szCs w:val="24"/>
+        </w:rPr>
+        <w:lastRenderedPageBreak/>
+        <w:t xml:space="preserve">an instance of the </w:t>
       </w:r>
       <w:r>
         <w:rPr>
@@ -16402,16 +16411,7 @@
           <w:sz w:val="24"/>
           <w:szCs w:val="24"/>
         </w:rPr>
-        <w:t xml:space="preserve">After initialization is complete, you should set the </w:t>
-      </w:r>
-      <w:r>
-        <w:rPr>
-          <w:rFonts w:ascii="Times New Roman" w:hAnsi="Times New Roman"/>
-          <w:sz w:val="24"/>
-          <w:szCs w:val="24"/>
-        </w:rPr>
-        <w:lastRenderedPageBreak/>
-        <w:t xml:space="preserve">start and </w:t>
+        <w:t xml:space="preserve">After initialization is complete, you should set the start and </w:t>
       </w:r>
       <w:r>
         <w:rPr>
@@ -16569,7 +16569,23 @@
           <w:sz w:val="24"/>
           <w:szCs w:val="24"/>
         </w:rPr>
-        <w:t xml:space="preserve"> The remaining methods are just getters, which are self explanatory.</w:t>
+        <w:t xml:space="preserve"> The remaining</w:t>
+      </w:r>
+      <w:r>
+        <w:rPr>
+          <w:rFonts w:ascii="Times New Roman" w:hAnsi="Times New Roman"/>
+          <w:sz w:val="24"/>
+          <w:szCs w:val="24"/>
+        </w:rPr>
+        <w:t xml:space="preserve"> public methods</w:t>
+      </w:r>
+      <w:r>
+        <w:rPr>
+          <w:rFonts w:ascii="Times New Roman" w:hAnsi="Times New Roman"/>
+          <w:sz w:val="24"/>
+          <w:szCs w:val="24"/>
+        </w:rPr>
+        <w:t xml:space="preserve"> are just getters, which are self explanatory.</w:t>
       </w:r>
       <w:r>
         <w:rPr>
@@ -16638,10 +16654,10 @@
             <v:path o:extrusionok="f" gradientshapeok="t" o:connecttype="rect"/>
             <o:lock v:ext="edit" aspectratio="t"/>
           </v:shapetype>
-          <v:shape id="_x0000_i1025" type="#_x0000_t75" style="width:342pt;height:303pt" o:ole="">
+          <v:shape id="_x0000_i1025" type="#_x0000_t75" style="width:342pt;height:273pt" o:ole="">
             <v:imagedata r:id="rId21" o:title=""/>
           </v:shape>
-          <o:OLEObject Type="Embed" ProgID="Visio.Drawing.11" ShapeID="_x0000_i1025" DrawAspect="Content" ObjectID="_1300159590" r:id="rId22"/>
+          <o:OLEObject Type="Embed" ProgID="Visio.Drawing.11" ShapeID="_x0000_i1025" DrawAspect="Content" ObjectID="_1300176634" r:id="rId22"/>
         </w:object>
       </w:r>
     </w:p>
@@ -16713,17 +16729,36 @@
         <w:jc w:val="both"/>
         <w:rPr>
           <w:rFonts w:ascii="Times New Roman" w:hAnsi="Times New Roman"/>
-          <w:sz w:val="24"/>
-          <w:szCs w:val="24"/>
-        </w:rPr>
-      </w:pPr>
-      <w:r>
-        <w:rPr>
-          <w:rFonts w:ascii="Times New Roman" w:hAnsi="Times New Roman"/>
-          <w:sz w:val="24"/>
-          <w:szCs w:val="24"/>
-        </w:rPr>
+          <w:color w:val="FF0000"/>
+          <w:sz w:val="24"/>
+          <w:szCs w:val="24"/>
+        </w:rPr>
+      </w:pPr>
+      <w:r>
+        <w:rPr>
+          <w:rFonts w:ascii="Times New Roman" w:hAnsi="Times New Roman"/>
+          <w:sz w:val="24"/>
+          <w:szCs w:val="24"/>
+        </w:rPr>
+        <w:lastRenderedPageBreak/>
         <w:t>Keep in mind that the Simulation class calls other classes that were not shown, but we will see more sequence diagrams as needed.</w:t>
+      </w:r>
+      <w:r>
+        <w:rPr>
+          <w:rFonts w:ascii="Times New Roman" w:hAnsi="Times New Roman"/>
+          <w:sz w:val="24"/>
+          <w:szCs w:val="24"/>
+        </w:rPr>
+        <w:t xml:space="preserve"> </w:t>
+      </w:r>
+      <w:r>
+        <w:rPr>
+          <w:rFonts w:ascii="Times New Roman" w:hAnsi="Times New Roman"/>
+          <w:color w:val="FF0000"/>
+          <w:sz w:val="24"/>
+          <w:szCs w:val="24"/>
+        </w:rPr>
+        <w:t>……..talk about protected methods and more sequence diagrams…………….</w:t>
       </w:r>
     </w:p>
     <w:p>
@@ -16736,12 +16771,11 @@
           <w:noProof/>
           <w:lang w:bidi="ar-SA"/>
         </w:rPr>
-        <w:lastRenderedPageBreak/>
         <w:drawing>
           <wp:inline distT="0" distB="0" distL="0" distR="0">
-            <wp:extent cx="5686425" cy="2438400"/>
+            <wp:extent cx="5581650" cy="4867275"/>
             <wp:effectExtent l="0" t="0" r="0" b="0"/>
-            <wp:docPr id="11" name="Picture 2"/>
+            <wp:docPr id="15" name="Picture 4"/>
             <wp:cNvGraphicFramePr>
               <a:graphicFrameLocks xmlns:a="http://schemas.openxmlformats.org/drawingml/2006/main" noChangeAspect="1"/>
             </wp:cNvGraphicFramePr>
@@ -16749,7 +16783,7 @@
               <a:graphicData uri="http://schemas.openxmlformats.org/drawingml/2006/picture">
                 <pic:pic xmlns:pic="http://schemas.openxmlformats.org/drawingml/2006/picture">
                   <pic:nvPicPr>
-                    <pic:cNvPr id="0" name="Picture 2"/>
+                    <pic:cNvPr id="0" name="Picture 4"/>
                     <pic:cNvPicPr>
                       <a:picLocks noChangeAspect="1" noChangeArrowheads="1"/>
                     </pic:cNvPicPr>
@@ -16764,7 +16798,7 @@
                   <pic:spPr bwMode="auto">
                     <a:xfrm>
                       <a:off x="0" y="0"/>
-                      <a:ext cx="5686425" cy="2438400"/>
+                      <a:ext cx="5581650" cy="4867275"/>
                     </a:xfrm>
                     <a:prstGeom prst="rect">
                       <a:avLst/>
@@ -16939,7 +16973,16 @@
           <w:sz w:val="24"/>
           <w:szCs w:val="24"/>
         </w:rPr>
-        <w:t xml:space="preserve"> methods should store information and procedures to finalize and end the agent class. The kernel will call the </w:t>
+        <w:t xml:space="preserve"> methods should store </w:t>
+      </w:r>
+      <w:r>
+        <w:rPr>
+          <w:rFonts w:ascii="Times New Roman" w:hAnsi="Times New Roman"/>
+          <w:sz w:val="24"/>
+          <w:szCs w:val="24"/>
+        </w:rPr>
+        <w:lastRenderedPageBreak/>
+        <w:t xml:space="preserve">information and procedures to finalize and end the agent class. The kernel will call the </w:t>
       </w:r>
       <w:r>
         <w:rPr>
@@ -16990,7 +17033,7 @@
           <v:shape id="_x0000_i1026" type="#_x0000_t75" style="width:417.75pt;height:210.75pt" o:ole="">
             <v:imagedata r:id="rId24" o:title=""/>
           </v:shape>
-          <o:OLEObject Type="Embed" ProgID="Visio.Drawing.11" ShapeID="_x0000_i1026" DrawAspect="Content" ObjectID="_1300159591" r:id="rId25"/>
+          <o:OLEObject Type="Embed" ProgID="Visio.Drawing.11" ShapeID="_x0000_i1026" DrawAspect="Content" ObjectID="_1300176635" r:id="rId25"/>
         </w:object>
       </w:r>
     </w:p>
@@ -17070,6 +17113,11 @@
         <w:pStyle w:val="NoSpacing"/>
         <w:spacing w:line="360" w:lineRule="auto"/>
         <w:jc w:val="both"/>
+        <w:rPr>
+          <w:rFonts w:ascii="Times New Roman" w:hAnsi="Times New Roman"/>
+          <w:sz w:val="24"/>
+          <w:szCs w:val="24"/>
+        </w:rPr>
       </w:pPr>
       <w:r>
         <w:rPr>
@@ -17376,7 +17424,16 @@
           <w:sz w:val="24"/>
           <w:szCs w:val="24"/>
         </w:rPr>
-        <w:t xml:space="preserve"> method. Another method that is declared virtual is the </w:t>
+        <w:t xml:space="preserve"> method. Another method that is </w:t>
+      </w:r>
+      <w:r>
+        <w:rPr>
+          <w:rFonts w:ascii="Times New Roman" w:hAnsi="Times New Roman"/>
+          <w:sz w:val="24"/>
+          <w:szCs w:val="24"/>
+        </w:rPr>
+        <w:lastRenderedPageBreak/>
+        <w:t xml:space="preserve">declared virtual is the </w:t>
       </w:r>
       <w:r>
         <w:rPr>
@@ -17401,7 +17458,71 @@
           <w:sz w:val="24"/>
           <w:szCs w:val="24"/>
         </w:rPr>
-        <w:t xml:space="preserve">. We will talk about the State class next, but in briefly the state of an agent is just a collection of data that can be modified through the life cycle of the simulation. Accordingly, there are cases when we do not need all the information at once. For example, if we had a person agent, we can simulation the person as a baby, and therefore we would not need to store information about the person’s school grades or what type of car the person drives, yet. When it comes time to fast forward this persons age to say twenty-one then the information mentioned above become significant.  </w:t>
+        <w:t xml:space="preserve">. </w:t>
+      </w:r>
+    </w:p>
+    <w:p>
+      <w:pPr>
+        <w:pStyle w:val="NoSpacing"/>
+        <w:spacing w:line="360" w:lineRule="auto"/>
+        <w:jc w:val="both"/>
+        <w:rPr>
+          <w:rFonts w:ascii="Times New Roman" w:hAnsi="Times New Roman"/>
+          <w:sz w:val="24"/>
+          <w:szCs w:val="24"/>
+        </w:rPr>
+      </w:pPr>
+    </w:p>
+    <w:p>
+      <w:pPr>
+        <w:pStyle w:val="NoSpacing"/>
+        <w:spacing w:line="360" w:lineRule="auto"/>
+        <w:jc w:val="both"/>
+        <w:rPr>
+          <w:rFonts w:ascii="Times New Roman" w:hAnsi="Times New Roman"/>
+          <w:sz w:val="24"/>
+          <w:szCs w:val="24"/>
+        </w:rPr>
+      </w:pPr>
+      <w:r>
+        <w:rPr>
+          <w:rFonts w:ascii="Times New Roman" w:hAnsi="Times New Roman"/>
+          <w:sz w:val="24"/>
+          <w:szCs w:val="24"/>
+        </w:rPr>
+        <w:t>We will talk about the State class next, but in briefly the state of an agent is just a collection of data that can be modified through the life cycle of the simulation. Accordingly, there are cases when we do not need all the information at once. For example, if we had a person agent, we can</w:t>
+      </w:r>
+      <w:r>
+        <w:rPr>
+          <w:rFonts w:ascii="Times New Roman" w:hAnsi="Times New Roman"/>
+          <w:sz w:val="24"/>
+          <w:szCs w:val="24"/>
+        </w:rPr>
+        <w:t xml:space="preserve"> run the</w:t>
+      </w:r>
+      <w:r>
+        <w:rPr>
+          <w:rFonts w:ascii="Times New Roman" w:hAnsi="Times New Roman"/>
+          <w:sz w:val="24"/>
+          <w:szCs w:val="24"/>
+        </w:rPr>
+        <w:t xml:space="preserve"> simulation</w:t>
+      </w:r>
+      <w:r>
+        <w:rPr>
+          <w:rFonts w:ascii="Times New Roman" w:hAnsi="Times New Roman"/>
+          <w:sz w:val="24"/>
+          <w:szCs w:val="24"/>
+        </w:rPr>
+        <w:t xml:space="preserve"> and</w:t>
+      </w:r>
+      <w:r>
+        <w:rPr>
+          <w:rFonts w:ascii="Times New Roman" w:hAnsi="Times New Roman"/>
+          <w:sz w:val="24"/>
+          <w:szCs w:val="24"/>
+        </w:rPr>
+        <w:t xml:space="preserve"> the person as a baby, and therefore we would not need to store information about the person’s school grades or what type of car the person drives, yet. When it comes time to fast forward this persons age to say twenty-one then the information mentioned above become significant.  </w:t>
       </w:r>
       <w:r>
         <w:rPr>
@@ -17460,8 +17581,90 @@
           <w:sz w:val="24"/>
           <w:szCs w:val="24"/>
         </w:rPr>
-        <w:t xml:space="preserve"> class and even more detail can be obtained on the site www.musesimulation.org.  </w:t>
-      </w:r>
+        <w:t xml:space="preserve"> class </w:t>
+      </w:r>
+      <w:r>
+        <w:rPr>
+          <w:rFonts w:ascii="Times New Roman" w:hAnsi="Times New Roman"/>
+          <w:sz w:val="24"/>
+          <w:szCs w:val="24"/>
+        </w:rPr>
+        <w:t xml:space="preserve">public API. Just to see how much work the </w:t>
+      </w:r>
+      <w:r>
+        <w:rPr>
+          <w:rFonts w:ascii="Times New Roman" w:hAnsi="Times New Roman"/>
+          <w:i/>
+          <w:sz w:val="24"/>
+          <w:szCs w:val="24"/>
+        </w:rPr>
+        <w:t>Agent</w:t>
+      </w:r>
+      <w:r>
+        <w:rPr>
+          <w:rFonts w:ascii="Times New Roman" w:hAnsi="Times New Roman"/>
+          <w:sz w:val="24"/>
+          <w:szCs w:val="24"/>
+        </w:rPr>
+        <w:t xml:space="preserve"> class really does, we will exam in detail the remaining private internal methods</w:t>
+      </w:r>
+      <w:r>
+        <w:rPr>
+          <w:rFonts w:ascii="Times New Roman" w:hAnsi="Times New Roman"/>
+          <w:sz w:val="24"/>
+          <w:szCs w:val="24"/>
+        </w:rPr>
+        <w:t xml:space="preserve"> and how they work next</w:t>
+      </w:r>
+      <w:r>
+        <w:rPr>
+          <w:rFonts w:ascii="Times New Roman" w:hAnsi="Times New Roman"/>
+          <w:sz w:val="24"/>
+          <w:szCs w:val="24"/>
+        </w:rPr>
+        <w:t>.</w:t>
+      </w:r>
+    </w:p>
+    <w:p>
+      <w:pPr>
+        <w:pStyle w:val="NoSpacing"/>
+        <w:spacing w:line="360" w:lineRule="auto"/>
+        <w:jc w:val="both"/>
+        <w:rPr>
+          <w:rFonts w:ascii="Times New Roman" w:hAnsi="Times New Roman"/>
+          <w:sz w:val="24"/>
+          <w:szCs w:val="24"/>
+        </w:rPr>
+      </w:pPr>
+    </w:p>
+    <w:p>
+      <w:pPr>
+        <w:pStyle w:val="NoSpacing"/>
+        <w:spacing w:line="360" w:lineRule="auto"/>
+        <w:jc w:val="both"/>
+        <w:rPr>
+          <w:rFonts w:ascii="Times New Roman" w:hAnsi="Times New Roman"/>
+          <w:color w:val="FF0000"/>
+          <w:sz w:val="24"/>
+          <w:szCs w:val="24"/>
+        </w:rPr>
+      </w:pPr>
+      <w:r>
+        <w:rPr>
+          <w:rFonts w:ascii="Times New Roman" w:hAnsi="Times New Roman"/>
+          <w:color w:val="FF0000"/>
+          <w:sz w:val="24"/>
+          <w:szCs w:val="24"/>
+        </w:rPr>
+        <w:t>….stuff…..here….</w:t>
+      </w:r>
+    </w:p>
+    <w:p>
+      <w:pPr>
+        <w:pStyle w:val="NoSpacing"/>
+        <w:spacing w:line="360" w:lineRule="auto"/>
+        <w:jc w:val="both"/>
+      </w:pPr>
     </w:p>
     <w:p>
       <w:pPr>
@@ -17472,7 +17675,6 @@
           <w:noProof/>
           <w:lang w:bidi="ar-SA"/>
         </w:rPr>
-        <w:lastRenderedPageBreak/>
         <w:drawing>
           <wp:inline distT="0" distB="0" distL="0" distR="0">
             <wp:extent cx="5686425" cy="1276350"/>
@@ -17582,11 +17784,211 @@
       </w:r>
       <w:bookmarkEnd w:id="46"/>
     </w:p>
-    <w:p/>
-    <w:p/>
+    <w:p>
+      <w:pPr>
+        <w:spacing w:line="360" w:lineRule="auto"/>
+        <w:jc w:val="both"/>
+        <w:rPr>
+          <w:rFonts w:ascii="Times New Roman" w:hAnsi="Times New Roman"/>
+          <w:sz w:val="24"/>
+          <w:szCs w:val="24"/>
+        </w:rPr>
+      </w:pPr>
+      <w:r>
+        <w:rPr>
+          <w:rFonts w:ascii="Times New Roman" w:hAnsi="Times New Roman"/>
+          <w:sz w:val="24"/>
+          <w:szCs w:val="24"/>
+        </w:rPr>
+        <w:t xml:space="preserve">The state can be seen as everything that we need to know about an agent at any given time. The state by definition should not be anything that is static and can change at any time. The amount of information in the state can shrink or grow; an example of this was given earlier. Therefore, you should any data that you need to modify in the state. There are only two public methods in </w:t>
+      </w:r>
+      <w:r>
+        <w:rPr>
+          <w:rFonts w:ascii="Times New Roman" w:hAnsi="Times New Roman"/>
+          <w:sz w:val="24"/>
+          <w:szCs w:val="24"/>
+        </w:rPr>
+        <w:lastRenderedPageBreak/>
+        <w:t xml:space="preserve">the </w:t>
+      </w:r>
+      <w:r>
+        <w:rPr>
+          <w:rFonts w:ascii="Times New Roman" w:hAnsi="Times New Roman"/>
+          <w:i/>
+          <w:sz w:val="24"/>
+          <w:szCs w:val="24"/>
+        </w:rPr>
+        <w:t>State</w:t>
+      </w:r>
+      <w:r>
+        <w:rPr>
+          <w:rFonts w:ascii="Times New Roman" w:hAnsi="Times New Roman"/>
+          <w:sz w:val="24"/>
+          <w:szCs w:val="24"/>
+        </w:rPr>
+        <w:t xml:space="preserve"> class. The information stored in the state can change, so we need a way to record at what time the information was changed. The MUSE kernel automatically handles this, but you can get the time stamp of the state by invoking the </w:t>
+      </w:r>
+      <w:r>
+        <w:rPr>
+          <w:rFonts w:ascii="Times New Roman" w:hAnsi="Times New Roman"/>
+          <w:i/>
+          <w:sz w:val="24"/>
+          <w:szCs w:val="24"/>
+        </w:rPr>
+        <w:t>getTimeStamp()</w:t>
+      </w:r>
+      <w:r>
+        <w:rPr>
+          <w:rFonts w:ascii="Times New Roman" w:hAnsi="Times New Roman"/>
+          <w:sz w:val="24"/>
+          <w:szCs w:val="24"/>
+        </w:rPr>
+        <w:t xml:space="preserve"> method. The most important method, which is heavily used by the kernel is the </w:t>
+      </w:r>
+      <w:r>
+        <w:rPr>
+          <w:rFonts w:ascii="Times New Roman" w:hAnsi="Times New Roman"/>
+          <w:i/>
+          <w:sz w:val="24"/>
+          <w:szCs w:val="24"/>
+        </w:rPr>
+        <w:t>getClone()</w:t>
+      </w:r>
+      <w:r>
+        <w:rPr>
+          <w:rFonts w:ascii="Times New Roman" w:hAnsi="Times New Roman"/>
+          <w:sz w:val="24"/>
+          <w:szCs w:val="24"/>
+        </w:rPr>
+        <w:t xml:space="preserve"> method. This method is declared virtual and must be implemented by the subclass. Not implementing this method will give unknown behaviors, which will cause MUSE to abort.</w:t>
+      </w:r>
+      <w:r>
+        <w:rPr>
+          <w:rFonts w:ascii="Times New Roman" w:hAnsi="Times New Roman"/>
+          <w:sz w:val="24"/>
+          <w:szCs w:val="24"/>
+        </w:rPr>
+        <w:t xml:space="preserve"> Typically for classes that have primitive types only, a shallow copy is sufficient, however class with </w:t>
+      </w:r>
+      <w:r>
+        <w:rPr>
+          <w:rFonts w:ascii="Times New Roman" w:hAnsi="Times New Roman"/>
+          <w:sz w:val="24"/>
+          <w:szCs w:val="24"/>
+        </w:rPr>
+        <w:t xml:space="preserve">pointers or objects as variables should implement deep copy to return a proper clone. </w:t>
+      </w:r>
+      <w:r>
+        <w:rPr>
+          <w:rFonts w:ascii="Times New Roman" w:hAnsi="Times New Roman"/>
+          <w:sz w:val="24"/>
+          <w:szCs w:val="24"/>
+        </w:rPr>
+        <w:t xml:space="preserve">Once you subclass from the </w:t>
+      </w:r>
+      <w:r>
+        <w:rPr>
+          <w:rFonts w:ascii="Times New Roman" w:hAnsi="Times New Roman"/>
+          <w:i/>
+          <w:sz w:val="24"/>
+          <w:szCs w:val="24"/>
+        </w:rPr>
+        <w:t>State</w:t>
+      </w:r>
+      <w:r>
+        <w:rPr>
+          <w:rFonts w:ascii="Times New Roman" w:hAnsi="Times New Roman"/>
+          <w:sz w:val="24"/>
+          <w:szCs w:val="24"/>
+        </w:rPr>
+        <w:t xml:space="preserve"> class, feel free to add any data type you need. A good rule of thumb is to try and minimize the information you need for the time it is needed. You can really improve your simulation time by wisely using different versions of the same state. If you have static data, refactor it to the agent class, if the data never changes there is no sense in having multiple copies.</w:t>
+      </w:r>
+      <w:r>
+        <w:rPr>
+          <w:rFonts w:ascii="Times New Roman" w:hAnsi="Times New Roman"/>
+          <w:sz w:val="24"/>
+          <w:szCs w:val="24"/>
+        </w:rPr>
+        <w:t xml:space="preserve"> The </w:t>
+      </w:r>
+      <w:r>
+        <w:rPr>
+          <w:rFonts w:ascii="Times New Roman" w:hAnsi="Times New Roman"/>
+          <w:i/>
+          <w:sz w:val="24"/>
+          <w:szCs w:val="24"/>
+        </w:rPr>
+        <w:t>getClone()</w:t>
+      </w:r>
+      <w:r>
+        <w:rPr>
+          <w:rFonts w:ascii="Times New Roman" w:hAnsi="Times New Roman"/>
+          <w:sz w:val="24"/>
+          <w:szCs w:val="24"/>
+        </w:rPr>
+        <w:t xml:space="preserve"> method also must return a pointer to a heap allocated object. If the kernel calls for a clone it will handle disposing the memory, however, if the user calls for a clone the user must remember to release the memory.</w:t>
+      </w:r>
+      <w:r>
+        <w:rPr>
+          <w:rFonts w:ascii="Times New Roman" w:hAnsi="Times New Roman"/>
+          <w:sz w:val="24"/>
+          <w:szCs w:val="24"/>
+        </w:rPr>
+        <w:t xml:space="preserve"> </w:t>
+      </w:r>
+      <w:r>
+        <w:rPr>
+          <w:rFonts w:ascii="Times New Roman" w:hAnsi="Times New Roman"/>
+          <w:sz w:val="24"/>
+          <w:szCs w:val="24"/>
+        </w:rPr>
+        <w:t>State c</w:t>
+      </w:r>
+      <w:r>
+        <w:rPr>
+          <w:rFonts w:ascii="Times New Roman" w:hAnsi="Times New Roman"/>
+          <w:sz w:val="24"/>
+          <w:szCs w:val="24"/>
+        </w:rPr>
+        <w:t xml:space="preserve">loning is very </w:t>
+      </w:r>
+      <w:r>
+        <w:rPr>
+          <w:rFonts w:ascii="Times New Roman" w:hAnsi="Times New Roman"/>
+          <w:sz w:val="24"/>
+          <w:szCs w:val="24"/>
+        </w:rPr>
+        <w:t>important;</w:t>
+      </w:r>
+      <w:r>
+        <w:rPr>
+          <w:rFonts w:ascii="Times New Roman" w:hAnsi="Times New Roman"/>
+          <w:sz w:val="24"/>
+          <w:szCs w:val="24"/>
+        </w:rPr>
+        <w:t xml:space="preserve"> the kernel depends on these clones for storage purposes. If there is ever a rollback, </w:t>
+      </w:r>
+      <w:r>
+        <w:rPr>
+          <w:rFonts w:ascii="Times New Roman" w:hAnsi="Times New Roman"/>
+          <w:sz w:val="24"/>
+          <w:szCs w:val="24"/>
+        </w:rPr>
+        <w:t>MUSE</w:t>
+      </w:r>
+      <w:r>
+        <w:rPr>
+          <w:rFonts w:ascii="Times New Roman" w:hAnsi="Times New Roman"/>
+          <w:sz w:val="24"/>
+          <w:szCs w:val="24"/>
+        </w:rPr>
+        <w:t xml:space="preserve"> can revert to a safe state from the past.</w:t>
+      </w:r>
+    </w:p>
     <w:p>
       <w:pPr>
         <w:pStyle w:val="NoSpacing"/>
+        <w:jc w:val="center"/>
       </w:pPr>
       <w:r>
         <w:rPr>
@@ -17595,9 +17997,9 @@
         </w:rPr>
         <w:drawing>
           <wp:inline distT="0" distB="0" distL="0" distR="0">
-            <wp:extent cx="5638800" cy="1647825"/>
+            <wp:extent cx="4667250" cy="3505200"/>
             <wp:effectExtent l="0" t="0" r="0" b="0"/>
-            <wp:docPr id="20" name="Picture 17"/>
+            <wp:docPr id="17" name="Picture 12"/>
             <wp:cNvGraphicFramePr>
               <a:graphicFrameLocks xmlns:a="http://schemas.openxmlformats.org/drawingml/2006/main" noChangeAspect="1"/>
             </wp:cNvGraphicFramePr>
@@ -17605,7 +18007,7 @@
               <a:graphicData uri="http://schemas.openxmlformats.org/drawingml/2006/picture">
                 <pic:pic xmlns:pic="http://schemas.openxmlformats.org/drawingml/2006/picture">
                   <pic:nvPicPr>
-                    <pic:cNvPr id="0" name="Picture 17"/>
+                    <pic:cNvPr id="0" name="Picture 12"/>
                     <pic:cNvPicPr>
                       <a:picLocks noChangeAspect="1" noChangeArrowheads="1"/>
                     </pic:cNvPicPr>
@@ -17620,7 +18022,7 @@
                   <pic:spPr bwMode="auto">
                     <a:xfrm>
                       <a:off x="0" y="0"/>
-                      <a:ext cx="5638800" cy="1647825"/>
+                      <a:ext cx="4667250" cy="3505200"/>
                     </a:xfrm>
                     <a:prstGeom prst="rect">
                       <a:avLst/>
@@ -17834,7 +18236,6 @@
           <w:noProof/>
           <w:lang w:bidi="ar-SA"/>
         </w:rPr>
-        <w:lastRenderedPageBreak/>
         <w:drawing>
           <wp:inline distT="0" distB="0" distL="0" distR="0">
             <wp:extent cx="5686425" cy="1400175"/>
@@ -18013,6 +18414,7 @@
           <w:szCs w:val="24"/>
           <w:lang w:bidi="ar-SA"/>
         </w:rPr>
+        <w:lastRenderedPageBreak/>
         <w:drawing>
           <wp:inline distT="0" distB="0" distL="0" distR="0">
             <wp:extent cx="5362575" cy="1943100"/>
@@ -18134,7 +18536,6 @@
           <w:noProof/>
           <w:lang w:bidi="ar-SA"/>
         </w:rPr>
-        <w:lastRenderedPageBreak/>
         <w:drawing>
           <wp:inline distT="0" distB="0" distL="0" distR="0">
             <wp:extent cx="5248275" cy="2514600"/>
@@ -18256,6 +18657,7 @@
           <w:noProof/>
           <w:lang w:bidi="ar-SA"/>
         </w:rPr>
+        <w:lastRenderedPageBreak/>
         <w:drawing>
           <wp:inline distT="0" distB="0" distL="0" distR="0">
             <wp:extent cx="5324475" cy="3629025"/>
@@ -18379,6 +18781,7 @@
           <w:noProof/>
           <w:lang w:bidi="ar-SA"/>
         </w:rPr>
+        <w:lastRenderedPageBreak/>
         <w:drawing>
           <wp:inline distT="0" distB="0" distL="0" distR="0">
             <wp:extent cx="5448300" cy="3009900"/>
@@ -18760,7 +19163,6 @@
           <w:sz w:val="24"/>
           <w:szCs w:val="24"/>
         </w:rPr>
-        <w:lastRenderedPageBreak/>
         <w:t>The Event header file</w:t>
       </w:r>
     </w:p>
@@ -18809,6 +19211,7 @@
           <w:sz w:val="24"/>
           <w:szCs w:val="24"/>
         </w:rPr>
+        <w:lastRenderedPageBreak/>
         <w:t>The State source file</w:t>
       </w:r>
     </w:p>
@@ -19145,16 +19548,7 @@
           <w:sz w:val="24"/>
           <w:szCs w:val="24"/>
         </w:rPr>
-        <w:t xml:space="preserve">It is highly advised to use the code generator to start a simulation project for MUSE. It creates the necessary directories MUSE needs to run your simulations correctly. Also, when it comes </w:t>
-      </w:r>
-      <w:r>
-        <w:rPr>
-          <w:rFonts w:ascii="Times New Roman" w:hAnsi="Times New Roman"/>
-          <w:sz w:val="24"/>
-          <w:szCs w:val="24"/>
-        </w:rPr>
-        <w:lastRenderedPageBreak/>
-        <w:t>time to update or debug a simulation project, knowledgeable modelers that worked with MUSE already would know the layout of y</w:t>
+        <w:t>It is highly advised to use the code generator to start a simulation project for MUSE. It creates the necessary directories MUSE needs to run your simulations correctly. Also, when it comes time to update or debug a simulation project, knowledgeable modelers that worked with MUSE already would know the layout of y</w:t>
       </w:r>
       <w:r>
         <w:rPr>
@@ -19197,6 +19591,7 @@
           <w:sz w:val="24"/>
           <w:szCs w:val="24"/>
         </w:rPr>
+        <w:lastRenderedPageBreak/>
         <w:t xml:space="preserve">The first command you must call before any other is the </w:t>
       </w:r>
       <w:r>
@@ -21963,7 +22358,7 @@
             <w:rPr>
               <w:noProof/>
             </w:rPr>
-            <w:t>30</w:t>
+            <w:t>32</w:t>
           </w:r>
         </w:fldSimple>
         <w:r>
@@ -24126,7 +24521,7 @@
           <c:xMode val="edge"/>
           <c:yMode val="edge"/>
           <c:x val="0.38804303587658606"/>
-          <c:y val="2.5180815977339645E-2"/>
+          <c:y val="2.5180815977339652E-2"/>
         </c:manualLayout>
       </c:layout>
     </c:title>
@@ -24136,7 +24531,7 @@
           <c:layoutTarget val="inner"/>
           <c:xMode val="edge"/>
           <c:yMode val="edge"/>
-          <c:x val="0.19301618547681673"/>
+          <c:x val="0.19301618547681682"/>
           <c:y val="0.13328069202617279"/>
           <c:w val="0.7228587051618548"/>
           <c:h val="0.73437521718235965"/>
@@ -24192,7 +24587,7 @@
                     <c:v>3.7764736770035237</c:v>
                   </c:pt>
                   <c:pt idx="3">
-                    <c:v>5.3275009403902578</c:v>
+                    <c:v>5.3275009403902542</c:v>
                   </c:pt>
                 </c:numCache>
               </c:numRef>
@@ -24213,7 +24608,7 @@
                     <c:v>3.7764736770035237</c:v>
                   </c:pt>
                   <c:pt idx="3">
-                    <c:v>5.3275009403902578</c:v>
+                    <c:v>5.3275009403902542</c:v>
                   </c:pt>
                 </c:numCache>
               </c:numRef>
@@ -24304,16 +24699,16 @@
                   <c:formatCode>General</c:formatCode>
                   <c:ptCount val="4"/>
                   <c:pt idx="0">
-                    <c:v>0.76994445955905355</c:v>
+                    <c:v>0.769944459559054</c:v>
                   </c:pt>
                   <c:pt idx="1">
                     <c:v>2.7389578053865842</c:v>
                   </c:pt>
                   <c:pt idx="2">
-                    <c:v>3.6695182323569615E-2</c:v>
+                    <c:v>3.6695182323569629E-2</c:v>
                   </c:pt>
                   <c:pt idx="3">
-                    <c:v>1.8020522379465278</c:v>
+                    <c:v>1.8020522379465285</c:v>
                   </c:pt>
                 </c:numCache>
               </c:numRef>
@@ -24325,16 +24720,16 @@
                   <c:formatCode>General</c:formatCode>
                   <c:ptCount val="4"/>
                   <c:pt idx="0">
-                    <c:v>0.76994445955905355</c:v>
+                    <c:v>0.769944459559054</c:v>
                   </c:pt>
                   <c:pt idx="1">
                     <c:v>2.7389578053865842</c:v>
                   </c:pt>
                   <c:pt idx="2">
-                    <c:v>3.6695182323569615E-2</c:v>
+                    <c:v>3.6695182323569629E-2</c:v>
                   </c:pt>
                   <c:pt idx="3">
-                    <c:v>1.8020522379465278</c:v>
+                    <c:v>1.8020522379465285</c:v>
                   </c:pt>
                 </c:numCache>
               </c:numRef>
@@ -24387,11 +24782,11 @@
           </c:val>
         </c:ser>
         <c:marker val="1"/>
-        <c:axId val="58006528"/>
-        <c:axId val="59663488"/>
+        <c:axId val="70285952"/>
+        <c:axId val="70380928"/>
       </c:lineChart>
       <c:catAx>
-        <c:axId val="58006528"/>
+        <c:axId val="70285952"/>
         <c:scaling>
           <c:orientation val="minMax"/>
         </c:scaling>
@@ -24420,14 +24815,14 @@
         </c:title>
         <c:numFmt formatCode="General" sourceLinked="1"/>
         <c:tickLblPos val="nextTo"/>
-        <c:crossAx val="59663488"/>
+        <c:crossAx val="70380928"/>
         <c:crosses val="autoZero"/>
         <c:auto val="1"/>
         <c:lblAlgn val="ctr"/>
         <c:lblOffset val="100"/>
       </c:catAx>
       <c:valAx>
-        <c:axId val="59663488"/>
+        <c:axId val="70380928"/>
         <c:scaling>
           <c:orientation val="minMax"/>
         </c:scaling>
@@ -24452,7 +24847,7 @@
         </c:title>
         <c:numFmt formatCode="General" sourceLinked="1"/>
         <c:tickLblPos val="nextTo"/>
-        <c:crossAx val="58006528"/>
+        <c:crossAx val="70285952"/>
         <c:crosses val="autoZero"/>
         <c:crossBetween val="between"/>
       </c:valAx>
@@ -24463,10 +24858,10 @@
         <c:manualLayout>
           <c:xMode val="edge"/>
           <c:yMode val="edge"/>
-          <c:x val="0.34226377952756065"/>
-          <c:y val="0.14095626779047124"/>
-          <c:w val="0.22995844269466448"/>
-          <c:h val="0.22597493623156295"/>
+          <c:x val="0.34226377952756082"/>
+          <c:y val="0.14095626779047132"/>
+          <c:w val="0.22995844269466456"/>
+          <c:h val="0.22597493623156298"/>
         </c:manualLayout>
       </c:layout>
     </c:legend>
@@ -24557,7 +24952,7 @@
                   <c:v>1.262</c:v>
                 </c:pt>
                 <c:pt idx="3">
-                  <c:v>1.2529999999999919</c:v>
+                  <c:v>1.2529999999999915</c:v>
                 </c:pt>
                 <c:pt idx="4">
                   <c:v>5.6549999999999745</c:v>
@@ -24612,10 +25007,10 @@
                   <c:v>1.6199999999999999E-2</c:v>
                 </c:pt>
                 <c:pt idx="1">
-                  <c:v>0.15320000000000095</c:v>
+                  <c:v>0.153200000000001</c:v>
                 </c:pt>
                 <c:pt idx="2">
-                  <c:v>0.36040000000000177</c:v>
+                  <c:v>0.36040000000000189</c:v>
                 </c:pt>
                 <c:pt idx="3">
                   <c:v>1.323</c:v>
@@ -24631,11 +25026,11 @@
           </c:val>
         </c:ser>
         <c:marker val="1"/>
-        <c:axId val="90398720"/>
-        <c:axId val="90401792"/>
+        <c:axId val="58134912"/>
+        <c:axId val="58136832"/>
       </c:lineChart>
       <c:catAx>
-        <c:axId val="90398720"/>
+        <c:axId val="58134912"/>
         <c:scaling>
           <c:orientation val="minMax"/>
         </c:scaling>
@@ -24659,14 +25054,14 @@
         </c:title>
         <c:numFmt formatCode="General" sourceLinked="1"/>
         <c:tickLblPos val="nextTo"/>
-        <c:crossAx val="90401792"/>
+        <c:crossAx val="58136832"/>
         <c:crosses val="autoZero"/>
         <c:auto val="1"/>
         <c:lblAlgn val="ctr"/>
         <c:lblOffset val="100"/>
       </c:catAx>
       <c:valAx>
-        <c:axId val="90401792"/>
+        <c:axId val="58136832"/>
         <c:scaling>
           <c:orientation val="minMax"/>
         </c:scaling>
@@ -24691,7 +25086,7 @@
         </c:title>
         <c:numFmt formatCode="General" sourceLinked="1"/>
         <c:tickLblPos val="nextTo"/>
-        <c:crossAx val="90398720"/>
+        <c:crossAx val="58134912"/>
         <c:crosses val="autoZero"/>
         <c:crossBetween val="between"/>
       </c:valAx>

</xml_diff>